<commit_message>
Finished the basics of Git
</commit_message>
<xml_diff>
--- a/GIT Tut.docx
+++ b/GIT Tut.docx
@@ -103,6 +103,109 @@
         </w:rPr>
       </w:pPr>
       <w:r>
+        <w:t xml:space="preserve">Set up </w:t>
+      </w:r>
+      <w:proofErr w:type="spellStart"/>
+      <w:r>
+        <w:rPr>
+          <w:i/>
+        </w:rPr>
+        <w:t>git</w:t>
+      </w:r>
+      <w:proofErr w:type="spellEnd"/>
+      <w:r>
+        <w:rPr>
+          <w:i/>
+        </w:rPr>
+        <w:t xml:space="preserve"> </w:t>
+      </w:r>
+      <w:proofErr w:type="spellStart"/>
+      <w:r>
+        <w:rPr>
+          <w:i/>
+        </w:rPr>
+        <w:t>config</w:t>
+      </w:r>
+      <w:proofErr w:type="spellEnd"/>
+      <w:r>
+        <w:rPr>
+          <w:i/>
+        </w:rPr>
+        <w:t xml:space="preserve"> –global user.name “Your Name”</w:t>
+      </w:r>
+    </w:p>
+    <w:p>
+      <w:pPr>
+        <w:pStyle w:val="ListParagraph"/>
+        <w:numPr>
+          <w:ilvl w:val="0"/>
+          <w:numId w:val="1"/>
+        </w:numPr>
+        <w:rPr>
+          <w:u w:val="single"/>
+        </w:rPr>
+      </w:pPr>
+      <w:proofErr w:type="spellStart"/>
+      <w:r>
+        <w:rPr>
+          <w:i/>
+        </w:rPr>
+        <w:t>Git</w:t>
+      </w:r>
+      <w:proofErr w:type="spellEnd"/>
+      <w:r>
+        <w:rPr>
+          <w:i/>
+        </w:rPr>
+        <w:t xml:space="preserve"> </w:t>
+      </w:r>
+      <w:proofErr w:type="spellStart"/>
+      <w:r>
+        <w:rPr>
+          <w:i/>
+        </w:rPr>
+        <w:t>config</w:t>
+      </w:r>
+      <w:proofErr w:type="spellEnd"/>
+      <w:r>
+        <w:rPr>
+          <w:i/>
+        </w:rPr>
+        <w:t xml:space="preserve"> –global </w:t>
+      </w:r>
+      <w:proofErr w:type="spellStart"/>
+      <w:r>
+        <w:rPr>
+          <w:i/>
+        </w:rPr>
+        <w:t>user.email</w:t>
+      </w:r>
+      <w:proofErr w:type="spellEnd"/>
+      <w:r>
+        <w:rPr>
+          <w:i/>
+        </w:rPr>
+        <w:t xml:space="preserve"> [your email]</w:t>
+      </w:r>
+      <w:r>
+        <w:rPr>
+          <w:u w:val="single"/>
+        </w:rPr>
+        <w:t xml:space="preserve"> </w:t>
+      </w:r>
+    </w:p>
+    <w:p>
+      <w:pPr>
+        <w:pStyle w:val="ListParagraph"/>
+        <w:numPr>
+          <w:ilvl w:val="0"/>
+          <w:numId w:val="1"/>
+        </w:numPr>
+        <w:rPr>
+          <w:u w:val="single"/>
+        </w:rPr>
+      </w:pPr>
+      <w:r>
         <w:t>Create a directory for your project (</w:t>
       </w:r>
       <w:proofErr w:type="spellStart"/>
@@ -390,6 +493,58 @@
       </w:r>
     </w:p>
     <w:p>
+      <w:r>
+        <w:t xml:space="preserve">Congratulations! You should now have an existing repository on </w:t>
+      </w:r>
+      <w:proofErr w:type="spellStart"/>
+      <w:r>
+        <w:t>GitHub</w:t>
+      </w:r>
+      <w:proofErr w:type="spellEnd"/>
+      <w:r>
+        <w:t>. A quick workflow would be this:</w:t>
+      </w:r>
+    </w:p>
+    <w:p>
+      <w:proofErr w:type="spellStart"/>
+      <w:r>
+        <w:rPr>
+          <w:i/>
+        </w:rPr>
+        <w:t>Git</w:t>
+      </w:r>
+      <w:proofErr w:type="spellEnd"/>
+      <w:r>
+        <w:rPr>
+          <w:i/>
+        </w:rPr>
+        <w:t xml:space="preserve"> commit –a –m ‘[message]’</w:t>
+      </w:r>
+      <w:r>
+        <w:t xml:space="preserve"> and then when you are ready to show off your changes use </w:t>
+      </w:r>
+      <w:r>
+        <w:rPr>
+          <w:i/>
+        </w:rPr>
+        <w:t>[</w:t>
+      </w:r>
+      <w:proofErr w:type="spellStart"/>
+      <w:r>
+        <w:rPr>
+          <w:i/>
+        </w:rPr>
+        <w:t>git</w:t>
+      </w:r>
+      <w:proofErr w:type="spellEnd"/>
+      <w:r>
+        <w:rPr>
+          <w:i/>
+        </w:rPr>
+        <w:t xml:space="preserve"> push origin master]</w:t>
+      </w:r>
+    </w:p>
+    <w:p>
       <w:proofErr w:type="spellStart"/>
       <w:r>
         <w:rPr>
@@ -562,6 +717,75 @@
       <w:r>
         <w:t xml:space="preserve"> – to add a file to your commit</w:t>
       </w:r>
+    </w:p>
+    <w:p>
+      <w:proofErr w:type="spellStart"/>
+      <w:proofErr w:type="gramStart"/>
+      <w:r>
+        <w:rPr>
+          <w:b/>
+        </w:rPr>
+        <w:t>git</w:t>
+      </w:r>
+      <w:proofErr w:type="spellEnd"/>
+      <w:proofErr w:type="gramEnd"/>
+      <w:r>
+        <w:rPr>
+          <w:b/>
+        </w:rPr>
+        <w:t xml:space="preserve"> commit –m ‘[message]’ </w:t>
+      </w:r>
+      <w:r>
+        <w:t>– to commit your files</w:t>
+      </w:r>
+    </w:p>
+    <w:p>
+      <w:proofErr w:type="spellStart"/>
+      <w:proofErr w:type="gramStart"/>
+      <w:r>
+        <w:rPr>
+          <w:b/>
+        </w:rPr>
+        <w:lastRenderedPageBreak/>
+        <w:t>git</w:t>
+      </w:r>
+      <w:proofErr w:type="spellEnd"/>
+      <w:proofErr w:type="gramEnd"/>
+      <w:r>
+        <w:rPr>
+          <w:b/>
+        </w:rPr>
+        <w:t xml:space="preserve"> commit –a –m ‘[message]’ </w:t>
+      </w:r>
+      <w:r>
+        <w:t>– to add and commit all of your files</w:t>
+      </w:r>
+    </w:p>
+    <w:p>
+      <w:proofErr w:type="spellStart"/>
+      <w:proofErr w:type="gramStart"/>
+      <w:r>
+        <w:rPr>
+          <w:b/>
+        </w:rPr>
+        <w:t>git</w:t>
+      </w:r>
+      <w:proofErr w:type="spellEnd"/>
+      <w:proofErr w:type="gramEnd"/>
+      <w:r>
+        <w:rPr>
+          <w:b/>
+        </w:rPr>
+        <w:t xml:space="preserve"> push origin master </w:t>
+      </w:r>
+      <w:r>
+        <w:t xml:space="preserve">– to push your changes to your repository on </w:t>
+      </w:r>
+      <w:proofErr w:type="spellStart"/>
+      <w:r>
+        <w:t>github</w:t>
+      </w:r>
+      <w:proofErr w:type="spellEnd"/>
     </w:p>
     <w:p/>
     <w:sectPr>

</xml_diff>

<commit_message>
Added section about creating branches
</commit_message>
<xml_diff>
--- a/GIT Tut.docx
+++ b/GIT Tut.docx
@@ -28,11 +28,6 @@
       </w:pPr>
     </w:p>
     <w:p>
-      <w:pPr>
-        <w:rPr>
-          <w:i/>
-        </w:rPr>
-      </w:pPr>
       <w:r>
         <w:rPr>
           <w:u w:val="single"/>
@@ -84,13 +79,29 @@
         </w:rPr>
       </w:pPr>
       <w:r>
-        <w:t>Connect to GitHub (</w:t>
-      </w:r>
-      <w:r>
-        <w:rPr>
-          <w:i/>
-        </w:rPr>
-        <w:t xml:space="preserve">ssh –T </w:t>
+        <w:t xml:space="preserve">Connect to </w:t>
+      </w:r>
+      <w:proofErr w:type="spellStart"/>
+      <w:r>
+        <w:t>GitHub</w:t>
+      </w:r>
+      <w:proofErr w:type="spellEnd"/>
+      <w:r>
+        <w:t xml:space="preserve"> (</w:t>
+      </w:r>
+      <w:proofErr w:type="spellStart"/>
+      <w:r>
+        <w:rPr>
+          <w:i/>
+        </w:rPr>
+        <w:t>ssh</w:t>
+      </w:r>
+      <w:proofErr w:type="spellEnd"/>
+      <w:r>
+        <w:rPr>
+          <w:i/>
+        </w:rPr>
+        <w:t xml:space="preserve"> –T </w:t>
       </w:r>
       <w:hyperlink r:id="rId5" w:history="1">
         <w:r>
@@ -119,11 +130,33 @@
       <w:r>
         <w:t xml:space="preserve">Set up </w:t>
       </w:r>
-      <w:r>
-        <w:rPr>
-          <w:i/>
-        </w:rPr>
-        <w:t>git config –global user.name “Your Name”</w:t>
+      <w:proofErr w:type="spellStart"/>
+      <w:r>
+        <w:rPr>
+          <w:i/>
+        </w:rPr>
+        <w:t>git</w:t>
+      </w:r>
+      <w:proofErr w:type="spellEnd"/>
+      <w:r>
+        <w:rPr>
+          <w:i/>
+        </w:rPr>
+        <w:t xml:space="preserve"> </w:t>
+      </w:r>
+      <w:proofErr w:type="spellStart"/>
+      <w:r>
+        <w:rPr>
+          <w:i/>
+        </w:rPr>
+        <w:t>config</w:t>
+      </w:r>
+      <w:proofErr w:type="spellEnd"/>
+      <w:r>
+        <w:rPr>
+          <w:i/>
+        </w:rPr>
+        <w:t xml:space="preserve"> –global user.name “Your Name”</w:t>
       </w:r>
     </w:p>
     <w:p>
@@ -137,11 +170,47 @@
           <w:u w:val="single"/>
         </w:rPr>
       </w:pPr>
-      <w:r>
-        <w:rPr>
-          <w:i/>
-        </w:rPr>
-        <w:t>Git config –global user.email [your email]</w:t>
+      <w:proofErr w:type="spellStart"/>
+      <w:r>
+        <w:rPr>
+          <w:i/>
+        </w:rPr>
+        <w:t>Git</w:t>
+      </w:r>
+      <w:proofErr w:type="spellEnd"/>
+      <w:r>
+        <w:rPr>
+          <w:i/>
+        </w:rPr>
+        <w:t xml:space="preserve"> </w:t>
+      </w:r>
+      <w:proofErr w:type="spellStart"/>
+      <w:r>
+        <w:rPr>
+          <w:i/>
+        </w:rPr>
+        <w:t>config</w:t>
+      </w:r>
+      <w:proofErr w:type="spellEnd"/>
+      <w:r>
+        <w:rPr>
+          <w:i/>
+        </w:rPr>
+        <w:t xml:space="preserve"> –global </w:t>
+      </w:r>
+      <w:proofErr w:type="spellStart"/>
+      <w:r>
+        <w:rPr>
+          <w:i/>
+        </w:rPr>
+        <w:t>user.email</w:t>
+      </w:r>
+      <w:proofErr w:type="spellEnd"/>
+      <w:r>
+        <w:rPr>
+          <w:i/>
+        </w:rPr>
+        <w:t xml:space="preserve"> [your email]</w:t>
       </w:r>
       <w:r>
         <w:rPr>
@@ -164,11 +233,19 @@
       <w:r>
         <w:t>Create a directory for your project (</w:t>
       </w:r>
-      <w:r>
-        <w:rPr>
-          <w:i/>
-        </w:rPr>
-        <w:t>mkdir ~/[project]</w:t>
+      <w:proofErr w:type="spellStart"/>
+      <w:r>
+        <w:rPr>
+          <w:i/>
+        </w:rPr>
+        <w:t>mkdir</w:t>
+      </w:r>
+      <w:proofErr w:type="spellEnd"/>
+      <w:r>
+        <w:rPr>
+          <w:i/>
+        </w:rPr>
+        <w:t xml:space="preserve"> ~/[project]</w:t>
       </w:r>
       <w:r>
         <w:t>)</w:t>
@@ -188,11 +265,19 @@
       <w:r>
         <w:t xml:space="preserve">Change to your new project directory using </w:t>
       </w:r>
-      <w:r>
-        <w:rPr>
-          <w:i/>
-        </w:rPr>
-        <w:t>cd ~/[project]</w:t>
+      <w:proofErr w:type="spellStart"/>
+      <w:r>
+        <w:rPr>
+          <w:i/>
+        </w:rPr>
+        <w:t>cd</w:t>
+      </w:r>
+      <w:proofErr w:type="spellEnd"/>
+      <w:r>
+        <w:rPr>
+          <w:i/>
+        </w:rPr>
+        <w:t xml:space="preserve"> ~/[project]</w:t>
       </w:r>
     </w:p>
     <w:p>
@@ -209,11 +294,19 @@
       <w:r>
         <w:t xml:space="preserve">Use </w:t>
       </w:r>
-      <w:r>
-        <w:rPr>
-          <w:i/>
-        </w:rPr>
-        <w:t>git init</w:t>
+      <w:proofErr w:type="spellStart"/>
+      <w:r>
+        <w:rPr>
+          <w:i/>
+        </w:rPr>
+        <w:t>git</w:t>
+      </w:r>
+      <w:proofErr w:type="spellEnd"/>
+      <w:r>
+        <w:rPr>
+          <w:i/>
+        </w:rPr>
+        <w:t xml:space="preserve"> init</w:t>
       </w:r>
       <w:r>
         <w:t xml:space="preserve"> to make your new project a repository</w:t>
@@ -251,20 +344,50 @@
       <w:r>
         <w:t xml:space="preserve">Once you have your files use </w:t>
       </w:r>
-      <w:r>
-        <w:rPr>
-          <w:i/>
-        </w:rPr>
-        <w:t xml:space="preserve">git add .  </w:t>
+      <w:proofErr w:type="spellStart"/>
+      <w:r>
+        <w:rPr>
+          <w:i/>
+        </w:rPr>
+        <w:t>git</w:t>
+      </w:r>
+      <w:proofErr w:type="spellEnd"/>
+      <w:r>
+        <w:rPr>
+          <w:i/>
+        </w:rPr>
+        <w:t xml:space="preserve"> </w:t>
+      </w:r>
+      <w:proofErr w:type="gramStart"/>
+      <w:r>
+        <w:rPr>
+          <w:i/>
+        </w:rPr>
+        <w:t>add .</w:t>
+      </w:r>
+      <w:proofErr w:type="gramEnd"/>
+      <w:r>
+        <w:rPr>
+          <w:i/>
+        </w:rPr>
+        <w:t xml:space="preserve">  </w:t>
       </w:r>
       <w:r>
         <w:t xml:space="preserve">to add all files to your commit queue (you can also use </w:t>
       </w:r>
-      <w:r>
-        <w:rPr>
-          <w:i/>
-        </w:rPr>
-        <w:t>git add [file]</w:t>
+      <w:proofErr w:type="spellStart"/>
+      <w:r>
+        <w:rPr>
+          <w:i/>
+        </w:rPr>
+        <w:t>git</w:t>
+      </w:r>
+      <w:proofErr w:type="spellEnd"/>
+      <w:r>
+        <w:rPr>
+          <w:i/>
+        </w:rPr>
+        <w:t xml:space="preserve"> add [file]</w:t>
       </w:r>
       <w:r>
         <w:t xml:space="preserve"> if you want to be specific)</w:t>
@@ -281,11 +404,19 @@
       <w:r>
         <w:t xml:space="preserve">Great!  Now we can commit our files! Use </w:t>
       </w:r>
-      <w:r>
-        <w:rPr>
-          <w:i/>
-        </w:rPr>
-        <w:t>git commit –m ‘[message]’</w:t>
+      <w:proofErr w:type="spellStart"/>
+      <w:r>
+        <w:rPr>
+          <w:i/>
+        </w:rPr>
+        <w:t>git</w:t>
+      </w:r>
+      <w:proofErr w:type="spellEnd"/>
+      <w:r>
+        <w:rPr>
+          <w:i/>
+        </w:rPr>
+        <w:t xml:space="preserve"> commit –m ‘[message]’</w:t>
       </w:r>
       <w:r>
         <w:t xml:space="preserve"> and all of your added files will now be added to your repository!</w:t>
@@ -302,11 +433,19 @@
       <w:r>
         <w:t xml:space="preserve">You can also use </w:t>
       </w:r>
-      <w:r>
-        <w:rPr>
-          <w:i/>
-        </w:rPr>
-        <w:t>git commit –a –m ‘[message]’</w:t>
+      <w:proofErr w:type="spellStart"/>
+      <w:r>
+        <w:rPr>
+          <w:i/>
+        </w:rPr>
+        <w:t>git</w:t>
+      </w:r>
+      <w:proofErr w:type="spellEnd"/>
+      <w:r>
+        <w:rPr>
+          <w:i/>
+        </w:rPr>
+        <w:t xml:space="preserve"> commit –a –m ‘[message]’</w:t>
       </w:r>
       <w:r>
         <w:t xml:space="preserve"> to add and commit all of your modified files</w:t>
@@ -321,13 +460,29 @@
         </w:numPr>
       </w:pPr>
       <w:r>
-        <w:t xml:space="preserve">If you are using GitHub you can now create a repository online by using </w:t>
-      </w:r>
-      <w:r>
-        <w:rPr>
-          <w:i/>
-        </w:rPr>
-        <w:t xml:space="preserve">git remote add origin </w:t>
+        <w:t xml:space="preserve">If you are using </w:t>
+      </w:r>
+      <w:proofErr w:type="spellStart"/>
+      <w:r>
+        <w:t>GitHub</w:t>
+      </w:r>
+      <w:proofErr w:type="spellEnd"/>
+      <w:r>
+        <w:t xml:space="preserve"> you can now create a repository online by using </w:t>
+      </w:r>
+      <w:proofErr w:type="spellStart"/>
+      <w:r>
+        <w:rPr>
+          <w:i/>
+        </w:rPr>
+        <w:t>git</w:t>
+      </w:r>
+      <w:proofErr w:type="spellEnd"/>
+      <w:r>
+        <w:rPr>
+          <w:i/>
+        </w:rPr>
+        <w:t xml:space="preserve"> remote add origin </w:t>
       </w:r>
       <w:hyperlink r:id="rId6" w:history="1">
         <w:r>
@@ -347,67 +502,537 @@
       <w:r>
         <w:t xml:space="preserve"> and then </w:t>
       </w:r>
-      <w:r>
-        <w:rPr>
-          <w:i/>
-        </w:rPr>
-        <w:t>git push origin master</w:t>
-      </w:r>
-    </w:p>
-    <w:p>
-      <w:r>
-        <w:t>Congratulations! You should now have an existing repository on GitHub. A quick workflow would be this:</w:t>
-      </w:r>
-    </w:p>
-    <w:p>
-      <w:r>
-        <w:rPr>
-          <w:i/>
-        </w:rPr>
-        <w:t>Git commit –a –m ‘[message]’</w:t>
-      </w:r>
-      <w:r>
-        <w:t xml:space="preserve"> and then when you are ready to show off your changes use </w:t>
-      </w:r>
-      <w:r>
-        <w:rPr>
-          <w:i/>
-        </w:rPr>
-        <w:t>[git push origin master]</w:t>
-      </w:r>
-    </w:p>
-    <w:p>
+      <w:proofErr w:type="spellStart"/>
+      <w:r>
+        <w:rPr>
+          <w:i/>
+        </w:rPr>
+        <w:t>git</w:t>
+      </w:r>
+      <w:proofErr w:type="spellEnd"/>
+      <w:r>
+        <w:rPr>
+          <w:i/>
+        </w:rPr>
+        <w:t xml:space="preserve"> push origin master</w:t>
+      </w:r>
+    </w:p>
+    <w:p>
+      <w:r>
+        <w:t xml:space="preserve">Congratulations! You should now have an existing repository on </w:t>
+      </w:r>
+      <w:proofErr w:type="spellStart"/>
+      <w:r>
+        <w:t>GitHub</w:t>
+      </w:r>
+      <w:proofErr w:type="spellEnd"/>
+      <w:r>
+        <w:t>. A quick workflow would be</w:t>
+      </w:r>
+      <w:r>
+        <w:t xml:space="preserve"> something like</w:t>
+      </w:r>
+      <w:r>
+        <w:t xml:space="preserve"> this:</w:t>
+      </w:r>
+    </w:p>
+    <w:p>
+      <w:pPr>
+        <w:pStyle w:val="ListParagraph"/>
+        <w:numPr>
+          <w:ilvl w:val="0"/>
+          <w:numId w:val="3"/>
+        </w:numPr>
+      </w:pPr>
+      <w:proofErr w:type="spellStart"/>
+      <w:r>
+        <w:rPr>
+          <w:i/>
+        </w:rPr>
+        <w:t>Git</w:t>
+      </w:r>
+      <w:proofErr w:type="spellEnd"/>
+      <w:r>
+        <w:rPr>
+          <w:i/>
+        </w:rPr>
+        <w:t xml:space="preserve"> commit –a –m ‘[message]’</w:t>
+      </w:r>
+      <w:r>
+        <w:t xml:space="preserve"> </w:t>
+      </w:r>
+    </w:p>
+    <w:p>
+      <w:pPr>
+        <w:pStyle w:val="ListParagraph"/>
+        <w:numPr>
+          <w:ilvl w:val="0"/>
+          <w:numId w:val="3"/>
+        </w:numPr>
+        <w:rPr>
+          <w:i/>
+        </w:rPr>
+      </w:pPr>
+      <w:r>
+        <w:t xml:space="preserve">and then when you are ready to show off your changes use </w:t>
+      </w:r>
+      <w:r>
+        <w:rPr>
+          <w:i/>
+        </w:rPr>
+        <w:t>[</w:t>
+      </w:r>
+      <w:proofErr w:type="spellStart"/>
+      <w:r>
+        <w:rPr>
+          <w:i/>
+        </w:rPr>
+        <w:t>git</w:t>
+      </w:r>
+      <w:proofErr w:type="spellEnd"/>
+      <w:r>
+        <w:rPr>
+          <w:i/>
+        </w:rPr>
+        <w:t xml:space="preserve"> push origin master]</w:t>
+      </w:r>
+    </w:p>
+    <w:p>
+      <w:r>
+        <w:br w:type="page"/>
+      </w:r>
       <w:r>
         <w:rPr>
           <w:b/>
           <w:u w:val="single"/>
         </w:rPr>
-        <w:t>Git Commands to Remember</w:t>
-      </w:r>
-    </w:p>
-    <w:p>
-      <w:r>
-        <w:rPr>
-          <w:b/>
-        </w:rPr>
-        <w:t>mkdir [project]</w:t>
-      </w:r>
-      <w:r>
-        <w:rPr>
-          <w:b/>
+        <w:lastRenderedPageBreak/>
+        <w:t>Creating Branches</w:t>
+      </w:r>
+    </w:p>
+    <w:p>
+      <w:pPr>
+        <w:pStyle w:val="NormalWeb"/>
+        <w:shd w:val="clear" w:color="auto" w:fill="FFFFFF"/>
+        <w:rPr>
+          <w:color w:val="000000"/>
+          <w:sz w:val="22"/>
+          <w:szCs w:val="22"/>
+        </w:rPr>
+      </w:pPr>
+      <w:r>
+        <w:rPr>
+          <w:sz w:val="22"/>
+          <w:szCs w:val="22"/>
+          <w:u w:val="single"/>
+        </w:rPr>
+        <w:t>Another Quick Note:</w:t>
+      </w:r>
+      <w:r>
+        <w:rPr>
+          <w:sz w:val="22"/>
+          <w:szCs w:val="22"/>
         </w:rPr>
         <w:t xml:space="preserve"> </w:t>
       </w:r>
       <w:r>
+        <w:rPr>
+          <w:i/>
+          <w:sz w:val="22"/>
+          <w:szCs w:val="22"/>
+        </w:rPr>
+        <w:t>Branching is the act of creating another commit that is an aside from the “trunk” of your repository. For example</w:t>
+      </w:r>
+      <w:r>
+        <w:rPr>
+          <w:i/>
+          <w:sz w:val="22"/>
+          <w:szCs w:val="22"/>
+        </w:rPr>
+        <w:t>:</w:t>
+      </w:r>
+      <w:r>
+        <w:rPr>
+          <w:i/>
+          <w:sz w:val="22"/>
+          <w:szCs w:val="22"/>
+        </w:rPr>
+        <w:t xml:space="preserve"> (shamelessly stolen from </w:t>
+      </w:r>
+      <w:hyperlink r:id="rId7" w:history="1">
+        <w:r>
+          <w:rPr>
+            <w:rStyle w:val="Hyperlink"/>
+          </w:rPr>
+          <w:t>http://www.eecs.harvard.edu/~cduan/technical/git</w:t>
+        </w:r>
+      </w:hyperlink>
+      <w:proofErr w:type="gramStart"/>
+      <w:r>
+        <w:t>)</w:t>
+      </w:r>
+      <w:r>
+        <w:rPr>
+          <w:i/>
+        </w:rPr>
+        <w:t>“</w:t>
+      </w:r>
+      <w:proofErr w:type="gramEnd"/>
+      <w:r>
+        <w:rPr>
+          <w:color w:val="000000"/>
+          <w:sz w:val="22"/>
+          <w:szCs w:val="22"/>
+        </w:rPr>
+        <w:t>Say you are working on a paper. You’ve gotten a first draft out, submitted for review. You then get a new batch of data, and you’re in the process of integrating it into the paper. Halfway in, however, the review committee calls you up and tells you that you need to change some of your section headings to conform to format specifications. What do you do?</w:t>
+      </w:r>
+    </w:p>
+    <w:p>
+      <w:pPr>
+        <w:pStyle w:val="NormalWeb"/>
+        <w:shd w:val="clear" w:color="auto" w:fill="FFFFFF"/>
+        <w:rPr>
+          <w:sz w:val="22"/>
+          <w:szCs w:val="22"/>
+        </w:rPr>
+      </w:pPr>
+      <w:r>
+        <w:rPr>
+          <w:color w:val="000000"/>
+          <w:sz w:val="22"/>
+          <w:szCs w:val="22"/>
+        </w:rPr>
+        <w:t>Obviously you don’t want to send them your half-baked revisions with corrected headings. What you want to do is jump back to the version you sent out, change the headings on that version, and send off that copy, all the while keeping your recent work safely stored somewhere else.</w:t>
+      </w:r>
+      <w:r>
+        <w:rPr>
+          <w:i/>
+          <w:color w:val="000000"/>
+          <w:sz w:val="22"/>
+          <w:szCs w:val="22"/>
+        </w:rPr>
+        <w:t>”</w:t>
+      </w:r>
+    </w:p>
+    <w:p>
+      <w:pPr>
+        <w:pStyle w:val="NormalWeb"/>
+        <w:shd w:val="clear" w:color="auto" w:fill="FFFFFF"/>
+        <w:rPr>
+          <w:sz w:val="22"/>
+          <w:szCs w:val="22"/>
+        </w:rPr>
+      </w:pPr>
+      <w:r>
+        <w:rPr>
+          <w:i/>
+          <w:sz w:val="22"/>
+          <w:szCs w:val="22"/>
+        </w:rPr>
+        <w:t>To perform the action above, please follow the steps below:</w:t>
+      </w:r>
+    </w:p>
+    <w:p>
+      <w:pPr>
+        <w:pStyle w:val="NormalWeb"/>
+        <w:numPr>
+          <w:ilvl w:val="0"/>
+          <w:numId w:val="4"/>
+        </w:numPr>
+        <w:shd w:val="clear" w:color="auto" w:fill="FFFFFF"/>
+        <w:rPr>
+          <w:sz w:val="22"/>
+          <w:szCs w:val="22"/>
+        </w:rPr>
+      </w:pPr>
+      <w:proofErr w:type="spellStart"/>
+      <w:r>
+        <w:rPr>
+          <w:i/>
+          <w:sz w:val="22"/>
+          <w:szCs w:val="22"/>
+        </w:rPr>
+        <w:t>git</w:t>
+      </w:r>
+      <w:proofErr w:type="spellEnd"/>
+      <w:r>
+        <w:rPr>
+          <w:i/>
+          <w:sz w:val="22"/>
+          <w:szCs w:val="22"/>
+        </w:rPr>
+        <w:t xml:space="preserve"> branch [new-head-name] [reference to a specific commit</w:t>
+      </w:r>
+      <w:r>
+        <w:rPr>
+          <w:i/>
+          <w:sz w:val="22"/>
+          <w:szCs w:val="22"/>
+        </w:rPr>
+        <w:t>]</w:t>
+      </w:r>
+    </w:p>
+    <w:p>
+      <w:pPr>
+        <w:pStyle w:val="NormalWeb"/>
+        <w:numPr>
+          <w:ilvl w:val="1"/>
+          <w:numId w:val="4"/>
+        </w:numPr>
+        <w:shd w:val="clear" w:color="auto" w:fill="FFFFFF"/>
+        <w:rPr>
+          <w:sz w:val="22"/>
+          <w:szCs w:val="22"/>
+        </w:rPr>
+      </w:pPr>
+      <w:r>
+        <w:rPr>
+          <w:sz w:val="22"/>
+          <w:szCs w:val="22"/>
+        </w:rPr>
+        <w:t xml:space="preserve">Say we have commits A,B,C and we need to create a branch at commit B we would use this command </w:t>
+      </w:r>
+      <w:proofErr w:type="spellStart"/>
+      <w:r>
+        <w:rPr>
+          <w:i/>
+          <w:sz w:val="22"/>
+          <w:szCs w:val="22"/>
+        </w:rPr>
+        <w:t>git</w:t>
+      </w:r>
+      <w:proofErr w:type="spellEnd"/>
+      <w:r>
+        <w:rPr>
+          <w:i/>
+          <w:sz w:val="22"/>
+          <w:szCs w:val="22"/>
+        </w:rPr>
+        <w:t xml:space="preserve"> branch new-branch HEAD^</w:t>
+      </w:r>
+    </w:p>
+    <w:p>
+      <w:pPr>
+        <w:pStyle w:val="NormalWeb"/>
+        <w:numPr>
+          <w:ilvl w:val="2"/>
+          <w:numId w:val="4"/>
+        </w:numPr>
+        <w:shd w:val="clear" w:color="auto" w:fill="FFFFFF"/>
+        <w:rPr>
+          <w:sz w:val="22"/>
+          <w:szCs w:val="22"/>
+        </w:rPr>
+      </w:pPr>
+      <w:r>
+        <w:rPr>
+          <w:sz w:val="22"/>
+          <w:szCs w:val="22"/>
+        </w:rPr>
+        <w:t xml:space="preserve">The </w:t>
+      </w:r>
+      <w:r>
+        <w:rPr>
+          <w:i/>
+          <w:sz w:val="22"/>
+          <w:szCs w:val="22"/>
+        </w:rPr>
+        <w:t>HEAD^</w:t>
+      </w:r>
+      <w:r>
+        <w:rPr>
+          <w:sz w:val="22"/>
+          <w:szCs w:val="22"/>
+        </w:rPr>
+        <w:t xml:space="preserve"> references the parent of the </w:t>
+      </w:r>
+      <w:r>
+        <w:rPr>
+          <w:sz w:val="22"/>
+          <w:szCs w:val="22"/>
+        </w:rPr>
+        <w:t>current HEAD</w:t>
+      </w:r>
+      <w:r>
+        <w:rPr>
+          <w:sz w:val="22"/>
+          <w:szCs w:val="22"/>
+        </w:rPr>
+        <w:t>.</w:t>
+      </w:r>
+      <w:r>
+        <w:rPr>
+          <w:sz w:val="22"/>
+          <w:szCs w:val="22"/>
+        </w:rPr>
+        <w:t xml:space="preserve"> </w:t>
+      </w:r>
+    </w:p>
+    <w:p>
+      <w:r>
+        <w:rPr>
+          <w:b/>
+          <w:u w:val="single"/>
+        </w:rPr>
+        <w:t>Committing From Your New Branch</w:t>
+      </w:r>
+    </w:p>
+    <w:p>
+      <w:pPr>
+        <w:pStyle w:val="ListParagraph"/>
+        <w:numPr>
+          <w:ilvl w:val="0"/>
+          <w:numId w:val="5"/>
+        </w:numPr>
+      </w:pPr>
+      <w:r>
+        <w:t xml:space="preserve">To switch to your new branch use the command </w:t>
+      </w:r>
+      <w:r>
+        <w:rPr>
+          <w:i/>
+        </w:rPr>
+        <w:t>got checkout [head-name]</w:t>
+      </w:r>
+    </w:p>
+    <w:p>
+      <w:pPr>
+        <w:pStyle w:val="ListParagraph"/>
+        <w:numPr>
+          <w:ilvl w:val="1"/>
+          <w:numId w:val="5"/>
+        </w:numPr>
+        <w:ind w:left="1080"/>
+      </w:pPr>
+      <w:r>
+        <w:rPr>
+          <w:b/>
+        </w:rPr>
+        <w:t xml:space="preserve">NOTE: You must commit your changes before you run </w:t>
+      </w:r>
+      <w:proofErr w:type="spellStart"/>
+      <w:r>
+        <w:rPr>
+          <w:b/>
+          <w:i/>
+        </w:rPr>
+        <w:t>git</w:t>
+      </w:r>
+      <w:proofErr w:type="spellEnd"/>
+      <w:r>
+        <w:rPr>
+          <w:b/>
+          <w:i/>
+        </w:rPr>
+        <w:t xml:space="preserve"> checkout</w:t>
+      </w:r>
+      <w:r>
+        <w:rPr>
+          <w:b/>
+          <w:i/>
+        </w:rPr>
+        <w:t>.</w:t>
+      </w:r>
+      <w:r>
+        <w:rPr>
+          <w:b/>
+        </w:rPr>
+        <w:t xml:space="preserve"> If you do not then </w:t>
+      </w:r>
+      <w:proofErr w:type="spellStart"/>
+      <w:r>
+        <w:rPr>
+          <w:b/>
+        </w:rPr>
+        <w:t>git</w:t>
+      </w:r>
+      <w:proofErr w:type="spellEnd"/>
+      <w:r>
+        <w:rPr>
+          <w:b/>
+        </w:rPr>
+        <w:t xml:space="preserve"> will start acting wonky</w:t>
+      </w:r>
+    </w:p>
+    <w:p>
+      <w:pPr>
+        <w:pStyle w:val="ListParagraph"/>
+        <w:numPr>
+          <w:ilvl w:val="0"/>
+          <w:numId w:val="5"/>
+        </w:numPr>
+      </w:pPr>
+      <w:r>
+        <w:t>You can now commit your changes as normal</w:t>
+      </w:r>
+      <w:r>
+        <w:rPr>
+          <w:b/>
+          <w:u w:val="single"/>
+        </w:rPr>
+        <w:br w:type="page"/>
+      </w:r>
+      <w:proofErr w:type="spellStart"/>
+      <w:r>
+        <w:rPr>
+          <w:b/>
+          <w:u w:val="single"/>
+        </w:rPr>
+        <w:lastRenderedPageBreak/>
+        <w:t>Git</w:t>
+      </w:r>
+      <w:proofErr w:type="spellEnd"/>
+      <w:r>
+        <w:rPr>
+          <w:b/>
+          <w:u w:val="single"/>
+        </w:rPr>
+        <w:t xml:space="preserve"> Commands to Remember</w:t>
+      </w:r>
+    </w:p>
+    <w:p>
+      <w:proofErr w:type="spellStart"/>
+      <w:proofErr w:type="gramStart"/>
+      <w:r>
+        <w:rPr>
+          <w:b/>
+        </w:rPr>
+        <w:t>mkdir</w:t>
+      </w:r>
+      <w:proofErr w:type="spellEnd"/>
+      <w:proofErr w:type="gramEnd"/>
+      <w:r>
+        <w:rPr>
+          <w:b/>
+        </w:rPr>
+        <w:t xml:space="preserve"> [project]</w:t>
+      </w:r>
+      <w:r>
+        <w:rPr>
+          <w:b/>
+        </w:rPr>
+        <w:t xml:space="preserve"> </w:t>
+      </w:r>
+      <w:r>
         <w:t>– makes a directory</w:t>
       </w:r>
     </w:p>
     <w:p>
-      <w:r>
-        <w:rPr>
-          <w:b/>
-        </w:rPr>
-        <w:t>cd [project]</w:t>
+      <w:proofErr w:type="spellStart"/>
+      <w:proofErr w:type="gramStart"/>
+      <w:r>
+        <w:rPr>
+          <w:b/>
+        </w:rPr>
+        <w:t>cd</w:t>
+      </w:r>
+      <w:proofErr w:type="spellEnd"/>
+      <w:proofErr w:type="gramEnd"/>
+      <w:r>
+        <w:rPr>
+          <w:b/>
+        </w:rPr>
+        <w:t xml:space="preserve"> [project]</w:t>
       </w:r>
       <w:r>
         <w:rPr>
@@ -420,11 +1045,21 @@
       </w:r>
     </w:p>
     <w:p>
-      <w:r>
-        <w:rPr>
-          <w:b/>
-        </w:rPr>
-        <w:t>git init</w:t>
+      <w:proofErr w:type="spellStart"/>
+      <w:proofErr w:type="gramStart"/>
+      <w:r>
+        <w:rPr>
+          <w:b/>
+        </w:rPr>
+        <w:t>git</w:t>
+      </w:r>
+      <w:proofErr w:type="spellEnd"/>
+      <w:proofErr w:type="gramEnd"/>
+      <w:r>
+        <w:rPr>
+          <w:b/>
+        </w:rPr>
+        <w:t xml:space="preserve"> init</w:t>
       </w:r>
       <w:r>
         <w:rPr>
@@ -435,25 +1070,44 @@
       <w:r>
         <w:t xml:space="preserve">– use after </w:t>
       </w:r>
+      <w:proofErr w:type="spellStart"/>
       <w:r>
         <w:rPr>
           <w:i/>
         </w:rPr>
         <w:t>mkdir</w:t>
       </w:r>
-      <w:r>
-        <w:t xml:space="preserve"> to turn your directory into a git repository</w:t>
-      </w:r>
-    </w:p>
-    <w:p>
-      <w:r>
-        <w:rPr>
-          <w:b/>
-        </w:rPr>
-        <w:lastRenderedPageBreak/>
-        <w:t xml:space="preserve">ssh –T </w:t>
-      </w:r>
-      <w:hyperlink r:id="rId7" w:history="1">
+      <w:proofErr w:type="spellEnd"/>
+      <w:r>
+        <w:t xml:space="preserve"> to turn your directory into a </w:t>
+      </w:r>
+      <w:proofErr w:type="spellStart"/>
+      <w:r>
+        <w:t>git</w:t>
+      </w:r>
+      <w:proofErr w:type="spellEnd"/>
+      <w:r>
+        <w:t xml:space="preserve"> repository</w:t>
+      </w:r>
+    </w:p>
+    <w:p>
+      <w:proofErr w:type="spellStart"/>
+      <w:proofErr w:type="gramStart"/>
+      <w:r>
+        <w:rPr>
+          <w:b/>
+        </w:rPr>
+        <w:t>ssh</w:t>
+      </w:r>
+      <w:proofErr w:type="spellEnd"/>
+      <w:proofErr w:type="gramEnd"/>
+      <w:r>
+        <w:rPr>
+          <w:b/>
+        </w:rPr>
+        <w:t xml:space="preserve"> –T </w:t>
+      </w:r>
+      <w:hyperlink r:id="rId8" w:history="1">
         <w:r>
           <w:rPr>
             <w:rStyle w:val="Hyperlink"/>
@@ -463,51 +1117,240 @@
         </w:r>
       </w:hyperlink>
       <w:r>
-        <w:t xml:space="preserve"> – use to connect to github</w:t>
-      </w:r>
-    </w:p>
-    <w:p>
-      <w:r>
-        <w:rPr>
-          <w:b/>
-        </w:rPr>
-        <w:t>git add [file]</w:t>
+        <w:t xml:space="preserve"> – use to connect to </w:t>
+      </w:r>
+      <w:proofErr w:type="spellStart"/>
+      <w:r>
+        <w:t>github</w:t>
+      </w:r>
+      <w:proofErr w:type="spellEnd"/>
+    </w:p>
+    <w:p>
+      <w:proofErr w:type="spellStart"/>
+      <w:proofErr w:type="gramStart"/>
+      <w:r>
+        <w:rPr>
+          <w:b/>
+        </w:rPr>
+        <w:t>git</w:t>
+      </w:r>
+      <w:proofErr w:type="spellEnd"/>
+      <w:proofErr w:type="gramEnd"/>
+      <w:r>
+        <w:rPr>
+          <w:b/>
+        </w:rPr>
+        <w:t xml:space="preserve"> add [file]</w:t>
       </w:r>
       <w:r>
         <w:t xml:space="preserve"> – to add a file to your commit</w:t>
       </w:r>
     </w:p>
     <w:p>
-      <w:r>
-        <w:rPr>
-          <w:b/>
-        </w:rPr>
-        <w:t xml:space="preserve">git commit –m ‘[message]’ </w:t>
+      <w:proofErr w:type="spellStart"/>
+      <w:proofErr w:type="gramStart"/>
+      <w:r>
+        <w:rPr>
+          <w:b/>
+        </w:rPr>
+        <w:t>git</w:t>
+      </w:r>
+      <w:proofErr w:type="spellEnd"/>
+      <w:proofErr w:type="gramEnd"/>
+      <w:r>
+        <w:rPr>
+          <w:b/>
+        </w:rPr>
+        <w:t xml:space="preserve"> commit –m ‘[message]’ </w:t>
       </w:r>
       <w:r>
         <w:t>– to commit your files</w:t>
       </w:r>
     </w:p>
     <w:p>
-      <w:r>
-        <w:rPr>
-          <w:b/>
-        </w:rPr>
-        <w:t xml:space="preserve">git commit –a –m ‘[message]’ </w:t>
+      <w:proofErr w:type="spellStart"/>
+      <w:proofErr w:type="gramStart"/>
+      <w:r>
+        <w:rPr>
+          <w:b/>
+        </w:rPr>
+        <w:t>git</w:t>
+      </w:r>
+      <w:proofErr w:type="spellEnd"/>
+      <w:proofErr w:type="gramEnd"/>
+      <w:r>
+        <w:rPr>
+          <w:b/>
+        </w:rPr>
+        <w:t xml:space="preserve"> commit –a –m ‘[message]’ </w:t>
       </w:r>
       <w:r>
         <w:t>– to add and commit all of your files</w:t>
       </w:r>
     </w:p>
     <w:p>
-      <w:r>
-        <w:rPr>
-          <w:b/>
-        </w:rPr>
-        <w:t xml:space="preserve">git push origin master </w:t>
-      </w:r>
-      <w:r>
-        <w:t>– to push your changes to your repository on github</w:t>
+      <w:proofErr w:type="spellStart"/>
+      <w:proofErr w:type="gramStart"/>
+      <w:r>
+        <w:rPr>
+          <w:b/>
+        </w:rPr>
+        <w:t>git</w:t>
+      </w:r>
+      <w:proofErr w:type="spellEnd"/>
+      <w:proofErr w:type="gramEnd"/>
+      <w:r>
+        <w:rPr>
+          <w:b/>
+        </w:rPr>
+        <w:t xml:space="preserve"> push origin master </w:t>
+      </w:r>
+      <w:r>
+        <w:t xml:space="preserve">– to push your changes to your repository on </w:t>
+      </w:r>
+      <w:proofErr w:type="spellStart"/>
+      <w:r>
+        <w:t>github</w:t>
+      </w:r>
+      <w:proofErr w:type="spellEnd"/>
+    </w:p>
+    <w:p>
+      <w:proofErr w:type="spellStart"/>
+      <w:proofErr w:type="gramStart"/>
+      <w:r>
+        <w:rPr>
+          <w:b/>
+        </w:rPr>
+        <w:t>git</w:t>
+      </w:r>
+      <w:proofErr w:type="spellEnd"/>
+      <w:proofErr w:type="gramEnd"/>
+      <w:r>
+        <w:rPr>
+          <w:b/>
+        </w:rPr>
+        <w:t xml:space="preserve"> status</w:t>
+      </w:r>
+      <w:r>
+        <w:t xml:space="preserve"> – see which files have changed</w:t>
+      </w:r>
+    </w:p>
+    <w:p>
+      <w:proofErr w:type="spellStart"/>
+      <w:proofErr w:type="gramStart"/>
+      <w:r>
+        <w:rPr>
+          <w:b/>
+        </w:rPr>
+        <w:t>git</w:t>
+      </w:r>
+      <w:proofErr w:type="spellEnd"/>
+      <w:proofErr w:type="gramEnd"/>
+      <w:r>
+        <w:rPr>
+          <w:b/>
+        </w:rPr>
+        <w:t xml:space="preserve"> log</w:t>
+      </w:r>
+      <w:r>
+        <w:t xml:space="preserve"> – to see all of your previous commits</w:t>
+      </w:r>
+    </w:p>
+    <w:p>
+      <w:proofErr w:type="spellStart"/>
+      <w:proofErr w:type="gramStart"/>
+      <w:r>
+        <w:rPr>
+          <w:b/>
+          <w:i/>
+        </w:rPr>
+        <w:t>git</w:t>
+      </w:r>
+      <w:proofErr w:type="spellEnd"/>
+      <w:proofErr w:type="gramEnd"/>
+      <w:r>
+        <w:rPr>
+          <w:b/>
+          <w:i/>
+        </w:rPr>
+        <w:t xml:space="preserve"> branch [new-head-name] [reference to a specific commit]</w:t>
+      </w:r>
+      <w:r>
+        <w:rPr>
+          <w:b/>
+        </w:rPr>
+        <w:t xml:space="preserve"> </w:t>
+      </w:r>
+      <w:r>
+        <w:t>– creating a new branch</w:t>
+      </w:r>
+    </w:p>
+    <w:p>
+      <w:proofErr w:type="spellStart"/>
+      <w:proofErr w:type="gramStart"/>
+      <w:r>
+        <w:rPr>
+          <w:b/>
+        </w:rPr>
+        <w:t>git</w:t>
+      </w:r>
+      <w:proofErr w:type="spellEnd"/>
+      <w:proofErr w:type="gramEnd"/>
+      <w:r>
+        <w:rPr>
+          <w:b/>
+        </w:rPr>
+        <w:t xml:space="preserve"> checkout [head-name]</w:t>
+      </w:r>
+      <w:r>
+        <w:t xml:space="preserve"> – points HEAD to the commit object specified</w:t>
+      </w:r>
+    </w:p>
+    <w:p/>
+    <w:p>
+      <w:r>
+        <w:br w:type="page"/>
+      </w:r>
+    </w:p>
+    <w:p>
+      <w:proofErr w:type="spellStart"/>
+      <w:r>
+        <w:rPr>
+          <w:b/>
+          <w:u w:val="single"/>
+        </w:rPr>
+        <w:lastRenderedPageBreak/>
+        <w:t>Git</w:t>
+      </w:r>
+      <w:proofErr w:type="spellEnd"/>
+      <w:r>
+        <w:rPr>
+          <w:b/>
+          <w:u w:val="single"/>
+        </w:rPr>
+        <w:t xml:space="preserve"> Definitions</w:t>
+      </w:r>
+    </w:p>
+    <w:p>
+      <w:r>
+        <w:rPr>
+          <w:b/>
+        </w:rPr>
+        <w:t>HEAD</w:t>
+      </w:r>
+      <w:r>
+        <w:t xml:space="preserve"> – HEAD is </w:t>
+      </w:r>
+    </w:p>
+    <w:p>
+      <w:r>
+        <w:rPr>
+          <w:b/>
+        </w:rPr>
+        <w:t>^</w:t>
+      </w:r>
+      <w:r>
+        <w:t xml:space="preserve"> - the caret directs to the parent of the commit. IE: HEAD^ would point to the commit prior to the latest</w:t>
       </w:r>
     </w:p>
     <w:p/>
@@ -524,6 +1367,95 @@
 <file path=word/numbering.xml><?xml version="1.0" encoding="utf-8"?>
 <w:numbering xmlns:ve="http://schemas.openxmlformats.org/markup-compatibility/2006" xmlns:o="urn:schemas-microsoft-com:office:office" xmlns:r="http://schemas.openxmlformats.org/officeDocument/2006/relationships" xmlns:m="http://schemas.openxmlformats.org/officeDocument/2006/math" xmlns:v="urn:schemas-microsoft-com:vml" xmlns:wp="http://schemas.openxmlformats.org/drawingml/2006/wordprocessingDrawing" xmlns:w10="urn:schemas-microsoft-com:office:word" xmlns:w="http://schemas.openxmlformats.org/wordprocessingml/2006/main" xmlns:wne="http://schemas.microsoft.com/office/word/2006/wordml">
   <w:abstractNum w:abstractNumId="0">
+    <w:nsid w:val="166E1C5D"/>
+    <w:multiLevelType w:val="hybridMultilevel"/>
+    <w:tmpl w:val="DA128C64"/>
+    <w:lvl w:ilvl="0" w:tplc="1009000F">
+      <w:start w:val="1"/>
+      <w:numFmt w:val="decimal"/>
+      <w:lvlText w:val="%1."/>
+      <w:lvlJc w:val="left"/>
+      <w:pPr>
+        <w:ind w:left="720" w:hanging="360"/>
+      </w:pPr>
+      <w:rPr>
+        <w:rFonts w:hint="default"/>
+      </w:rPr>
+    </w:lvl>
+    <w:lvl w:ilvl="1" w:tplc="10090019">
+      <w:start w:val="1"/>
+      <w:numFmt w:val="lowerLetter"/>
+      <w:lvlText w:val="%2."/>
+      <w:lvlJc w:val="left"/>
+      <w:pPr>
+        <w:ind w:left="1440" w:hanging="360"/>
+      </w:pPr>
+    </w:lvl>
+    <w:lvl w:ilvl="2" w:tplc="1009001B" w:tentative="1">
+      <w:start w:val="1"/>
+      <w:numFmt w:val="lowerRoman"/>
+      <w:lvlText w:val="%3."/>
+      <w:lvlJc w:val="right"/>
+      <w:pPr>
+        <w:ind w:left="2160" w:hanging="180"/>
+      </w:pPr>
+    </w:lvl>
+    <w:lvl w:ilvl="3" w:tplc="1009000F" w:tentative="1">
+      <w:start w:val="1"/>
+      <w:numFmt w:val="decimal"/>
+      <w:lvlText w:val="%4."/>
+      <w:lvlJc w:val="left"/>
+      <w:pPr>
+        <w:ind w:left="2880" w:hanging="360"/>
+      </w:pPr>
+    </w:lvl>
+    <w:lvl w:ilvl="4" w:tplc="10090019" w:tentative="1">
+      <w:start w:val="1"/>
+      <w:numFmt w:val="lowerLetter"/>
+      <w:lvlText w:val="%5."/>
+      <w:lvlJc w:val="left"/>
+      <w:pPr>
+        <w:ind w:left="3600" w:hanging="360"/>
+      </w:pPr>
+    </w:lvl>
+    <w:lvl w:ilvl="5" w:tplc="1009001B" w:tentative="1">
+      <w:start w:val="1"/>
+      <w:numFmt w:val="lowerRoman"/>
+      <w:lvlText w:val="%6."/>
+      <w:lvlJc w:val="right"/>
+      <w:pPr>
+        <w:ind w:left="4320" w:hanging="180"/>
+      </w:pPr>
+    </w:lvl>
+    <w:lvl w:ilvl="6" w:tplc="1009000F" w:tentative="1">
+      <w:start w:val="1"/>
+      <w:numFmt w:val="decimal"/>
+      <w:lvlText w:val="%7."/>
+      <w:lvlJc w:val="left"/>
+      <w:pPr>
+        <w:ind w:left="5040" w:hanging="360"/>
+      </w:pPr>
+    </w:lvl>
+    <w:lvl w:ilvl="7" w:tplc="10090019" w:tentative="1">
+      <w:start w:val="1"/>
+      <w:numFmt w:val="lowerLetter"/>
+      <w:lvlText w:val="%8."/>
+      <w:lvlJc w:val="left"/>
+      <w:pPr>
+        <w:ind w:left="5760" w:hanging="360"/>
+      </w:pPr>
+    </w:lvl>
+    <w:lvl w:ilvl="8" w:tplc="1009001B" w:tentative="1">
+      <w:start w:val="1"/>
+      <w:numFmt w:val="lowerRoman"/>
+      <w:lvlText w:val="%9."/>
+      <w:lvlJc w:val="right"/>
+      <w:pPr>
+        <w:ind w:left="6480" w:hanging="180"/>
+      </w:pPr>
+    </w:lvl>
+  </w:abstractNum>
+  <w:abstractNum w:abstractNumId="1">
     <w:nsid w:val="2DCA65D6"/>
     <w:multiLevelType w:val="hybridMultilevel"/>
     <w:tmpl w:val="444A292C"/>
@@ -609,7 +1541,7 @@
       </w:pPr>
     </w:lvl>
   </w:abstractNum>
-  <w:abstractNum w:abstractNumId="1">
+  <w:abstractNum w:abstractNumId="2">
     <w:nsid w:val="32133D7F"/>
     <w:multiLevelType w:val="hybridMultilevel"/>
     <w:tmpl w:val="5524A390"/>
@@ -695,10 +1627,195 @@
       </w:pPr>
     </w:lvl>
   </w:abstractNum>
+  <w:abstractNum w:abstractNumId="3">
+    <w:nsid w:val="57883683"/>
+    <w:multiLevelType w:val="hybridMultilevel"/>
+    <w:tmpl w:val="B72CA1D8"/>
+    <w:lvl w:ilvl="0" w:tplc="14240A68">
+      <w:start w:val="1"/>
+      <w:numFmt w:val="decimal"/>
+      <w:lvlText w:val="%1."/>
+      <w:lvlJc w:val="left"/>
+      <w:pPr>
+        <w:ind w:left="720" w:hanging="360"/>
+      </w:pPr>
+      <w:rPr>
+        <w:rFonts w:hint="default"/>
+        <w:i/>
+      </w:rPr>
+    </w:lvl>
+    <w:lvl w:ilvl="1" w:tplc="10090019" w:tentative="1">
+      <w:start w:val="1"/>
+      <w:numFmt w:val="lowerLetter"/>
+      <w:lvlText w:val="%2."/>
+      <w:lvlJc w:val="left"/>
+      <w:pPr>
+        <w:ind w:left="1440" w:hanging="360"/>
+      </w:pPr>
+    </w:lvl>
+    <w:lvl w:ilvl="2" w:tplc="1009001B" w:tentative="1">
+      <w:start w:val="1"/>
+      <w:numFmt w:val="lowerRoman"/>
+      <w:lvlText w:val="%3."/>
+      <w:lvlJc w:val="right"/>
+      <w:pPr>
+        <w:ind w:left="2160" w:hanging="180"/>
+      </w:pPr>
+    </w:lvl>
+    <w:lvl w:ilvl="3" w:tplc="1009000F" w:tentative="1">
+      <w:start w:val="1"/>
+      <w:numFmt w:val="decimal"/>
+      <w:lvlText w:val="%4."/>
+      <w:lvlJc w:val="left"/>
+      <w:pPr>
+        <w:ind w:left="2880" w:hanging="360"/>
+      </w:pPr>
+    </w:lvl>
+    <w:lvl w:ilvl="4" w:tplc="10090019" w:tentative="1">
+      <w:start w:val="1"/>
+      <w:numFmt w:val="lowerLetter"/>
+      <w:lvlText w:val="%5."/>
+      <w:lvlJc w:val="left"/>
+      <w:pPr>
+        <w:ind w:left="3600" w:hanging="360"/>
+      </w:pPr>
+    </w:lvl>
+    <w:lvl w:ilvl="5" w:tplc="1009001B" w:tentative="1">
+      <w:start w:val="1"/>
+      <w:numFmt w:val="lowerRoman"/>
+      <w:lvlText w:val="%6."/>
+      <w:lvlJc w:val="right"/>
+      <w:pPr>
+        <w:ind w:left="4320" w:hanging="180"/>
+      </w:pPr>
+    </w:lvl>
+    <w:lvl w:ilvl="6" w:tplc="1009000F" w:tentative="1">
+      <w:start w:val="1"/>
+      <w:numFmt w:val="decimal"/>
+      <w:lvlText w:val="%7."/>
+      <w:lvlJc w:val="left"/>
+      <w:pPr>
+        <w:ind w:left="5040" w:hanging="360"/>
+      </w:pPr>
+    </w:lvl>
+    <w:lvl w:ilvl="7" w:tplc="10090019" w:tentative="1">
+      <w:start w:val="1"/>
+      <w:numFmt w:val="lowerLetter"/>
+      <w:lvlText w:val="%8."/>
+      <w:lvlJc w:val="left"/>
+      <w:pPr>
+        <w:ind w:left="5760" w:hanging="360"/>
+      </w:pPr>
+    </w:lvl>
+    <w:lvl w:ilvl="8" w:tplc="1009001B" w:tentative="1">
+      <w:start w:val="1"/>
+      <w:numFmt w:val="lowerRoman"/>
+      <w:lvlText w:val="%9."/>
+      <w:lvlJc w:val="right"/>
+      <w:pPr>
+        <w:ind w:left="6480" w:hanging="180"/>
+      </w:pPr>
+    </w:lvl>
+  </w:abstractNum>
+  <w:abstractNum w:abstractNumId="4">
+    <w:nsid w:val="79DB0858"/>
+    <w:multiLevelType w:val="hybridMultilevel"/>
+    <w:tmpl w:val="CC1CE6F8"/>
+    <w:lvl w:ilvl="0" w:tplc="1009000F">
+      <w:start w:val="1"/>
+      <w:numFmt w:val="decimal"/>
+      <w:lvlText w:val="%1."/>
+      <w:lvlJc w:val="left"/>
+      <w:pPr>
+        <w:ind w:left="720" w:hanging="360"/>
+      </w:pPr>
+    </w:lvl>
+    <w:lvl w:ilvl="1" w:tplc="10090019">
+      <w:start w:val="1"/>
+      <w:numFmt w:val="lowerLetter"/>
+      <w:lvlText w:val="%2."/>
+      <w:lvlJc w:val="left"/>
+      <w:pPr>
+        <w:ind w:left="1440" w:hanging="360"/>
+      </w:pPr>
+    </w:lvl>
+    <w:lvl w:ilvl="2" w:tplc="1009001B">
+      <w:start w:val="1"/>
+      <w:numFmt w:val="lowerRoman"/>
+      <w:lvlText w:val="%3."/>
+      <w:lvlJc w:val="right"/>
+      <w:pPr>
+        <w:ind w:left="2160" w:hanging="180"/>
+      </w:pPr>
+    </w:lvl>
+    <w:lvl w:ilvl="3" w:tplc="1009000F" w:tentative="1">
+      <w:start w:val="1"/>
+      <w:numFmt w:val="decimal"/>
+      <w:lvlText w:val="%4."/>
+      <w:lvlJc w:val="left"/>
+      <w:pPr>
+        <w:ind w:left="2880" w:hanging="360"/>
+      </w:pPr>
+    </w:lvl>
+    <w:lvl w:ilvl="4" w:tplc="10090019" w:tentative="1">
+      <w:start w:val="1"/>
+      <w:numFmt w:val="lowerLetter"/>
+      <w:lvlText w:val="%5."/>
+      <w:lvlJc w:val="left"/>
+      <w:pPr>
+        <w:ind w:left="3600" w:hanging="360"/>
+      </w:pPr>
+    </w:lvl>
+    <w:lvl w:ilvl="5" w:tplc="1009001B" w:tentative="1">
+      <w:start w:val="1"/>
+      <w:numFmt w:val="lowerRoman"/>
+      <w:lvlText w:val="%6."/>
+      <w:lvlJc w:val="right"/>
+      <w:pPr>
+        <w:ind w:left="4320" w:hanging="180"/>
+      </w:pPr>
+    </w:lvl>
+    <w:lvl w:ilvl="6" w:tplc="1009000F" w:tentative="1">
+      <w:start w:val="1"/>
+      <w:numFmt w:val="decimal"/>
+      <w:lvlText w:val="%7."/>
+      <w:lvlJc w:val="left"/>
+      <w:pPr>
+        <w:ind w:left="5040" w:hanging="360"/>
+      </w:pPr>
+    </w:lvl>
+    <w:lvl w:ilvl="7" w:tplc="10090019" w:tentative="1">
+      <w:start w:val="1"/>
+      <w:numFmt w:val="lowerLetter"/>
+      <w:lvlText w:val="%8."/>
+      <w:lvlJc w:val="left"/>
+      <w:pPr>
+        <w:ind w:left="5760" w:hanging="360"/>
+      </w:pPr>
+    </w:lvl>
+    <w:lvl w:ilvl="8" w:tplc="1009001B" w:tentative="1">
+      <w:start w:val="1"/>
+      <w:numFmt w:val="lowerRoman"/>
+      <w:lvlText w:val="%9."/>
+      <w:lvlJc w:val="right"/>
+      <w:pPr>
+        <w:ind w:left="6480" w:hanging="180"/>
+      </w:pPr>
+    </w:lvl>
+  </w:abstractNum>
   <w:num w:numId="1">
+    <w:abstractNumId w:val="2"/>
+  </w:num>
+  <w:num w:numId="2">
     <w:abstractNumId w:val="1"/>
   </w:num>
-  <w:num w:numId="2">
+  <w:num w:numId="3">
+    <w:abstractNumId w:val="3"/>
+  </w:num>
+  <w:num w:numId="4">
+    <w:abstractNumId w:val="4"/>
+  </w:num>
+  <w:num w:numId="5">
     <w:abstractNumId w:val="0"/>
   </w:num>
 </w:numbering>
@@ -913,6 +2030,21 @@
     <w:rPr>
       <w:color w:val="0000FF" w:themeColor="hyperlink"/>
       <w:u w:val="single"/>
+    </w:rPr>
+  </w:style>
+  <w:style w:type="paragraph" w:styleId="NormalWeb">
+    <w:name w:val="Normal (Web)"/>
+    <w:basedOn w:val="Normal"/>
+    <w:uiPriority w:val="99"/>
+    <w:unhideWhenUsed/>
+    <w:rsid w:val="009F4A49"/>
+    <w:pPr>
+      <w:spacing w:before="100" w:beforeAutospacing="1" w:after="100" w:afterAutospacing="1" w:line="240" w:lineRule="auto"/>
+    </w:pPr>
+    <w:rPr>
+      <w:rFonts w:ascii="Times New Roman" w:eastAsia="Times New Roman" w:hAnsi="Times New Roman" w:cs="Times New Roman"/>
+      <w:sz w:val="24"/>
+      <w:szCs w:val="24"/>
     </w:rPr>
   </w:style>
 </w:styles>

</xml_diff>

<commit_message>
Added more clarification on referring to commit names
</commit_message>
<xml_diff>
--- a/GIT Tut.docx
+++ b/GIT Tut.docx
@@ -79,29 +79,13 @@
         </w:rPr>
       </w:pPr>
       <w:r>
-        <w:t xml:space="preserve">Connect to </w:t>
-      </w:r>
-      <w:proofErr w:type="spellStart"/>
-      <w:r>
-        <w:t>GitHub</w:t>
-      </w:r>
-      <w:proofErr w:type="spellEnd"/>
-      <w:r>
-        <w:t xml:space="preserve"> (</w:t>
-      </w:r>
-      <w:proofErr w:type="spellStart"/>
-      <w:r>
-        <w:rPr>
-          <w:i/>
-        </w:rPr>
-        <w:t>ssh</w:t>
-      </w:r>
-      <w:proofErr w:type="spellEnd"/>
-      <w:r>
-        <w:rPr>
-          <w:i/>
-        </w:rPr>
-        <w:t xml:space="preserve"> –T </w:t>
+        <w:t>Connect to GitHub (</w:t>
+      </w:r>
+      <w:r>
+        <w:rPr>
+          <w:i/>
+        </w:rPr>
+        <w:t xml:space="preserve">ssh –T </w:t>
       </w:r>
       <w:hyperlink r:id="rId5" w:history="1">
         <w:r>
@@ -130,33 +114,11 @@
       <w:r>
         <w:t xml:space="preserve">Set up </w:t>
       </w:r>
-      <w:proofErr w:type="spellStart"/>
-      <w:r>
-        <w:rPr>
-          <w:i/>
-        </w:rPr>
-        <w:t>git</w:t>
-      </w:r>
-      <w:proofErr w:type="spellEnd"/>
-      <w:r>
-        <w:rPr>
-          <w:i/>
-        </w:rPr>
-        <w:t xml:space="preserve"> </w:t>
-      </w:r>
-      <w:proofErr w:type="spellStart"/>
-      <w:r>
-        <w:rPr>
-          <w:i/>
-        </w:rPr>
-        <w:t>config</w:t>
-      </w:r>
-      <w:proofErr w:type="spellEnd"/>
-      <w:r>
-        <w:rPr>
-          <w:i/>
-        </w:rPr>
-        <w:t xml:space="preserve"> –global user.name “Your Name”</w:t>
+      <w:r>
+        <w:rPr>
+          <w:i/>
+        </w:rPr>
+        <w:t>git config –global user.name “Your Name”</w:t>
       </w:r>
     </w:p>
     <w:p>
@@ -170,47 +132,11 @@
           <w:u w:val="single"/>
         </w:rPr>
       </w:pPr>
-      <w:proofErr w:type="spellStart"/>
-      <w:r>
-        <w:rPr>
-          <w:i/>
-        </w:rPr>
-        <w:t>Git</w:t>
-      </w:r>
-      <w:proofErr w:type="spellEnd"/>
-      <w:r>
-        <w:rPr>
-          <w:i/>
-        </w:rPr>
-        <w:t xml:space="preserve"> </w:t>
-      </w:r>
-      <w:proofErr w:type="spellStart"/>
-      <w:r>
-        <w:rPr>
-          <w:i/>
-        </w:rPr>
-        <w:t>config</w:t>
-      </w:r>
-      <w:proofErr w:type="spellEnd"/>
-      <w:r>
-        <w:rPr>
-          <w:i/>
-        </w:rPr>
-        <w:t xml:space="preserve"> –global </w:t>
-      </w:r>
-      <w:proofErr w:type="spellStart"/>
-      <w:r>
-        <w:rPr>
-          <w:i/>
-        </w:rPr>
-        <w:t>user.email</w:t>
-      </w:r>
-      <w:proofErr w:type="spellEnd"/>
-      <w:r>
-        <w:rPr>
-          <w:i/>
-        </w:rPr>
-        <w:t xml:space="preserve"> [your email]</w:t>
+      <w:r>
+        <w:rPr>
+          <w:i/>
+        </w:rPr>
+        <w:t>Git config –global user.email [your email]</w:t>
       </w:r>
       <w:r>
         <w:rPr>
@@ -233,19 +159,11 @@
       <w:r>
         <w:t>Create a directory for your project (</w:t>
       </w:r>
-      <w:proofErr w:type="spellStart"/>
-      <w:r>
-        <w:rPr>
-          <w:i/>
-        </w:rPr>
-        <w:t>mkdir</w:t>
-      </w:r>
-      <w:proofErr w:type="spellEnd"/>
-      <w:r>
-        <w:rPr>
-          <w:i/>
-        </w:rPr>
-        <w:t xml:space="preserve"> ~/[project]</w:t>
+      <w:r>
+        <w:rPr>
+          <w:i/>
+        </w:rPr>
+        <w:t>mkdir ~/[project]</w:t>
       </w:r>
       <w:r>
         <w:t>)</w:t>
@@ -265,19 +183,11 @@
       <w:r>
         <w:t xml:space="preserve">Change to your new project directory using </w:t>
       </w:r>
-      <w:proofErr w:type="spellStart"/>
-      <w:r>
-        <w:rPr>
-          <w:i/>
-        </w:rPr>
-        <w:t>cd</w:t>
-      </w:r>
-      <w:proofErr w:type="spellEnd"/>
-      <w:r>
-        <w:rPr>
-          <w:i/>
-        </w:rPr>
-        <w:t xml:space="preserve"> ~/[project]</w:t>
+      <w:r>
+        <w:rPr>
+          <w:i/>
+        </w:rPr>
+        <w:t>cd ~/[project]</w:t>
       </w:r>
     </w:p>
     <w:p>
@@ -294,19 +204,11 @@
       <w:r>
         <w:t xml:space="preserve">Use </w:t>
       </w:r>
-      <w:proofErr w:type="spellStart"/>
-      <w:r>
-        <w:rPr>
-          <w:i/>
-        </w:rPr>
-        <w:t>git</w:t>
-      </w:r>
-      <w:proofErr w:type="spellEnd"/>
-      <w:r>
-        <w:rPr>
-          <w:i/>
-        </w:rPr>
-        <w:t xml:space="preserve"> init</w:t>
+      <w:r>
+        <w:rPr>
+          <w:i/>
+        </w:rPr>
+        <w:t>git init</w:t>
       </w:r>
       <w:r>
         <w:t xml:space="preserve"> to make your new project a repository</w:t>
@@ -344,50 +246,20 @@
       <w:r>
         <w:t xml:space="preserve">Once you have your files use </w:t>
       </w:r>
-      <w:proofErr w:type="spellStart"/>
-      <w:r>
-        <w:rPr>
-          <w:i/>
-        </w:rPr>
-        <w:t>git</w:t>
-      </w:r>
-      <w:proofErr w:type="spellEnd"/>
-      <w:r>
-        <w:rPr>
-          <w:i/>
-        </w:rPr>
-        <w:t xml:space="preserve"> </w:t>
-      </w:r>
-      <w:proofErr w:type="gramStart"/>
-      <w:r>
-        <w:rPr>
-          <w:i/>
-        </w:rPr>
-        <w:t>add .</w:t>
-      </w:r>
-      <w:proofErr w:type="gramEnd"/>
-      <w:r>
-        <w:rPr>
-          <w:i/>
-        </w:rPr>
-        <w:t xml:space="preserve">  </w:t>
+      <w:r>
+        <w:rPr>
+          <w:i/>
+        </w:rPr>
+        <w:t xml:space="preserve">git add .  </w:t>
       </w:r>
       <w:r>
         <w:t xml:space="preserve">to add all files to your commit queue (you can also use </w:t>
       </w:r>
-      <w:proofErr w:type="spellStart"/>
-      <w:r>
-        <w:rPr>
-          <w:i/>
-        </w:rPr>
-        <w:t>git</w:t>
-      </w:r>
-      <w:proofErr w:type="spellEnd"/>
-      <w:r>
-        <w:rPr>
-          <w:i/>
-        </w:rPr>
-        <w:t xml:space="preserve"> add [file]</w:t>
+      <w:r>
+        <w:rPr>
+          <w:i/>
+        </w:rPr>
+        <w:t>git add [file]</w:t>
       </w:r>
       <w:r>
         <w:t xml:space="preserve"> if you want to be specific)</w:t>
@@ -404,19 +276,11 @@
       <w:r>
         <w:t xml:space="preserve">Great!  Now we can commit our files! Use </w:t>
       </w:r>
-      <w:proofErr w:type="spellStart"/>
-      <w:r>
-        <w:rPr>
-          <w:i/>
-        </w:rPr>
-        <w:t>git</w:t>
-      </w:r>
-      <w:proofErr w:type="spellEnd"/>
-      <w:r>
-        <w:rPr>
-          <w:i/>
-        </w:rPr>
-        <w:t xml:space="preserve"> commit –m ‘[message]’</w:t>
+      <w:r>
+        <w:rPr>
+          <w:i/>
+        </w:rPr>
+        <w:t>git commit –m ‘[message]’</w:t>
       </w:r>
       <w:r>
         <w:t xml:space="preserve"> and all of your added files will now be added to your repository!</w:t>
@@ -433,19 +297,11 @@
       <w:r>
         <w:t xml:space="preserve">You can also use </w:t>
       </w:r>
-      <w:proofErr w:type="spellStart"/>
-      <w:r>
-        <w:rPr>
-          <w:i/>
-        </w:rPr>
-        <w:t>git</w:t>
-      </w:r>
-      <w:proofErr w:type="spellEnd"/>
-      <w:r>
-        <w:rPr>
-          <w:i/>
-        </w:rPr>
-        <w:t xml:space="preserve"> commit –a –m ‘[message]’</w:t>
+      <w:r>
+        <w:rPr>
+          <w:i/>
+        </w:rPr>
+        <w:t>git commit –a –m ‘[message]’</w:t>
       </w:r>
       <w:r>
         <w:t xml:space="preserve"> to add and commit all of your modified files</w:t>
@@ -460,29 +316,13 @@
         </w:numPr>
       </w:pPr>
       <w:r>
-        <w:t xml:space="preserve">If you are using </w:t>
-      </w:r>
-      <w:proofErr w:type="spellStart"/>
-      <w:r>
-        <w:t>GitHub</w:t>
-      </w:r>
-      <w:proofErr w:type="spellEnd"/>
-      <w:r>
-        <w:t xml:space="preserve"> you can now create a repository online by using </w:t>
-      </w:r>
-      <w:proofErr w:type="spellStart"/>
-      <w:r>
-        <w:rPr>
-          <w:i/>
-        </w:rPr>
-        <w:t>git</w:t>
-      </w:r>
-      <w:proofErr w:type="spellEnd"/>
-      <w:r>
-        <w:rPr>
-          <w:i/>
-        </w:rPr>
-        <w:t xml:space="preserve"> remote add origin </w:t>
+        <w:t xml:space="preserve">If you are using GitHub you can now create a repository online by using </w:t>
+      </w:r>
+      <w:r>
+        <w:rPr>
+          <w:i/>
+        </w:rPr>
+        <w:t xml:space="preserve">git remote add origin </w:t>
       </w:r>
       <w:hyperlink r:id="rId6" w:history="1">
         <w:r>
@@ -502,32 +342,16 @@
       <w:r>
         <w:t xml:space="preserve"> and then </w:t>
       </w:r>
-      <w:proofErr w:type="spellStart"/>
-      <w:r>
-        <w:rPr>
-          <w:i/>
-        </w:rPr>
-        <w:t>git</w:t>
-      </w:r>
-      <w:proofErr w:type="spellEnd"/>
-      <w:r>
-        <w:rPr>
-          <w:i/>
-        </w:rPr>
-        <w:t xml:space="preserve"> push origin master</w:t>
-      </w:r>
-    </w:p>
-    <w:p>
-      <w:r>
-        <w:t xml:space="preserve">Congratulations! You should now have an existing repository on </w:t>
-      </w:r>
-      <w:proofErr w:type="spellStart"/>
-      <w:r>
-        <w:t>GitHub</w:t>
-      </w:r>
-      <w:proofErr w:type="spellEnd"/>
-      <w:r>
-        <w:t>. A quick workflow would be</w:t>
+      <w:r>
+        <w:rPr>
+          <w:i/>
+        </w:rPr>
+        <w:t>git push origin master</w:t>
+      </w:r>
+    </w:p>
+    <w:p>
+      <w:r>
+        <w:t>Congratulations! You should now have an existing repository on GitHub. A quick workflow would be</w:t>
       </w:r>
       <w:r>
         <w:t xml:space="preserve"> something like</w:t>
@@ -544,19 +368,11 @@
           <w:numId w:val="3"/>
         </w:numPr>
       </w:pPr>
-      <w:proofErr w:type="spellStart"/>
-      <w:r>
-        <w:rPr>
-          <w:i/>
-        </w:rPr>
-        <w:t>Git</w:t>
-      </w:r>
-      <w:proofErr w:type="spellEnd"/>
-      <w:r>
-        <w:rPr>
-          <w:i/>
-        </w:rPr>
-        <w:t xml:space="preserve"> commit –a –m ‘[message]’</w:t>
+      <w:r>
+        <w:rPr>
+          <w:i/>
+        </w:rPr>
+        <w:t>Git commit –a –m ‘[message]’</w:t>
       </w:r>
       <w:r>
         <w:t xml:space="preserve"> </w:t>
@@ -580,21 +396,7 @@
         <w:rPr>
           <w:i/>
         </w:rPr>
-        <w:t>[</w:t>
-      </w:r>
-      <w:proofErr w:type="spellStart"/>
-      <w:r>
-        <w:rPr>
-          <w:i/>
-        </w:rPr>
-        <w:t>git</w:t>
-      </w:r>
-      <w:proofErr w:type="spellEnd"/>
-      <w:r>
-        <w:rPr>
-          <w:i/>
-        </w:rPr>
-        <w:t xml:space="preserve"> push origin master]</w:t>
+        <w:t>[git push origin master]</w:t>
       </w:r>
     </w:p>
     <w:p>
@@ -667,7 +469,6 @@
           <w:t>http://www.eecs.harvard.edu/~cduan/technical/git</w:t>
         </w:r>
       </w:hyperlink>
-      <w:proofErr w:type="gramStart"/>
       <w:r>
         <w:t>)</w:t>
       </w:r>
@@ -677,7 +478,6 @@
         </w:rPr>
         <w:t>“</w:t>
       </w:r>
-      <w:proofErr w:type="gramEnd"/>
       <w:r>
         <w:rPr>
           <w:color w:val="000000"/>
@@ -745,23 +545,13 @@
           <w:szCs w:val="22"/>
         </w:rPr>
       </w:pPr>
-      <w:proofErr w:type="spellStart"/>
-      <w:r>
-        <w:rPr>
-          <w:i/>
-          <w:sz w:val="22"/>
-          <w:szCs w:val="22"/>
-        </w:rPr>
-        <w:t>git</w:t>
-      </w:r>
-      <w:proofErr w:type="spellEnd"/>
-      <w:r>
-        <w:rPr>
-          <w:i/>
-          <w:sz w:val="22"/>
-          <w:szCs w:val="22"/>
-        </w:rPr>
-        <w:t xml:space="preserve"> branch [new-head-name] [reference to a specific commit</w:t>
+      <w:r>
+        <w:rPr>
+          <w:i/>
+          <w:sz w:val="22"/>
+          <w:szCs w:val="22"/>
+        </w:rPr>
+        <w:t>git branch [new-head-name] [reference to a specific commit</w:t>
       </w:r>
       <w:r>
         <w:rPr>
@@ -792,23 +582,13 @@
         </w:rPr>
         <w:t xml:space="preserve">Say we have commits A,B,C and we need to create a branch at commit B we would use this command </w:t>
       </w:r>
-      <w:proofErr w:type="spellStart"/>
-      <w:r>
-        <w:rPr>
-          <w:i/>
-          <w:sz w:val="22"/>
-          <w:szCs w:val="22"/>
-        </w:rPr>
-        <w:t>git</w:t>
-      </w:r>
-      <w:proofErr w:type="spellEnd"/>
-      <w:r>
-        <w:rPr>
-          <w:i/>
-          <w:sz w:val="22"/>
-          <w:szCs w:val="22"/>
-        </w:rPr>
-        <w:t xml:space="preserve"> branch new-branch HEAD^</w:t>
+      <w:r>
+        <w:rPr>
+          <w:i/>
+          <w:sz w:val="22"/>
+          <w:szCs w:val="22"/>
+        </w:rPr>
+        <w:t>git branch new-branch HEAD^</w:t>
       </w:r>
     </w:p>
     <w:p>
@@ -869,6 +649,27 @@
       </w:r>
     </w:p>
     <w:p>
+      <w:pPr>
+        <w:pStyle w:val="NormalWeb"/>
+        <w:numPr>
+          <w:ilvl w:val="1"/>
+          <w:numId w:val="4"/>
+        </w:numPr>
+        <w:shd w:val="clear" w:color="auto" w:fill="FFFFFF"/>
+        <w:rPr>
+          <w:sz w:val="22"/>
+          <w:szCs w:val="22"/>
+        </w:rPr>
+      </w:pPr>
+      <w:r>
+        <w:rPr>
+          <w:sz w:val="22"/>
+          <w:szCs w:val="22"/>
+        </w:rPr>
+        <w:t>If you want to go further then you must refer to your commit by its SHA1 name either in full or by the first few characters (barring that no other commit shares the exact same string of characters)</w:t>
+      </w:r>
+    </w:p>
+    <w:p>
       <w:r>
         <w:rPr>
           <w:b/>
@@ -892,7 +693,13 @@
         <w:rPr>
           <w:i/>
         </w:rPr>
-        <w:t>got checkout [head-name]</w:t>
+        <w:t>gi</w:t>
+      </w:r>
+      <w:r>
+        <w:rPr>
+          <w:i/>
+        </w:rPr>
+        <w:t>t checkout [head-name]</w:t>
       </w:r>
     </w:p>
     <w:p>
@@ -910,21 +717,12 @@
         </w:rPr>
         <w:t xml:space="preserve">NOTE: You must commit your changes before you run </w:t>
       </w:r>
-      <w:proofErr w:type="spellStart"/>
-      <w:r>
-        <w:rPr>
-          <w:b/>
-          <w:i/>
-        </w:rPr>
-        <w:t>git</w:t>
-      </w:r>
-      <w:proofErr w:type="spellEnd"/>
-      <w:r>
-        <w:rPr>
-          <w:b/>
-          <w:i/>
-        </w:rPr>
-        <w:t xml:space="preserve"> checkout</w:t>
+      <w:r>
+        <w:rPr>
+          <w:b/>
+          <w:i/>
+        </w:rPr>
+        <w:t>git checkout</w:t>
       </w:r>
       <w:r>
         <w:rPr>
@@ -937,21 +735,7 @@
         <w:rPr>
           <w:b/>
         </w:rPr>
-        <w:t xml:space="preserve"> If you do not then </w:t>
-      </w:r>
-      <w:proofErr w:type="spellStart"/>
-      <w:r>
-        <w:rPr>
-          <w:b/>
-        </w:rPr>
-        <w:t>git</w:t>
-      </w:r>
-      <w:proofErr w:type="spellEnd"/>
-      <w:r>
-        <w:rPr>
-          <w:b/>
-        </w:rPr>
-        <w:t xml:space="preserve"> will start acting wonky</w:t>
+        <w:t xml:space="preserve"> If you do not then git will start acting wonky</w:t>
       </w:r>
     </w:p>
     <w:p>
@@ -972,140 +756,81 @@
         </w:rPr>
         <w:br w:type="page"/>
       </w:r>
-      <w:proofErr w:type="spellStart"/>
       <w:r>
         <w:rPr>
           <w:b/>
           <w:u w:val="single"/>
         </w:rPr>
         <w:lastRenderedPageBreak/>
-        <w:t>Git</w:t>
-      </w:r>
-      <w:proofErr w:type="spellEnd"/>
-      <w:r>
-        <w:rPr>
-          <w:b/>
-          <w:u w:val="single"/>
-        </w:rPr>
-        <w:t xml:space="preserve"> Commands to Remember</w:t>
-      </w:r>
-    </w:p>
-    <w:p>
-      <w:proofErr w:type="spellStart"/>
-      <w:proofErr w:type="gramStart"/>
-      <w:r>
-        <w:rPr>
-          <w:b/>
+        <w:t>Git Commands to Remember</w:t>
+      </w:r>
+    </w:p>
+    <w:p>
+      <w:r>
+        <w:rPr>
+          <w:b/>
+        </w:rPr>
+        <w:t>mkdir [project]</w:t>
+      </w:r>
+      <w:r>
+        <w:rPr>
+          <w:b/>
+        </w:rPr>
+        <w:t xml:space="preserve"> </w:t>
+      </w:r>
+      <w:r>
+        <w:t>– makes a directory</w:t>
+      </w:r>
+    </w:p>
+    <w:p>
+      <w:r>
+        <w:rPr>
+          <w:b/>
+        </w:rPr>
+        <w:t>cd [project]</w:t>
+      </w:r>
+      <w:r>
+        <w:rPr>
+          <w:b/>
+        </w:rPr>
+        <w:t xml:space="preserve"> </w:t>
+      </w:r>
+      <w:r>
+        <w:t>– changes your location to a new directory</w:t>
+      </w:r>
+    </w:p>
+    <w:p>
+      <w:r>
+        <w:rPr>
+          <w:b/>
+        </w:rPr>
+        <w:t>git init</w:t>
+      </w:r>
+      <w:r>
+        <w:rPr>
+          <w:b/>
+        </w:rPr>
+        <w:t xml:space="preserve"> </w:t>
+      </w:r>
+      <w:r>
+        <w:t xml:space="preserve">– use after </w:t>
+      </w:r>
+      <w:r>
+        <w:rPr>
+          <w:i/>
         </w:rPr>
         <w:t>mkdir</w:t>
       </w:r>
-      <w:proofErr w:type="spellEnd"/>
-      <w:proofErr w:type="gramEnd"/>
-      <w:r>
-        <w:rPr>
-          <w:b/>
-        </w:rPr>
-        <w:t xml:space="preserve"> [project]</w:t>
-      </w:r>
-      <w:r>
-        <w:rPr>
-          <w:b/>
-        </w:rPr>
-        <w:t xml:space="preserve"> </w:t>
-      </w:r>
-      <w:r>
-        <w:t>– makes a directory</w:t>
-      </w:r>
-    </w:p>
-    <w:p>
-      <w:proofErr w:type="spellStart"/>
-      <w:proofErr w:type="gramStart"/>
-      <w:r>
-        <w:rPr>
-          <w:b/>
-        </w:rPr>
-        <w:t>cd</w:t>
-      </w:r>
-      <w:proofErr w:type="spellEnd"/>
-      <w:proofErr w:type="gramEnd"/>
-      <w:r>
-        <w:rPr>
-          <w:b/>
-        </w:rPr>
-        <w:t xml:space="preserve"> [project]</w:t>
-      </w:r>
-      <w:r>
-        <w:rPr>
-          <w:b/>
-        </w:rPr>
-        <w:t xml:space="preserve"> </w:t>
-      </w:r>
-      <w:r>
-        <w:t>– changes your location to a new directory</w:t>
-      </w:r>
-    </w:p>
-    <w:p>
-      <w:proofErr w:type="spellStart"/>
-      <w:proofErr w:type="gramStart"/>
-      <w:r>
-        <w:rPr>
-          <w:b/>
-        </w:rPr>
-        <w:t>git</w:t>
-      </w:r>
-      <w:proofErr w:type="spellEnd"/>
-      <w:proofErr w:type="gramEnd"/>
-      <w:r>
-        <w:rPr>
-          <w:b/>
-        </w:rPr>
-        <w:t xml:space="preserve"> init</w:t>
-      </w:r>
-      <w:r>
-        <w:rPr>
-          <w:b/>
-        </w:rPr>
-        <w:t xml:space="preserve"> </w:t>
-      </w:r>
-      <w:r>
-        <w:t xml:space="preserve">– use after </w:t>
-      </w:r>
-      <w:proofErr w:type="spellStart"/>
-      <w:r>
-        <w:rPr>
-          <w:i/>
-        </w:rPr>
-        <w:t>mkdir</w:t>
-      </w:r>
-      <w:proofErr w:type="spellEnd"/>
-      <w:r>
-        <w:t xml:space="preserve"> to turn your directory into a </w:t>
-      </w:r>
-      <w:proofErr w:type="spellStart"/>
-      <w:r>
-        <w:t>git</w:t>
-      </w:r>
-      <w:proofErr w:type="spellEnd"/>
-      <w:r>
-        <w:t xml:space="preserve"> repository</w:t>
-      </w:r>
-    </w:p>
-    <w:p>
-      <w:proofErr w:type="spellStart"/>
-      <w:proofErr w:type="gramStart"/>
-      <w:r>
-        <w:rPr>
-          <w:b/>
-        </w:rPr>
-        <w:t>ssh</w:t>
-      </w:r>
-      <w:proofErr w:type="spellEnd"/>
-      <w:proofErr w:type="gramEnd"/>
-      <w:r>
-        <w:rPr>
-          <w:b/>
-        </w:rPr>
-        <w:t xml:space="preserve"> –T </w:t>
+      <w:r>
+        <w:t xml:space="preserve"> to turn your directory into a git repository</w:t>
+      </w:r>
+    </w:p>
+    <w:p>
+      <w:r>
+        <w:rPr>
+          <w:b/>
+        </w:rPr>
+        <w:t xml:space="preserve">ssh –T </w:t>
       </w:r>
       <w:hyperlink r:id="rId8" w:history="1">
         <w:r>
@@ -1117,163 +842,82 @@
         </w:r>
       </w:hyperlink>
       <w:r>
-        <w:t xml:space="preserve"> – use to connect to </w:t>
-      </w:r>
-      <w:proofErr w:type="spellStart"/>
-      <w:r>
-        <w:t>github</w:t>
-      </w:r>
-      <w:proofErr w:type="spellEnd"/>
-    </w:p>
-    <w:p>
-      <w:proofErr w:type="spellStart"/>
-      <w:proofErr w:type="gramStart"/>
-      <w:r>
-        <w:rPr>
-          <w:b/>
-        </w:rPr>
-        <w:t>git</w:t>
-      </w:r>
-      <w:proofErr w:type="spellEnd"/>
-      <w:proofErr w:type="gramEnd"/>
-      <w:r>
-        <w:rPr>
-          <w:b/>
-        </w:rPr>
-        <w:t xml:space="preserve"> add [file]</w:t>
+        <w:t xml:space="preserve"> – use to connect to github</w:t>
+      </w:r>
+    </w:p>
+    <w:p>
+      <w:r>
+        <w:rPr>
+          <w:b/>
+        </w:rPr>
+        <w:t>git add [file]</w:t>
       </w:r>
       <w:r>
         <w:t xml:space="preserve"> – to add a file to your commit</w:t>
       </w:r>
     </w:p>
     <w:p>
-      <w:proofErr w:type="spellStart"/>
-      <w:proofErr w:type="gramStart"/>
-      <w:r>
-        <w:rPr>
-          <w:b/>
-        </w:rPr>
-        <w:t>git</w:t>
-      </w:r>
-      <w:proofErr w:type="spellEnd"/>
-      <w:proofErr w:type="gramEnd"/>
-      <w:r>
-        <w:rPr>
-          <w:b/>
-        </w:rPr>
-        <w:t xml:space="preserve"> commit –m ‘[message]’ </w:t>
+      <w:r>
+        <w:rPr>
+          <w:b/>
+        </w:rPr>
+        <w:t xml:space="preserve">git commit –m ‘[message]’ </w:t>
       </w:r>
       <w:r>
         <w:t>– to commit your files</w:t>
       </w:r>
     </w:p>
     <w:p>
-      <w:proofErr w:type="spellStart"/>
-      <w:proofErr w:type="gramStart"/>
-      <w:r>
-        <w:rPr>
-          <w:b/>
-        </w:rPr>
-        <w:t>git</w:t>
-      </w:r>
-      <w:proofErr w:type="spellEnd"/>
-      <w:proofErr w:type="gramEnd"/>
-      <w:r>
-        <w:rPr>
-          <w:b/>
-        </w:rPr>
-        <w:t xml:space="preserve"> commit –a –m ‘[message]’ </w:t>
+      <w:r>
+        <w:rPr>
+          <w:b/>
+        </w:rPr>
+        <w:t xml:space="preserve">git commit –a –m ‘[message]’ </w:t>
       </w:r>
       <w:r>
         <w:t>– to add and commit all of your files</w:t>
       </w:r>
     </w:p>
     <w:p>
-      <w:proofErr w:type="spellStart"/>
-      <w:proofErr w:type="gramStart"/>
-      <w:r>
-        <w:rPr>
-          <w:b/>
-        </w:rPr>
-        <w:t>git</w:t>
-      </w:r>
-      <w:proofErr w:type="spellEnd"/>
-      <w:proofErr w:type="gramEnd"/>
-      <w:r>
-        <w:rPr>
-          <w:b/>
-        </w:rPr>
-        <w:t xml:space="preserve"> push origin master </w:t>
-      </w:r>
-      <w:r>
-        <w:t xml:space="preserve">– to push your changes to your repository on </w:t>
-      </w:r>
-      <w:proofErr w:type="spellStart"/>
-      <w:r>
-        <w:t>github</w:t>
-      </w:r>
-      <w:proofErr w:type="spellEnd"/>
-    </w:p>
-    <w:p>
-      <w:proofErr w:type="spellStart"/>
-      <w:proofErr w:type="gramStart"/>
-      <w:r>
-        <w:rPr>
-          <w:b/>
-        </w:rPr>
-        <w:t>git</w:t>
-      </w:r>
-      <w:proofErr w:type="spellEnd"/>
-      <w:proofErr w:type="gramEnd"/>
-      <w:r>
-        <w:rPr>
-          <w:b/>
-        </w:rPr>
-        <w:t xml:space="preserve"> status</w:t>
+      <w:r>
+        <w:rPr>
+          <w:b/>
+        </w:rPr>
+        <w:t xml:space="preserve">git push origin master </w:t>
+      </w:r>
+      <w:r>
+        <w:t>– to push your changes to your repository on github</w:t>
+      </w:r>
+    </w:p>
+    <w:p>
+      <w:r>
+        <w:rPr>
+          <w:b/>
+        </w:rPr>
+        <w:t>git status</w:t>
       </w:r>
       <w:r>
         <w:t xml:space="preserve"> – see which files have changed</w:t>
       </w:r>
     </w:p>
     <w:p>
-      <w:proofErr w:type="spellStart"/>
-      <w:proofErr w:type="gramStart"/>
-      <w:r>
-        <w:rPr>
-          <w:b/>
-        </w:rPr>
-        <w:t>git</w:t>
-      </w:r>
-      <w:proofErr w:type="spellEnd"/>
-      <w:proofErr w:type="gramEnd"/>
-      <w:r>
-        <w:rPr>
-          <w:b/>
-        </w:rPr>
-        <w:t xml:space="preserve"> log</w:t>
+      <w:r>
+        <w:rPr>
+          <w:b/>
+        </w:rPr>
+        <w:t>git log</w:t>
       </w:r>
       <w:r>
         <w:t xml:space="preserve"> – to see all of your previous commits</w:t>
       </w:r>
     </w:p>
     <w:p>
-      <w:proofErr w:type="spellStart"/>
-      <w:proofErr w:type="gramStart"/>
-      <w:r>
-        <w:rPr>
-          <w:b/>
-          <w:i/>
-        </w:rPr>
-        <w:t>git</w:t>
-      </w:r>
-      <w:proofErr w:type="spellEnd"/>
-      <w:proofErr w:type="gramEnd"/>
-      <w:r>
-        <w:rPr>
-          <w:b/>
-          <w:i/>
-        </w:rPr>
-        <w:t xml:space="preserve"> branch [new-head-name] [reference to a specific commit]</w:t>
+      <w:r>
+        <w:rPr>
+          <w:b/>
+          <w:i/>
+        </w:rPr>
+        <w:t>git branch [new-head-name] [reference to a specific commit]</w:t>
       </w:r>
       <w:r>
         <w:rPr>
@@ -1286,21 +930,11 @@
       </w:r>
     </w:p>
     <w:p>
-      <w:proofErr w:type="spellStart"/>
-      <w:proofErr w:type="gramStart"/>
-      <w:r>
-        <w:rPr>
-          <w:b/>
-        </w:rPr>
-        <w:t>git</w:t>
-      </w:r>
-      <w:proofErr w:type="spellEnd"/>
-      <w:proofErr w:type="gramEnd"/>
-      <w:r>
-        <w:rPr>
-          <w:b/>
-        </w:rPr>
-        <w:t xml:space="preserve"> checkout [head-name]</w:t>
+      <w:r>
+        <w:rPr>
+          <w:b/>
+        </w:rPr>
+        <w:t>git checkout [head-name]</w:t>
       </w:r>
       <w:r>
         <w:t xml:space="preserve"> – points HEAD to the commit object specified</w:t>
@@ -1313,22 +947,13 @@
       </w:r>
     </w:p>
     <w:p>
-      <w:proofErr w:type="spellStart"/>
       <w:r>
         <w:rPr>
           <w:b/>
           <w:u w:val="single"/>
         </w:rPr>
         <w:lastRenderedPageBreak/>
-        <w:t>Git</w:t>
-      </w:r>
-      <w:proofErr w:type="spellEnd"/>
-      <w:r>
-        <w:rPr>
-          <w:b/>
-          <w:u w:val="single"/>
-        </w:rPr>
-        <w:t xml:space="preserve"> Definitions</w:t>
+        <w:t>Git Definitions</w:t>
       </w:r>
     </w:p>
     <w:p>

</xml_diff>

<commit_message>
added small test bit to testing branch
</commit_message>
<xml_diff>
--- a/GIT Tut.docx
+++ b/GIT Tut.docx
@@ -79,29 +79,13 @@
         </w:rPr>
       </w:pPr>
       <w:r>
-        <w:t xml:space="preserve">Connect to </w:t>
-      </w:r>
-      <w:proofErr w:type="spellStart"/>
-      <w:r>
-        <w:t>GitHub</w:t>
-      </w:r>
-      <w:proofErr w:type="spellEnd"/>
-      <w:r>
-        <w:t xml:space="preserve"> (</w:t>
-      </w:r>
-      <w:proofErr w:type="spellStart"/>
-      <w:r>
-        <w:rPr>
-          <w:i/>
-        </w:rPr>
-        <w:t>ssh</w:t>
-      </w:r>
-      <w:proofErr w:type="spellEnd"/>
-      <w:r>
-        <w:rPr>
-          <w:i/>
-        </w:rPr>
-        <w:t xml:space="preserve"> –T </w:t>
+        <w:t>Connect to GitHub (</w:t>
+      </w:r>
+      <w:r>
+        <w:rPr>
+          <w:i/>
+        </w:rPr>
+        <w:t xml:space="preserve">ssh –T </w:t>
       </w:r>
       <w:hyperlink r:id="rId5" w:history="1">
         <w:r>
@@ -130,33 +114,11 @@
       <w:r>
         <w:t xml:space="preserve">Set up </w:t>
       </w:r>
-      <w:proofErr w:type="spellStart"/>
-      <w:r>
-        <w:rPr>
-          <w:i/>
-        </w:rPr>
-        <w:t>git</w:t>
-      </w:r>
-      <w:proofErr w:type="spellEnd"/>
-      <w:r>
-        <w:rPr>
-          <w:i/>
-        </w:rPr>
-        <w:t xml:space="preserve"> </w:t>
-      </w:r>
-      <w:proofErr w:type="spellStart"/>
-      <w:r>
-        <w:rPr>
-          <w:i/>
-        </w:rPr>
-        <w:t>config</w:t>
-      </w:r>
-      <w:proofErr w:type="spellEnd"/>
-      <w:r>
-        <w:rPr>
-          <w:i/>
-        </w:rPr>
-        <w:t xml:space="preserve"> –global user.name “Your Name”</w:t>
+      <w:r>
+        <w:rPr>
+          <w:i/>
+        </w:rPr>
+        <w:t>git config –global user.name “Your Name”</w:t>
       </w:r>
     </w:p>
     <w:p>
@@ -170,47 +132,11 @@
           <w:u w:val="single"/>
         </w:rPr>
       </w:pPr>
-      <w:proofErr w:type="spellStart"/>
-      <w:r>
-        <w:rPr>
-          <w:i/>
-        </w:rPr>
-        <w:t>Git</w:t>
-      </w:r>
-      <w:proofErr w:type="spellEnd"/>
-      <w:r>
-        <w:rPr>
-          <w:i/>
-        </w:rPr>
-        <w:t xml:space="preserve"> </w:t>
-      </w:r>
-      <w:proofErr w:type="spellStart"/>
-      <w:r>
-        <w:rPr>
-          <w:i/>
-        </w:rPr>
-        <w:t>config</w:t>
-      </w:r>
-      <w:proofErr w:type="spellEnd"/>
-      <w:r>
-        <w:rPr>
-          <w:i/>
-        </w:rPr>
-        <w:t xml:space="preserve"> –global </w:t>
-      </w:r>
-      <w:proofErr w:type="spellStart"/>
-      <w:r>
-        <w:rPr>
-          <w:i/>
-        </w:rPr>
-        <w:t>user.email</w:t>
-      </w:r>
-      <w:proofErr w:type="spellEnd"/>
-      <w:r>
-        <w:rPr>
-          <w:i/>
-        </w:rPr>
-        <w:t xml:space="preserve"> [your email]</w:t>
+      <w:r>
+        <w:rPr>
+          <w:i/>
+        </w:rPr>
+        <w:t>Git config –global user.email [your email]</w:t>
       </w:r>
       <w:r>
         <w:rPr>
@@ -233,19 +159,11 @@
       <w:r>
         <w:t>Create a directory for your project (</w:t>
       </w:r>
-      <w:proofErr w:type="spellStart"/>
-      <w:r>
-        <w:rPr>
-          <w:i/>
-        </w:rPr>
-        <w:t>mkdir</w:t>
-      </w:r>
-      <w:proofErr w:type="spellEnd"/>
-      <w:r>
-        <w:rPr>
-          <w:i/>
-        </w:rPr>
-        <w:t xml:space="preserve"> ~/[project]</w:t>
+      <w:r>
+        <w:rPr>
+          <w:i/>
+        </w:rPr>
+        <w:t>mkdir ~/[project]</w:t>
       </w:r>
       <w:r>
         <w:t>)</w:t>
@@ -265,19 +183,11 @@
       <w:r>
         <w:t xml:space="preserve">Change to your new project directory using </w:t>
       </w:r>
-      <w:proofErr w:type="spellStart"/>
-      <w:r>
-        <w:rPr>
-          <w:i/>
-        </w:rPr>
-        <w:t>cd</w:t>
-      </w:r>
-      <w:proofErr w:type="spellEnd"/>
-      <w:r>
-        <w:rPr>
-          <w:i/>
-        </w:rPr>
-        <w:t xml:space="preserve"> ~/[project]</w:t>
+      <w:r>
+        <w:rPr>
+          <w:i/>
+        </w:rPr>
+        <w:t>cd ~/[project]</w:t>
       </w:r>
     </w:p>
     <w:p>
@@ -294,19 +204,11 @@
       <w:r>
         <w:t xml:space="preserve">Use </w:t>
       </w:r>
-      <w:proofErr w:type="spellStart"/>
-      <w:r>
-        <w:rPr>
-          <w:i/>
-        </w:rPr>
-        <w:t>git</w:t>
-      </w:r>
-      <w:proofErr w:type="spellEnd"/>
-      <w:r>
-        <w:rPr>
-          <w:i/>
-        </w:rPr>
-        <w:t xml:space="preserve"> init</w:t>
+      <w:r>
+        <w:rPr>
+          <w:i/>
+        </w:rPr>
+        <w:t>git init</w:t>
       </w:r>
       <w:r>
         <w:t xml:space="preserve"> to make your new project a repository</w:t>
@@ -344,50 +246,20 @@
       <w:r>
         <w:t xml:space="preserve">Once you have your files use </w:t>
       </w:r>
-      <w:proofErr w:type="spellStart"/>
-      <w:r>
-        <w:rPr>
-          <w:i/>
-        </w:rPr>
-        <w:t>git</w:t>
-      </w:r>
-      <w:proofErr w:type="spellEnd"/>
-      <w:r>
-        <w:rPr>
-          <w:i/>
-        </w:rPr>
-        <w:t xml:space="preserve"> </w:t>
-      </w:r>
-      <w:proofErr w:type="gramStart"/>
-      <w:r>
-        <w:rPr>
-          <w:i/>
-        </w:rPr>
-        <w:t>add .</w:t>
-      </w:r>
-      <w:proofErr w:type="gramEnd"/>
-      <w:r>
-        <w:rPr>
-          <w:i/>
-        </w:rPr>
-        <w:t xml:space="preserve">  </w:t>
+      <w:r>
+        <w:rPr>
+          <w:i/>
+        </w:rPr>
+        <w:t xml:space="preserve">git add .  </w:t>
       </w:r>
       <w:r>
         <w:t xml:space="preserve">to add all files to your commit queue (you can also use </w:t>
       </w:r>
-      <w:proofErr w:type="spellStart"/>
-      <w:r>
-        <w:rPr>
-          <w:i/>
-        </w:rPr>
-        <w:t>git</w:t>
-      </w:r>
-      <w:proofErr w:type="spellEnd"/>
-      <w:r>
-        <w:rPr>
-          <w:i/>
-        </w:rPr>
-        <w:t xml:space="preserve"> add [file]</w:t>
+      <w:r>
+        <w:rPr>
+          <w:i/>
+        </w:rPr>
+        <w:t>git add [file]</w:t>
       </w:r>
       <w:r>
         <w:t xml:space="preserve"> if you want to be specific)</w:t>
@@ -404,19 +276,11 @@
       <w:r>
         <w:t xml:space="preserve">Great!  Now we can commit our files! Use </w:t>
       </w:r>
-      <w:proofErr w:type="spellStart"/>
-      <w:r>
-        <w:rPr>
-          <w:i/>
-        </w:rPr>
-        <w:t>git</w:t>
-      </w:r>
-      <w:proofErr w:type="spellEnd"/>
-      <w:r>
-        <w:rPr>
-          <w:i/>
-        </w:rPr>
-        <w:t xml:space="preserve"> commit –m ‘[message]’</w:t>
+      <w:r>
+        <w:rPr>
+          <w:i/>
+        </w:rPr>
+        <w:t>git commit –m ‘[message]’</w:t>
       </w:r>
       <w:r>
         <w:t xml:space="preserve"> and all of your added files will now be added to your repository!</w:t>
@@ -433,19 +297,11 @@
       <w:r>
         <w:t xml:space="preserve">You can also use </w:t>
       </w:r>
-      <w:proofErr w:type="spellStart"/>
-      <w:r>
-        <w:rPr>
-          <w:i/>
-        </w:rPr>
-        <w:t>git</w:t>
-      </w:r>
-      <w:proofErr w:type="spellEnd"/>
-      <w:r>
-        <w:rPr>
-          <w:i/>
-        </w:rPr>
-        <w:t xml:space="preserve"> commit –a –m ‘[message]’</w:t>
+      <w:r>
+        <w:rPr>
+          <w:i/>
+        </w:rPr>
+        <w:t>git commit –a –m ‘[message]’</w:t>
       </w:r>
       <w:r>
         <w:t xml:space="preserve"> to add and commit all of your modified files</w:t>
@@ -460,29 +316,13 @@
         </w:numPr>
       </w:pPr>
       <w:r>
-        <w:t xml:space="preserve">If you are using </w:t>
-      </w:r>
-      <w:proofErr w:type="spellStart"/>
-      <w:r>
-        <w:t>GitHub</w:t>
-      </w:r>
-      <w:proofErr w:type="spellEnd"/>
-      <w:r>
-        <w:t xml:space="preserve"> you can now create a repository online by using </w:t>
-      </w:r>
-      <w:proofErr w:type="spellStart"/>
-      <w:r>
-        <w:rPr>
-          <w:i/>
-        </w:rPr>
-        <w:t>git</w:t>
-      </w:r>
-      <w:proofErr w:type="spellEnd"/>
-      <w:r>
-        <w:rPr>
-          <w:i/>
-        </w:rPr>
-        <w:t xml:space="preserve"> remote add origin </w:t>
+        <w:t xml:space="preserve">If you are using GitHub you can now create a repository online by using </w:t>
+      </w:r>
+      <w:r>
+        <w:rPr>
+          <w:i/>
+        </w:rPr>
+        <w:t xml:space="preserve">git remote add origin </w:t>
       </w:r>
       <w:hyperlink r:id="rId6" w:history="1">
         <w:r>
@@ -502,32 +342,16 @@
       <w:r>
         <w:t xml:space="preserve"> and then </w:t>
       </w:r>
-      <w:proofErr w:type="spellStart"/>
-      <w:r>
-        <w:rPr>
-          <w:i/>
-        </w:rPr>
-        <w:t>git</w:t>
-      </w:r>
-      <w:proofErr w:type="spellEnd"/>
-      <w:r>
-        <w:rPr>
-          <w:i/>
-        </w:rPr>
-        <w:t xml:space="preserve"> push origin master</w:t>
-      </w:r>
-    </w:p>
-    <w:p>
-      <w:r>
-        <w:t xml:space="preserve">Congratulations! You should now have an existing repository on </w:t>
-      </w:r>
-      <w:proofErr w:type="spellStart"/>
-      <w:r>
-        <w:t>GitHub</w:t>
-      </w:r>
-      <w:proofErr w:type="spellEnd"/>
-      <w:r>
-        <w:t>. A quick workflow would be</w:t>
+      <w:r>
+        <w:rPr>
+          <w:i/>
+        </w:rPr>
+        <w:t>git push origin master</w:t>
+      </w:r>
+    </w:p>
+    <w:p>
+      <w:r>
+        <w:t>Congratulations! You should now have an existing repository on GitHub. A quick workflow would be</w:t>
       </w:r>
       <w:r>
         <w:t xml:space="preserve"> something like</w:t>
@@ -544,19 +368,11 @@
           <w:numId w:val="3"/>
         </w:numPr>
       </w:pPr>
-      <w:proofErr w:type="spellStart"/>
-      <w:r>
-        <w:rPr>
-          <w:i/>
-        </w:rPr>
-        <w:t>Git</w:t>
-      </w:r>
-      <w:proofErr w:type="spellEnd"/>
-      <w:r>
-        <w:rPr>
-          <w:i/>
-        </w:rPr>
-        <w:t xml:space="preserve"> commit –a –m ‘[message]’</w:t>
+      <w:r>
+        <w:rPr>
+          <w:i/>
+        </w:rPr>
+        <w:t>Git commit –a –m ‘[message]’</w:t>
       </w:r>
       <w:r>
         <w:t xml:space="preserve"> </w:t>
@@ -580,21 +396,7 @@
         <w:rPr>
           <w:i/>
         </w:rPr>
-        <w:t>[</w:t>
-      </w:r>
-      <w:proofErr w:type="spellStart"/>
-      <w:r>
-        <w:rPr>
-          <w:i/>
-        </w:rPr>
-        <w:t>git</w:t>
-      </w:r>
-      <w:proofErr w:type="spellEnd"/>
-      <w:r>
-        <w:rPr>
-          <w:i/>
-        </w:rPr>
-        <w:t xml:space="preserve"> push origin master]</w:t>
+        <w:t>[git push origin master]</w:t>
       </w:r>
     </w:p>
     <w:p>
@@ -667,7 +469,6 @@
           <w:t>http://www.eecs.harvard.edu/~cduan/technical/git</w:t>
         </w:r>
       </w:hyperlink>
-      <w:proofErr w:type="gramStart"/>
       <w:r>
         <w:t>)</w:t>
       </w:r>
@@ -677,7 +478,6 @@
         </w:rPr>
         <w:t>“</w:t>
       </w:r>
-      <w:proofErr w:type="gramEnd"/>
       <w:r>
         <w:rPr>
           <w:color w:val="000000"/>
@@ -745,23 +545,13 @@
           <w:szCs w:val="22"/>
         </w:rPr>
       </w:pPr>
-      <w:proofErr w:type="spellStart"/>
-      <w:r>
-        <w:rPr>
-          <w:i/>
-          <w:sz w:val="22"/>
-          <w:szCs w:val="22"/>
-        </w:rPr>
-        <w:t>git</w:t>
-      </w:r>
-      <w:proofErr w:type="spellEnd"/>
-      <w:r>
-        <w:rPr>
-          <w:i/>
-          <w:sz w:val="22"/>
-          <w:szCs w:val="22"/>
-        </w:rPr>
-        <w:t xml:space="preserve"> branch [new-head-name] [reference to a specific commit</w:t>
+      <w:r>
+        <w:rPr>
+          <w:i/>
+          <w:sz w:val="22"/>
+          <w:szCs w:val="22"/>
+        </w:rPr>
+        <w:t>git branch [new-head-name] [reference to a specific commit</w:t>
       </w:r>
       <w:r>
         <w:rPr>
@@ -792,23 +582,13 @@
         </w:rPr>
         <w:t xml:space="preserve">Say we have commits A,B,C and we need to create a branch at commit B we would use this command </w:t>
       </w:r>
-      <w:proofErr w:type="spellStart"/>
-      <w:r>
-        <w:rPr>
-          <w:i/>
-          <w:sz w:val="22"/>
-          <w:szCs w:val="22"/>
-        </w:rPr>
-        <w:t>git</w:t>
-      </w:r>
-      <w:proofErr w:type="spellEnd"/>
-      <w:r>
-        <w:rPr>
-          <w:i/>
-          <w:sz w:val="22"/>
-          <w:szCs w:val="22"/>
-        </w:rPr>
-        <w:t xml:space="preserve"> branch new-branch HEAD^</w:t>
+      <w:r>
+        <w:rPr>
+          <w:i/>
+          <w:sz w:val="22"/>
+          <w:szCs w:val="22"/>
+        </w:rPr>
+        <w:t>git branch new-branch HEAD^</w:t>
       </w:r>
     </w:p>
     <w:p>
@@ -869,6 +649,27 @@
       </w:r>
     </w:p>
     <w:p>
+      <w:pPr>
+        <w:pStyle w:val="NormalWeb"/>
+        <w:numPr>
+          <w:ilvl w:val="1"/>
+          <w:numId w:val="4"/>
+        </w:numPr>
+        <w:shd w:val="clear" w:color="auto" w:fill="FFFFFF"/>
+        <w:rPr>
+          <w:sz w:val="22"/>
+          <w:szCs w:val="22"/>
+        </w:rPr>
+      </w:pPr>
+      <w:r>
+        <w:rPr>
+          <w:sz w:val="22"/>
+          <w:szCs w:val="22"/>
+        </w:rPr>
+        <w:t>If you want to go further then you must refer to your commit by its SHA1 name either in full or by the first few characters (barring that no other commit shares the exact same string of characters)</w:t>
+      </w:r>
+    </w:p>
+    <w:p>
       <w:r>
         <w:rPr>
           <w:b/>
@@ -892,7 +693,13 @@
         <w:rPr>
           <w:i/>
         </w:rPr>
-        <w:t>got checkout [head-name]</w:t>
+        <w:t>gi</w:t>
+      </w:r>
+      <w:r>
+        <w:rPr>
+          <w:i/>
+        </w:rPr>
+        <w:t>t checkout [head-name]</w:t>
       </w:r>
     </w:p>
     <w:p>
@@ -910,21 +717,12 @@
         </w:rPr>
         <w:t xml:space="preserve">NOTE: You must commit your changes before you run </w:t>
       </w:r>
-      <w:proofErr w:type="spellStart"/>
-      <w:r>
-        <w:rPr>
-          <w:b/>
-          <w:i/>
-        </w:rPr>
-        <w:t>git</w:t>
-      </w:r>
-      <w:proofErr w:type="spellEnd"/>
-      <w:r>
-        <w:rPr>
-          <w:b/>
-          <w:i/>
-        </w:rPr>
-        <w:t xml:space="preserve"> checkout</w:t>
+      <w:r>
+        <w:rPr>
+          <w:b/>
+          <w:i/>
+        </w:rPr>
+        <w:t>git checkout</w:t>
       </w:r>
       <w:r>
         <w:rPr>
@@ -937,21 +735,7 @@
         <w:rPr>
           <w:b/>
         </w:rPr>
-        <w:t xml:space="preserve"> If you do not then </w:t>
-      </w:r>
-      <w:proofErr w:type="spellStart"/>
-      <w:r>
-        <w:rPr>
-          <w:b/>
-        </w:rPr>
-        <w:t>git</w:t>
-      </w:r>
-      <w:proofErr w:type="spellEnd"/>
-      <w:r>
-        <w:rPr>
-          <w:b/>
-        </w:rPr>
-        <w:t xml:space="preserve"> will start acting wonky</w:t>
+        <w:t xml:space="preserve"> If you do not then git will start acting wonky</w:t>
       </w:r>
     </w:p>
     <w:p>
@@ -966,146 +750,90 @@
         <w:t>You can now commit your changes as normal</w:t>
       </w:r>
       <w:r>
+        <w:t xml:space="preserve"> (but now this line will only show up on my branch called “test_brnach”.</w:t>
+      </w:r>
+      <w:r>
         <w:rPr>
           <w:b/>
           <w:u w:val="single"/>
         </w:rPr>
         <w:br w:type="page"/>
       </w:r>
-      <w:proofErr w:type="spellStart"/>
       <w:r>
         <w:rPr>
           <w:b/>
           <w:u w:val="single"/>
         </w:rPr>
         <w:lastRenderedPageBreak/>
-        <w:t>Git</w:t>
-      </w:r>
-      <w:proofErr w:type="spellEnd"/>
-      <w:r>
-        <w:rPr>
-          <w:b/>
-          <w:u w:val="single"/>
-        </w:rPr>
-        <w:t xml:space="preserve"> Commands to Remember</w:t>
-      </w:r>
-    </w:p>
-    <w:p>
-      <w:proofErr w:type="spellStart"/>
-      <w:proofErr w:type="gramStart"/>
-      <w:r>
-        <w:rPr>
-          <w:b/>
+        <w:t>Git Commands to Remember</w:t>
+      </w:r>
+    </w:p>
+    <w:p>
+      <w:r>
+        <w:rPr>
+          <w:b/>
+        </w:rPr>
+        <w:t>mkdir [project]</w:t>
+      </w:r>
+      <w:r>
+        <w:rPr>
+          <w:b/>
+        </w:rPr>
+        <w:t xml:space="preserve"> </w:t>
+      </w:r>
+      <w:r>
+        <w:t>– makes a directory</w:t>
+      </w:r>
+    </w:p>
+    <w:p>
+      <w:r>
+        <w:rPr>
+          <w:b/>
+        </w:rPr>
+        <w:t>cd [project]</w:t>
+      </w:r>
+      <w:r>
+        <w:rPr>
+          <w:b/>
+        </w:rPr>
+        <w:t xml:space="preserve"> </w:t>
+      </w:r>
+      <w:r>
+        <w:t>– changes your location to a new directory</w:t>
+      </w:r>
+    </w:p>
+    <w:p>
+      <w:r>
+        <w:rPr>
+          <w:b/>
+        </w:rPr>
+        <w:t>git init</w:t>
+      </w:r>
+      <w:r>
+        <w:rPr>
+          <w:b/>
+        </w:rPr>
+        <w:t xml:space="preserve"> </w:t>
+      </w:r>
+      <w:r>
+        <w:t xml:space="preserve">– use after </w:t>
+      </w:r>
+      <w:r>
+        <w:rPr>
+          <w:i/>
         </w:rPr>
         <w:t>mkdir</w:t>
       </w:r>
-      <w:proofErr w:type="spellEnd"/>
-      <w:proofErr w:type="gramEnd"/>
-      <w:r>
-        <w:rPr>
-          <w:b/>
-        </w:rPr>
-        <w:t xml:space="preserve"> [project]</w:t>
-      </w:r>
-      <w:r>
-        <w:rPr>
-          <w:b/>
-        </w:rPr>
-        <w:t xml:space="preserve"> </w:t>
-      </w:r>
-      <w:r>
-        <w:t>– makes a directory</w:t>
-      </w:r>
-    </w:p>
-    <w:p>
-      <w:proofErr w:type="spellStart"/>
-      <w:proofErr w:type="gramStart"/>
-      <w:r>
-        <w:rPr>
-          <w:b/>
-        </w:rPr>
-        <w:t>cd</w:t>
-      </w:r>
-      <w:proofErr w:type="spellEnd"/>
-      <w:proofErr w:type="gramEnd"/>
-      <w:r>
-        <w:rPr>
-          <w:b/>
-        </w:rPr>
-        <w:t xml:space="preserve"> [project]</w:t>
-      </w:r>
-      <w:r>
-        <w:rPr>
-          <w:b/>
-        </w:rPr>
-        <w:t xml:space="preserve"> </w:t>
-      </w:r>
-      <w:r>
-        <w:t>– changes your location to a new directory</w:t>
-      </w:r>
-    </w:p>
-    <w:p>
-      <w:proofErr w:type="spellStart"/>
-      <w:proofErr w:type="gramStart"/>
-      <w:r>
-        <w:rPr>
-          <w:b/>
-        </w:rPr>
-        <w:t>git</w:t>
-      </w:r>
-      <w:proofErr w:type="spellEnd"/>
-      <w:proofErr w:type="gramEnd"/>
-      <w:r>
-        <w:rPr>
-          <w:b/>
-        </w:rPr>
-        <w:t xml:space="preserve"> init</w:t>
-      </w:r>
-      <w:r>
-        <w:rPr>
-          <w:b/>
-        </w:rPr>
-        <w:t xml:space="preserve"> </w:t>
-      </w:r>
-      <w:r>
-        <w:t xml:space="preserve">– use after </w:t>
-      </w:r>
-      <w:proofErr w:type="spellStart"/>
-      <w:r>
-        <w:rPr>
-          <w:i/>
-        </w:rPr>
-        <w:t>mkdir</w:t>
-      </w:r>
-      <w:proofErr w:type="spellEnd"/>
-      <w:r>
-        <w:t xml:space="preserve"> to turn your directory into a </w:t>
-      </w:r>
-      <w:proofErr w:type="spellStart"/>
-      <w:r>
-        <w:t>git</w:t>
-      </w:r>
-      <w:proofErr w:type="spellEnd"/>
-      <w:r>
-        <w:t xml:space="preserve"> repository</w:t>
-      </w:r>
-    </w:p>
-    <w:p>
-      <w:proofErr w:type="spellStart"/>
-      <w:proofErr w:type="gramStart"/>
-      <w:r>
-        <w:rPr>
-          <w:b/>
-        </w:rPr>
-        <w:t>ssh</w:t>
-      </w:r>
-      <w:proofErr w:type="spellEnd"/>
-      <w:proofErr w:type="gramEnd"/>
-      <w:r>
-        <w:rPr>
-          <w:b/>
-        </w:rPr>
-        <w:t xml:space="preserve"> –T </w:t>
+      <w:r>
+        <w:t xml:space="preserve"> to turn your directory into a git repository</w:t>
+      </w:r>
+    </w:p>
+    <w:p>
+      <w:r>
+        <w:rPr>
+          <w:b/>
+        </w:rPr>
+        <w:t xml:space="preserve">ssh –T </w:t>
       </w:r>
       <w:hyperlink r:id="rId8" w:history="1">
         <w:r>
@@ -1117,163 +845,82 @@
         </w:r>
       </w:hyperlink>
       <w:r>
-        <w:t xml:space="preserve"> – use to connect to </w:t>
-      </w:r>
-      <w:proofErr w:type="spellStart"/>
-      <w:r>
-        <w:t>github</w:t>
-      </w:r>
-      <w:proofErr w:type="spellEnd"/>
-    </w:p>
-    <w:p>
-      <w:proofErr w:type="spellStart"/>
-      <w:proofErr w:type="gramStart"/>
-      <w:r>
-        <w:rPr>
-          <w:b/>
-        </w:rPr>
-        <w:t>git</w:t>
-      </w:r>
-      <w:proofErr w:type="spellEnd"/>
-      <w:proofErr w:type="gramEnd"/>
-      <w:r>
-        <w:rPr>
-          <w:b/>
-        </w:rPr>
-        <w:t xml:space="preserve"> add [file]</w:t>
+        <w:t xml:space="preserve"> – use to connect to github</w:t>
+      </w:r>
+    </w:p>
+    <w:p>
+      <w:r>
+        <w:rPr>
+          <w:b/>
+        </w:rPr>
+        <w:t>git add [file]</w:t>
       </w:r>
       <w:r>
         <w:t xml:space="preserve"> – to add a file to your commit</w:t>
       </w:r>
     </w:p>
     <w:p>
-      <w:proofErr w:type="spellStart"/>
-      <w:proofErr w:type="gramStart"/>
-      <w:r>
-        <w:rPr>
-          <w:b/>
-        </w:rPr>
-        <w:t>git</w:t>
-      </w:r>
-      <w:proofErr w:type="spellEnd"/>
-      <w:proofErr w:type="gramEnd"/>
-      <w:r>
-        <w:rPr>
-          <w:b/>
-        </w:rPr>
-        <w:t xml:space="preserve"> commit –m ‘[message]’ </w:t>
+      <w:r>
+        <w:rPr>
+          <w:b/>
+        </w:rPr>
+        <w:t xml:space="preserve">git commit –m ‘[message]’ </w:t>
       </w:r>
       <w:r>
         <w:t>– to commit your files</w:t>
       </w:r>
     </w:p>
     <w:p>
-      <w:proofErr w:type="spellStart"/>
-      <w:proofErr w:type="gramStart"/>
-      <w:r>
-        <w:rPr>
-          <w:b/>
-        </w:rPr>
-        <w:t>git</w:t>
-      </w:r>
-      <w:proofErr w:type="spellEnd"/>
-      <w:proofErr w:type="gramEnd"/>
-      <w:r>
-        <w:rPr>
-          <w:b/>
-        </w:rPr>
-        <w:t xml:space="preserve"> commit –a –m ‘[message]’ </w:t>
+      <w:r>
+        <w:rPr>
+          <w:b/>
+        </w:rPr>
+        <w:t xml:space="preserve">git commit –a –m ‘[message]’ </w:t>
       </w:r>
       <w:r>
         <w:t>– to add and commit all of your files</w:t>
       </w:r>
     </w:p>
     <w:p>
-      <w:proofErr w:type="spellStart"/>
-      <w:proofErr w:type="gramStart"/>
-      <w:r>
-        <w:rPr>
-          <w:b/>
-        </w:rPr>
-        <w:t>git</w:t>
-      </w:r>
-      <w:proofErr w:type="spellEnd"/>
-      <w:proofErr w:type="gramEnd"/>
-      <w:r>
-        <w:rPr>
-          <w:b/>
-        </w:rPr>
-        <w:t xml:space="preserve"> push origin master </w:t>
-      </w:r>
-      <w:r>
-        <w:t xml:space="preserve">– to push your changes to your repository on </w:t>
-      </w:r>
-      <w:proofErr w:type="spellStart"/>
-      <w:r>
-        <w:t>github</w:t>
-      </w:r>
-      <w:proofErr w:type="spellEnd"/>
-    </w:p>
-    <w:p>
-      <w:proofErr w:type="spellStart"/>
-      <w:proofErr w:type="gramStart"/>
-      <w:r>
-        <w:rPr>
-          <w:b/>
-        </w:rPr>
-        <w:t>git</w:t>
-      </w:r>
-      <w:proofErr w:type="spellEnd"/>
-      <w:proofErr w:type="gramEnd"/>
-      <w:r>
-        <w:rPr>
-          <w:b/>
-        </w:rPr>
-        <w:t xml:space="preserve"> status</w:t>
+      <w:r>
+        <w:rPr>
+          <w:b/>
+        </w:rPr>
+        <w:t xml:space="preserve">git push origin master </w:t>
+      </w:r>
+      <w:r>
+        <w:t>– to push your changes to your repository on github</w:t>
+      </w:r>
+    </w:p>
+    <w:p>
+      <w:r>
+        <w:rPr>
+          <w:b/>
+        </w:rPr>
+        <w:t>git status</w:t>
       </w:r>
       <w:r>
         <w:t xml:space="preserve"> – see which files have changed</w:t>
       </w:r>
     </w:p>
     <w:p>
-      <w:proofErr w:type="spellStart"/>
-      <w:proofErr w:type="gramStart"/>
-      <w:r>
-        <w:rPr>
-          <w:b/>
-        </w:rPr>
-        <w:t>git</w:t>
-      </w:r>
-      <w:proofErr w:type="spellEnd"/>
-      <w:proofErr w:type="gramEnd"/>
-      <w:r>
-        <w:rPr>
-          <w:b/>
-        </w:rPr>
-        <w:t xml:space="preserve"> log</w:t>
+      <w:r>
+        <w:rPr>
+          <w:b/>
+        </w:rPr>
+        <w:t>git log</w:t>
       </w:r>
       <w:r>
         <w:t xml:space="preserve"> – to see all of your previous commits</w:t>
       </w:r>
     </w:p>
     <w:p>
-      <w:proofErr w:type="spellStart"/>
-      <w:proofErr w:type="gramStart"/>
-      <w:r>
-        <w:rPr>
-          <w:b/>
-          <w:i/>
-        </w:rPr>
-        <w:t>git</w:t>
-      </w:r>
-      <w:proofErr w:type="spellEnd"/>
-      <w:proofErr w:type="gramEnd"/>
-      <w:r>
-        <w:rPr>
-          <w:b/>
-          <w:i/>
-        </w:rPr>
-        <w:t xml:space="preserve"> branch [new-head-name] [reference to a specific commit]</w:t>
+      <w:r>
+        <w:rPr>
+          <w:b/>
+          <w:i/>
+        </w:rPr>
+        <w:t>git branch [new-head-name] [reference to a specific commit]</w:t>
       </w:r>
       <w:r>
         <w:rPr>
@@ -1286,21 +933,11 @@
       </w:r>
     </w:p>
     <w:p>
-      <w:proofErr w:type="spellStart"/>
-      <w:proofErr w:type="gramStart"/>
-      <w:r>
-        <w:rPr>
-          <w:b/>
-        </w:rPr>
-        <w:t>git</w:t>
-      </w:r>
-      <w:proofErr w:type="spellEnd"/>
-      <w:proofErr w:type="gramEnd"/>
-      <w:r>
-        <w:rPr>
-          <w:b/>
-        </w:rPr>
-        <w:t xml:space="preserve"> checkout [head-name]</w:t>
+      <w:r>
+        <w:rPr>
+          <w:b/>
+        </w:rPr>
+        <w:t>git checkout [head-name]</w:t>
       </w:r>
       <w:r>
         <w:t xml:space="preserve"> – points HEAD to the commit object specified</w:t>
@@ -1313,22 +950,13 @@
       </w:r>
     </w:p>
     <w:p>
-      <w:proofErr w:type="spellStart"/>
       <w:r>
         <w:rPr>
           <w:b/>
           <w:u w:val="single"/>
         </w:rPr>
         <w:lastRenderedPageBreak/>
-        <w:t>Git</w:t>
-      </w:r>
-      <w:proofErr w:type="spellEnd"/>
-      <w:r>
-        <w:rPr>
-          <w:b/>
-          <w:u w:val="single"/>
-        </w:rPr>
-        <w:t xml:space="preserve"> Definitions</w:t>
+        <w:t>Git Definitions</w:t>
       </w:r>
     </w:p>
     <w:p>

</xml_diff>

<commit_message>
Added erata to merging section
</commit_message>
<xml_diff>
--- a/GIT Tut.docx
+++ b/GIT Tut.docx
@@ -99,14 +99,37 @@
         <w:rPr>
           <w:rFonts w:cstheme="minorHAnsi"/>
         </w:rPr>
-        <w:t>Connect to GitHub (</w:t>
-      </w:r>
-      <w:r>
-        <w:rPr>
-          <w:rFonts w:cstheme="minorHAnsi"/>
-          <w:i/>
-        </w:rPr>
-        <w:t xml:space="preserve">ssh –T </w:t>
+        <w:t xml:space="preserve">Connect to </w:t>
+      </w:r>
+      <w:proofErr w:type="spellStart"/>
+      <w:r>
+        <w:rPr>
+          <w:rFonts w:cstheme="minorHAnsi"/>
+        </w:rPr>
+        <w:t>GitHub</w:t>
+      </w:r>
+      <w:proofErr w:type="spellEnd"/>
+      <w:r>
+        <w:rPr>
+          <w:rFonts w:cstheme="minorHAnsi"/>
+        </w:rPr>
+        <w:t xml:space="preserve"> (</w:t>
+      </w:r>
+      <w:proofErr w:type="spellStart"/>
+      <w:r>
+        <w:rPr>
+          <w:rFonts w:cstheme="minorHAnsi"/>
+          <w:i/>
+        </w:rPr>
+        <w:t>ssh</w:t>
+      </w:r>
+      <w:proofErr w:type="spellEnd"/>
+      <w:r>
+        <w:rPr>
+          <w:rFonts w:cstheme="minorHAnsi"/>
+          <w:i/>
+        </w:rPr>
+        <w:t xml:space="preserve"> –T </w:t>
       </w:r>
       <w:hyperlink r:id="rId6" w:history="1">
         <w:r>
@@ -143,12 +166,37 @@
         </w:rPr>
         <w:t xml:space="preserve">Set up </w:t>
       </w:r>
-      <w:r>
-        <w:rPr>
-          <w:rFonts w:cstheme="minorHAnsi"/>
-          <w:i/>
-        </w:rPr>
-        <w:t>git config –global user.name “Your Name”</w:t>
+      <w:proofErr w:type="spellStart"/>
+      <w:r>
+        <w:rPr>
+          <w:rFonts w:cstheme="minorHAnsi"/>
+          <w:i/>
+        </w:rPr>
+        <w:t>git</w:t>
+      </w:r>
+      <w:proofErr w:type="spellEnd"/>
+      <w:r>
+        <w:rPr>
+          <w:rFonts w:cstheme="minorHAnsi"/>
+          <w:i/>
+        </w:rPr>
+        <w:t xml:space="preserve"> </w:t>
+      </w:r>
+      <w:proofErr w:type="spellStart"/>
+      <w:r>
+        <w:rPr>
+          <w:rFonts w:cstheme="minorHAnsi"/>
+          <w:i/>
+        </w:rPr>
+        <w:t>config</w:t>
+      </w:r>
+      <w:proofErr w:type="spellEnd"/>
+      <w:r>
+        <w:rPr>
+          <w:rFonts w:cstheme="minorHAnsi"/>
+          <w:i/>
+        </w:rPr>
+        <w:t xml:space="preserve"> –global user.name “Your Name”</w:t>
       </w:r>
     </w:p>
     <w:p>
@@ -163,12 +211,53 @@
           <w:u w:val="single"/>
         </w:rPr>
       </w:pPr>
-      <w:r>
-        <w:rPr>
-          <w:rFonts w:cstheme="minorHAnsi"/>
-          <w:i/>
-        </w:rPr>
-        <w:t>Git config –global user.email [your email]</w:t>
+      <w:proofErr w:type="spellStart"/>
+      <w:r>
+        <w:rPr>
+          <w:rFonts w:cstheme="minorHAnsi"/>
+          <w:i/>
+        </w:rPr>
+        <w:t>Git</w:t>
+      </w:r>
+      <w:proofErr w:type="spellEnd"/>
+      <w:r>
+        <w:rPr>
+          <w:rFonts w:cstheme="minorHAnsi"/>
+          <w:i/>
+        </w:rPr>
+        <w:t xml:space="preserve"> </w:t>
+      </w:r>
+      <w:proofErr w:type="spellStart"/>
+      <w:r>
+        <w:rPr>
+          <w:rFonts w:cstheme="minorHAnsi"/>
+          <w:i/>
+        </w:rPr>
+        <w:t>config</w:t>
+      </w:r>
+      <w:proofErr w:type="spellEnd"/>
+      <w:r>
+        <w:rPr>
+          <w:rFonts w:cstheme="minorHAnsi"/>
+          <w:i/>
+        </w:rPr>
+        <w:t xml:space="preserve"> –global </w:t>
+      </w:r>
+      <w:proofErr w:type="spellStart"/>
+      <w:r>
+        <w:rPr>
+          <w:rFonts w:cstheme="minorHAnsi"/>
+          <w:i/>
+        </w:rPr>
+        <w:t>user.email</w:t>
+      </w:r>
+      <w:proofErr w:type="spellEnd"/>
+      <w:r>
+        <w:rPr>
+          <w:rFonts w:cstheme="minorHAnsi"/>
+          <w:i/>
+        </w:rPr>
+        <w:t xml:space="preserve"> [your email]</w:t>
       </w:r>
       <w:r>
         <w:rPr>
@@ -196,12 +285,21 @@
         </w:rPr>
         <w:t>Create a directory for your project (</w:t>
       </w:r>
-      <w:r>
-        <w:rPr>
-          <w:rFonts w:cstheme="minorHAnsi"/>
-          <w:i/>
-        </w:rPr>
-        <w:t>mkdir ~/[project]</w:t>
+      <w:proofErr w:type="spellStart"/>
+      <w:r>
+        <w:rPr>
+          <w:rFonts w:cstheme="minorHAnsi"/>
+          <w:i/>
+        </w:rPr>
+        <w:t>mkdir</w:t>
+      </w:r>
+      <w:proofErr w:type="spellEnd"/>
+      <w:r>
+        <w:rPr>
+          <w:rFonts w:cstheme="minorHAnsi"/>
+          <w:i/>
+        </w:rPr>
+        <w:t xml:space="preserve"> ~/[project]</w:t>
       </w:r>
       <w:r>
         <w:rPr>
@@ -228,12 +326,21 @@
         </w:rPr>
         <w:t xml:space="preserve">Change to your new project directory using </w:t>
       </w:r>
-      <w:r>
-        <w:rPr>
-          <w:rFonts w:cstheme="minorHAnsi"/>
-          <w:i/>
-        </w:rPr>
-        <w:t>cd ~/[project]</w:t>
+      <w:proofErr w:type="spellStart"/>
+      <w:r>
+        <w:rPr>
+          <w:rFonts w:cstheme="minorHAnsi"/>
+          <w:i/>
+        </w:rPr>
+        <w:t>cd</w:t>
+      </w:r>
+      <w:proofErr w:type="spellEnd"/>
+      <w:r>
+        <w:rPr>
+          <w:rFonts w:cstheme="minorHAnsi"/>
+          <w:i/>
+        </w:rPr>
+        <w:t xml:space="preserve"> ~/[project]</w:t>
       </w:r>
     </w:p>
     <w:p>
@@ -254,12 +361,21 @@
         </w:rPr>
         <w:t xml:space="preserve">Use </w:t>
       </w:r>
-      <w:r>
-        <w:rPr>
-          <w:rFonts w:cstheme="minorHAnsi"/>
-          <w:i/>
-        </w:rPr>
-        <w:t>git init</w:t>
+      <w:proofErr w:type="spellStart"/>
+      <w:r>
+        <w:rPr>
+          <w:rFonts w:cstheme="minorHAnsi"/>
+          <w:i/>
+        </w:rPr>
+        <w:t>git</w:t>
+      </w:r>
+      <w:proofErr w:type="spellEnd"/>
+      <w:r>
+        <w:rPr>
+          <w:rFonts w:cstheme="minorHAnsi"/>
+          <w:i/>
+        </w:rPr>
+        <w:t xml:space="preserve"> init</w:t>
       </w:r>
       <w:r>
         <w:rPr>
@@ -318,12 +434,37 @@
         </w:rPr>
         <w:t xml:space="preserve">Once you have your files use </w:t>
       </w:r>
-      <w:r>
-        <w:rPr>
-          <w:rFonts w:cstheme="minorHAnsi"/>
-          <w:i/>
-        </w:rPr>
-        <w:t xml:space="preserve">git add .  </w:t>
+      <w:proofErr w:type="spellStart"/>
+      <w:r>
+        <w:rPr>
+          <w:rFonts w:cstheme="minorHAnsi"/>
+          <w:i/>
+        </w:rPr>
+        <w:t>git</w:t>
+      </w:r>
+      <w:proofErr w:type="spellEnd"/>
+      <w:r>
+        <w:rPr>
+          <w:rFonts w:cstheme="minorHAnsi"/>
+          <w:i/>
+        </w:rPr>
+        <w:t xml:space="preserve"> </w:t>
+      </w:r>
+      <w:proofErr w:type="gramStart"/>
+      <w:r>
+        <w:rPr>
+          <w:rFonts w:cstheme="minorHAnsi"/>
+          <w:i/>
+        </w:rPr>
+        <w:t>add .</w:t>
+      </w:r>
+      <w:proofErr w:type="gramEnd"/>
+      <w:r>
+        <w:rPr>
+          <w:rFonts w:cstheme="minorHAnsi"/>
+          <w:i/>
+        </w:rPr>
+        <w:t xml:space="preserve">  </w:t>
       </w:r>
       <w:r>
         <w:rPr>
@@ -331,12 +472,21 @@
         </w:rPr>
         <w:t xml:space="preserve">to add all files to your commit queue (you can also use </w:t>
       </w:r>
-      <w:r>
-        <w:rPr>
-          <w:rFonts w:cstheme="minorHAnsi"/>
-          <w:i/>
-        </w:rPr>
-        <w:t>git add [file]</w:t>
+      <w:proofErr w:type="spellStart"/>
+      <w:r>
+        <w:rPr>
+          <w:rFonts w:cstheme="minorHAnsi"/>
+          <w:i/>
+        </w:rPr>
+        <w:t>git</w:t>
+      </w:r>
+      <w:proofErr w:type="spellEnd"/>
+      <w:r>
+        <w:rPr>
+          <w:rFonts w:cstheme="minorHAnsi"/>
+          <w:i/>
+        </w:rPr>
+        <w:t xml:space="preserve"> add [file]</w:t>
       </w:r>
       <w:r>
         <w:rPr>
@@ -362,12 +512,21 @@
         </w:rPr>
         <w:t xml:space="preserve">Great!  Now we can commit our files! Use </w:t>
       </w:r>
-      <w:r>
-        <w:rPr>
-          <w:rFonts w:cstheme="minorHAnsi"/>
-          <w:i/>
-        </w:rPr>
-        <w:t>git commit –m ‘[message]’</w:t>
+      <w:proofErr w:type="spellStart"/>
+      <w:r>
+        <w:rPr>
+          <w:rFonts w:cstheme="minorHAnsi"/>
+          <w:i/>
+        </w:rPr>
+        <w:t>git</w:t>
+      </w:r>
+      <w:proofErr w:type="spellEnd"/>
+      <w:r>
+        <w:rPr>
+          <w:rFonts w:cstheme="minorHAnsi"/>
+          <w:i/>
+        </w:rPr>
+        <w:t xml:space="preserve"> commit –m ‘[message]’</w:t>
       </w:r>
       <w:r>
         <w:rPr>
@@ -393,12 +552,21 @@
         </w:rPr>
         <w:t xml:space="preserve">You can also use </w:t>
       </w:r>
-      <w:r>
-        <w:rPr>
-          <w:rFonts w:cstheme="minorHAnsi"/>
-          <w:i/>
-        </w:rPr>
-        <w:t>git commit –a –m ‘[message]’</w:t>
+      <w:proofErr w:type="spellStart"/>
+      <w:r>
+        <w:rPr>
+          <w:rFonts w:cstheme="minorHAnsi"/>
+          <w:i/>
+        </w:rPr>
+        <w:t>git</w:t>
+      </w:r>
+      <w:proofErr w:type="spellEnd"/>
+      <w:r>
+        <w:rPr>
+          <w:rFonts w:cstheme="minorHAnsi"/>
+          <w:i/>
+        </w:rPr>
+        <w:t xml:space="preserve"> commit –a –m ‘[message]’</w:t>
       </w:r>
       <w:r>
         <w:rPr>
@@ -422,14 +590,37 @@
         <w:rPr>
           <w:rFonts w:cstheme="minorHAnsi"/>
         </w:rPr>
-        <w:t xml:space="preserve">If you are using GitHub you can now create a repository online by using </w:t>
-      </w:r>
-      <w:r>
-        <w:rPr>
-          <w:rFonts w:cstheme="minorHAnsi"/>
-          <w:i/>
-        </w:rPr>
-        <w:t xml:space="preserve">git remote add origin </w:t>
+        <w:t xml:space="preserve">If you are using </w:t>
+      </w:r>
+      <w:proofErr w:type="spellStart"/>
+      <w:r>
+        <w:rPr>
+          <w:rFonts w:cstheme="minorHAnsi"/>
+        </w:rPr>
+        <w:t>GitHub</w:t>
+      </w:r>
+      <w:proofErr w:type="spellEnd"/>
+      <w:r>
+        <w:rPr>
+          <w:rFonts w:cstheme="minorHAnsi"/>
+        </w:rPr>
+        <w:t xml:space="preserve"> you can now create a repository online by using </w:t>
+      </w:r>
+      <w:proofErr w:type="spellStart"/>
+      <w:r>
+        <w:rPr>
+          <w:rFonts w:cstheme="minorHAnsi"/>
+          <w:i/>
+        </w:rPr>
+        <w:t>git</w:t>
+      </w:r>
+      <w:proofErr w:type="spellEnd"/>
+      <w:r>
+        <w:rPr>
+          <w:rFonts w:cstheme="minorHAnsi"/>
+          <w:i/>
+        </w:rPr>
+        <w:t xml:space="preserve"> remote add origin </w:t>
       </w:r>
       <w:hyperlink r:id="rId7" w:history="1">
         <w:r>
@@ -454,25 +645,48 @@
         </w:rPr>
         <w:t xml:space="preserve"> and then </w:t>
       </w:r>
-      <w:r>
-        <w:rPr>
-          <w:rFonts w:cstheme="minorHAnsi"/>
-          <w:i/>
-        </w:rPr>
-        <w:t>git push origin master</w:t>
-      </w:r>
-    </w:p>
-    <w:p>
-      <w:pPr>
-        <w:rPr>
-          <w:rFonts w:cstheme="minorHAnsi"/>
-        </w:rPr>
-      </w:pPr>
-      <w:r>
-        <w:rPr>
-          <w:rFonts w:cstheme="minorHAnsi"/>
-        </w:rPr>
-        <w:t>Congratulations! You should now have an existing repository on GitHub. A quick workflow would be</w:t>
+      <w:proofErr w:type="spellStart"/>
+      <w:r>
+        <w:rPr>
+          <w:rFonts w:cstheme="minorHAnsi"/>
+          <w:i/>
+        </w:rPr>
+        <w:t>git</w:t>
+      </w:r>
+      <w:proofErr w:type="spellEnd"/>
+      <w:r>
+        <w:rPr>
+          <w:rFonts w:cstheme="minorHAnsi"/>
+          <w:i/>
+        </w:rPr>
+        <w:t xml:space="preserve"> push origin master</w:t>
+      </w:r>
+    </w:p>
+    <w:p>
+      <w:pPr>
+        <w:rPr>
+          <w:rFonts w:cstheme="minorHAnsi"/>
+        </w:rPr>
+      </w:pPr>
+      <w:r>
+        <w:rPr>
+          <w:rFonts w:cstheme="minorHAnsi"/>
+        </w:rPr>
+        <w:t xml:space="preserve">Congratulations! You should now have an existing repository on </w:t>
+      </w:r>
+      <w:proofErr w:type="spellStart"/>
+      <w:r>
+        <w:rPr>
+          <w:rFonts w:cstheme="minorHAnsi"/>
+        </w:rPr>
+        <w:t>GitHub</w:t>
+      </w:r>
+      <w:proofErr w:type="spellEnd"/>
+      <w:r>
+        <w:rPr>
+          <w:rFonts w:cstheme="minorHAnsi"/>
+        </w:rPr>
+        <w:t>. A quick workflow would be</w:t>
       </w:r>
       <w:r>
         <w:rPr>
@@ -498,12 +712,21 @@
           <w:rFonts w:cstheme="minorHAnsi"/>
         </w:rPr>
       </w:pPr>
-      <w:r>
-        <w:rPr>
-          <w:rFonts w:cstheme="minorHAnsi"/>
-          <w:i/>
-        </w:rPr>
-        <w:t>Git commit –a –m ‘[message]’</w:t>
+      <w:proofErr w:type="spellStart"/>
+      <w:r>
+        <w:rPr>
+          <w:rFonts w:cstheme="minorHAnsi"/>
+          <w:i/>
+        </w:rPr>
+        <w:t>Git</w:t>
+      </w:r>
+      <w:proofErr w:type="spellEnd"/>
+      <w:r>
+        <w:rPr>
+          <w:rFonts w:cstheme="minorHAnsi"/>
+          <w:i/>
+        </w:rPr>
+        <w:t xml:space="preserve"> commit –a –m ‘[message]’</w:t>
       </w:r>
       <w:r>
         <w:rPr>
@@ -535,7 +758,23 @@
           <w:rFonts w:cstheme="minorHAnsi"/>
           <w:i/>
         </w:rPr>
-        <w:t>[git push origin master]</w:t>
+        <w:t>[</w:t>
+      </w:r>
+      <w:proofErr w:type="spellStart"/>
+      <w:r>
+        <w:rPr>
+          <w:rFonts w:cstheme="minorHAnsi"/>
+          <w:i/>
+        </w:rPr>
+        <w:t>git</w:t>
+      </w:r>
+      <w:proofErr w:type="spellEnd"/>
+      <w:r>
+        <w:rPr>
+          <w:rFonts w:cstheme="minorHAnsi"/>
+          <w:i/>
+        </w:rPr>
+        <w:t xml:space="preserve"> push origin master]</w:t>
       </w:r>
     </w:p>
     <w:p>
@@ -624,6 +863,7 @@
           <w:t>http://www.eecs.harvard.edu/~cduan/technical/git</w:t>
         </w:r>
       </w:hyperlink>
+      <w:proofErr w:type="gramStart"/>
       <w:r>
         <w:rPr>
           <w:rFonts w:asciiTheme="minorHAnsi" w:hAnsiTheme="minorHAnsi" w:cstheme="minorHAnsi"/>
@@ -637,6 +877,7 @@
         </w:rPr>
         <w:t>“</w:t>
       </w:r>
+      <w:proofErr w:type="gramEnd"/>
       <w:r>
         <w:rPr>
           <w:rFonts w:asciiTheme="minorHAnsi" w:hAnsiTheme="minorHAnsi" w:cstheme="minorHAnsi"/>
@@ -711,6 +952,7 @@
           <w:szCs w:val="22"/>
         </w:rPr>
       </w:pPr>
+      <w:proofErr w:type="spellStart"/>
       <w:r>
         <w:rPr>
           <w:rFonts w:asciiTheme="minorHAnsi" w:hAnsiTheme="minorHAnsi" w:cstheme="minorHAnsi"/>
@@ -718,7 +960,17 @@
           <w:sz w:val="22"/>
           <w:szCs w:val="22"/>
         </w:rPr>
-        <w:t>git branch [new-head-name] [reference to a specific commit</w:t>
+        <w:t>git</w:t>
+      </w:r>
+      <w:proofErr w:type="spellEnd"/>
+      <w:r>
+        <w:rPr>
+          <w:rFonts w:asciiTheme="minorHAnsi" w:hAnsiTheme="minorHAnsi" w:cstheme="minorHAnsi"/>
+          <w:i/>
+          <w:sz w:val="22"/>
+          <w:szCs w:val="22"/>
+        </w:rPr>
+        <w:t xml:space="preserve"> branch [new-head-name] [reference to a specific commit</w:t>
       </w:r>
       <w:r>
         <w:rPr>
@@ -752,6 +1004,7 @@
         </w:rPr>
         <w:t xml:space="preserve">Say we have commits A,B,C and we need to create a branch at commit B we would use this command </w:t>
       </w:r>
+      <w:proofErr w:type="spellStart"/>
       <w:r>
         <w:rPr>
           <w:rFonts w:asciiTheme="minorHAnsi" w:hAnsiTheme="minorHAnsi" w:cstheme="minorHAnsi"/>
@@ -759,7 +1012,17 @@
           <w:sz w:val="22"/>
           <w:szCs w:val="22"/>
         </w:rPr>
-        <w:t>git branch new-branch HEAD^</w:t>
+        <w:t>git</w:t>
+      </w:r>
+      <w:proofErr w:type="spellEnd"/>
+      <w:r>
+        <w:rPr>
+          <w:rFonts w:asciiTheme="minorHAnsi" w:hAnsiTheme="minorHAnsi" w:cstheme="minorHAnsi"/>
+          <w:i/>
+          <w:sz w:val="22"/>
+          <w:szCs w:val="22"/>
+        </w:rPr>
+        <w:t xml:space="preserve"> branch new-branch HEAD^</w:t>
       </w:r>
     </w:p>
     <w:p>
@@ -881,6 +1144,7 @@
         </w:rPr>
         <w:t xml:space="preserve">To switch to your new branch use the command </w:t>
       </w:r>
+      <w:proofErr w:type="spellStart"/>
       <w:r>
         <w:rPr>
           <w:rFonts w:cstheme="minorHAnsi"/>
@@ -893,7 +1157,15 @@
           <w:rFonts w:cstheme="minorHAnsi"/>
           <w:i/>
         </w:rPr>
-        <w:t>t checkout [head-name]</w:t>
+        <w:t>t</w:t>
+      </w:r>
+      <w:proofErr w:type="spellEnd"/>
+      <w:r>
+        <w:rPr>
+          <w:rFonts w:cstheme="minorHAnsi"/>
+          <w:i/>
+        </w:rPr>
+        <w:t xml:space="preserve"> checkout [head-name]</w:t>
       </w:r>
     </w:p>
     <w:p>
@@ -915,20 +1187,46 @@
         </w:rPr>
         <w:t xml:space="preserve">NOTE: You must commit your changes before you run </w:t>
       </w:r>
-      <w:r>
-        <w:rPr>
-          <w:rFonts w:cstheme="minorHAnsi"/>
-          <w:b/>
-          <w:i/>
-        </w:rPr>
-        <w:t>git checkout.</w:t>
-      </w:r>
-      <w:r>
-        <w:rPr>
-          <w:rFonts w:cstheme="minorHAnsi"/>
-          <w:b/>
-        </w:rPr>
-        <w:t xml:space="preserve"> If you do not then git will start acting wonky</w:t>
+      <w:proofErr w:type="spellStart"/>
+      <w:r>
+        <w:rPr>
+          <w:rFonts w:cstheme="minorHAnsi"/>
+          <w:b/>
+          <w:i/>
+        </w:rPr>
+        <w:t>git</w:t>
+      </w:r>
+      <w:proofErr w:type="spellEnd"/>
+      <w:r>
+        <w:rPr>
+          <w:rFonts w:cstheme="minorHAnsi"/>
+          <w:b/>
+          <w:i/>
+        </w:rPr>
+        <w:t xml:space="preserve"> checkout.</w:t>
+      </w:r>
+      <w:r>
+        <w:rPr>
+          <w:rFonts w:cstheme="minorHAnsi"/>
+          <w:b/>
+        </w:rPr>
+        <w:t xml:space="preserve"> If you do not then </w:t>
+      </w:r>
+      <w:proofErr w:type="spellStart"/>
+      <w:r>
+        <w:rPr>
+          <w:rFonts w:cstheme="minorHAnsi"/>
+          <w:b/>
+        </w:rPr>
+        <w:t>git</w:t>
+      </w:r>
+      <w:proofErr w:type="spellEnd"/>
+      <w:r>
+        <w:rPr>
+          <w:rFonts w:cstheme="minorHAnsi"/>
+          <w:b/>
+        </w:rPr>
+        <w:t xml:space="preserve"> will start acting wonky</w:t>
       </w:r>
     </w:p>
     <w:p>
@@ -964,14 +1262,37 @@
         <w:rPr>
           <w:rFonts w:cstheme="minorHAnsi"/>
         </w:rPr>
-        <w:t xml:space="preserve">To push your branch to GitHub use </w:t>
-      </w:r>
-      <w:r>
-        <w:rPr>
-          <w:rFonts w:cstheme="minorHAnsi"/>
-          <w:i/>
-        </w:rPr>
-        <w:t>git push origin –u [branch name]</w:t>
+        <w:t xml:space="preserve">To push your branch to </w:t>
+      </w:r>
+      <w:proofErr w:type="spellStart"/>
+      <w:r>
+        <w:rPr>
+          <w:rFonts w:cstheme="minorHAnsi"/>
+        </w:rPr>
+        <w:t>GitHub</w:t>
+      </w:r>
+      <w:proofErr w:type="spellEnd"/>
+      <w:r>
+        <w:rPr>
+          <w:rFonts w:cstheme="minorHAnsi"/>
+        </w:rPr>
+        <w:t xml:space="preserve"> use </w:t>
+      </w:r>
+      <w:proofErr w:type="spellStart"/>
+      <w:r>
+        <w:rPr>
+          <w:rFonts w:cstheme="minorHAnsi"/>
+          <w:i/>
+        </w:rPr>
+        <w:t>git</w:t>
+      </w:r>
+      <w:proofErr w:type="spellEnd"/>
+      <w:r>
+        <w:rPr>
+          <w:rFonts w:cstheme="minorHAnsi"/>
+          <w:i/>
+        </w:rPr>
+        <w:t xml:space="preserve"> push origin –u [branch name]</w:t>
       </w:r>
     </w:p>
     <w:p>
@@ -987,18 +1308,41 @@
         </w:rPr>
         <w:t xml:space="preserve">Great! You should now have a new branch! You can check to see all of your branches using the command </w:t>
       </w:r>
-      <w:r>
-        <w:rPr>
-          <w:rFonts w:cstheme="minorHAnsi"/>
-          <w:i/>
-        </w:rPr>
-        <w:t>git branch</w:t>
-      </w:r>
-      <w:r>
-        <w:rPr>
-          <w:rFonts w:cstheme="minorHAnsi"/>
-        </w:rPr>
-        <w:t>. You can also check them out on github (provided that you followed step 3)</w:t>
+      <w:proofErr w:type="spellStart"/>
+      <w:r>
+        <w:rPr>
+          <w:rFonts w:cstheme="minorHAnsi"/>
+          <w:i/>
+        </w:rPr>
+        <w:t>git</w:t>
+      </w:r>
+      <w:proofErr w:type="spellEnd"/>
+      <w:r>
+        <w:rPr>
+          <w:rFonts w:cstheme="minorHAnsi"/>
+          <w:i/>
+        </w:rPr>
+        <w:t xml:space="preserve"> branch</w:t>
+      </w:r>
+      <w:r>
+        <w:rPr>
+          <w:rFonts w:cstheme="minorHAnsi"/>
+        </w:rPr>
+        <w:t xml:space="preserve">. You can also check them out on </w:t>
+      </w:r>
+      <w:proofErr w:type="spellStart"/>
+      <w:r>
+        <w:rPr>
+          <w:rFonts w:cstheme="minorHAnsi"/>
+        </w:rPr>
+        <w:t>github</w:t>
+      </w:r>
+      <w:proofErr w:type="spellEnd"/>
+      <w:r>
+        <w:rPr>
+          <w:rFonts w:cstheme="minorHAnsi"/>
+        </w:rPr>
+        <w:t xml:space="preserve"> (provided that you followed step 3)</w:t>
       </w:r>
     </w:p>
     <w:p>
@@ -1035,7 +1379,33 @@
         <w:rPr>
           <w:rFonts w:cstheme="minorHAnsi"/>
         </w:rPr>
-        <w:t>There will be times when you want to merge your branches back into your main trunk. The process is fairly simple from a git perspective, but will sometimes require some legwork from the user if there are conflicts between the commits.</w:t>
+        <w:t xml:space="preserve">There will be times when you want to merge your branches back into your </w:t>
+      </w:r>
+      <w:r>
+        <w:rPr>
+          <w:rFonts w:cstheme="minorHAnsi"/>
+        </w:rPr>
+        <w:t>master branch</w:t>
+      </w:r>
+      <w:r>
+        <w:rPr>
+          <w:rFonts w:cstheme="minorHAnsi"/>
+        </w:rPr>
+        <w:t xml:space="preserve">. The process is fairly simple from a </w:t>
+      </w:r>
+      <w:proofErr w:type="spellStart"/>
+      <w:r>
+        <w:rPr>
+          <w:rFonts w:cstheme="minorHAnsi"/>
+        </w:rPr>
+        <w:t>git</w:t>
+      </w:r>
+      <w:proofErr w:type="spellEnd"/>
+      <w:r>
+        <w:rPr>
+          <w:rFonts w:cstheme="minorHAnsi"/>
+        </w:rPr>
+        <w:t xml:space="preserve"> perspective, but will sometimes require some legwork from the user if there are conflicts between the commits.</w:t>
       </w:r>
     </w:p>
     <w:p>
@@ -1047,22 +1417,14 @@
         </w:numPr>
         <w:rPr>
           <w:rFonts w:cstheme="minorHAnsi"/>
-          <w:b/>
-          <w:u w:val="single"/>
-        </w:rPr>
-      </w:pPr>
-      <w:r>
-        <w:rPr>
-          <w:rFonts w:cstheme="minorHAnsi"/>
-          <w:i/>
-        </w:rPr>
-        <w:t>git merge [branch]</w:t>
-      </w:r>
-      <w:r>
-        <w:rPr>
-          <w:rFonts w:cstheme="minorHAnsi"/>
-        </w:rPr>
-        <w:t xml:space="preserve"> – what this does is merge the [branch] with your trunk.</w:t>
+        </w:rPr>
+      </w:pPr>
+      <w:r>
+        <w:rPr>
+          <w:rFonts w:cstheme="minorHAnsi"/>
+          <w:b/>
+        </w:rPr>
+        <w:t>Make sure to commit all of your changes before you switch branches.</w:t>
       </w:r>
     </w:p>
     <w:p>
@@ -1074,36 +1436,185 @@
         </w:numPr>
         <w:rPr>
           <w:rFonts w:cstheme="minorHAnsi"/>
+        </w:rPr>
+      </w:pPr>
+      <w:r>
+        <w:rPr>
+          <w:rFonts w:cstheme="minorHAnsi"/>
+        </w:rPr>
+        <w:t xml:space="preserve">Use </w:t>
+      </w:r>
+      <w:proofErr w:type="spellStart"/>
+      <w:r>
+        <w:rPr>
+          <w:rFonts w:cstheme="minorHAnsi"/>
+          <w:i/>
+        </w:rPr>
+        <w:t>git</w:t>
+      </w:r>
+      <w:proofErr w:type="spellEnd"/>
+      <w:r>
+        <w:rPr>
+          <w:rFonts w:cstheme="minorHAnsi"/>
+          <w:i/>
+        </w:rPr>
+        <w:t xml:space="preserve"> checkout master</w:t>
+      </w:r>
+      <w:r>
+        <w:rPr>
+          <w:rFonts w:cstheme="minorHAnsi"/>
+        </w:rPr>
+        <w:t xml:space="preserve"> to move to your master branch.</w:t>
+      </w:r>
+    </w:p>
+    <w:p>
+      <w:pPr>
+        <w:pStyle w:val="ListParagraph"/>
+        <w:numPr>
+          <w:ilvl w:val="0"/>
+          <w:numId w:val="8"/>
+        </w:numPr>
+        <w:rPr>
+          <w:rFonts w:cstheme="minorHAnsi"/>
           <w:b/>
           <w:u w:val="single"/>
         </w:rPr>
       </w:pPr>
-      <w:r>
-        <w:rPr>
-          <w:rFonts w:cstheme="minorHAnsi"/>
+      <w:proofErr w:type="spellStart"/>
+      <w:proofErr w:type="gramStart"/>
+      <w:r>
+        <w:rPr>
+          <w:rFonts w:cstheme="minorHAnsi"/>
+          <w:i/>
         </w:rPr>
         <w:lastRenderedPageBreak/>
+        <w:t>git</w:t>
+      </w:r>
+      <w:proofErr w:type="spellEnd"/>
+      <w:proofErr w:type="gramEnd"/>
+      <w:r>
+        <w:rPr>
+          <w:rFonts w:cstheme="minorHAnsi"/>
+          <w:i/>
+        </w:rPr>
+        <w:t xml:space="preserve"> merge [</w:t>
+      </w:r>
+      <w:proofErr w:type="spellStart"/>
+      <w:r>
+        <w:rPr>
+          <w:rFonts w:cstheme="minorHAnsi"/>
+          <w:i/>
+        </w:rPr>
+        <w:t>target_branch</w:t>
+      </w:r>
+      <w:proofErr w:type="spellEnd"/>
+      <w:r>
+        <w:rPr>
+          <w:rFonts w:cstheme="minorHAnsi"/>
+          <w:i/>
+        </w:rPr>
+        <w:t>]</w:t>
+      </w:r>
+      <w:r>
+        <w:rPr>
+          <w:rFonts w:cstheme="minorHAnsi"/>
+        </w:rPr>
+        <w:t xml:space="preserve"> – what this does is merge the [</w:t>
+      </w:r>
+      <w:proofErr w:type="spellStart"/>
+      <w:r>
+        <w:rPr>
+          <w:rFonts w:cstheme="minorHAnsi"/>
+        </w:rPr>
+        <w:t>target_branch</w:t>
+      </w:r>
+      <w:proofErr w:type="spellEnd"/>
+      <w:r>
+        <w:rPr>
+          <w:rFonts w:cstheme="minorHAnsi"/>
+        </w:rPr>
+        <w:t>] with your master branch</w:t>
+      </w:r>
+      <w:r>
+        <w:rPr>
+          <w:rFonts w:cstheme="minorHAnsi"/>
+        </w:rPr>
+        <w:t>.</w:t>
+      </w:r>
+    </w:p>
+    <w:p>
+      <w:pPr>
+        <w:pStyle w:val="ListParagraph"/>
+        <w:numPr>
+          <w:ilvl w:val="0"/>
+          <w:numId w:val="8"/>
+        </w:numPr>
+        <w:rPr>
+          <w:rFonts w:cstheme="minorHAnsi"/>
+          <w:b/>
+          <w:u w:val="single"/>
+        </w:rPr>
+      </w:pPr>
+      <w:r>
+        <w:rPr>
+          <w:rFonts w:cstheme="minorHAnsi"/>
+        </w:rPr>
         <w:t xml:space="preserve">Once your branches are merged you will have to use </w:t>
       </w:r>
-      <w:r>
-        <w:rPr>
-          <w:rFonts w:cstheme="minorHAnsi"/>
-          <w:i/>
-        </w:rPr>
-        <w:t>git add [file name]</w:t>
-      </w:r>
-      <w:r>
-        <w:rPr>
-          <w:rFonts w:cstheme="minorHAnsi"/>
-        </w:rPr>
-        <w:t xml:space="preserve"> and then perform a commit to see the result on your trunk.</w:t>
-      </w:r>
-      <w:r>
+      <w:proofErr w:type="spellStart"/>
+      <w:r>
+        <w:rPr>
+          <w:rFonts w:cstheme="minorHAnsi"/>
+          <w:i/>
+        </w:rPr>
+        <w:t>git</w:t>
+      </w:r>
+      <w:proofErr w:type="spellEnd"/>
+      <w:r>
+        <w:rPr>
+          <w:rFonts w:cstheme="minorHAnsi"/>
+          <w:i/>
+        </w:rPr>
+        <w:t xml:space="preserve"> add [file name]</w:t>
+      </w:r>
+      <w:r>
+        <w:rPr>
+          <w:rFonts w:cstheme="minorHAnsi"/>
+        </w:rPr>
+        <w:t xml:space="preserve"> and then perform a commit to see the result on your </w:t>
+      </w:r>
+      <w:r>
+        <w:rPr>
+          <w:rFonts w:cstheme="minorHAnsi"/>
+        </w:rPr>
+        <w:t>master</w:t>
+      </w:r>
+      <w:r>
+        <w:rPr>
+          <w:rFonts w:cstheme="minorHAnsi"/>
+        </w:rPr>
+        <w:t>.</w:t>
+      </w:r>
+    </w:p>
+    <w:p>
+      <w:pPr>
+        <w:pStyle w:val="ListParagraph"/>
+        <w:numPr>
+          <w:ilvl w:val="0"/>
+          <w:numId w:val="8"/>
+        </w:numPr>
         <w:rPr>
           <w:rFonts w:cstheme="minorHAnsi"/>
           <w:b/>
           <w:u w:val="single"/>
         </w:rPr>
+      </w:pPr>
+      <w:r>
+        <w:rPr>
+          <w:rFonts w:cstheme="minorHAnsi"/>
+          <w:b/>
+          <w:u w:val="single"/>
+        </w:rPr>
         <w:br w:type="page"/>
       </w:r>
     </w:p>
@@ -1131,27 +1642,48 @@
           <w:rFonts w:cstheme="minorHAnsi"/>
         </w:rPr>
       </w:pPr>
+      <w:proofErr w:type="spellStart"/>
       <w:r>
         <w:rPr>
           <w:rFonts w:cstheme="minorHAnsi"/>
           <w:b/>
           <w:u w:val="single"/>
         </w:rPr>
-        <w:t>Git Commands to Remember</w:t>
-      </w:r>
-    </w:p>
-    <w:p>
-      <w:pPr>
-        <w:rPr>
-          <w:rFonts w:cstheme="minorHAnsi"/>
-        </w:rPr>
-      </w:pPr>
-      <w:r>
-        <w:rPr>
-          <w:rFonts w:cstheme="minorHAnsi"/>
-          <w:b/>
-        </w:rPr>
-        <w:t xml:space="preserve">mkdir [project] </w:t>
+        <w:t>Git</w:t>
+      </w:r>
+      <w:proofErr w:type="spellEnd"/>
+      <w:r>
+        <w:rPr>
+          <w:rFonts w:cstheme="minorHAnsi"/>
+          <w:b/>
+          <w:u w:val="single"/>
+        </w:rPr>
+        <w:t xml:space="preserve"> Commands to Remember</w:t>
+      </w:r>
+    </w:p>
+    <w:p>
+      <w:pPr>
+        <w:rPr>
+          <w:rFonts w:cstheme="minorHAnsi"/>
+        </w:rPr>
+      </w:pPr>
+      <w:proofErr w:type="spellStart"/>
+      <w:proofErr w:type="gramStart"/>
+      <w:r>
+        <w:rPr>
+          <w:rFonts w:cstheme="minorHAnsi"/>
+          <w:b/>
+        </w:rPr>
+        <w:t>mkdir</w:t>
+      </w:r>
+      <w:proofErr w:type="spellEnd"/>
+      <w:proofErr w:type="gramEnd"/>
+      <w:r>
+        <w:rPr>
+          <w:rFonts w:cstheme="minorHAnsi"/>
+          <w:b/>
+        </w:rPr>
+        <w:t xml:space="preserve"> [project] </w:t>
       </w:r>
       <w:r>
         <w:rPr>
@@ -1166,12 +1698,23 @@
           <w:rFonts w:cstheme="minorHAnsi"/>
         </w:rPr>
       </w:pPr>
-      <w:r>
-        <w:rPr>
-          <w:rFonts w:cstheme="minorHAnsi"/>
-          <w:b/>
-        </w:rPr>
-        <w:t xml:space="preserve">cd [project] </w:t>
+      <w:proofErr w:type="spellStart"/>
+      <w:proofErr w:type="gramStart"/>
+      <w:r>
+        <w:rPr>
+          <w:rFonts w:cstheme="minorHAnsi"/>
+          <w:b/>
+        </w:rPr>
+        <w:t>cd</w:t>
+      </w:r>
+      <w:proofErr w:type="spellEnd"/>
+      <w:proofErr w:type="gramEnd"/>
+      <w:r>
+        <w:rPr>
+          <w:rFonts w:cstheme="minorHAnsi"/>
+          <w:b/>
+        </w:rPr>
+        <w:t xml:space="preserve"> [project] </w:t>
       </w:r>
       <w:r>
         <w:rPr>
@@ -1186,12 +1729,23 @@
           <w:rFonts w:cstheme="minorHAnsi"/>
         </w:rPr>
       </w:pPr>
-      <w:r>
-        <w:rPr>
-          <w:rFonts w:cstheme="minorHAnsi"/>
-          <w:b/>
-        </w:rPr>
-        <w:t xml:space="preserve">git init </w:t>
+      <w:proofErr w:type="spellStart"/>
+      <w:proofErr w:type="gramStart"/>
+      <w:r>
+        <w:rPr>
+          <w:rFonts w:cstheme="minorHAnsi"/>
+          <w:b/>
+        </w:rPr>
+        <w:t>git</w:t>
+      </w:r>
+      <w:proofErr w:type="spellEnd"/>
+      <w:proofErr w:type="gramEnd"/>
+      <w:r>
+        <w:rPr>
+          <w:rFonts w:cstheme="minorHAnsi"/>
+          <w:b/>
+        </w:rPr>
+        <w:t xml:space="preserve"> init </w:t>
       </w:r>
       <w:r>
         <w:rPr>
@@ -1199,6 +1753,7 @@
         </w:rPr>
         <w:t xml:space="preserve">– use after </w:t>
       </w:r>
+      <w:proofErr w:type="spellStart"/>
       <w:r>
         <w:rPr>
           <w:rFonts w:cstheme="minorHAnsi"/>
@@ -1206,25 +1761,51 @@
         </w:rPr>
         <w:t>mkdir</w:t>
       </w:r>
-      <w:r>
-        <w:rPr>
-          <w:rFonts w:cstheme="minorHAnsi"/>
-        </w:rPr>
-        <w:t xml:space="preserve"> to turn your directory into a git repository</w:t>
-      </w:r>
-    </w:p>
-    <w:p>
-      <w:pPr>
-        <w:rPr>
-          <w:rFonts w:cstheme="minorHAnsi"/>
-        </w:rPr>
-      </w:pPr>
-      <w:r>
-        <w:rPr>
-          <w:rFonts w:cstheme="minorHAnsi"/>
-          <w:b/>
-        </w:rPr>
-        <w:t xml:space="preserve">ssh –T </w:t>
+      <w:proofErr w:type="spellEnd"/>
+      <w:r>
+        <w:rPr>
+          <w:rFonts w:cstheme="minorHAnsi"/>
+        </w:rPr>
+        <w:t xml:space="preserve"> to turn your directory into a </w:t>
+      </w:r>
+      <w:proofErr w:type="spellStart"/>
+      <w:r>
+        <w:rPr>
+          <w:rFonts w:cstheme="minorHAnsi"/>
+        </w:rPr>
+        <w:t>git</w:t>
+      </w:r>
+      <w:proofErr w:type="spellEnd"/>
+      <w:r>
+        <w:rPr>
+          <w:rFonts w:cstheme="minorHAnsi"/>
+        </w:rPr>
+        <w:t xml:space="preserve"> repository</w:t>
+      </w:r>
+    </w:p>
+    <w:p>
+      <w:pPr>
+        <w:rPr>
+          <w:rFonts w:cstheme="minorHAnsi"/>
+        </w:rPr>
+      </w:pPr>
+      <w:proofErr w:type="spellStart"/>
+      <w:proofErr w:type="gramStart"/>
+      <w:r>
+        <w:rPr>
+          <w:rFonts w:cstheme="minorHAnsi"/>
+          <w:b/>
+        </w:rPr>
+        <w:t>ssh</w:t>
+      </w:r>
+      <w:proofErr w:type="spellEnd"/>
+      <w:proofErr w:type="gramEnd"/>
+      <w:r>
+        <w:rPr>
+          <w:rFonts w:cstheme="minorHAnsi"/>
+          <w:b/>
+        </w:rPr>
+        <w:t xml:space="preserve"> –T </w:t>
       </w:r>
       <w:hyperlink r:id="rId9" w:history="1">
         <w:r>
@@ -1240,21 +1821,40 @@
         <w:rPr>
           <w:rFonts w:cstheme="minorHAnsi"/>
         </w:rPr>
-        <w:t xml:space="preserve"> – use to connect to github</w:t>
-      </w:r>
-    </w:p>
-    <w:p>
-      <w:pPr>
-        <w:rPr>
-          <w:rFonts w:cstheme="minorHAnsi"/>
-        </w:rPr>
-      </w:pPr>
-      <w:r>
-        <w:rPr>
-          <w:rFonts w:cstheme="minorHAnsi"/>
-          <w:b/>
-        </w:rPr>
-        <w:t>git add [file]</w:t>
+        <w:t xml:space="preserve"> – use to connect to </w:t>
+      </w:r>
+      <w:proofErr w:type="spellStart"/>
+      <w:r>
+        <w:rPr>
+          <w:rFonts w:cstheme="minorHAnsi"/>
+        </w:rPr>
+        <w:t>github</w:t>
+      </w:r>
+      <w:proofErr w:type="spellEnd"/>
+    </w:p>
+    <w:p>
+      <w:pPr>
+        <w:rPr>
+          <w:rFonts w:cstheme="minorHAnsi"/>
+        </w:rPr>
+      </w:pPr>
+      <w:proofErr w:type="spellStart"/>
+      <w:proofErr w:type="gramStart"/>
+      <w:r>
+        <w:rPr>
+          <w:rFonts w:cstheme="minorHAnsi"/>
+          <w:b/>
+        </w:rPr>
+        <w:t>git</w:t>
+      </w:r>
+      <w:proofErr w:type="spellEnd"/>
+      <w:proofErr w:type="gramEnd"/>
+      <w:r>
+        <w:rPr>
+          <w:rFonts w:cstheme="minorHAnsi"/>
+          <w:b/>
+        </w:rPr>
+        <w:t xml:space="preserve"> add [file]</w:t>
       </w:r>
       <w:r>
         <w:rPr>
@@ -1269,12 +1869,23 @@
           <w:rFonts w:cstheme="minorHAnsi"/>
         </w:rPr>
       </w:pPr>
-      <w:r>
-        <w:rPr>
-          <w:rFonts w:cstheme="minorHAnsi"/>
-          <w:b/>
-        </w:rPr>
-        <w:t xml:space="preserve">git commit –m ‘[message]’ </w:t>
+      <w:proofErr w:type="spellStart"/>
+      <w:proofErr w:type="gramStart"/>
+      <w:r>
+        <w:rPr>
+          <w:rFonts w:cstheme="minorHAnsi"/>
+          <w:b/>
+        </w:rPr>
+        <w:t>git</w:t>
+      </w:r>
+      <w:proofErr w:type="spellEnd"/>
+      <w:proofErr w:type="gramEnd"/>
+      <w:r>
+        <w:rPr>
+          <w:rFonts w:cstheme="minorHAnsi"/>
+          <w:b/>
+        </w:rPr>
+        <w:t xml:space="preserve"> commit –m ‘[message]’ </w:t>
       </w:r>
       <w:r>
         <w:rPr>
@@ -1289,12 +1900,23 @@
           <w:rFonts w:cstheme="minorHAnsi"/>
         </w:rPr>
       </w:pPr>
-      <w:r>
-        <w:rPr>
-          <w:rFonts w:cstheme="minorHAnsi"/>
-          <w:b/>
-        </w:rPr>
-        <w:t xml:space="preserve">git commit –a –m ‘[message]’ </w:t>
+      <w:proofErr w:type="spellStart"/>
+      <w:proofErr w:type="gramStart"/>
+      <w:r>
+        <w:rPr>
+          <w:rFonts w:cstheme="minorHAnsi"/>
+          <w:b/>
+        </w:rPr>
+        <w:t>git</w:t>
+      </w:r>
+      <w:proofErr w:type="spellEnd"/>
+      <w:proofErr w:type="gramEnd"/>
+      <w:r>
+        <w:rPr>
+          <w:rFonts w:cstheme="minorHAnsi"/>
+          <w:b/>
+        </w:rPr>
+        <w:t xml:space="preserve"> commit –a –m ‘[message]’ </w:t>
       </w:r>
       <w:r>
         <w:rPr>
@@ -1309,32 +1931,62 @@
           <w:rFonts w:cstheme="minorHAnsi"/>
         </w:rPr>
       </w:pPr>
-      <w:r>
-        <w:rPr>
-          <w:rFonts w:cstheme="minorHAnsi"/>
-          <w:b/>
-        </w:rPr>
-        <w:t xml:space="preserve">git push origin master </w:t>
-      </w:r>
-      <w:r>
-        <w:rPr>
-          <w:rFonts w:cstheme="minorHAnsi"/>
-        </w:rPr>
-        <w:t>– to push your changes to your repository on github</w:t>
-      </w:r>
-    </w:p>
-    <w:p>
-      <w:pPr>
-        <w:rPr>
-          <w:rFonts w:cstheme="minorHAnsi"/>
-        </w:rPr>
-      </w:pPr>
-      <w:r>
-        <w:rPr>
-          <w:rFonts w:cstheme="minorHAnsi"/>
-          <w:b/>
-        </w:rPr>
-        <w:t>git status</w:t>
+      <w:proofErr w:type="spellStart"/>
+      <w:proofErr w:type="gramStart"/>
+      <w:r>
+        <w:rPr>
+          <w:rFonts w:cstheme="minorHAnsi"/>
+          <w:b/>
+        </w:rPr>
+        <w:t>git</w:t>
+      </w:r>
+      <w:proofErr w:type="spellEnd"/>
+      <w:proofErr w:type="gramEnd"/>
+      <w:r>
+        <w:rPr>
+          <w:rFonts w:cstheme="minorHAnsi"/>
+          <w:b/>
+        </w:rPr>
+        <w:t xml:space="preserve"> push origin master </w:t>
+      </w:r>
+      <w:r>
+        <w:rPr>
+          <w:rFonts w:cstheme="minorHAnsi"/>
+        </w:rPr>
+        <w:t xml:space="preserve">– to push your changes to your repository on </w:t>
+      </w:r>
+      <w:proofErr w:type="spellStart"/>
+      <w:r>
+        <w:rPr>
+          <w:rFonts w:cstheme="minorHAnsi"/>
+        </w:rPr>
+        <w:t>github</w:t>
+      </w:r>
+      <w:proofErr w:type="spellEnd"/>
+    </w:p>
+    <w:p>
+      <w:pPr>
+        <w:rPr>
+          <w:rFonts w:cstheme="minorHAnsi"/>
+        </w:rPr>
+      </w:pPr>
+      <w:proofErr w:type="spellStart"/>
+      <w:proofErr w:type="gramStart"/>
+      <w:r>
+        <w:rPr>
+          <w:rFonts w:cstheme="minorHAnsi"/>
+          <w:b/>
+        </w:rPr>
+        <w:t>git</w:t>
+      </w:r>
+      <w:proofErr w:type="spellEnd"/>
+      <w:proofErr w:type="gramEnd"/>
+      <w:r>
+        <w:rPr>
+          <w:rFonts w:cstheme="minorHAnsi"/>
+          <w:b/>
+        </w:rPr>
+        <w:t xml:space="preserve"> status</w:t>
       </w:r>
       <w:r>
         <w:rPr>
@@ -1349,12 +2001,23 @@
           <w:rFonts w:cstheme="minorHAnsi"/>
         </w:rPr>
       </w:pPr>
-      <w:r>
-        <w:rPr>
-          <w:rFonts w:cstheme="minorHAnsi"/>
-          <w:b/>
-        </w:rPr>
-        <w:t>git log</w:t>
+      <w:proofErr w:type="spellStart"/>
+      <w:proofErr w:type="gramStart"/>
+      <w:r>
+        <w:rPr>
+          <w:rFonts w:cstheme="minorHAnsi"/>
+          <w:b/>
+        </w:rPr>
+        <w:t>git</w:t>
+      </w:r>
+      <w:proofErr w:type="spellEnd"/>
+      <w:proofErr w:type="gramEnd"/>
+      <w:r>
+        <w:rPr>
+          <w:rFonts w:cstheme="minorHAnsi"/>
+          <w:b/>
+        </w:rPr>
+        <w:t xml:space="preserve"> log</w:t>
       </w:r>
       <w:r>
         <w:rPr>
@@ -1369,12 +2032,23 @@
           <w:rFonts w:cstheme="minorHAnsi"/>
         </w:rPr>
       </w:pPr>
-      <w:r>
-        <w:rPr>
-          <w:rFonts w:cstheme="minorHAnsi"/>
-          <w:b/>
-        </w:rPr>
-        <w:t>git branch</w:t>
+      <w:proofErr w:type="spellStart"/>
+      <w:proofErr w:type="gramStart"/>
+      <w:r>
+        <w:rPr>
+          <w:rFonts w:cstheme="minorHAnsi"/>
+          <w:b/>
+        </w:rPr>
+        <w:t>git</w:t>
+      </w:r>
+      <w:proofErr w:type="spellEnd"/>
+      <w:proofErr w:type="gramEnd"/>
+      <w:r>
+        <w:rPr>
+          <w:rFonts w:cstheme="minorHAnsi"/>
+          <w:b/>
+        </w:rPr>
+        <w:t xml:space="preserve"> branch</w:t>
       </w:r>
       <w:r>
         <w:rPr>
@@ -1389,13 +2063,25 @@
           <w:rFonts w:cstheme="minorHAnsi"/>
         </w:rPr>
       </w:pPr>
-      <w:r>
-        <w:rPr>
-          <w:rFonts w:cstheme="minorHAnsi"/>
-          <w:b/>
-          <w:i/>
-        </w:rPr>
-        <w:t>git branch [new-head-name] [reference to a specific commit]</w:t>
+      <w:proofErr w:type="spellStart"/>
+      <w:proofErr w:type="gramStart"/>
+      <w:r>
+        <w:rPr>
+          <w:rFonts w:cstheme="minorHAnsi"/>
+          <w:b/>
+          <w:i/>
+        </w:rPr>
+        <w:t>git</w:t>
+      </w:r>
+      <w:proofErr w:type="spellEnd"/>
+      <w:proofErr w:type="gramEnd"/>
+      <w:r>
+        <w:rPr>
+          <w:rFonts w:cstheme="minorHAnsi"/>
+          <w:b/>
+          <w:i/>
+        </w:rPr>
+        <w:t xml:space="preserve"> branch [new-head-name] [reference to a specific commit]</w:t>
       </w:r>
       <w:r>
         <w:rPr>
@@ -1417,12 +2103,23 @@
           <w:rFonts w:cstheme="minorHAnsi"/>
         </w:rPr>
       </w:pPr>
-      <w:r>
-        <w:rPr>
-          <w:rFonts w:cstheme="minorHAnsi"/>
-          <w:b/>
-        </w:rPr>
-        <w:t>git diff [head1]…[head2]</w:t>
+      <w:proofErr w:type="spellStart"/>
+      <w:proofErr w:type="gramStart"/>
+      <w:r>
+        <w:rPr>
+          <w:rFonts w:cstheme="minorHAnsi"/>
+          <w:b/>
+        </w:rPr>
+        <w:t>git</w:t>
+      </w:r>
+      <w:proofErr w:type="spellEnd"/>
+      <w:proofErr w:type="gramEnd"/>
+      <w:r>
+        <w:rPr>
+          <w:rFonts w:cstheme="minorHAnsi"/>
+          <w:b/>
+        </w:rPr>
+        <w:t xml:space="preserve"> diff [head1]…[head2]</w:t>
       </w:r>
       <w:r>
         <w:rPr>
@@ -1437,12 +2134,23 @@
           <w:rFonts w:cstheme="minorHAnsi"/>
         </w:rPr>
       </w:pPr>
-      <w:r>
-        <w:rPr>
-          <w:rFonts w:cstheme="minorHAnsi"/>
-          <w:b/>
-        </w:rPr>
-        <w:t>git checkout [head-name]</w:t>
+      <w:proofErr w:type="spellStart"/>
+      <w:proofErr w:type="gramStart"/>
+      <w:r>
+        <w:rPr>
+          <w:rFonts w:cstheme="minorHAnsi"/>
+          <w:b/>
+        </w:rPr>
+        <w:t>git</w:t>
+      </w:r>
+      <w:proofErr w:type="spellEnd"/>
+      <w:proofErr w:type="gramEnd"/>
+      <w:r>
+        <w:rPr>
+          <w:rFonts w:cstheme="minorHAnsi"/>
+          <w:b/>
+        </w:rPr>
+        <w:t xml:space="preserve"> checkout [head-name]</w:t>
       </w:r>
       <w:r>
         <w:rPr>
@@ -1477,6 +2185,7 @@
           <w:rFonts w:cstheme="minorHAnsi"/>
         </w:rPr>
       </w:pPr>
+      <w:proofErr w:type="spellStart"/>
       <w:r>
         <w:rPr>
           <w:rFonts w:cstheme="minorHAnsi"/>
@@ -1484,7 +2193,16 @@
           <w:u w:val="single"/>
         </w:rPr>
         <w:lastRenderedPageBreak/>
-        <w:t>Git Definitions</w:t>
+        <w:t>Git</w:t>
+      </w:r>
+      <w:proofErr w:type="spellEnd"/>
+      <w:r>
+        <w:rPr>
+          <w:rFonts w:cstheme="minorHAnsi"/>
+          <w:b/>
+          <w:u w:val="single"/>
+        </w:rPr>
+        <w:t xml:space="preserve"> Definitions</w:t>
       </w:r>
     </w:p>
     <w:p>
@@ -2793,7 +3511,7 @@
 </file>
 
 <file path=customXml/itemProps1.xml><?xml version="1.0" encoding="utf-8"?>
-<ds:datastoreItem xmlns:ds="http://schemas.openxmlformats.org/officeDocument/2006/customXml" ds:itemID="{59C8BB92-7E9A-4CB3-8668-7B2547D73CAB}">
+<ds:datastoreItem xmlns:ds="http://schemas.openxmlformats.org/officeDocument/2006/customXml" ds:itemID="{4903B175-B383-411D-9ACF-B57B4C1DE1F8}">
   <ds:schemaRefs>
     <ds:schemaRef ds:uri="http://schemas.openxmlformats.org/officeDocument/2006/bibliography"/>
   </ds:schemaRefs>

</xml_diff>

<commit_message>
Finished merge section and added some extra commands to remember
</commit_message>
<xml_diff>
--- a/GIT Tut.docx
+++ b/GIT Tut.docx
@@ -99,37 +99,14 @@
         <w:rPr>
           <w:rFonts w:cstheme="minorHAnsi"/>
         </w:rPr>
-        <w:t xml:space="preserve">Connect to </w:t>
-      </w:r>
-      <w:proofErr w:type="spellStart"/>
-      <w:r>
-        <w:rPr>
-          <w:rFonts w:cstheme="minorHAnsi"/>
-        </w:rPr>
-        <w:t>GitHub</w:t>
-      </w:r>
-      <w:proofErr w:type="spellEnd"/>
-      <w:r>
-        <w:rPr>
-          <w:rFonts w:cstheme="minorHAnsi"/>
-        </w:rPr>
-        <w:t xml:space="preserve"> (</w:t>
-      </w:r>
-      <w:proofErr w:type="spellStart"/>
-      <w:r>
-        <w:rPr>
-          <w:rFonts w:cstheme="minorHAnsi"/>
-          <w:i/>
-        </w:rPr>
-        <w:t>ssh</w:t>
-      </w:r>
-      <w:proofErr w:type="spellEnd"/>
-      <w:r>
-        <w:rPr>
-          <w:rFonts w:cstheme="minorHAnsi"/>
-          <w:i/>
-        </w:rPr>
-        <w:t xml:space="preserve"> –T </w:t>
+        <w:t>Connect to GitHub (</w:t>
+      </w:r>
+      <w:r>
+        <w:rPr>
+          <w:rFonts w:cstheme="minorHAnsi"/>
+          <w:i/>
+        </w:rPr>
+        <w:t xml:space="preserve">ssh –T </w:t>
       </w:r>
       <w:hyperlink r:id="rId6" w:history="1">
         <w:r>
@@ -166,37 +143,12 @@
         </w:rPr>
         <w:t xml:space="preserve">Set up </w:t>
       </w:r>
-      <w:proofErr w:type="spellStart"/>
-      <w:r>
-        <w:rPr>
-          <w:rFonts w:cstheme="minorHAnsi"/>
-          <w:i/>
-        </w:rPr>
-        <w:t>git</w:t>
-      </w:r>
-      <w:proofErr w:type="spellEnd"/>
-      <w:r>
-        <w:rPr>
-          <w:rFonts w:cstheme="minorHAnsi"/>
-          <w:i/>
-        </w:rPr>
-        <w:t xml:space="preserve"> </w:t>
-      </w:r>
-      <w:proofErr w:type="spellStart"/>
-      <w:r>
-        <w:rPr>
-          <w:rFonts w:cstheme="minorHAnsi"/>
-          <w:i/>
-        </w:rPr>
-        <w:t>config</w:t>
-      </w:r>
-      <w:proofErr w:type="spellEnd"/>
-      <w:r>
-        <w:rPr>
-          <w:rFonts w:cstheme="minorHAnsi"/>
-          <w:i/>
-        </w:rPr>
-        <w:t xml:space="preserve"> –global user.name “Your Name”</w:t>
+      <w:r>
+        <w:rPr>
+          <w:rFonts w:cstheme="minorHAnsi"/>
+          <w:i/>
+        </w:rPr>
+        <w:t>git config –global user.name “Your Name”</w:t>
       </w:r>
     </w:p>
     <w:p>
@@ -211,53 +163,12 @@
           <w:u w:val="single"/>
         </w:rPr>
       </w:pPr>
-      <w:proofErr w:type="spellStart"/>
-      <w:r>
-        <w:rPr>
-          <w:rFonts w:cstheme="minorHAnsi"/>
-          <w:i/>
-        </w:rPr>
-        <w:t>Git</w:t>
-      </w:r>
-      <w:proofErr w:type="spellEnd"/>
-      <w:r>
-        <w:rPr>
-          <w:rFonts w:cstheme="minorHAnsi"/>
-          <w:i/>
-        </w:rPr>
-        <w:t xml:space="preserve"> </w:t>
-      </w:r>
-      <w:proofErr w:type="spellStart"/>
-      <w:r>
-        <w:rPr>
-          <w:rFonts w:cstheme="minorHAnsi"/>
-          <w:i/>
-        </w:rPr>
-        <w:t>config</w:t>
-      </w:r>
-      <w:proofErr w:type="spellEnd"/>
-      <w:r>
-        <w:rPr>
-          <w:rFonts w:cstheme="minorHAnsi"/>
-          <w:i/>
-        </w:rPr>
-        <w:t xml:space="preserve"> –global </w:t>
-      </w:r>
-      <w:proofErr w:type="spellStart"/>
-      <w:r>
-        <w:rPr>
-          <w:rFonts w:cstheme="minorHAnsi"/>
-          <w:i/>
-        </w:rPr>
-        <w:t>user.email</w:t>
-      </w:r>
-      <w:proofErr w:type="spellEnd"/>
-      <w:r>
-        <w:rPr>
-          <w:rFonts w:cstheme="minorHAnsi"/>
-          <w:i/>
-        </w:rPr>
-        <w:t xml:space="preserve"> [your email]</w:t>
+      <w:r>
+        <w:rPr>
+          <w:rFonts w:cstheme="minorHAnsi"/>
+          <w:i/>
+        </w:rPr>
+        <w:t>Git config –global user.email [your email]</w:t>
       </w:r>
       <w:r>
         <w:rPr>
@@ -285,21 +196,12 @@
         </w:rPr>
         <w:t>Create a directory for your project (</w:t>
       </w:r>
-      <w:proofErr w:type="spellStart"/>
-      <w:r>
-        <w:rPr>
-          <w:rFonts w:cstheme="minorHAnsi"/>
-          <w:i/>
-        </w:rPr>
-        <w:t>mkdir</w:t>
-      </w:r>
-      <w:proofErr w:type="spellEnd"/>
-      <w:r>
-        <w:rPr>
-          <w:rFonts w:cstheme="minorHAnsi"/>
-          <w:i/>
-        </w:rPr>
-        <w:t xml:space="preserve"> ~/[project]</w:t>
+      <w:r>
+        <w:rPr>
+          <w:rFonts w:cstheme="minorHAnsi"/>
+          <w:i/>
+        </w:rPr>
+        <w:t>mkdir ~/[project]</w:t>
       </w:r>
       <w:r>
         <w:rPr>
@@ -326,21 +228,12 @@
         </w:rPr>
         <w:t xml:space="preserve">Change to your new project directory using </w:t>
       </w:r>
-      <w:proofErr w:type="spellStart"/>
-      <w:r>
-        <w:rPr>
-          <w:rFonts w:cstheme="minorHAnsi"/>
-          <w:i/>
-        </w:rPr>
-        <w:t>cd</w:t>
-      </w:r>
-      <w:proofErr w:type="spellEnd"/>
-      <w:r>
-        <w:rPr>
-          <w:rFonts w:cstheme="minorHAnsi"/>
-          <w:i/>
-        </w:rPr>
-        <w:t xml:space="preserve"> ~/[project]</w:t>
+      <w:r>
+        <w:rPr>
+          <w:rFonts w:cstheme="minorHAnsi"/>
+          <w:i/>
+        </w:rPr>
+        <w:t>cd ~/[project]</w:t>
       </w:r>
     </w:p>
     <w:p>
@@ -361,21 +254,12 @@
         </w:rPr>
         <w:t xml:space="preserve">Use </w:t>
       </w:r>
-      <w:proofErr w:type="spellStart"/>
-      <w:r>
-        <w:rPr>
-          <w:rFonts w:cstheme="minorHAnsi"/>
-          <w:i/>
-        </w:rPr>
-        <w:t>git</w:t>
-      </w:r>
-      <w:proofErr w:type="spellEnd"/>
-      <w:r>
-        <w:rPr>
-          <w:rFonts w:cstheme="minorHAnsi"/>
-          <w:i/>
-        </w:rPr>
-        <w:t xml:space="preserve"> init</w:t>
+      <w:r>
+        <w:rPr>
+          <w:rFonts w:cstheme="minorHAnsi"/>
+          <w:i/>
+        </w:rPr>
+        <w:t>git init</w:t>
       </w:r>
       <w:r>
         <w:rPr>
@@ -434,37 +318,12 @@
         </w:rPr>
         <w:t xml:space="preserve">Once you have your files use </w:t>
       </w:r>
-      <w:proofErr w:type="spellStart"/>
-      <w:r>
-        <w:rPr>
-          <w:rFonts w:cstheme="minorHAnsi"/>
-          <w:i/>
-        </w:rPr>
-        <w:t>git</w:t>
-      </w:r>
-      <w:proofErr w:type="spellEnd"/>
-      <w:r>
-        <w:rPr>
-          <w:rFonts w:cstheme="minorHAnsi"/>
-          <w:i/>
-        </w:rPr>
-        <w:t xml:space="preserve"> </w:t>
-      </w:r>
-      <w:proofErr w:type="gramStart"/>
-      <w:r>
-        <w:rPr>
-          <w:rFonts w:cstheme="minorHAnsi"/>
-          <w:i/>
-        </w:rPr>
-        <w:t>add .</w:t>
-      </w:r>
-      <w:proofErr w:type="gramEnd"/>
-      <w:r>
-        <w:rPr>
-          <w:rFonts w:cstheme="minorHAnsi"/>
-          <w:i/>
-        </w:rPr>
-        <w:t xml:space="preserve">  </w:t>
+      <w:r>
+        <w:rPr>
+          <w:rFonts w:cstheme="minorHAnsi"/>
+          <w:i/>
+        </w:rPr>
+        <w:t xml:space="preserve">git add .  </w:t>
       </w:r>
       <w:r>
         <w:rPr>
@@ -472,21 +331,12 @@
         </w:rPr>
         <w:t xml:space="preserve">to add all files to your commit queue (you can also use </w:t>
       </w:r>
-      <w:proofErr w:type="spellStart"/>
-      <w:r>
-        <w:rPr>
-          <w:rFonts w:cstheme="minorHAnsi"/>
-          <w:i/>
-        </w:rPr>
-        <w:t>git</w:t>
-      </w:r>
-      <w:proofErr w:type="spellEnd"/>
-      <w:r>
-        <w:rPr>
-          <w:rFonts w:cstheme="minorHAnsi"/>
-          <w:i/>
-        </w:rPr>
-        <w:t xml:space="preserve"> add [file]</w:t>
+      <w:r>
+        <w:rPr>
+          <w:rFonts w:cstheme="minorHAnsi"/>
+          <w:i/>
+        </w:rPr>
+        <w:t>git add [file]</w:t>
       </w:r>
       <w:r>
         <w:rPr>
@@ -512,21 +362,12 @@
         </w:rPr>
         <w:t xml:space="preserve">Great!  Now we can commit our files! Use </w:t>
       </w:r>
-      <w:proofErr w:type="spellStart"/>
-      <w:r>
-        <w:rPr>
-          <w:rFonts w:cstheme="minorHAnsi"/>
-          <w:i/>
-        </w:rPr>
-        <w:t>git</w:t>
-      </w:r>
-      <w:proofErr w:type="spellEnd"/>
-      <w:r>
-        <w:rPr>
-          <w:rFonts w:cstheme="minorHAnsi"/>
-          <w:i/>
-        </w:rPr>
-        <w:t xml:space="preserve"> commit –m ‘[message]’</w:t>
+      <w:r>
+        <w:rPr>
+          <w:rFonts w:cstheme="minorHAnsi"/>
+          <w:i/>
+        </w:rPr>
+        <w:t>git commit –m ‘[message]’</w:t>
       </w:r>
       <w:r>
         <w:rPr>
@@ -552,21 +393,12 @@
         </w:rPr>
         <w:t xml:space="preserve">You can also use </w:t>
       </w:r>
-      <w:proofErr w:type="spellStart"/>
-      <w:r>
-        <w:rPr>
-          <w:rFonts w:cstheme="minorHAnsi"/>
-          <w:i/>
-        </w:rPr>
-        <w:t>git</w:t>
-      </w:r>
-      <w:proofErr w:type="spellEnd"/>
-      <w:r>
-        <w:rPr>
-          <w:rFonts w:cstheme="minorHAnsi"/>
-          <w:i/>
-        </w:rPr>
-        <w:t xml:space="preserve"> commit –a –m ‘[message]’</w:t>
+      <w:r>
+        <w:rPr>
+          <w:rFonts w:cstheme="minorHAnsi"/>
+          <w:i/>
+        </w:rPr>
+        <w:t>git commit –a –m ‘[message]’</w:t>
       </w:r>
       <w:r>
         <w:rPr>
@@ -590,37 +422,14 @@
         <w:rPr>
           <w:rFonts w:cstheme="minorHAnsi"/>
         </w:rPr>
-        <w:t xml:space="preserve">If you are using </w:t>
-      </w:r>
-      <w:proofErr w:type="spellStart"/>
-      <w:r>
-        <w:rPr>
-          <w:rFonts w:cstheme="minorHAnsi"/>
-        </w:rPr>
-        <w:t>GitHub</w:t>
-      </w:r>
-      <w:proofErr w:type="spellEnd"/>
-      <w:r>
-        <w:rPr>
-          <w:rFonts w:cstheme="minorHAnsi"/>
-        </w:rPr>
-        <w:t xml:space="preserve"> you can now create a repository online by using </w:t>
-      </w:r>
-      <w:proofErr w:type="spellStart"/>
-      <w:r>
-        <w:rPr>
-          <w:rFonts w:cstheme="minorHAnsi"/>
-          <w:i/>
-        </w:rPr>
-        <w:t>git</w:t>
-      </w:r>
-      <w:proofErr w:type="spellEnd"/>
-      <w:r>
-        <w:rPr>
-          <w:rFonts w:cstheme="minorHAnsi"/>
-          <w:i/>
-        </w:rPr>
-        <w:t xml:space="preserve"> remote add origin </w:t>
+        <w:t xml:space="preserve">If you are using GitHub you can now create a repository online by using </w:t>
+      </w:r>
+      <w:r>
+        <w:rPr>
+          <w:rFonts w:cstheme="minorHAnsi"/>
+          <w:i/>
+        </w:rPr>
+        <w:t xml:space="preserve">git remote add origin </w:t>
       </w:r>
       <w:hyperlink r:id="rId7" w:history="1">
         <w:r>
@@ -645,48 +454,25 @@
         </w:rPr>
         <w:t xml:space="preserve"> and then </w:t>
       </w:r>
-      <w:proofErr w:type="spellStart"/>
-      <w:r>
-        <w:rPr>
-          <w:rFonts w:cstheme="minorHAnsi"/>
-          <w:i/>
-        </w:rPr>
-        <w:t>git</w:t>
-      </w:r>
-      <w:proofErr w:type="spellEnd"/>
-      <w:r>
-        <w:rPr>
-          <w:rFonts w:cstheme="minorHAnsi"/>
-          <w:i/>
-        </w:rPr>
-        <w:t xml:space="preserve"> push origin master</w:t>
-      </w:r>
-    </w:p>
-    <w:p>
-      <w:pPr>
-        <w:rPr>
-          <w:rFonts w:cstheme="minorHAnsi"/>
-        </w:rPr>
-      </w:pPr>
-      <w:r>
-        <w:rPr>
-          <w:rFonts w:cstheme="minorHAnsi"/>
-        </w:rPr>
-        <w:t xml:space="preserve">Congratulations! You should now have an existing repository on </w:t>
-      </w:r>
-      <w:proofErr w:type="spellStart"/>
-      <w:r>
-        <w:rPr>
-          <w:rFonts w:cstheme="minorHAnsi"/>
-        </w:rPr>
-        <w:t>GitHub</w:t>
-      </w:r>
-      <w:proofErr w:type="spellEnd"/>
-      <w:r>
-        <w:rPr>
-          <w:rFonts w:cstheme="minorHAnsi"/>
-        </w:rPr>
-        <w:t>. A quick workflow would be</w:t>
+      <w:r>
+        <w:rPr>
+          <w:rFonts w:cstheme="minorHAnsi"/>
+          <w:i/>
+        </w:rPr>
+        <w:t>git push origin master</w:t>
+      </w:r>
+    </w:p>
+    <w:p>
+      <w:pPr>
+        <w:rPr>
+          <w:rFonts w:cstheme="minorHAnsi"/>
+        </w:rPr>
+      </w:pPr>
+      <w:r>
+        <w:rPr>
+          <w:rFonts w:cstheme="minorHAnsi"/>
+        </w:rPr>
+        <w:t>Congratulations! You should now have an existing repository on GitHub. A quick workflow would be</w:t>
       </w:r>
       <w:r>
         <w:rPr>
@@ -712,21 +498,12 @@
           <w:rFonts w:cstheme="minorHAnsi"/>
         </w:rPr>
       </w:pPr>
-      <w:proofErr w:type="spellStart"/>
-      <w:r>
-        <w:rPr>
-          <w:rFonts w:cstheme="minorHAnsi"/>
-          <w:i/>
-        </w:rPr>
-        <w:t>Git</w:t>
-      </w:r>
-      <w:proofErr w:type="spellEnd"/>
-      <w:r>
-        <w:rPr>
-          <w:rFonts w:cstheme="minorHAnsi"/>
-          <w:i/>
-        </w:rPr>
-        <w:t xml:space="preserve"> commit –a –m ‘[message]’</w:t>
+      <w:r>
+        <w:rPr>
+          <w:rFonts w:cstheme="minorHAnsi"/>
+          <w:i/>
+        </w:rPr>
+        <w:t>Git commit –a –m ‘[message]’</w:t>
       </w:r>
       <w:r>
         <w:rPr>
@@ -758,23 +535,7 @@
           <w:rFonts w:cstheme="minorHAnsi"/>
           <w:i/>
         </w:rPr>
-        <w:t>[</w:t>
-      </w:r>
-      <w:proofErr w:type="spellStart"/>
-      <w:r>
-        <w:rPr>
-          <w:rFonts w:cstheme="minorHAnsi"/>
-          <w:i/>
-        </w:rPr>
-        <w:t>git</w:t>
-      </w:r>
-      <w:proofErr w:type="spellEnd"/>
-      <w:r>
-        <w:rPr>
-          <w:rFonts w:cstheme="minorHAnsi"/>
-          <w:i/>
-        </w:rPr>
-        <w:t xml:space="preserve"> push origin master]</w:t>
+        <w:t>[git push origin master]</w:t>
       </w:r>
     </w:p>
     <w:p>
@@ -863,7 +624,6 @@
           <w:t>http://www.eecs.harvard.edu/~cduan/technical/git</w:t>
         </w:r>
       </w:hyperlink>
-      <w:proofErr w:type="gramStart"/>
       <w:r>
         <w:rPr>
           <w:rFonts w:asciiTheme="minorHAnsi" w:hAnsiTheme="minorHAnsi" w:cstheme="minorHAnsi"/>
@@ -877,7 +637,6 @@
         </w:rPr>
         <w:t>“</w:t>
       </w:r>
-      <w:proofErr w:type="gramEnd"/>
       <w:r>
         <w:rPr>
           <w:rFonts w:asciiTheme="minorHAnsi" w:hAnsiTheme="minorHAnsi" w:cstheme="minorHAnsi"/>
@@ -952,7 +711,6 @@
           <w:szCs w:val="22"/>
         </w:rPr>
       </w:pPr>
-      <w:proofErr w:type="spellStart"/>
       <w:r>
         <w:rPr>
           <w:rFonts w:asciiTheme="minorHAnsi" w:hAnsiTheme="minorHAnsi" w:cstheme="minorHAnsi"/>
@@ -960,17 +718,7 @@
           <w:sz w:val="22"/>
           <w:szCs w:val="22"/>
         </w:rPr>
-        <w:t>git</w:t>
-      </w:r>
-      <w:proofErr w:type="spellEnd"/>
-      <w:r>
-        <w:rPr>
-          <w:rFonts w:asciiTheme="minorHAnsi" w:hAnsiTheme="minorHAnsi" w:cstheme="minorHAnsi"/>
-          <w:i/>
-          <w:sz w:val="22"/>
-          <w:szCs w:val="22"/>
-        </w:rPr>
-        <w:t xml:space="preserve"> branch [new-head-name] [reference to a specific commit</w:t>
+        <w:t>git branch [new-head-name] [reference to a specific commit</w:t>
       </w:r>
       <w:r>
         <w:rPr>
@@ -1004,7 +752,6 @@
         </w:rPr>
         <w:t xml:space="preserve">Say we have commits A,B,C and we need to create a branch at commit B we would use this command </w:t>
       </w:r>
-      <w:proofErr w:type="spellStart"/>
       <w:r>
         <w:rPr>
           <w:rFonts w:asciiTheme="minorHAnsi" w:hAnsiTheme="minorHAnsi" w:cstheme="minorHAnsi"/>
@@ -1012,17 +759,7 @@
           <w:sz w:val="22"/>
           <w:szCs w:val="22"/>
         </w:rPr>
-        <w:t>git</w:t>
-      </w:r>
-      <w:proofErr w:type="spellEnd"/>
-      <w:r>
-        <w:rPr>
-          <w:rFonts w:asciiTheme="minorHAnsi" w:hAnsiTheme="minorHAnsi" w:cstheme="minorHAnsi"/>
-          <w:i/>
-          <w:sz w:val="22"/>
-          <w:szCs w:val="22"/>
-        </w:rPr>
-        <w:t xml:space="preserve"> branch new-branch HEAD^</w:t>
+        <w:t>git branch new-branch HEAD^</w:t>
       </w:r>
     </w:p>
     <w:p>
@@ -1144,7 +881,6 @@
         </w:rPr>
         <w:t xml:space="preserve">To switch to your new branch use the command </w:t>
       </w:r>
-      <w:proofErr w:type="spellStart"/>
       <w:r>
         <w:rPr>
           <w:rFonts w:cstheme="minorHAnsi"/>
@@ -1157,15 +893,7 @@
           <w:rFonts w:cstheme="minorHAnsi"/>
           <w:i/>
         </w:rPr>
-        <w:t>t</w:t>
-      </w:r>
-      <w:proofErr w:type="spellEnd"/>
-      <w:r>
-        <w:rPr>
-          <w:rFonts w:cstheme="minorHAnsi"/>
-          <w:i/>
-        </w:rPr>
-        <w:t xml:space="preserve"> checkout [head-name]</w:t>
+        <w:t>t checkout [head-name]</w:t>
       </w:r>
     </w:p>
     <w:p>
@@ -1187,46 +915,20 @@
         </w:rPr>
         <w:t xml:space="preserve">NOTE: You must commit your changes before you run </w:t>
       </w:r>
-      <w:proofErr w:type="spellStart"/>
-      <w:r>
-        <w:rPr>
-          <w:rFonts w:cstheme="minorHAnsi"/>
-          <w:b/>
-          <w:i/>
-        </w:rPr>
-        <w:t>git</w:t>
-      </w:r>
-      <w:proofErr w:type="spellEnd"/>
-      <w:r>
-        <w:rPr>
-          <w:rFonts w:cstheme="minorHAnsi"/>
-          <w:b/>
-          <w:i/>
-        </w:rPr>
-        <w:t xml:space="preserve"> checkout.</w:t>
-      </w:r>
-      <w:r>
-        <w:rPr>
-          <w:rFonts w:cstheme="minorHAnsi"/>
-          <w:b/>
-        </w:rPr>
-        <w:t xml:space="preserve"> If you do not then </w:t>
-      </w:r>
-      <w:proofErr w:type="spellStart"/>
-      <w:r>
-        <w:rPr>
-          <w:rFonts w:cstheme="minorHAnsi"/>
-          <w:b/>
-        </w:rPr>
-        <w:t>git</w:t>
-      </w:r>
-      <w:proofErr w:type="spellEnd"/>
-      <w:r>
-        <w:rPr>
-          <w:rFonts w:cstheme="minorHAnsi"/>
-          <w:b/>
-        </w:rPr>
-        <w:t xml:space="preserve"> will start acting wonky</w:t>
+      <w:r>
+        <w:rPr>
+          <w:rFonts w:cstheme="minorHAnsi"/>
+          <w:b/>
+          <w:i/>
+        </w:rPr>
+        <w:t>git checkout.</w:t>
+      </w:r>
+      <w:r>
+        <w:rPr>
+          <w:rFonts w:cstheme="minorHAnsi"/>
+          <w:b/>
+        </w:rPr>
+        <w:t xml:space="preserve"> If you do not then git will start acting wonky</w:t>
       </w:r>
     </w:p>
     <w:p>
@@ -1262,37 +964,14 @@
         <w:rPr>
           <w:rFonts w:cstheme="minorHAnsi"/>
         </w:rPr>
-        <w:t xml:space="preserve">To push your branch to </w:t>
-      </w:r>
-      <w:proofErr w:type="spellStart"/>
-      <w:r>
-        <w:rPr>
-          <w:rFonts w:cstheme="minorHAnsi"/>
-        </w:rPr>
-        <w:t>GitHub</w:t>
-      </w:r>
-      <w:proofErr w:type="spellEnd"/>
-      <w:r>
-        <w:rPr>
-          <w:rFonts w:cstheme="minorHAnsi"/>
-        </w:rPr>
-        <w:t xml:space="preserve"> use </w:t>
-      </w:r>
-      <w:proofErr w:type="spellStart"/>
-      <w:r>
-        <w:rPr>
-          <w:rFonts w:cstheme="minorHAnsi"/>
-          <w:i/>
-        </w:rPr>
-        <w:t>git</w:t>
-      </w:r>
-      <w:proofErr w:type="spellEnd"/>
-      <w:r>
-        <w:rPr>
-          <w:rFonts w:cstheme="minorHAnsi"/>
-          <w:i/>
-        </w:rPr>
-        <w:t xml:space="preserve"> push origin –u [branch name]</w:t>
+        <w:t xml:space="preserve">To push your branch to GitHub use </w:t>
+      </w:r>
+      <w:r>
+        <w:rPr>
+          <w:rFonts w:cstheme="minorHAnsi"/>
+          <w:i/>
+        </w:rPr>
+        <w:t>git push origin –u [branch name]</w:t>
       </w:r>
     </w:p>
     <w:p>
@@ -1308,41 +987,18 @@
         </w:rPr>
         <w:t xml:space="preserve">Great! You should now have a new branch! You can check to see all of your branches using the command </w:t>
       </w:r>
-      <w:proofErr w:type="spellStart"/>
-      <w:r>
-        <w:rPr>
-          <w:rFonts w:cstheme="minorHAnsi"/>
-          <w:i/>
-        </w:rPr>
-        <w:t>git</w:t>
-      </w:r>
-      <w:proofErr w:type="spellEnd"/>
-      <w:r>
-        <w:rPr>
-          <w:rFonts w:cstheme="minorHAnsi"/>
-          <w:i/>
-        </w:rPr>
-        <w:t xml:space="preserve"> branch</w:t>
-      </w:r>
-      <w:r>
-        <w:rPr>
-          <w:rFonts w:cstheme="minorHAnsi"/>
-        </w:rPr>
-        <w:t xml:space="preserve">. You can also check them out on </w:t>
-      </w:r>
-      <w:proofErr w:type="spellStart"/>
-      <w:r>
-        <w:rPr>
-          <w:rFonts w:cstheme="minorHAnsi"/>
-        </w:rPr>
-        <w:t>github</w:t>
-      </w:r>
-      <w:proofErr w:type="spellEnd"/>
-      <w:r>
-        <w:rPr>
-          <w:rFonts w:cstheme="minorHAnsi"/>
-        </w:rPr>
-        <w:t xml:space="preserve"> (provided that you followed step 3)</w:t>
+      <w:r>
+        <w:rPr>
+          <w:rFonts w:cstheme="minorHAnsi"/>
+          <w:i/>
+        </w:rPr>
+        <w:t>git branch</w:t>
+      </w:r>
+      <w:r>
+        <w:rPr>
+          <w:rFonts w:cstheme="minorHAnsi"/>
+        </w:rPr>
+        <w:t>. You can also check them out on github (provided that you followed step 3)</w:t>
       </w:r>
     </w:p>
     <w:p>
@@ -1391,21 +1047,7 @@
         <w:rPr>
           <w:rFonts w:cstheme="minorHAnsi"/>
         </w:rPr>
-        <w:t xml:space="preserve">. The process is fairly simple from a </w:t>
-      </w:r>
-      <w:proofErr w:type="spellStart"/>
-      <w:r>
-        <w:rPr>
-          <w:rFonts w:cstheme="minorHAnsi"/>
-        </w:rPr>
-        <w:t>git</w:t>
-      </w:r>
-      <w:proofErr w:type="spellEnd"/>
-      <w:r>
-        <w:rPr>
-          <w:rFonts w:cstheme="minorHAnsi"/>
-        </w:rPr>
-        <w:t xml:space="preserve"> perspective, but will sometimes require some legwork from the user if there are conflicts between the commits.</w:t>
+        <w:t>. The process is fairly simple from a git perspective, but will sometimes require some legwork from the user if there are conflicts between the commits.</w:t>
       </w:r>
     </w:p>
     <w:p>
@@ -1444,21 +1086,12 @@
         </w:rPr>
         <w:t xml:space="preserve">Use </w:t>
       </w:r>
-      <w:proofErr w:type="spellStart"/>
-      <w:r>
-        <w:rPr>
-          <w:rFonts w:cstheme="minorHAnsi"/>
-          <w:i/>
-        </w:rPr>
-        <w:t>git</w:t>
-      </w:r>
-      <w:proofErr w:type="spellEnd"/>
-      <w:r>
-        <w:rPr>
-          <w:rFonts w:cstheme="minorHAnsi"/>
-          <w:i/>
-        </w:rPr>
-        <w:t xml:space="preserve"> checkout master</w:t>
+      <w:r>
+        <w:rPr>
+          <w:rFonts w:cstheme="minorHAnsi"/>
+          <w:i/>
+        </w:rPr>
+        <w:t>git checkout master</w:t>
       </w:r>
       <w:r>
         <w:rPr>
@@ -1480,26 +1113,14 @@
           <w:u w:val="single"/>
         </w:rPr>
       </w:pPr>
-      <w:proofErr w:type="spellStart"/>
-      <w:proofErr w:type="gramStart"/>
       <w:r>
         <w:rPr>
           <w:rFonts w:cstheme="minorHAnsi"/>
           <w:i/>
         </w:rPr>
         <w:lastRenderedPageBreak/>
-        <w:t>git</w:t>
-      </w:r>
-      <w:proofErr w:type="spellEnd"/>
-      <w:proofErr w:type="gramEnd"/>
-      <w:r>
-        <w:rPr>
-          <w:rFonts w:cstheme="minorHAnsi"/>
-          <w:i/>
-        </w:rPr>
-        <w:t xml:space="preserve"> merge [</w:t>
-      </w:r>
-      <w:proofErr w:type="spellStart"/>
+        <w:t>git merge [</w:t>
+      </w:r>
       <w:r>
         <w:rPr>
           <w:rFonts w:cstheme="minorHAnsi"/>
@@ -1507,7 +1128,6 @@
         </w:rPr>
         <w:t>target_branch</w:t>
       </w:r>
-      <w:proofErr w:type="spellEnd"/>
       <w:r>
         <w:rPr>
           <w:rFonts w:cstheme="minorHAnsi"/>
@@ -1521,19 +1141,11 @@
         </w:rPr>
         <w:t xml:space="preserve"> – what this does is merge the [</w:t>
       </w:r>
-      <w:proofErr w:type="spellStart"/>
-      <w:r>
-        <w:rPr>
-          <w:rFonts w:cstheme="minorHAnsi"/>
-        </w:rPr>
-        <w:t>target_branch</w:t>
-      </w:r>
-      <w:proofErr w:type="spellEnd"/>
-      <w:r>
-        <w:rPr>
-          <w:rFonts w:cstheme="minorHAnsi"/>
-        </w:rPr>
-        <w:t>] with your master branch</w:t>
+      <w:r>
+        <w:rPr>
+          <w:rFonts w:cstheme="minorHAnsi"/>
+        </w:rPr>
+        <w:t>target_branch] with your master branch</w:t>
       </w:r>
       <w:r>
         <w:rPr>
@@ -1561,21 +1173,12 @@
         </w:rPr>
         <w:t xml:space="preserve">Once your branches are merged you will have to use </w:t>
       </w:r>
-      <w:proofErr w:type="spellStart"/>
-      <w:r>
-        <w:rPr>
-          <w:rFonts w:cstheme="minorHAnsi"/>
-          <w:i/>
-        </w:rPr>
-        <w:t>git</w:t>
-      </w:r>
-      <w:proofErr w:type="spellEnd"/>
-      <w:r>
-        <w:rPr>
-          <w:rFonts w:cstheme="minorHAnsi"/>
-          <w:i/>
-        </w:rPr>
-        <w:t xml:space="preserve"> add [file name]</w:t>
+      <w:r>
+        <w:rPr>
+          <w:rFonts w:cstheme="minorHAnsi"/>
+          <w:i/>
+        </w:rPr>
+        <w:t>git add [file name]</w:t>
       </w:r>
       <w:r>
         <w:rPr>
@@ -1642,170 +1245,100 @@
           <w:rFonts w:cstheme="minorHAnsi"/>
         </w:rPr>
       </w:pPr>
-      <w:proofErr w:type="spellStart"/>
       <w:r>
         <w:rPr>
           <w:rFonts w:cstheme="minorHAnsi"/>
           <w:b/>
           <w:u w:val="single"/>
         </w:rPr>
-        <w:t>Git</w:t>
-      </w:r>
-      <w:proofErr w:type="spellEnd"/>
-      <w:r>
-        <w:rPr>
-          <w:rFonts w:cstheme="minorHAnsi"/>
-          <w:b/>
-          <w:u w:val="single"/>
-        </w:rPr>
-        <w:t xml:space="preserve"> Commands to Remember</w:t>
-      </w:r>
-    </w:p>
-    <w:p>
-      <w:pPr>
-        <w:rPr>
-          <w:rFonts w:cstheme="minorHAnsi"/>
-        </w:rPr>
-      </w:pPr>
-      <w:proofErr w:type="spellStart"/>
-      <w:proofErr w:type="gramStart"/>
-      <w:r>
-        <w:rPr>
-          <w:rFonts w:cstheme="minorHAnsi"/>
-          <w:b/>
+        <w:t>Git Commands to Remember</w:t>
+      </w:r>
+    </w:p>
+    <w:p>
+      <w:pPr>
+        <w:rPr>
+          <w:rFonts w:cstheme="minorHAnsi"/>
+        </w:rPr>
+      </w:pPr>
+      <w:r>
+        <w:rPr>
+          <w:rFonts w:cstheme="minorHAnsi"/>
+          <w:b/>
+        </w:rPr>
+        <w:t xml:space="preserve">mkdir [project] </w:t>
+      </w:r>
+      <w:r>
+        <w:rPr>
+          <w:rFonts w:cstheme="minorHAnsi"/>
+        </w:rPr>
+        <w:t>– makes a directory</w:t>
+      </w:r>
+    </w:p>
+    <w:p>
+      <w:pPr>
+        <w:rPr>
+          <w:rFonts w:cstheme="minorHAnsi"/>
+        </w:rPr>
+      </w:pPr>
+      <w:r>
+        <w:rPr>
+          <w:rFonts w:cstheme="minorHAnsi"/>
+          <w:b/>
+        </w:rPr>
+        <w:t xml:space="preserve">cd [project] </w:t>
+      </w:r>
+      <w:r>
+        <w:rPr>
+          <w:rFonts w:cstheme="minorHAnsi"/>
+        </w:rPr>
+        <w:t>– changes your location to a new directory</w:t>
+      </w:r>
+    </w:p>
+    <w:p>
+      <w:pPr>
+        <w:rPr>
+          <w:rFonts w:cstheme="minorHAnsi"/>
+        </w:rPr>
+      </w:pPr>
+      <w:r>
+        <w:rPr>
+          <w:rFonts w:cstheme="minorHAnsi"/>
+          <w:b/>
+        </w:rPr>
+        <w:t xml:space="preserve">git init </w:t>
+      </w:r>
+      <w:r>
+        <w:rPr>
+          <w:rFonts w:cstheme="minorHAnsi"/>
+        </w:rPr>
+        <w:t xml:space="preserve">– use after </w:t>
+      </w:r>
+      <w:r>
+        <w:rPr>
+          <w:rFonts w:cstheme="minorHAnsi"/>
+          <w:i/>
         </w:rPr>
         <w:t>mkdir</w:t>
       </w:r>
-      <w:proofErr w:type="spellEnd"/>
-      <w:proofErr w:type="gramEnd"/>
-      <w:r>
-        <w:rPr>
-          <w:rFonts w:cstheme="minorHAnsi"/>
-          <w:b/>
-        </w:rPr>
-        <w:t xml:space="preserve"> [project] </w:t>
-      </w:r>
-      <w:r>
-        <w:rPr>
-          <w:rFonts w:cstheme="minorHAnsi"/>
-        </w:rPr>
-        <w:t>– makes a directory</w:t>
-      </w:r>
-    </w:p>
-    <w:p>
-      <w:pPr>
-        <w:rPr>
-          <w:rFonts w:cstheme="minorHAnsi"/>
-        </w:rPr>
-      </w:pPr>
-      <w:proofErr w:type="spellStart"/>
-      <w:proofErr w:type="gramStart"/>
-      <w:r>
-        <w:rPr>
-          <w:rFonts w:cstheme="minorHAnsi"/>
-          <w:b/>
-        </w:rPr>
-        <w:t>cd</w:t>
-      </w:r>
-      <w:proofErr w:type="spellEnd"/>
-      <w:proofErr w:type="gramEnd"/>
-      <w:r>
-        <w:rPr>
-          <w:rFonts w:cstheme="minorHAnsi"/>
-          <w:b/>
-        </w:rPr>
-        <w:t xml:space="preserve"> [project] </w:t>
-      </w:r>
-      <w:r>
-        <w:rPr>
-          <w:rFonts w:cstheme="minorHAnsi"/>
-        </w:rPr>
-        <w:t>– changes your location to a new directory</w:t>
-      </w:r>
-    </w:p>
-    <w:p>
-      <w:pPr>
-        <w:rPr>
-          <w:rFonts w:cstheme="minorHAnsi"/>
-        </w:rPr>
-      </w:pPr>
-      <w:proofErr w:type="spellStart"/>
-      <w:proofErr w:type="gramStart"/>
-      <w:r>
-        <w:rPr>
-          <w:rFonts w:cstheme="minorHAnsi"/>
-          <w:b/>
-        </w:rPr>
-        <w:t>git</w:t>
-      </w:r>
-      <w:proofErr w:type="spellEnd"/>
-      <w:proofErr w:type="gramEnd"/>
-      <w:r>
-        <w:rPr>
-          <w:rFonts w:cstheme="minorHAnsi"/>
-          <w:b/>
-        </w:rPr>
-        <w:t xml:space="preserve"> init </w:t>
-      </w:r>
-      <w:r>
-        <w:rPr>
-          <w:rFonts w:cstheme="minorHAnsi"/>
-        </w:rPr>
-        <w:t xml:space="preserve">– use after </w:t>
-      </w:r>
-      <w:proofErr w:type="spellStart"/>
-      <w:r>
-        <w:rPr>
-          <w:rFonts w:cstheme="minorHAnsi"/>
-          <w:i/>
-        </w:rPr>
-        <w:t>mkdir</w:t>
-      </w:r>
-      <w:proofErr w:type="spellEnd"/>
-      <w:r>
-        <w:rPr>
-          <w:rFonts w:cstheme="minorHAnsi"/>
-        </w:rPr>
-        <w:t xml:space="preserve"> to turn your directory into a </w:t>
-      </w:r>
-      <w:proofErr w:type="spellStart"/>
-      <w:r>
-        <w:rPr>
-          <w:rFonts w:cstheme="minorHAnsi"/>
-        </w:rPr>
-        <w:t>git</w:t>
-      </w:r>
-      <w:proofErr w:type="spellEnd"/>
-      <w:r>
-        <w:rPr>
-          <w:rFonts w:cstheme="minorHAnsi"/>
-        </w:rPr>
-        <w:t xml:space="preserve"> repository</w:t>
-      </w:r>
-    </w:p>
-    <w:p>
-      <w:pPr>
-        <w:rPr>
-          <w:rFonts w:cstheme="minorHAnsi"/>
-        </w:rPr>
-      </w:pPr>
-      <w:proofErr w:type="spellStart"/>
-      <w:proofErr w:type="gramStart"/>
-      <w:r>
-        <w:rPr>
-          <w:rFonts w:cstheme="minorHAnsi"/>
-          <w:b/>
-        </w:rPr>
-        <w:t>ssh</w:t>
-      </w:r>
-      <w:proofErr w:type="spellEnd"/>
-      <w:proofErr w:type="gramEnd"/>
-      <w:r>
-        <w:rPr>
-          <w:rFonts w:cstheme="minorHAnsi"/>
-          <w:b/>
-        </w:rPr>
-        <w:t xml:space="preserve"> –T </w:t>
+      <w:r>
+        <w:rPr>
+          <w:rFonts w:cstheme="minorHAnsi"/>
+        </w:rPr>
+        <w:t xml:space="preserve"> to turn your directory into a git repository</w:t>
+      </w:r>
+    </w:p>
+    <w:p>
+      <w:pPr>
+        <w:rPr>
+          <w:rFonts w:cstheme="minorHAnsi"/>
+        </w:rPr>
+      </w:pPr>
+      <w:r>
+        <w:rPr>
+          <w:rFonts w:cstheme="minorHAnsi"/>
+          <w:b/>
+        </w:rPr>
+        <w:t xml:space="preserve">ssh –T </w:t>
       </w:r>
       <w:hyperlink r:id="rId9" w:history="1">
         <w:r>
@@ -1821,40 +1354,21 @@
         <w:rPr>
           <w:rFonts w:cstheme="minorHAnsi"/>
         </w:rPr>
-        <w:t xml:space="preserve"> – use to connect to </w:t>
-      </w:r>
-      <w:proofErr w:type="spellStart"/>
-      <w:r>
-        <w:rPr>
-          <w:rFonts w:cstheme="minorHAnsi"/>
-        </w:rPr>
-        <w:t>github</w:t>
-      </w:r>
-      <w:proofErr w:type="spellEnd"/>
-    </w:p>
-    <w:p>
-      <w:pPr>
-        <w:rPr>
-          <w:rFonts w:cstheme="minorHAnsi"/>
-        </w:rPr>
-      </w:pPr>
-      <w:proofErr w:type="spellStart"/>
-      <w:proofErr w:type="gramStart"/>
-      <w:r>
-        <w:rPr>
-          <w:rFonts w:cstheme="minorHAnsi"/>
-          <w:b/>
-        </w:rPr>
-        <w:t>git</w:t>
-      </w:r>
-      <w:proofErr w:type="spellEnd"/>
-      <w:proofErr w:type="gramEnd"/>
-      <w:r>
-        <w:rPr>
-          <w:rFonts w:cstheme="minorHAnsi"/>
-          <w:b/>
-        </w:rPr>
-        <w:t xml:space="preserve"> add [file]</w:t>
+        <w:t xml:space="preserve"> – use to connect to github</w:t>
+      </w:r>
+    </w:p>
+    <w:p>
+      <w:pPr>
+        <w:rPr>
+          <w:rFonts w:cstheme="minorHAnsi"/>
+        </w:rPr>
+      </w:pPr>
+      <w:r>
+        <w:rPr>
+          <w:rFonts w:cstheme="minorHAnsi"/>
+          <w:b/>
+        </w:rPr>
+        <w:t>git add [file]</w:t>
       </w:r>
       <w:r>
         <w:rPr>
@@ -1869,23 +1383,12 @@
           <w:rFonts w:cstheme="minorHAnsi"/>
         </w:rPr>
       </w:pPr>
-      <w:proofErr w:type="spellStart"/>
-      <w:proofErr w:type="gramStart"/>
-      <w:r>
-        <w:rPr>
-          <w:rFonts w:cstheme="minorHAnsi"/>
-          <w:b/>
-        </w:rPr>
-        <w:t>git</w:t>
-      </w:r>
-      <w:proofErr w:type="spellEnd"/>
-      <w:proofErr w:type="gramEnd"/>
-      <w:r>
-        <w:rPr>
-          <w:rFonts w:cstheme="minorHAnsi"/>
-          <w:b/>
-        </w:rPr>
-        <w:t xml:space="preserve"> commit –m ‘[message]’ </w:t>
+      <w:r>
+        <w:rPr>
+          <w:rFonts w:cstheme="minorHAnsi"/>
+          <w:b/>
+        </w:rPr>
+        <w:t xml:space="preserve">git commit –m ‘[message]’ </w:t>
       </w:r>
       <w:r>
         <w:rPr>
@@ -1900,23 +1403,12 @@
           <w:rFonts w:cstheme="minorHAnsi"/>
         </w:rPr>
       </w:pPr>
-      <w:proofErr w:type="spellStart"/>
-      <w:proofErr w:type="gramStart"/>
-      <w:r>
-        <w:rPr>
-          <w:rFonts w:cstheme="minorHAnsi"/>
-          <w:b/>
-        </w:rPr>
-        <w:t>git</w:t>
-      </w:r>
-      <w:proofErr w:type="spellEnd"/>
-      <w:proofErr w:type="gramEnd"/>
-      <w:r>
-        <w:rPr>
-          <w:rFonts w:cstheme="minorHAnsi"/>
-          <w:b/>
-        </w:rPr>
-        <w:t xml:space="preserve"> commit –a –m ‘[message]’ </w:t>
+      <w:r>
+        <w:rPr>
+          <w:rFonts w:cstheme="minorHAnsi"/>
+          <w:b/>
+        </w:rPr>
+        <w:t xml:space="preserve">git commit –a –m ‘[message]’ </w:t>
       </w:r>
       <w:r>
         <w:rPr>
@@ -1931,62 +1423,32 @@
           <w:rFonts w:cstheme="minorHAnsi"/>
         </w:rPr>
       </w:pPr>
-      <w:proofErr w:type="spellStart"/>
-      <w:proofErr w:type="gramStart"/>
-      <w:r>
-        <w:rPr>
-          <w:rFonts w:cstheme="minorHAnsi"/>
-          <w:b/>
-        </w:rPr>
-        <w:t>git</w:t>
-      </w:r>
-      <w:proofErr w:type="spellEnd"/>
-      <w:proofErr w:type="gramEnd"/>
-      <w:r>
-        <w:rPr>
-          <w:rFonts w:cstheme="minorHAnsi"/>
-          <w:b/>
-        </w:rPr>
-        <w:t xml:space="preserve"> push origin master </w:t>
-      </w:r>
-      <w:r>
-        <w:rPr>
-          <w:rFonts w:cstheme="minorHAnsi"/>
-        </w:rPr>
-        <w:t xml:space="preserve">– to push your changes to your repository on </w:t>
-      </w:r>
-      <w:proofErr w:type="spellStart"/>
-      <w:r>
-        <w:rPr>
-          <w:rFonts w:cstheme="minorHAnsi"/>
-        </w:rPr>
-        <w:t>github</w:t>
-      </w:r>
-      <w:proofErr w:type="spellEnd"/>
-    </w:p>
-    <w:p>
-      <w:pPr>
-        <w:rPr>
-          <w:rFonts w:cstheme="minorHAnsi"/>
-        </w:rPr>
-      </w:pPr>
-      <w:proofErr w:type="spellStart"/>
-      <w:proofErr w:type="gramStart"/>
-      <w:r>
-        <w:rPr>
-          <w:rFonts w:cstheme="minorHAnsi"/>
-          <w:b/>
-        </w:rPr>
-        <w:t>git</w:t>
-      </w:r>
-      <w:proofErr w:type="spellEnd"/>
-      <w:proofErr w:type="gramEnd"/>
-      <w:r>
-        <w:rPr>
-          <w:rFonts w:cstheme="minorHAnsi"/>
-          <w:b/>
-        </w:rPr>
-        <w:t xml:space="preserve"> status</w:t>
+      <w:r>
+        <w:rPr>
+          <w:rFonts w:cstheme="minorHAnsi"/>
+          <w:b/>
+        </w:rPr>
+        <w:t xml:space="preserve">git push origin master </w:t>
+      </w:r>
+      <w:r>
+        <w:rPr>
+          <w:rFonts w:cstheme="minorHAnsi"/>
+        </w:rPr>
+        <w:t>– to push your changes to your repository on github</w:t>
+      </w:r>
+    </w:p>
+    <w:p>
+      <w:pPr>
+        <w:rPr>
+          <w:rFonts w:cstheme="minorHAnsi"/>
+        </w:rPr>
+      </w:pPr>
+      <w:r>
+        <w:rPr>
+          <w:rFonts w:cstheme="minorHAnsi"/>
+          <w:b/>
+        </w:rPr>
+        <w:t>git status</w:t>
       </w:r>
       <w:r>
         <w:rPr>
@@ -2001,23 +1463,12 @@
           <w:rFonts w:cstheme="minorHAnsi"/>
         </w:rPr>
       </w:pPr>
-      <w:proofErr w:type="spellStart"/>
-      <w:proofErr w:type="gramStart"/>
-      <w:r>
-        <w:rPr>
-          <w:rFonts w:cstheme="minorHAnsi"/>
-          <w:b/>
-        </w:rPr>
-        <w:t>git</w:t>
-      </w:r>
-      <w:proofErr w:type="spellEnd"/>
-      <w:proofErr w:type="gramEnd"/>
-      <w:r>
-        <w:rPr>
-          <w:rFonts w:cstheme="minorHAnsi"/>
-          <w:b/>
-        </w:rPr>
-        <w:t xml:space="preserve"> log</w:t>
+      <w:r>
+        <w:rPr>
+          <w:rFonts w:cstheme="minorHAnsi"/>
+          <w:b/>
+        </w:rPr>
+        <w:t>git log</w:t>
       </w:r>
       <w:r>
         <w:rPr>
@@ -2032,23 +1483,12 @@
           <w:rFonts w:cstheme="minorHAnsi"/>
         </w:rPr>
       </w:pPr>
-      <w:proofErr w:type="spellStart"/>
-      <w:proofErr w:type="gramStart"/>
-      <w:r>
-        <w:rPr>
-          <w:rFonts w:cstheme="minorHAnsi"/>
-          <w:b/>
-        </w:rPr>
-        <w:t>git</w:t>
-      </w:r>
-      <w:proofErr w:type="spellEnd"/>
-      <w:proofErr w:type="gramEnd"/>
-      <w:r>
-        <w:rPr>
-          <w:rFonts w:cstheme="minorHAnsi"/>
-          <w:b/>
-        </w:rPr>
-        <w:t xml:space="preserve"> branch</w:t>
+      <w:r>
+        <w:rPr>
+          <w:rFonts w:cstheme="minorHAnsi"/>
+          <w:b/>
+        </w:rPr>
+        <w:t>git branch</w:t>
       </w:r>
       <w:r>
         <w:rPr>
@@ -2063,25 +1503,13 @@
           <w:rFonts w:cstheme="minorHAnsi"/>
         </w:rPr>
       </w:pPr>
-      <w:proofErr w:type="spellStart"/>
-      <w:proofErr w:type="gramStart"/>
-      <w:r>
-        <w:rPr>
-          <w:rFonts w:cstheme="minorHAnsi"/>
-          <w:b/>
-          <w:i/>
-        </w:rPr>
-        <w:t>git</w:t>
-      </w:r>
-      <w:proofErr w:type="spellEnd"/>
-      <w:proofErr w:type="gramEnd"/>
-      <w:r>
-        <w:rPr>
-          <w:rFonts w:cstheme="minorHAnsi"/>
-          <w:b/>
-          <w:i/>
-        </w:rPr>
-        <w:t xml:space="preserve"> branch [new-head-name] [reference to a specific commit]</w:t>
+      <w:r>
+        <w:rPr>
+          <w:rFonts w:cstheme="minorHAnsi"/>
+          <w:b/>
+          <w:i/>
+        </w:rPr>
+        <w:t>git branch [new-head-name] [reference to a specific commit]</w:t>
       </w:r>
       <w:r>
         <w:rPr>
@@ -2103,23 +1531,12 @@
           <w:rFonts w:cstheme="minorHAnsi"/>
         </w:rPr>
       </w:pPr>
-      <w:proofErr w:type="spellStart"/>
-      <w:proofErr w:type="gramStart"/>
-      <w:r>
-        <w:rPr>
-          <w:rFonts w:cstheme="minorHAnsi"/>
-          <w:b/>
-        </w:rPr>
-        <w:t>git</w:t>
-      </w:r>
-      <w:proofErr w:type="spellEnd"/>
-      <w:proofErr w:type="gramEnd"/>
-      <w:r>
-        <w:rPr>
-          <w:rFonts w:cstheme="minorHAnsi"/>
-          <w:b/>
-        </w:rPr>
-        <w:t xml:space="preserve"> diff [head1]…[head2]</w:t>
+      <w:r>
+        <w:rPr>
+          <w:rFonts w:cstheme="minorHAnsi"/>
+          <w:b/>
+        </w:rPr>
+        <w:t>git diff [head1]…[head2]</w:t>
       </w:r>
       <w:r>
         <w:rPr>
@@ -2134,23 +1551,12 @@
           <w:rFonts w:cstheme="minorHAnsi"/>
         </w:rPr>
       </w:pPr>
-      <w:proofErr w:type="spellStart"/>
-      <w:proofErr w:type="gramStart"/>
-      <w:r>
-        <w:rPr>
-          <w:rFonts w:cstheme="minorHAnsi"/>
-          <w:b/>
-        </w:rPr>
-        <w:t>git</w:t>
-      </w:r>
-      <w:proofErr w:type="spellEnd"/>
-      <w:proofErr w:type="gramEnd"/>
-      <w:r>
-        <w:rPr>
-          <w:rFonts w:cstheme="minorHAnsi"/>
-          <w:b/>
-        </w:rPr>
-        <w:t xml:space="preserve"> checkout [head-name]</w:t>
+      <w:r>
+        <w:rPr>
+          <w:rFonts w:cstheme="minorHAnsi"/>
+          <w:b/>
+        </w:rPr>
+        <w:t>git checkout [head-name]</w:t>
       </w:r>
       <w:r>
         <w:rPr>
@@ -2165,6 +1571,52 @@
           <w:rFonts w:cstheme="minorHAnsi"/>
         </w:rPr>
       </w:pPr>
+      <w:r>
+        <w:rPr>
+          <w:rFonts w:cstheme="minorHAnsi"/>
+          <w:b/>
+        </w:rPr>
+        <w:t>git merge [target_branch]</w:t>
+      </w:r>
+      <w:r>
+        <w:rPr>
+          <w:rFonts w:cstheme="minorHAnsi"/>
+        </w:rPr>
+        <w:t xml:space="preserve"> – use this command </w:t>
+      </w:r>
+      <w:r>
+        <w:rPr>
+          <w:rFonts w:cstheme="minorHAnsi"/>
+        </w:rPr>
+        <w:t>to merge your current branch with your target one</w:t>
+      </w:r>
+    </w:p>
+    <w:p>
+      <w:pPr>
+        <w:rPr>
+          <w:rFonts w:cstheme="minorHAnsi"/>
+        </w:rPr>
+      </w:pPr>
+      <w:r>
+        <w:rPr>
+          <w:rFonts w:cstheme="minorHAnsi"/>
+          <w:b/>
+        </w:rPr>
+        <w:t>git pull</w:t>
+      </w:r>
+      <w:r>
+        <w:rPr>
+          <w:rFonts w:cstheme="minorHAnsi"/>
+        </w:rPr>
+        <w:t xml:space="preserve"> – this will fetch and then merge remote commits to your local copy</w:t>
+      </w:r>
+    </w:p>
+    <w:p>
+      <w:pPr>
+        <w:rPr>
+          <w:rFonts w:cstheme="minorHAnsi"/>
+        </w:rPr>
+      </w:pPr>
     </w:p>
     <w:p>
       <w:pPr>
@@ -2185,7 +1637,6 @@
           <w:rFonts w:cstheme="minorHAnsi"/>
         </w:rPr>
       </w:pPr>
-      <w:proofErr w:type="spellStart"/>
       <w:r>
         <w:rPr>
           <w:rFonts w:cstheme="minorHAnsi"/>
@@ -2193,16 +1644,7 @@
           <w:u w:val="single"/>
         </w:rPr>
         <w:lastRenderedPageBreak/>
-        <w:t>Git</w:t>
-      </w:r>
-      <w:proofErr w:type="spellEnd"/>
-      <w:r>
-        <w:rPr>
-          <w:rFonts w:cstheme="minorHAnsi"/>
-          <w:b/>
-          <w:u w:val="single"/>
-        </w:rPr>
-        <w:t xml:space="preserve"> Definitions</w:t>
+        <w:t>Git Definitions</w:t>
       </w:r>
     </w:p>
     <w:p>
@@ -3511,7 +2953,7 @@
 </file>
 
 <file path=customXml/itemProps1.xml><?xml version="1.0" encoding="utf-8"?>
-<ds:datastoreItem xmlns:ds="http://schemas.openxmlformats.org/officeDocument/2006/customXml" ds:itemID="{4903B175-B383-411D-9ACF-B57B4C1DE1F8}">
+<ds:datastoreItem xmlns:ds="http://schemas.openxmlformats.org/officeDocument/2006/customXml" ds:itemID="{B4F2B314-44C3-4487-BFEF-5910916ADBDE}">
   <ds:schemaRefs>
     <ds:schemaRef ds:uri="http://schemas.openxmlformats.org/officeDocument/2006/bibliography"/>
   </ds:schemaRefs>

</xml_diff>

<commit_message>
Added Cool Stuff section and Incase Stuff Breaks section
</commit_message>
<xml_diff>
--- a/GIT Tut.docx
+++ b/GIT Tut.docx
@@ -99,14 +99,37 @@
         <w:rPr>
           <w:rFonts w:cstheme="minorHAnsi"/>
         </w:rPr>
-        <w:t>Connect to GitHub (</w:t>
-      </w:r>
-      <w:r>
-        <w:rPr>
-          <w:rFonts w:cstheme="minorHAnsi"/>
-          <w:i/>
-        </w:rPr>
-        <w:t xml:space="preserve">ssh –T </w:t>
+        <w:t xml:space="preserve">Connect to </w:t>
+      </w:r>
+      <w:proofErr w:type="spellStart"/>
+      <w:r>
+        <w:rPr>
+          <w:rFonts w:cstheme="minorHAnsi"/>
+        </w:rPr>
+        <w:t>GitHub</w:t>
+      </w:r>
+      <w:proofErr w:type="spellEnd"/>
+      <w:r>
+        <w:rPr>
+          <w:rFonts w:cstheme="minorHAnsi"/>
+        </w:rPr>
+        <w:t xml:space="preserve"> (</w:t>
+      </w:r>
+      <w:proofErr w:type="spellStart"/>
+      <w:r>
+        <w:rPr>
+          <w:rFonts w:cstheme="minorHAnsi"/>
+          <w:i/>
+        </w:rPr>
+        <w:t>ssh</w:t>
+      </w:r>
+      <w:proofErr w:type="spellEnd"/>
+      <w:r>
+        <w:rPr>
+          <w:rFonts w:cstheme="minorHAnsi"/>
+          <w:i/>
+        </w:rPr>
+        <w:t xml:space="preserve"> –T </w:t>
       </w:r>
       <w:hyperlink r:id="rId6" w:history="1">
         <w:r>
@@ -143,12 +166,37 @@
         </w:rPr>
         <w:t xml:space="preserve">Set up </w:t>
       </w:r>
-      <w:r>
-        <w:rPr>
-          <w:rFonts w:cstheme="minorHAnsi"/>
-          <w:i/>
-        </w:rPr>
-        <w:t>git config –global user.name “Your Name”</w:t>
+      <w:proofErr w:type="spellStart"/>
+      <w:r>
+        <w:rPr>
+          <w:rFonts w:cstheme="minorHAnsi"/>
+          <w:i/>
+        </w:rPr>
+        <w:t>git</w:t>
+      </w:r>
+      <w:proofErr w:type="spellEnd"/>
+      <w:r>
+        <w:rPr>
+          <w:rFonts w:cstheme="minorHAnsi"/>
+          <w:i/>
+        </w:rPr>
+        <w:t xml:space="preserve"> </w:t>
+      </w:r>
+      <w:proofErr w:type="spellStart"/>
+      <w:r>
+        <w:rPr>
+          <w:rFonts w:cstheme="minorHAnsi"/>
+          <w:i/>
+        </w:rPr>
+        <w:t>config</w:t>
+      </w:r>
+      <w:proofErr w:type="spellEnd"/>
+      <w:r>
+        <w:rPr>
+          <w:rFonts w:cstheme="minorHAnsi"/>
+          <w:i/>
+        </w:rPr>
+        <w:t xml:space="preserve"> –global user.name “Your Name”</w:t>
       </w:r>
     </w:p>
     <w:p>
@@ -163,12 +211,53 @@
           <w:u w:val="single"/>
         </w:rPr>
       </w:pPr>
-      <w:r>
-        <w:rPr>
-          <w:rFonts w:cstheme="minorHAnsi"/>
-          <w:i/>
-        </w:rPr>
-        <w:t>Git config –global user.email [your email]</w:t>
+      <w:proofErr w:type="spellStart"/>
+      <w:r>
+        <w:rPr>
+          <w:rFonts w:cstheme="minorHAnsi"/>
+          <w:i/>
+        </w:rPr>
+        <w:t>Git</w:t>
+      </w:r>
+      <w:proofErr w:type="spellEnd"/>
+      <w:r>
+        <w:rPr>
+          <w:rFonts w:cstheme="minorHAnsi"/>
+          <w:i/>
+        </w:rPr>
+        <w:t xml:space="preserve"> </w:t>
+      </w:r>
+      <w:proofErr w:type="spellStart"/>
+      <w:r>
+        <w:rPr>
+          <w:rFonts w:cstheme="minorHAnsi"/>
+          <w:i/>
+        </w:rPr>
+        <w:t>config</w:t>
+      </w:r>
+      <w:proofErr w:type="spellEnd"/>
+      <w:r>
+        <w:rPr>
+          <w:rFonts w:cstheme="minorHAnsi"/>
+          <w:i/>
+        </w:rPr>
+        <w:t xml:space="preserve"> –global </w:t>
+      </w:r>
+      <w:proofErr w:type="spellStart"/>
+      <w:r>
+        <w:rPr>
+          <w:rFonts w:cstheme="minorHAnsi"/>
+          <w:i/>
+        </w:rPr>
+        <w:t>user.email</w:t>
+      </w:r>
+      <w:proofErr w:type="spellEnd"/>
+      <w:r>
+        <w:rPr>
+          <w:rFonts w:cstheme="minorHAnsi"/>
+          <w:i/>
+        </w:rPr>
+        <w:t xml:space="preserve"> [your email]</w:t>
       </w:r>
       <w:r>
         <w:rPr>
@@ -196,12 +285,21 @@
         </w:rPr>
         <w:t>Create a directory for your project (</w:t>
       </w:r>
-      <w:r>
-        <w:rPr>
-          <w:rFonts w:cstheme="minorHAnsi"/>
-          <w:i/>
-        </w:rPr>
-        <w:t>mkdir ~/[project]</w:t>
+      <w:proofErr w:type="spellStart"/>
+      <w:r>
+        <w:rPr>
+          <w:rFonts w:cstheme="minorHAnsi"/>
+          <w:i/>
+        </w:rPr>
+        <w:t>mkdir</w:t>
+      </w:r>
+      <w:proofErr w:type="spellEnd"/>
+      <w:r>
+        <w:rPr>
+          <w:rFonts w:cstheme="minorHAnsi"/>
+          <w:i/>
+        </w:rPr>
+        <w:t xml:space="preserve"> ~/[project]</w:t>
       </w:r>
       <w:r>
         <w:rPr>
@@ -228,12 +326,21 @@
         </w:rPr>
         <w:t xml:space="preserve">Change to your new project directory using </w:t>
       </w:r>
-      <w:r>
-        <w:rPr>
-          <w:rFonts w:cstheme="minorHAnsi"/>
-          <w:i/>
-        </w:rPr>
-        <w:t>cd ~/[project]</w:t>
+      <w:proofErr w:type="spellStart"/>
+      <w:r>
+        <w:rPr>
+          <w:rFonts w:cstheme="minorHAnsi"/>
+          <w:i/>
+        </w:rPr>
+        <w:t>cd</w:t>
+      </w:r>
+      <w:proofErr w:type="spellEnd"/>
+      <w:r>
+        <w:rPr>
+          <w:rFonts w:cstheme="minorHAnsi"/>
+          <w:i/>
+        </w:rPr>
+        <w:t xml:space="preserve"> ~/[project]</w:t>
       </w:r>
     </w:p>
     <w:p>
@@ -254,12 +361,21 @@
         </w:rPr>
         <w:t xml:space="preserve">Use </w:t>
       </w:r>
-      <w:r>
-        <w:rPr>
-          <w:rFonts w:cstheme="minorHAnsi"/>
-          <w:i/>
-        </w:rPr>
-        <w:t>git init</w:t>
+      <w:proofErr w:type="spellStart"/>
+      <w:r>
+        <w:rPr>
+          <w:rFonts w:cstheme="minorHAnsi"/>
+          <w:i/>
+        </w:rPr>
+        <w:t>git</w:t>
+      </w:r>
+      <w:proofErr w:type="spellEnd"/>
+      <w:r>
+        <w:rPr>
+          <w:rFonts w:cstheme="minorHAnsi"/>
+          <w:i/>
+        </w:rPr>
+        <w:t xml:space="preserve"> init</w:t>
       </w:r>
       <w:r>
         <w:rPr>
@@ -318,12 +434,37 @@
         </w:rPr>
         <w:t xml:space="preserve">Once you have your files use </w:t>
       </w:r>
-      <w:r>
-        <w:rPr>
-          <w:rFonts w:cstheme="minorHAnsi"/>
-          <w:i/>
-        </w:rPr>
-        <w:t xml:space="preserve">git add .  </w:t>
+      <w:proofErr w:type="spellStart"/>
+      <w:r>
+        <w:rPr>
+          <w:rFonts w:cstheme="minorHAnsi"/>
+          <w:i/>
+        </w:rPr>
+        <w:t>git</w:t>
+      </w:r>
+      <w:proofErr w:type="spellEnd"/>
+      <w:r>
+        <w:rPr>
+          <w:rFonts w:cstheme="minorHAnsi"/>
+          <w:i/>
+        </w:rPr>
+        <w:t xml:space="preserve"> </w:t>
+      </w:r>
+      <w:proofErr w:type="gramStart"/>
+      <w:r>
+        <w:rPr>
+          <w:rFonts w:cstheme="minorHAnsi"/>
+          <w:i/>
+        </w:rPr>
+        <w:t>add .</w:t>
+      </w:r>
+      <w:proofErr w:type="gramEnd"/>
+      <w:r>
+        <w:rPr>
+          <w:rFonts w:cstheme="minorHAnsi"/>
+          <w:i/>
+        </w:rPr>
+        <w:t xml:space="preserve">  </w:t>
       </w:r>
       <w:r>
         <w:rPr>
@@ -331,12 +472,21 @@
         </w:rPr>
         <w:t xml:space="preserve">to add all files to your commit queue (you can also use </w:t>
       </w:r>
-      <w:r>
-        <w:rPr>
-          <w:rFonts w:cstheme="minorHAnsi"/>
-          <w:i/>
-        </w:rPr>
-        <w:t>git add [file]</w:t>
+      <w:proofErr w:type="spellStart"/>
+      <w:r>
+        <w:rPr>
+          <w:rFonts w:cstheme="minorHAnsi"/>
+          <w:i/>
+        </w:rPr>
+        <w:t>git</w:t>
+      </w:r>
+      <w:proofErr w:type="spellEnd"/>
+      <w:r>
+        <w:rPr>
+          <w:rFonts w:cstheme="minorHAnsi"/>
+          <w:i/>
+        </w:rPr>
+        <w:t xml:space="preserve"> add [file]</w:t>
       </w:r>
       <w:r>
         <w:rPr>
@@ -362,12 +512,21 @@
         </w:rPr>
         <w:t xml:space="preserve">Great!  Now we can commit our files! Use </w:t>
       </w:r>
-      <w:r>
-        <w:rPr>
-          <w:rFonts w:cstheme="minorHAnsi"/>
-          <w:i/>
-        </w:rPr>
-        <w:t>git commit –m ‘[message]’</w:t>
+      <w:proofErr w:type="spellStart"/>
+      <w:r>
+        <w:rPr>
+          <w:rFonts w:cstheme="minorHAnsi"/>
+          <w:i/>
+        </w:rPr>
+        <w:t>git</w:t>
+      </w:r>
+      <w:proofErr w:type="spellEnd"/>
+      <w:r>
+        <w:rPr>
+          <w:rFonts w:cstheme="minorHAnsi"/>
+          <w:i/>
+        </w:rPr>
+        <w:t xml:space="preserve"> commit –m ‘[message]’</w:t>
       </w:r>
       <w:r>
         <w:rPr>
@@ -393,12 +552,21 @@
         </w:rPr>
         <w:t xml:space="preserve">You can also use </w:t>
       </w:r>
-      <w:r>
-        <w:rPr>
-          <w:rFonts w:cstheme="minorHAnsi"/>
-          <w:i/>
-        </w:rPr>
-        <w:t>git commit –a –m ‘[message]’</w:t>
+      <w:proofErr w:type="spellStart"/>
+      <w:r>
+        <w:rPr>
+          <w:rFonts w:cstheme="minorHAnsi"/>
+          <w:i/>
+        </w:rPr>
+        <w:t>git</w:t>
+      </w:r>
+      <w:proofErr w:type="spellEnd"/>
+      <w:r>
+        <w:rPr>
+          <w:rFonts w:cstheme="minorHAnsi"/>
+          <w:i/>
+        </w:rPr>
+        <w:t xml:space="preserve"> commit –a –m ‘[message]’</w:t>
       </w:r>
       <w:r>
         <w:rPr>
@@ -422,14 +590,37 @@
         <w:rPr>
           <w:rFonts w:cstheme="minorHAnsi"/>
         </w:rPr>
-        <w:t xml:space="preserve">If you are using GitHub you can now create a repository online by using </w:t>
-      </w:r>
-      <w:r>
-        <w:rPr>
-          <w:rFonts w:cstheme="minorHAnsi"/>
-          <w:i/>
-        </w:rPr>
-        <w:t xml:space="preserve">git remote add origin </w:t>
+        <w:t xml:space="preserve">If you are using </w:t>
+      </w:r>
+      <w:proofErr w:type="spellStart"/>
+      <w:r>
+        <w:rPr>
+          <w:rFonts w:cstheme="minorHAnsi"/>
+        </w:rPr>
+        <w:t>GitHub</w:t>
+      </w:r>
+      <w:proofErr w:type="spellEnd"/>
+      <w:r>
+        <w:rPr>
+          <w:rFonts w:cstheme="minorHAnsi"/>
+        </w:rPr>
+        <w:t xml:space="preserve"> you can now create a repository online by using </w:t>
+      </w:r>
+      <w:proofErr w:type="spellStart"/>
+      <w:r>
+        <w:rPr>
+          <w:rFonts w:cstheme="minorHAnsi"/>
+          <w:i/>
+        </w:rPr>
+        <w:t>git</w:t>
+      </w:r>
+      <w:proofErr w:type="spellEnd"/>
+      <w:r>
+        <w:rPr>
+          <w:rFonts w:cstheme="minorHAnsi"/>
+          <w:i/>
+        </w:rPr>
+        <w:t xml:space="preserve"> remote add origin </w:t>
       </w:r>
       <w:hyperlink r:id="rId7" w:history="1">
         <w:r>
@@ -454,25 +645,48 @@
         </w:rPr>
         <w:t xml:space="preserve"> and then </w:t>
       </w:r>
-      <w:r>
-        <w:rPr>
-          <w:rFonts w:cstheme="minorHAnsi"/>
-          <w:i/>
-        </w:rPr>
-        <w:t>git push origin master</w:t>
-      </w:r>
-    </w:p>
-    <w:p>
-      <w:pPr>
-        <w:rPr>
-          <w:rFonts w:cstheme="minorHAnsi"/>
-        </w:rPr>
-      </w:pPr>
-      <w:r>
-        <w:rPr>
-          <w:rFonts w:cstheme="minorHAnsi"/>
-        </w:rPr>
-        <w:t>Congratulations! You should now have an existing repository on GitHub. A quick workflow would be</w:t>
+      <w:proofErr w:type="spellStart"/>
+      <w:r>
+        <w:rPr>
+          <w:rFonts w:cstheme="minorHAnsi"/>
+          <w:i/>
+        </w:rPr>
+        <w:t>git</w:t>
+      </w:r>
+      <w:proofErr w:type="spellEnd"/>
+      <w:r>
+        <w:rPr>
+          <w:rFonts w:cstheme="minorHAnsi"/>
+          <w:i/>
+        </w:rPr>
+        <w:t xml:space="preserve"> push origin master</w:t>
+      </w:r>
+    </w:p>
+    <w:p>
+      <w:pPr>
+        <w:rPr>
+          <w:rFonts w:cstheme="minorHAnsi"/>
+        </w:rPr>
+      </w:pPr>
+      <w:r>
+        <w:rPr>
+          <w:rFonts w:cstheme="minorHAnsi"/>
+        </w:rPr>
+        <w:t xml:space="preserve">Congratulations! You should now have an existing repository on </w:t>
+      </w:r>
+      <w:proofErr w:type="spellStart"/>
+      <w:r>
+        <w:rPr>
+          <w:rFonts w:cstheme="minorHAnsi"/>
+        </w:rPr>
+        <w:t>GitHub</w:t>
+      </w:r>
+      <w:proofErr w:type="spellEnd"/>
+      <w:r>
+        <w:rPr>
+          <w:rFonts w:cstheme="minorHAnsi"/>
+        </w:rPr>
+        <w:t>. A quick workflow would be</w:t>
       </w:r>
       <w:r>
         <w:rPr>
@@ -498,12 +712,21 @@
           <w:rFonts w:cstheme="minorHAnsi"/>
         </w:rPr>
       </w:pPr>
-      <w:r>
-        <w:rPr>
-          <w:rFonts w:cstheme="minorHAnsi"/>
-          <w:i/>
-        </w:rPr>
-        <w:t>Git commit –a –m ‘[message]’</w:t>
+      <w:proofErr w:type="spellStart"/>
+      <w:r>
+        <w:rPr>
+          <w:rFonts w:cstheme="minorHAnsi"/>
+          <w:i/>
+        </w:rPr>
+        <w:t>Git</w:t>
+      </w:r>
+      <w:proofErr w:type="spellEnd"/>
+      <w:r>
+        <w:rPr>
+          <w:rFonts w:cstheme="minorHAnsi"/>
+          <w:i/>
+        </w:rPr>
+        <w:t xml:space="preserve"> commit –a –m ‘[message]’</w:t>
       </w:r>
       <w:r>
         <w:rPr>
@@ -535,7 +758,23 @@
           <w:rFonts w:cstheme="minorHAnsi"/>
           <w:i/>
         </w:rPr>
-        <w:t>[git push origin master]</w:t>
+        <w:t>[</w:t>
+      </w:r>
+      <w:proofErr w:type="spellStart"/>
+      <w:r>
+        <w:rPr>
+          <w:rFonts w:cstheme="minorHAnsi"/>
+          <w:i/>
+        </w:rPr>
+        <w:t>git</w:t>
+      </w:r>
+      <w:proofErr w:type="spellEnd"/>
+      <w:r>
+        <w:rPr>
+          <w:rFonts w:cstheme="minorHAnsi"/>
+          <w:i/>
+        </w:rPr>
+        <w:t xml:space="preserve"> push origin master]</w:t>
       </w:r>
     </w:p>
     <w:p>
@@ -624,6 +863,7 @@
           <w:t>http://www.eecs.harvard.edu/~cduan/technical/git</w:t>
         </w:r>
       </w:hyperlink>
+      <w:proofErr w:type="gramStart"/>
       <w:r>
         <w:rPr>
           <w:rFonts w:asciiTheme="minorHAnsi" w:hAnsiTheme="minorHAnsi" w:cstheme="minorHAnsi"/>
@@ -637,6 +877,7 @@
         </w:rPr>
         <w:t>“</w:t>
       </w:r>
+      <w:proofErr w:type="gramEnd"/>
       <w:r>
         <w:rPr>
           <w:rFonts w:asciiTheme="minorHAnsi" w:hAnsiTheme="minorHAnsi" w:cstheme="minorHAnsi"/>
@@ -711,6 +952,7 @@
           <w:szCs w:val="22"/>
         </w:rPr>
       </w:pPr>
+      <w:proofErr w:type="spellStart"/>
       <w:r>
         <w:rPr>
           <w:rFonts w:asciiTheme="minorHAnsi" w:hAnsiTheme="minorHAnsi" w:cstheme="minorHAnsi"/>
@@ -718,7 +960,17 @@
           <w:sz w:val="22"/>
           <w:szCs w:val="22"/>
         </w:rPr>
-        <w:t>git branch [new-head-name] [reference to a specific commit</w:t>
+        <w:t>git</w:t>
+      </w:r>
+      <w:proofErr w:type="spellEnd"/>
+      <w:r>
+        <w:rPr>
+          <w:rFonts w:asciiTheme="minorHAnsi" w:hAnsiTheme="minorHAnsi" w:cstheme="minorHAnsi"/>
+          <w:i/>
+          <w:sz w:val="22"/>
+          <w:szCs w:val="22"/>
+        </w:rPr>
+        <w:t xml:space="preserve"> branch [new-head-name] [reference to a specific commit</w:t>
       </w:r>
       <w:r>
         <w:rPr>
@@ -752,6 +1004,7 @@
         </w:rPr>
         <w:t xml:space="preserve">Say we have commits A,B,C and we need to create a branch at commit B we would use this command </w:t>
       </w:r>
+      <w:proofErr w:type="spellStart"/>
       <w:r>
         <w:rPr>
           <w:rFonts w:asciiTheme="minorHAnsi" w:hAnsiTheme="minorHAnsi" w:cstheme="minorHAnsi"/>
@@ -759,7 +1012,17 @@
           <w:sz w:val="22"/>
           <w:szCs w:val="22"/>
         </w:rPr>
-        <w:t>git branch new-branch HEAD^</w:t>
+        <w:t>git</w:t>
+      </w:r>
+      <w:proofErr w:type="spellEnd"/>
+      <w:r>
+        <w:rPr>
+          <w:rFonts w:asciiTheme="minorHAnsi" w:hAnsiTheme="minorHAnsi" w:cstheme="minorHAnsi"/>
+          <w:i/>
+          <w:sz w:val="22"/>
+          <w:szCs w:val="22"/>
+        </w:rPr>
+        <w:t xml:space="preserve"> branch new-branch HEAD^</w:t>
       </w:r>
     </w:p>
     <w:p>
@@ -881,6 +1144,7 @@
         </w:rPr>
         <w:t xml:space="preserve">To switch to your new branch use the command </w:t>
       </w:r>
+      <w:proofErr w:type="spellStart"/>
       <w:r>
         <w:rPr>
           <w:rFonts w:cstheme="minorHAnsi"/>
@@ -893,7 +1157,15 @@
           <w:rFonts w:cstheme="minorHAnsi"/>
           <w:i/>
         </w:rPr>
-        <w:t>t checkout [head-name]</w:t>
+        <w:t>t</w:t>
+      </w:r>
+      <w:proofErr w:type="spellEnd"/>
+      <w:r>
+        <w:rPr>
+          <w:rFonts w:cstheme="minorHAnsi"/>
+          <w:i/>
+        </w:rPr>
+        <w:t xml:space="preserve"> checkout [head-name]</w:t>
       </w:r>
     </w:p>
     <w:p>
@@ -915,20 +1187,46 @@
         </w:rPr>
         <w:t xml:space="preserve">NOTE: You must commit your changes before you run </w:t>
       </w:r>
-      <w:r>
-        <w:rPr>
-          <w:rFonts w:cstheme="minorHAnsi"/>
-          <w:b/>
-          <w:i/>
-        </w:rPr>
-        <w:t>git checkout.</w:t>
-      </w:r>
-      <w:r>
-        <w:rPr>
-          <w:rFonts w:cstheme="minorHAnsi"/>
-          <w:b/>
-        </w:rPr>
-        <w:t xml:space="preserve"> If you do not then git will start acting wonky</w:t>
+      <w:proofErr w:type="spellStart"/>
+      <w:r>
+        <w:rPr>
+          <w:rFonts w:cstheme="minorHAnsi"/>
+          <w:b/>
+          <w:i/>
+        </w:rPr>
+        <w:t>git</w:t>
+      </w:r>
+      <w:proofErr w:type="spellEnd"/>
+      <w:r>
+        <w:rPr>
+          <w:rFonts w:cstheme="minorHAnsi"/>
+          <w:b/>
+          <w:i/>
+        </w:rPr>
+        <w:t xml:space="preserve"> checkout.</w:t>
+      </w:r>
+      <w:r>
+        <w:rPr>
+          <w:rFonts w:cstheme="minorHAnsi"/>
+          <w:b/>
+        </w:rPr>
+        <w:t xml:space="preserve"> If you do not then </w:t>
+      </w:r>
+      <w:proofErr w:type="spellStart"/>
+      <w:r>
+        <w:rPr>
+          <w:rFonts w:cstheme="minorHAnsi"/>
+          <w:b/>
+        </w:rPr>
+        <w:t>git</w:t>
+      </w:r>
+      <w:proofErr w:type="spellEnd"/>
+      <w:r>
+        <w:rPr>
+          <w:rFonts w:cstheme="minorHAnsi"/>
+          <w:b/>
+        </w:rPr>
+        <w:t xml:space="preserve"> will start acting wonky</w:t>
       </w:r>
     </w:p>
     <w:p>
@@ -964,14 +1262,37 @@
         <w:rPr>
           <w:rFonts w:cstheme="minorHAnsi"/>
         </w:rPr>
-        <w:t xml:space="preserve">To push your branch to GitHub use </w:t>
-      </w:r>
-      <w:r>
-        <w:rPr>
-          <w:rFonts w:cstheme="minorHAnsi"/>
-          <w:i/>
-        </w:rPr>
-        <w:t>git push origin –u [branch name]</w:t>
+        <w:t xml:space="preserve">To push your branch to </w:t>
+      </w:r>
+      <w:proofErr w:type="spellStart"/>
+      <w:r>
+        <w:rPr>
+          <w:rFonts w:cstheme="minorHAnsi"/>
+        </w:rPr>
+        <w:t>GitHub</w:t>
+      </w:r>
+      <w:proofErr w:type="spellEnd"/>
+      <w:r>
+        <w:rPr>
+          <w:rFonts w:cstheme="minorHAnsi"/>
+        </w:rPr>
+        <w:t xml:space="preserve"> use </w:t>
+      </w:r>
+      <w:proofErr w:type="spellStart"/>
+      <w:r>
+        <w:rPr>
+          <w:rFonts w:cstheme="minorHAnsi"/>
+          <w:i/>
+        </w:rPr>
+        <w:t>git</w:t>
+      </w:r>
+      <w:proofErr w:type="spellEnd"/>
+      <w:r>
+        <w:rPr>
+          <w:rFonts w:cstheme="minorHAnsi"/>
+          <w:i/>
+        </w:rPr>
+        <w:t xml:space="preserve"> push origin –u [branch name]</w:t>
       </w:r>
     </w:p>
     <w:p>
@@ -987,18 +1308,41 @@
         </w:rPr>
         <w:t xml:space="preserve">Great! You should now have a new branch! You can check to see all of your branches using the command </w:t>
       </w:r>
-      <w:r>
-        <w:rPr>
-          <w:rFonts w:cstheme="minorHAnsi"/>
-          <w:i/>
-        </w:rPr>
-        <w:t>git branch</w:t>
-      </w:r>
-      <w:r>
-        <w:rPr>
-          <w:rFonts w:cstheme="minorHAnsi"/>
-        </w:rPr>
-        <w:t>. You can also check them out on github (provided that you followed step 3)</w:t>
+      <w:proofErr w:type="spellStart"/>
+      <w:r>
+        <w:rPr>
+          <w:rFonts w:cstheme="minorHAnsi"/>
+          <w:i/>
+        </w:rPr>
+        <w:t>git</w:t>
+      </w:r>
+      <w:proofErr w:type="spellEnd"/>
+      <w:r>
+        <w:rPr>
+          <w:rFonts w:cstheme="minorHAnsi"/>
+          <w:i/>
+        </w:rPr>
+        <w:t xml:space="preserve"> branch</w:t>
+      </w:r>
+      <w:r>
+        <w:rPr>
+          <w:rFonts w:cstheme="minorHAnsi"/>
+        </w:rPr>
+        <w:t xml:space="preserve">. You can also check them out on </w:t>
+      </w:r>
+      <w:proofErr w:type="spellStart"/>
+      <w:r>
+        <w:rPr>
+          <w:rFonts w:cstheme="minorHAnsi"/>
+        </w:rPr>
+        <w:t>github</w:t>
+      </w:r>
+      <w:proofErr w:type="spellEnd"/>
+      <w:r>
+        <w:rPr>
+          <w:rFonts w:cstheme="minorHAnsi"/>
+        </w:rPr>
+        <w:t xml:space="preserve"> (provided that you followed step 3)</w:t>
       </w:r>
     </w:p>
     <w:p>
@@ -1047,7 +1391,21 @@
         <w:rPr>
           <w:rFonts w:cstheme="minorHAnsi"/>
         </w:rPr>
-        <w:t>. The process is fairly simple from a git perspective, but will sometimes require some legwork from the user if there are conflicts between the commits.</w:t>
+        <w:t xml:space="preserve">. The process is fairly simple from a </w:t>
+      </w:r>
+      <w:proofErr w:type="spellStart"/>
+      <w:r>
+        <w:rPr>
+          <w:rFonts w:cstheme="minorHAnsi"/>
+        </w:rPr>
+        <w:t>git</w:t>
+      </w:r>
+      <w:proofErr w:type="spellEnd"/>
+      <w:r>
+        <w:rPr>
+          <w:rFonts w:cstheme="minorHAnsi"/>
+        </w:rPr>
+        <w:t xml:space="preserve"> perspective, but will sometimes require some legwork from the user if there are conflicts between the commits.</w:t>
       </w:r>
     </w:p>
     <w:p>
@@ -1086,12 +1444,21 @@
         </w:rPr>
         <w:t xml:space="preserve">Use </w:t>
       </w:r>
-      <w:r>
-        <w:rPr>
-          <w:rFonts w:cstheme="minorHAnsi"/>
-          <w:i/>
-        </w:rPr>
-        <w:t>git checkout master</w:t>
+      <w:proofErr w:type="spellStart"/>
+      <w:r>
+        <w:rPr>
+          <w:rFonts w:cstheme="minorHAnsi"/>
+          <w:i/>
+        </w:rPr>
+        <w:t>git</w:t>
+      </w:r>
+      <w:proofErr w:type="spellEnd"/>
+      <w:r>
+        <w:rPr>
+          <w:rFonts w:cstheme="minorHAnsi"/>
+          <w:i/>
+        </w:rPr>
+        <w:t xml:space="preserve"> checkout master</w:t>
       </w:r>
       <w:r>
         <w:rPr>
@@ -1113,14 +1480,26 @@
           <w:u w:val="single"/>
         </w:rPr>
       </w:pPr>
+      <w:proofErr w:type="spellStart"/>
+      <w:proofErr w:type="gramStart"/>
       <w:r>
         <w:rPr>
           <w:rFonts w:cstheme="minorHAnsi"/>
           <w:i/>
         </w:rPr>
         <w:lastRenderedPageBreak/>
-        <w:t>git merge [</w:t>
-      </w:r>
+        <w:t>git</w:t>
+      </w:r>
+      <w:proofErr w:type="spellEnd"/>
+      <w:proofErr w:type="gramEnd"/>
+      <w:r>
+        <w:rPr>
+          <w:rFonts w:cstheme="minorHAnsi"/>
+          <w:i/>
+        </w:rPr>
+        <w:t xml:space="preserve"> merge [</w:t>
+      </w:r>
+      <w:proofErr w:type="spellStart"/>
       <w:r>
         <w:rPr>
           <w:rFonts w:cstheme="minorHAnsi"/>
@@ -1128,6 +1507,7 @@
         </w:rPr>
         <w:t>target_branch</w:t>
       </w:r>
+      <w:proofErr w:type="spellEnd"/>
       <w:r>
         <w:rPr>
           <w:rFonts w:cstheme="minorHAnsi"/>
@@ -1141,11 +1521,19 @@
         </w:rPr>
         <w:t xml:space="preserve"> – what this does is merge the [</w:t>
       </w:r>
-      <w:r>
-        <w:rPr>
-          <w:rFonts w:cstheme="minorHAnsi"/>
-        </w:rPr>
-        <w:t>target_branch] with your master branch</w:t>
+      <w:proofErr w:type="spellStart"/>
+      <w:r>
+        <w:rPr>
+          <w:rFonts w:cstheme="minorHAnsi"/>
+        </w:rPr>
+        <w:t>target_branch</w:t>
+      </w:r>
+      <w:proofErr w:type="spellEnd"/>
+      <w:r>
+        <w:rPr>
+          <w:rFonts w:cstheme="minorHAnsi"/>
+        </w:rPr>
+        <w:t>] with your master branch</w:t>
       </w:r>
       <w:r>
         <w:rPr>
@@ -1173,12 +1561,21 @@
         </w:rPr>
         <w:t xml:space="preserve">Once your branches are merged you will have to use </w:t>
       </w:r>
-      <w:r>
-        <w:rPr>
-          <w:rFonts w:cstheme="minorHAnsi"/>
-          <w:i/>
-        </w:rPr>
-        <w:t>git add [file name]</w:t>
+      <w:proofErr w:type="spellStart"/>
+      <w:r>
+        <w:rPr>
+          <w:rFonts w:cstheme="minorHAnsi"/>
+          <w:i/>
+        </w:rPr>
+        <w:t>git</w:t>
+      </w:r>
+      <w:proofErr w:type="spellEnd"/>
+      <w:r>
+        <w:rPr>
+          <w:rFonts w:cstheme="minorHAnsi"/>
+          <w:i/>
+        </w:rPr>
+        <w:t xml:space="preserve"> add [file name]</w:t>
       </w:r>
       <w:r>
         <w:rPr>
@@ -1245,27 +1642,48 @@
           <w:rFonts w:cstheme="minorHAnsi"/>
         </w:rPr>
       </w:pPr>
+      <w:proofErr w:type="spellStart"/>
       <w:r>
         <w:rPr>
           <w:rFonts w:cstheme="minorHAnsi"/>
           <w:b/>
           <w:u w:val="single"/>
         </w:rPr>
-        <w:t>Git Commands to Remember</w:t>
-      </w:r>
-    </w:p>
-    <w:p>
-      <w:pPr>
-        <w:rPr>
-          <w:rFonts w:cstheme="minorHAnsi"/>
-        </w:rPr>
-      </w:pPr>
-      <w:r>
-        <w:rPr>
-          <w:rFonts w:cstheme="minorHAnsi"/>
-          <w:b/>
-        </w:rPr>
-        <w:t xml:space="preserve">mkdir [project] </w:t>
+        <w:t>Git</w:t>
+      </w:r>
+      <w:proofErr w:type="spellEnd"/>
+      <w:r>
+        <w:rPr>
+          <w:rFonts w:cstheme="minorHAnsi"/>
+          <w:b/>
+          <w:u w:val="single"/>
+        </w:rPr>
+        <w:t xml:space="preserve"> Commands to Remember</w:t>
+      </w:r>
+    </w:p>
+    <w:p>
+      <w:pPr>
+        <w:rPr>
+          <w:rFonts w:cstheme="minorHAnsi"/>
+        </w:rPr>
+      </w:pPr>
+      <w:proofErr w:type="spellStart"/>
+      <w:proofErr w:type="gramStart"/>
+      <w:r>
+        <w:rPr>
+          <w:rFonts w:cstheme="minorHAnsi"/>
+          <w:b/>
+        </w:rPr>
+        <w:t>mkdir</w:t>
+      </w:r>
+      <w:proofErr w:type="spellEnd"/>
+      <w:proofErr w:type="gramEnd"/>
+      <w:r>
+        <w:rPr>
+          <w:rFonts w:cstheme="minorHAnsi"/>
+          <w:b/>
+        </w:rPr>
+        <w:t xml:space="preserve"> [project] </w:t>
       </w:r>
       <w:r>
         <w:rPr>
@@ -1280,12 +1698,23 @@
           <w:rFonts w:cstheme="minorHAnsi"/>
         </w:rPr>
       </w:pPr>
-      <w:r>
-        <w:rPr>
-          <w:rFonts w:cstheme="minorHAnsi"/>
-          <w:b/>
-        </w:rPr>
-        <w:t xml:space="preserve">cd [project] </w:t>
+      <w:proofErr w:type="spellStart"/>
+      <w:proofErr w:type="gramStart"/>
+      <w:r>
+        <w:rPr>
+          <w:rFonts w:cstheme="minorHAnsi"/>
+          <w:b/>
+        </w:rPr>
+        <w:t>cd</w:t>
+      </w:r>
+      <w:proofErr w:type="spellEnd"/>
+      <w:proofErr w:type="gramEnd"/>
+      <w:r>
+        <w:rPr>
+          <w:rFonts w:cstheme="minorHAnsi"/>
+          <w:b/>
+        </w:rPr>
+        <w:t xml:space="preserve"> [project] </w:t>
       </w:r>
       <w:r>
         <w:rPr>
@@ -1300,12 +1729,23 @@
           <w:rFonts w:cstheme="minorHAnsi"/>
         </w:rPr>
       </w:pPr>
-      <w:r>
-        <w:rPr>
-          <w:rFonts w:cstheme="minorHAnsi"/>
-          <w:b/>
-        </w:rPr>
-        <w:t xml:space="preserve">git init </w:t>
+      <w:proofErr w:type="spellStart"/>
+      <w:proofErr w:type="gramStart"/>
+      <w:r>
+        <w:rPr>
+          <w:rFonts w:cstheme="minorHAnsi"/>
+          <w:b/>
+        </w:rPr>
+        <w:t>git</w:t>
+      </w:r>
+      <w:proofErr w:type="spellEnd"/>
+      <w:proofErr w:type="gramEnd"/>
+      <w:r>
+        <w:rPr>
+          <w:rFonts w:cstheme="minorHAnsi"/>
+          <w:b/>
+        </w:rPr>
+        <w:t xml:space="preserve"> init </w:t>
       </w:r>
       <w:r>
         <w:rPr>
@@ -1313,6 +1753,7 @@
         </w:rPr>
         <w:t xml:space="preserve">– use after </w:t>
       </w:r>
+      <w:proofErr w:type="spellStart"/>
       <w:r>
         <w:rPr>
           <w:rFonts w:cstheme="minorHAnsi"/>
@@ -1320,25 +1761,51 @@
         </w:rPr>
         <w:t>mkdir</w:t>
       </w:r>
-      <w:r>
-        <w:rPr>
-          <w:rFonts w:cstheme="minorHAnsi"/>
-        </w:rPr>
-        <w:t xml:space="preserve"> to turn your directory into a git repository</w:t>
-      </w:r>
-    </w:p>
-    <w:p>
-      <w:pPr>
-        <w:rPr>
-          <w:rFonts w:cstheme="minorHAnsi"/>
-        </w:rPr>
-      </w:pPr>
-      <w:r>
-        <w:rPr>
-          <w:rFonts w:cstheme="minorHAnsi"/>
-          <w:b/>
-        </w:rPr>
-        <w:t xml:space="preserve">ssh –T </w:t>
+      <w:proofErr w:type="spellEnd"/>
+      <w:r>
+        <w:rPr>
+          <w:rFonts w:cstheme="minorHAnsi"/>
+        </w:rPr>
+        <w:t xml:space="preserve"> to turn your directory into a </w:t>
+      </w:r>
+      <w:proofErr w:type="spellStart"/>
+      <w:r>
+        <w:rPr>
+          <w:rFonts w:cstheme="minorHAnsi"/>
+        </w:rPr>
+        <w:t>git</w:t>
+      </w:r>
+      <w:proofErr w:type="spellEnd"/>
+      <w:r>
+        <w:rPr>
+          <w:rFonts w:cstheme="minorHAnsi"/>
+        </w:rPr>
+        <w:t xml:space="preserve"> repository</w:t>
+      </w:r>
+    </w:p>
+    <w:p>
+      <w:pPr>
+        <w:rPr>
+          <w:rFonts w:cstheme="minorHAnsi"/>
+        </w:rPr>
+      </w:pPr>
+      <w:proofErr w:type="spellStart"/>
+      <w:proofErr w:type="gramStart"/>
+      <w:r>
+        <w:rPr>
+          <w:rFonts w:cstheme="minorHAnsi"/>
+          <w:b/>
+        </w:rPr>
+        <w:t>ssh</w:t>
+      </w:r>
+      <w:proofErr w:type="spellEnd"/>
+      <w:proofErr w:type="gramEnd"/>
+      <w:r>
+        <w:rPr>
+          <w:rFonts w:cstheme="minorHAnsi"/>
+          <w:b/>
+        </w:rPr>
+        <w:t xml:space="preserve"> –T </w:t>
       </w:r>
       <w:hyperlink r:id="rId9" w:history="1">
         <w:r>
@@ -1354,21 +1821,40 @@
         <w:rPr>
           <w:rFonts w:cstheme="minorHAnsi"/>
         </w:rPr>
-        <w:t xml:space="preserve"> – use to connect to github</w:t>
-      </w:r>
-    </w:p>
-    <w:p>
-      <w:pPr>
-        <w:rPr>
-          <w:rFonts w:cstheme="minorHAnsi"/>
-        </w:rPr>
-      </w:pPr>
-      <w:r>
-        <w:rPr>
-          <w:rFonts w:cstheme="minorHAnsi"/>
-          <w:b/>
-        </w:rPr>
-        <w:t>git add [file]</w:t>
+        <w:t xml:space="preserve"> – use to connect to </w:t>
+      </w:r>
+      <w:proofErr w:type="spellStart"/>
+      <w:r>
+        <w:rPr>
+          <w:rFonts w:cstheme="minorHAnsi"/>
+        </w:rPr>
+        <w:t>github</w:t>
+      </w:r>
+      <w:proofErr w:type="spellEnd"/>
+    </w:p>
+    <w:p>
+      <w:pPr>
+        <w:rPr>
+          <w:rFonts w:cstheme="minorHAnsi"/>
+        </w:rPr>
+      </w:pPr>
+      <w:proofErr w:type="spellStart"/>
+      <w:proofErr w:type="gramStart"/>
+      <w:r>
+        <w:rPr>
+          <w:rFonts w:cstheme="minorHAnsi"/>
+          <w:b/>
+        </w:rPr>
+        <w:t>git</w:t>
+      </w:r>
+      <w:proofErr w:type="spellEnd"/>
+      <w:proofErr w:type="gramEnd"/>
+      <w:r>
+        <w:rPr>
+          <w:rFonts w:cstheme="minorHAnsi"/>
+          <w:b/>
+        </w:rPr>
+        <w:t xml:space="preserve"> add [file]</w:t>
       </w:r>
       <w:r>
         <w:rPr>
@@ -1383,12 +1869,23 @@
           <w:rFonts w:cstheme="minorHAnsi"/>
         </w:rPr>
       </w:pPr>
-      <w:r>
-        <w:rPr>
-          <w:rFonts w:cstheme="minorHAnsi"/>
-          <w:b/>
-        </w:rPr>
-        <w:t xml:space="preserve">git commit –m ‘[message]’ </w:t>
+      <w:proofErr w:type="spellStart"/>
+      <w:proofErr w:type="gramStart"/>
+      <w:r>
+        <w:rPr>
+          <w:rFonts w:cstheme="minorHAnsi"/>
+          <w:b/>
+        </w:rPr>
+        <w:t>git</w:t>
+      </w:r>
+      <w:proofErr w:type="spellEnd"/>
+      <w:proofErr w:type="gramEnd"/>
+      <w:r>
+        <w:rPr>
+          <w:rFonts w:cstheme="minorHAnsi"/>
+          <w:b/>
+        </w:rPr>
+        <w:t xml:space="preserve"> commit –m ‘[message]’ </w:t>
       </w:r>
       <w:r>
         <w:rPr>
@@ -1403,12 +1900,23 @@
           <w:rFonts w:cstheme="minorHAnsi"/>
         </w:rPr>
       </w:pPr>
-      <w:r>
-        <w:rPr>
-          <w:rFonts w:cstheme="minorHAnsi"/>
-          <w:b/>
-        </w:rPr>
-        <w:t xml:space="preserve">git commit –a –m ‘[message]’ </w:t>
+      <w:proofErr w:type="spellStart"/>
+      <w:proofErr w:type="gramStart"/>
+      <w:r>
+        <w:rPr>
+          <w:rFonts w:cstheme="minorHAnsi"/>
+          <w:b/>
+        </w:rPr>
+        <w:t>git</w:t>
+      </w:r>
+      <w:proofErr w:type="spellEnd"/>
+      <w:proofErr w:type="gramEnd"/>
+      <w:r>
+        <w:rPr>
+          <w:rFonts w:cstheme="minorHAnsi"/>
+          <w:b/>
+        </w:rPr>
+        <w:t xml:space="preserve"> commit –a –m ‘[message]’ </w:t>
       </w:r>
       <w:r>
         <w:rPr>
@@ -1423,32 +1931,62 @@
           <w:rFonts w:cstheme="minorHAnsi"/>
         </w:rPr>
       </w:pPr>
-      <w:r>
-        <w:rPr>
-          <w:rFonts w:cstheme="minorHAnsi"/>
-          <w:b/>
-        </w:rPr>
-        <w:t xml:space="preserve">git push origin master </w:t>
-      </w:r>
-      <w:r>
-        <w:rPr>
-          <w:rFonts w:cstheme="minorHAnsi"/>
-        </w:rPr>
-        <w:t>– to push your changes to your repository on github</w:t>
-      </w:r>
-    </w:p>
-    <w:p>
-      <w:pPr>
-        <w:rPr>
-          <w:rFonts w:cstheme="minorHAnsi"/>
-        </w:rPr>
-      </w:pPr>
-      <w:r>
-        <w:rPr>
-          <w:rFonts w:cstheme="minorHAnsi"/>
-          <w:b/>
-        </w:rPr>
-        <w:t>git status</w:t>
+      <w:proofErr w:type="spellStart"/>
+      <w:proofErr w:type="gramStart"/>
+      <w:r>
+        <w:rPr>
+          <w:rFonts w:cstheme="minorHAnsi"/>
+          <w:b/>
+        </w:rPr>
+        <w:t>git</w:t>
+      </w:r>
+      <w:proofErr w:type="spellEnd"/>
+      <w:proofErr w:type="gramEnd"/>
+      <w:r>
+        <w:rPr>
+          <w:rFonts w:cstheme="minorHAnsi"/>
+          <w:b/>
+        </w:rPr>
+        <w:t xml:space="preserve"> push origin master </w:t>
+      </w:r>
+      <w:r>
+        <w:rPr>
+          <w:rFonts w:cstheme="minorHAnsi"/>
+        </w:rPr>
+        <w:t xml:space="preserve">– to push your changes to your repository on </w:t>
+      </w:r>
+      <w:proofErr w:type="spellStart"/>
+      <w:r>
+        <w:rPr>
+          <w:rFonts w:cstheme="minorHAnsi"/>
+        </w:rPr>
+        <w:t>github</w:t>
+      </w:r>
+      <w:proofErr w:type="spellEnd"/>
+    </w:p>
+    <w:p>
+      <w:pPr>
+        <w:rPr>
+          <w:rFonts w:cstheme="minorHAnsi"/>
+        </w:rPr>
+      </w:pPr>
+      <w:proofErr w:type="spellStart"/>
+      <w:proofErr w:type="gramStart"/>
+      <w:r>
+        <w:rPr>
+          <w:rFonts w:cstheme="minorHAnsi"/>
+          <w:b/>
+        </w:rPr>
+        <w:t>git</w:t>
+      </w:r>
+      <w:proofErr w:type="spellEnd"/>
+      <w:proofErr w:type="gramEnd"/>
+      <w:r>
+        <w:rPr>
+          <w:rFonts w:cstheme="minorHAnsi"/>
+          <w:b/>
+        </w:rPr>
+        <w:t xml:space="preserve"> status</w:t>
       </w:r>
       <w:r>
         <w:rPr>
@@ -1463,12 +2001,23 @@
           <w:rFonts w:cstheme="minorHAnsi"/>
         </w:rPr>
       </w:pPr>
-      <w:r>
-        <w:rPr>
-          <w:rFonts w:cstheme="minorHAnsi"/>
-          <w:b/>
-        </w:rPr>
-        <w:t>git log</w:t>
+      <w:proofErr w:type="spellStart"/>
+      <w:proofErr w:type="gramStart"/>
+      <w:r>
+        <w:rPr>
+          <w:rFonts w:cstheme="minorHAnsi"/>
+          <w:b/>
+        </w:rPr>
+        <w:t>git</w:t>
+      </w:r>
+      <w:proofErr w:type="spellEnd"/>
+      <w:proofErr w:type="gramEnd"/>
+      <w:r>
+        <w:rPr>
+          <w:rFonts w:cstheme="minorHAnsi"/>
+          <w:b/>
+        </w:rPr>
+        <w:t xml:space="preserve"> log</w:t>
       </w:r>
       <w:r>
         <w:rPr>
@@ -1483,12 +2032,23 @@
           <w:rFonts w:cstheme="minorHAnsi"/>
         </w:rPr>
       </w:pPr>
-      <w:r>
-        <w:rPr>
-          <w:rFonts w:cstheme="minorHAnsi"/>
-          <w:b/>
-        </w:rPr>
-        <w:t>git branch</w:t>
+      <w:proofErr w:type="spellStart"/>
+      <w:proofErr w:type="gramStart"/>
+      <w:r>
+        <w:rPr>
+          <w:rFonts w:cstheme="minorHAnsi"/>
+          <w:b/>
+        </w:rPr>
+        <w:t>git</w:t>
+      </w:r>
+      <w:proofErr w:type="spellEnd"/>
+      <w:proofErr w:type="gramEnd"/>
+      <w:r>
+        <w:rPr>
+          <w:rFonts w:cstheme="minorHAnsi"/>
+          <w:b/>
+        </w:rPr>
+        <w:t xml:space="preserve"> branch</w:t>
       </w:r>
       <w:r>
         <w:rPr>
@@ -1503,13 +2063,25 @@
           <w:rFonts w:cstheme="minorHAnsi"/>
         </w:rPr>
       </w:pPr>
-      <w:r>
-        <w:rPr>
-          <w:rFonts w:cstheme="minorHAnsi"/>
-          <w:b/>
-          <w:i/>
-        </w:rPr>
-        <w:t>git branch [new-head-name] [reference to a specific commit]</w:t>
+      <w:proofErr w:type="spellStart"/>
+      <w:proofErr w:type="gramStart"/>
+      <w:r>
+        <w:rPr>
+          <w:rFonts w:cstheme="minorHAnsi"/>
+          <w:b/>
+          <w:i/>
+        </w:rPr>
+        <w:t>git</w:t>
+      </w:r>
+      <w:proofErr w:type="spellEnd"/>
+      <w:proofErr w:type="gramEnd"/>
+      <w:r>
+        <w:rPr>
+          <w:rFonts w:cstheme="minorHAnsi"/>
+          <w:b/>
+          <w:i/>
+        </w:rPr>
+        <w:t xml:space="preserve"> branch [new-head-name] [reference to a specific commit]</w:t>
       </w:r>
       <w:r>
         <w:rPr>
@@ -1531,12 +2103,23 @@
           <w:rFonts w:cstheme="minorHAnsi"/>
         </w:rPr>
       </w:pPr>
-      <w:r>
-        <w:rPr>
-          <w:rFonts w:cstheme="minorHAnsi"/>
-          <w:b/>
-        </w:rPr>
-        <w:t>git diff [head1]…[head2]</w:t>
+      <w:proofErr w:type="spellStart"/>
+      <w:proofErr w:type="gramStart"/>
+      <w:r>
+        <w:rPr>
+          <w:rFonts w:cstheme="minorHAnsi"/>
+          <w:b/>
+        </w:rPr>
+        <w:t>git</w:t>
+      </w:r>
+      <w:proofErr w:type="spellEnd"/>
+      <w:proofErr w:type="gramEnd"/>
+      <w:r>
+        <w:rPr>
+          <w:rFonts w:cstheme="minorHAnsi"/>
+          <w:b/>
+        </w:rPr>
+        <w:t xml:space="preserve"> diff [head1]…[head2]</w:t>
       </w:r>
       <w:r>
         <w:rPr>
@@ -1551,12 +2134,23 @@
           <w:rFonts w:cstheme="minorHAnsi"/>
         </w:rPr>
       </w:pPr>
-      <w:r>
-        <w:rPr>
-          <w:rFonts w:cstheme="minorHAnsi"/>
-          <w:b/>
-        </w:rPr>
-        <w:t>git checkout [head-name]</w:t>
+      <w:proofErr w:type="spellStart"/>
+      <w:proofErr w:type="gramStart"/>
+      <w:r>
+        <w:rPr>
+          <w:rFonts w:cstheme="minorHAnsi"/>
+          <w:b/>
+        </w:rPr>
+        <w:t>git</w:t>
+      </w:r>
+      <w:proofErr w:type="spellEnd"/>
+      <w:proofErr w:type="gramEnd"/>
+      <w:r>
+        <w:rPr>
+          <w:rFonts w:cstheme="minorHAnsi"/>
+          <w:b/>
+        </w:rPr>
+        <w:t xml:space="preserve"> checkout [head-name]</w:t>
       </w:r>
       <w:r>
         <w:rPr>
@@ -1571,12 +2165,39 @@
           <w:rFonts w:cstheme="minorHAnsi"/>
         </w:rPr>
       </w:pPr>
-      <w:r>
-        <w:rPr>
-          <w:rFonts w:cstheme="minorHAnsi"/>
-          <w:b/>
-        </w:rPr>
-        <w:t>git merge [target_branch]</w:t>
+      <w:proofErr w:type="spellStart"/>
+      <w:proofErr w:type="gramStart"/>
+      <w:r>
+        <w:rPr>
+          <w:rFonts w:cstheme="minorHAnsi"/>
+          <w:b/>
+        </w:rPr>
+        <w:t>git</w:t>
+      </w:r>
+      <w:proofErr w:type="spellEnd"/>
+      <w:proofErr w:type="gramEnd"/>
+      <w:r>
+        <w:rPr>
+          <w:rFonts w:cstheme="minorHAnsi"/>
+          <w:b/>
+        </w:rPr>
+        <w:t xml:space="preserve"> merge [</w:t>
+      </w:r>
+      <w:proofErr w:type="spellStart"/>
+      <w:r>
+        <w:rPr>
+          <w:rFonts w:cstheme="minorHAnsi"/>
+          <w:b/>
+        </w:rPr>
+        <w:t>target_branch</w:t>
+      </w:r>
+      <w:proofErr w:type="spellEnd"/>
+      <w:r>
+        <w:rPr>
+          <w:rFonts w:cstheme="minorHAnsi"/>
+          <w:b/>
+        </w:rPr>
+        <w:t>]</w:t>
       </w:r>
       <w:r>
         <w:rPr>
@@ -1597,12 +2218,23 @@
           <w:rFonts w:cstheme="minorHAnsi"/>
         </w:rPr>
       </w:pPr>
-      <w:r>
-        <w:rPr>
-          <w:rFonts w:cstheme="minorHAnsi"/>
-          <w:b/>
-        </w:rPr>
-        <w:t>git pull</w:t>
+      <w:proofErr w:type="spellStart"/>
+      <w:proofErr w:type="gramStart"/>
+      <w:r>
+        <w:rPr>
+          <w:rFonts w:cstheme="minorHAnsi"/>
+          <w:b/>
+        </w:rPr>
+        <w:t>git</w:t>
+      </w:r>
+      <w:proofErr w:type="spellEnd"/>
+      <w:proofErr w:type="gramEnd"/>
+      <w:r>
+        <w:rPr>
+          <w:rFonts w:cstheme="minorHAnsi"/>
+          <w:b/>
+        </w:rPr>
+        <w:t xml:space="preserve"> pull</w:t>
       </w:r>
       <w:r>
         <w:rPr>
@@ -1627,6 +2259,157 @@
       <w:r>
         <w:rPr>
           <w:rFonts w:cstheme="minorHAnsi"/>
+          <w:b/>
+          <w:u w:val="single"/>
+        </w:rPr>
+        <w:t>INCASE STUFF BREAKS</w:t>
+      </w:r>
+    </w:p>
+    <w:p>
+      <w:pPr>
+        <w:rPr>
+          <w:rFonts w:cstheme="minorHAnsi"/>
+        </w:rPr>
+      </w:pPr>
+      <w:proofErr w:type="spellStart"/>
+      <w:proofErr w:type="gramStart"/>
+      <w:r>
+        <w:rPr>
+          <w:rFonts w:cstheme="minorHAnsi"/>
+          <w:b/>
+        </w:rPr>
+        <w:t>git</w:t>
+      </w:r>
+      <w:proofErr w:type="spellEnd"/>
+      <w:proofErr w:type="gramEnd"/>
+      <w:r>
+        <w:rPr>
+          <w:rFonts w:cstheme="minorHAnsi"/>
+          <w:b/>
+        </w:rPr>
+        <w:t xml:space="preserve"> checkout – [filename]</w:t>
+      </w:r>
+      <w:r>
+        <w:rPr>
+          <w:rFonts w:cstheme="minorHAnsi"/>
+        </w:rPr>
+        <w:t xml:space="preserve"> – This will replace the changes in your current branch with the last content in HEAD. All added files will still exist</w:t>
+      </w:r>
+    </w:p>
+    <w:p>
+      <w:pPr>
+        <w:rPr>
+          <w:rFonts w:cstheme="minorHAnsi"/>
+        </w:rPr>
+      </w:pPr>
+      <w:proofErr w:type="spellStart"/>
+      <w:r>
+        <w:rPr>
+          <w:rFonts w:cstheme="minorHAnsi"/>
+          <w:b/>
+        </w:rPr>
+        <w:t>git</w:t>
+      </w:r>
+      <w:proofErr w:type="spellEnd"/>
+      <w:r>
+        <w:rPr>
+          <w:rFonts w:cstheme="minorHAnsi"/>
+          <w:b/>
+        </w:rPr>
+        <w:t xml:space="preserve"> fetch origin -&gt; </w:t>
+      </w:r>
+      <w:proofErr w:type="spellStart"/>
+      <w:r>
+        <w:rPr>
+          <w:rFonts w:cstheme="minorHAnsi"/>
+          <w:b/>
+        </w:rPr>
+        <w:t>git</w:t>
+      </w:r>
+      <w:proofErr w:type="spellEnd"/>
+      <w:r>
+        <w:rPr>
+          <w:rFonts w:cstheme="minorHAnsi"/>
+          <w:b/>
+        </w:rPr>
+        <w:t xml:space="preserve"> reset –hard origin/master</w:t>
+      </w:r>
+      <w:r>
+        <w:rPr>
+          <w:rFonts w:cstheme="minorHAnsi"/>
+        </w:rPr>
+        <w:t xml:space="preserve"> – Will drop all local changes and commits to fetch the latest history from the server </w:t>
+      </w:r>
+    </w:p>
+    <w:p>
+      <w:pPr>
+        <w:rPr>
+          <w:rFonts w:cstheme="minorHAnsi"/>
+        </w:rPr>
+      </w:pPr>
+    </w:p>
+    <w:p>
+      <w:pPr>
+        <w:rPr>
+          <w:rFonts w:cstheme="minorHAnsi"/>
+        </w:rPr>
+      </w:pPr>
+    </w:p>
+    <w:p>
+      <w:pPr>
+        <w:rPr>
+          <w:rFonts w:cstheme="minorHAnsi"/>
+        </w:rPr>
+      </w:pPr>
+      <w:r>
+        <w:rPr>
+          <w:rFonts w:cstheme="minorHAnsi"/>
+          <w:b/>
+          <w:u w:val="single"/>
+        </w:rPr>
+        <w:t>COOL STUFF</w:t>
+      </w:r>
+    </w:p>
+    <w:p>
+      <w:pPr>
+        <w:rPr>
+          <w:rFonts w:cstheme="minorHAnsi"/>
+        </w:rPr>
+      </w:pPr>
+      <w:proofErr w:type="spellStart"/>
+      <w:proofErr w:type="gramStart"/>
+      <w:r>
+        <w:rPr>
+          <w:rFonts w:cstheme="minorHAnsi"/>
+          <w:b/>
+        </w:rPr>
+        <w:t>gitk</w:t>
+      </w:r>
+      <w:proofErr w:type="spellEnd"/>
+      <w:proofErr w:type="gramEnd"/>
+      <w:r>
+        <w:rPr>
+          <w:rFonts w:cstheme="minorHAnsi"/>
+        </w:rPr>
+        <w:t xml:space="preserve"> – brings up a simple GUI with a visualization of your current repo structure</w:t>
+      </w:r>
+    </w:p>
+    <w:p>
+      <w:pPr>
+        <w:rPr>
+          <w:rFonts w:cstheme="minorHAnsi"/>
+        </w:rPr>
+      </w:pPr>
+    </w:p>
+    <w:p>
+      <w:pPr>
+        <w:rPr>
+          <w:rFonts w:cstheme="minorHAnsi"/>
+        </w:rPr>
+      </w:pPr>
+      <w:r>
+        <w:rPr>
+          <w:rFonts w:cstheme="minorHAnsi"/>
         </w:rPr>
         <w:br w:type="page"/>
       </w:r>
@@ -1637,6 +2420,7 @@
           <w:rFonts w:cstheme="minorHAnsi"/>
         </w:rPr>
       </w:pPr>
+      <w:proofErr w:type="spellStart"/>
       <w:r>
         <w:rPr>
           <w:rFonts w:cstheme="minorHAnsi"/>
@@ -1644,7 +2428,16 @@
           <w:u w:val="single"/>
         </w:rPr>
         <w:lastRenderedPageBreak/>
-        <w:t>Git Definitions</w:t>
+        <w:t>Git</w:t>
+      </w:r>
+      <w:proofErr w:type="spellEnd"/>
+      <w:r>
+        <w:rPr>
+          <w:rFonts w:cstheme="minorHAnsi"/>
+          <w:b/>
+          <w:u w:val="single"/>
+        </w:rPr>
+        <w:t xml:space="preserve"> Definitions</w:t>
       </w:r>
     </w:p>
     <w:p>
@@ -2953,7 +3746,7 @@
 </file>
 
 <file path=customXml/itemProps1.xml><?xml version="1.0" encoding="utf-8"?>
-<ds:datastoreItem xmlns:ds="http://schemas.openxmlformats.org/officeDocument/2006/customXml" ds:itemID="{B4F2B314-44C3-4487-BFEF-5910916ADBDE}">
+<ds:datastoreItem xmlns:ds="http://schemas.openxmlformats.org/officeDocument/2006/customXml" ds:itemID="{F167775D-B8AE-4977-9084-99EFEDB4F603}">
   <ds:schemaRefs>
     <ds:schemaRef ds:uri="http://schemas.openxmlformats.org/officeDocument/2006/bibliography"/>
   </ds:schemaRefs>

</xml_diff>

<commit_message>
Added references, good people links and a .doc version of the tutorial
</commit_message>
<xml_diff>
--- a/GIT Tut.docx
+++ b/GIT Tut.docx
@@ -2303,6 +2303,7 @@
         </w:rPr>
       </w:pPr>
       <w:proofErr w:type="spellStart"/>
+      <w:proofErr w:type="gramStart"/>
       <w:r>
         <w:rPr>
           <w:rFonts w:cstheme="minorHAnsi"/>
@@ -2311,6 +2312,7 @@
         <w:t>git</w:t>
       </w:r>
       <w:proofErr w:type="spellEnd"/>
+      <w:proofErr w:type="gramEnd"/>
       <w:r>
         <w:rPr>
           <w:rFonts w:cstheme="minorHAnsi"/>
@@ -2407,12 +2409,6 @@
           <w:rFonts w:cstheme="minorHAnsi"/>
         </w:rPr>
       </w:pPr>
-      <w:r>
-        <w:rPr>
-          <w:rFonts w:cstheme="minorHAnsi"/>
-        </w:rPr>
-        <w:br w:type="page"/>
-      </w:r>
     </w:p>
     <w:p>
       <w:pPr>
@@ -2427,7 +2423,6 @@
           <w:b/>
           <w:u w:val="single"/>
         </w:rPr>
-        <w:lastRenderedPageBreak/>
         <w:t>Git</w:t>
       </w:r>
       <w:proofErr w:type="spellEnd"/>
@@ -2486,6 +2481,187 @@
           <w:rFonts w:cstheme="minorHAnsi"/>
         </w:rPr>
       </w:pPr>
+    </w:p>
+    <w:p>
+      <w:pPr>
+        <w:rPr>
+          <w:rFonts w:cstheme="minorHAnsi"/>
+        </w:rPr>
+      </w:pPr>
+    </w:p>
+    <w:p>
+      <w:pPr>
+        <w:rPr>
+          <w:rFonts w:cstheme="minorHAnsi"/>
+          <w:b/>
+        </w:rPr>
+      </w:pPr>
+      <w:r>
+        <w:rPr>
+          <w:rFonts w:cstheme="minorHAnsi"/>
+          <w:b/>
+          <w:u w:val="single"/>
+        </w:rPr>
+        <w:t>Good People</w:t>
+      </w:r>
+    </w:p>
+    <w:p>
+      <w:hyperlink r:id="rId10" w:history="1">
+        <w:r>
+          <w:rPr>
+            <w:rStyle w:val="Hyperlink"/>
+          </w:rPr>
+          <w:t>http://book.git-scm.com/</w:t>
+        </w:r>
+      </w:hyperlink>
+    </w:p>
+    <w:p>
+      <w:hyperlink r:id="rId11" w:history="1">
+        <w:r>
+          <w:rPr>
+            <w:rStyle w:val="Hyperlink"/>
+          </w:rPr>
+          <w:t>http://progit.org/book/</w:t>
+        </w:r>
+      </w:hyperlink>
+    </w:p>
+    <w:p>
+      <w:hyperlink r:id="rId12" w:history="1">
+        <w:r>
+          <w:rPr>
+            <w:rStyle w:val="Hyperlink"/>
+          </w:rPr>
+          <w:t>http://think-like-a-git.net/</w:t>
+        </w:r>
+      </w:hyperlink>
+    </w:p>
+    <w:p>
+      <w:hyperlink r:id="rId13" w:history="1">
+        <w:r>
+          <w:rPr>
+            <w:rStyle w:val="Hyperlink"/>
+          </w:rPr>
+          <w:t>http://help.github.com/</w:t>
+        </w:r>
+      </w:hyperlink>
+    </w:p>
+    <w:p>
+      <w:hyperlink r:id="rId14" w:history="1">
+        <w:r>
+          <w:rPr>
+            <w:rStyle w:val="Hyperlink"/>
+          </w:rPr>
+          <w:t>http://marklodato.github.com/visual-git-guide/index-en.html</w:t>
+        </w:r>
+      </w:hyperlink>
+    </w:p>
+    <w:p>
+      <w:hyperlink r:id="rId15" w:history="1">
+        <w:r>
+          <w:rPr>
+            <w:rStyle w:val="Hyperlink"/>
+          </w:rPr>
+          <w:t>http://rogerdudler.github.com/git-guide/</w:t>
+        </w:r>
+      </w:hyperlink>
+    </w:p>
+    <w:p>
+      <w:hyperlink r:id="rId16" w:history="1">
+        <w:r>
+          <w:rPr>
+            <w:rStyle w:val="Hyperlink"/>
+          </w:rPr>
+          <w:t>http://www.eecs.harvard.edu/~cduan/technical/git/</w:t>
+        </w:r>
+      </w:hyperlink>
+    </w:p>
+    <w:p/>
+    <w:p>
+      <w:r>
+        <w:rPr>
+          <w:b/>
+          <w:u w:val="single"/>
+        </w:rPr>
+        <w:t>References</w:t>
+      </w:r>
+    </w:p>
+    <w:p>
+      <w:hyperlink r:id="rId17" w:history="1">
+        <w:r>
+          <w:rPr>
+            <w:rStyle w:val="Hyperlink"/>
+          </w:rPr>
+          <w:t>http://www.eecs.harvard.edu/~cduan/technical/git/</w:t>
+        </w:r>
+      </w:hyperlink>
+      <w:r>
+        <w:t xml:space="preserve"> </w:t>
+      </w:r>
+      <w:r>
+        <w:sym w:font="Wingdings" w:char="F0DF"/>
+      </w:r>
+      <w:r>
+        <w:t xml:space="preserve"> The biggest help I’ve had in understanding the basics and underlying system behind </w:t>
+      </w:r>
+      <w:proofErr w:type="spellStart"/>
+      <w:r>
+        <w:t>git</w:t>
+      </w:r>
+      <w:proofErr w:type="spellEnd"/>
+      <w:r>
+        <w:t>.</w:t>
+      </w:r>
+    </w:p>
+    <w:p>
+      <w:hyperlink r:id="rId18" w:history="1">
+        <w:r>
+          <w:rPr>
+            <w:rStyle w:val="Hyperlink"/>
+          </w:rPr>
+          <w:t>http://rogerdudler.github.com/git-guide/</w:t>
+        </w:r>
+      </w:hyperlink>
+      <w:r>
+        <w:t xml:space="preserve"> </w:t>
+      </w:r>
+      <w:r>
+        <w:sym w:font="Wingdings" w:char="F0DF"/>
+      </w:r>
+      <w:r>
+        <w:t xml:space="preserve"> A great and simple guide to </w:t>
+      </w:r>
+      <w:proofErr w:type="spellStart"/>
+      <w:r>
+        <w:t>git</w:t>
+      </w:r>
+      <w:proofErr w:type="spellEnd"/>
+      <w:r>
+        <w:t>.</w:t>
+      </w:r>
+    </w:p>
+    <w:p>
+      <w:pPr>
+        <w:rPr>
+          <w:rFonts w:cstheme="minorHAnsi"/>
+        </w:rPr>
+      </w:pPr>
+      <w:hyperlink r:id="rId19" w:history="1">
+        <w:r>
+          <w:rPr>
+            <w:rStyle w:val="Hyperlink"/>
+          </w:rPr>
+          <w:t>http://help.github.com</w:t>
+        </w:r>
+      </w:hyperlink>
+      <w:r>
+        <w:t xml:space="preserve"> </w:t>
+      </w:r>
+      <w:r>
+        <w:sym w:font="Wingdings" w:char="F0DF"/>
+      </w:r>
+      <w:r>
+        <w:t xml:space="preserve"> Obviously</w:t>
+      </w:r>
     </w:p>
     <w:sectPr>
       <w:pgSz w:w="12240" w:h="15840"/>
@@ -3746,7 +3922,7 @@
 </file>
 
 <file path=customXml/itemProps1.xml><?xml version="1.0" encoding="utf-8"?>
-<ds:datastoreItem xmlns:ds="http://schemas.openxmlformats.org/officeDocument/2006/customXml" ds:itemID="{F167775D-B8AE-4977-9084-99EFEDB4F603}">
+<ds:datastoreItem xmlns:ds="http://schemas.openxmlformats.org/officeDocument/2006/customXml" ds:itemID="{0EB3EB10-3FD6-45E7-B0B8-EFA20AA5C61A}">
   <ds:schemaRefs>
     <ds:schemaRef ds:uri="http://schemas.openxmlformats.org/officeDocument/2006/bibliography"/>
   </ds:schemaRefs>

</xml_diff>

<commit_message>
Added a real title
</commit_message>
<xml_diff>
--- a/GIT Tut.docx
+++ b/GIT Tut.docx
@@ -17,7 +17,15 @@
           <w:sz w:val="56"/>
           <w:szCs w:val="56"/>
         </w:rPr>
-        <w:t>GIT Tut-tut-tut</w:t>
+        <w:t>GIT Tut</w:t>
+      </w:r>
+      <w:r>
+        <w:rPr>
+          <w:rFonts w:cstheme="minorHAnsi"/>
+          <w:sz w:val="56"/>
+          <w:szCs w:val="56"/>
+        </w:rPr>
+        <w:t>orial</w:t>
       </w:r>
     </w:p>
     <w:p>
@@ -3922,7 +3930,7 @@
 </file>
 
 <file path=customXml/itemProps1.xml><?xml version="1.0" encoding="utf-8"?>
-<ds:datastoreItem xmlns:ds="http://schemas.openxmlformats.org/officeDocument/2006/customXml" ds:itemID="{0EB3EB10-3FD6-45E7-B0B8-EFA20AA5C61A}">
+<ds:datastoreItem xmlns:ds="http://schemas.openxmlformats.org/officeDocument/2006/customXml" ds:itemID="{BB23D6D5-392E-43F7-8A5E-2FD792EA8856}">
   <ds:schemaRefs>
     <ds:schemaRef ds:uri="http://schemas.openxmlformats.org/officeDocument/2006/bibliography"/>
   </ds:schemaRefs>

</xml_diff>

<commit_message>
Added a definition for HEAD
</commit_message>
<xml_diff>
--- a/GIT Tut.docx
+++ b/GIT Tut.docx
@@ -107,37 +107,14 @@
         <w:rPr>
           <w:rFonts w:cstheme="minorHAnsi"/>
         </w:rPr>
-        <w:t xml:space="preserve">Connect to </w:t>
-      </w:r>
-      <w:proofErr w:type="spellStart"/>
-      <w:r>
-        <w:rPr>
-          <w:rFonts w:cstheme="minorHAnsi"/>
-        </w:rPr>
-        <w:t>GitHub</w:t>
-      </w:r>
-      <w:proofErr w:type="spellEnd"/>
-      <w:r>
-        <w:rPr>
-          <w:rFonts w:cstheme="minorHAnsi"/>
-        </w:rPr>
-        <w:t xml:space="preserve"> (</w:t>
-      </w:r>
-      <w:proofErr w:type="spellStart"/>
-      <w:r>
-        <w:rPr>
-          <w:rFonts w:cstheme="minorHAnsi"/>
-          <w:i/>
-        </w:rPr>
-        <w:t>ssh</w:t>
-      </w:r>
-      <w:proofErr w:type="spellEnd"/>
-      <w:r>
-        <w:rPr>
-          <w:rFonts w:cstheme="minorHAnsi"/>
-          <w:i/>
-        </w:rPr>
-        <w:t xml:space="preserve"> –T </w:t>
+        <w:t>Connect to GitHub (</w:t>
+      </w:r>
+      <w:r>
+        <w:rPr>
+          <w:rFonts w:cstheme="minorHAnsi"/>
+          <w:i/>
+        </w:rPr>
+        <w:t xml:space="preserve">ssh –T </w:t>
       </w:r>
       <w:hyperlink r:id="rId6" w:history="1">
         <w:r>
@@ -174,37 +151,12 @@
         </w:rPr>
         <w:t xml:space="preserve">Set up </w:t>
       </w:r>
-      <w:proofErr w:type="spellStart"/>
-      <w:r>
-        <w:rPr>
-          <w:rFonts w:cstheme="minorHAnsi"/>
-          <w:i/>
-        </w:rPr>
-        <w:t>git</w:t>
-      </w:r>
-      <w:proofErr w:type="spellEnd"/>
-      <w:r>
-        <w:rPr>
-          <w:rFonts w:cstheme="minorHAnsi"/>
-          <w:i/>
-        </w:rPr>
-        <w:t xml:space="preserve"> </w:t>
-      </w:r>
-      <w:proofErr w:type="spellStart"/>
-      <w:r>
-        <w:rPr>
-          <w:rFonts w:cstheme="minorHAnsi"/>
-          <w:i/>
-        </w:rPr>
-        <w:t>config</w:t>
-      </w:r>
-      <w:proofErr w:type="spellEnd"/>
-      <w:r>
-        <w:rPr>
-          <w:rFonts w:cstheme="minorHAnsi"/>
-          <w:i/>
-        </w:rPr>
-        <w:t xml:space="preserve"> –global user.name “Your Name”</w:t>
+      <w:r>
+        <w:rPr>
+          <w:rFonts w:cstheme="minorHAnsi"/>
+          <w:i/>
+        </w:rPr>
+        <w:t>git config –global user.name “Your Name”</w:t>
       </w:r>
     </w:p>
     <w:p>
@@ -219,53 +171,12 @@
           <w:u w:val="single"/>
         </w:rPr>
       </w:pPr>
-      <w:proofErr w:type="spellStart"/>
-      <w:r>
-        <w:rPr>
-          <w:rFonts w:cstheme="minorHAnsi"/>
-          <w:i/>
-        </w:rPr>
-        <w:t>Git</w:t>
-      </w:r>
-      <w:proofErr w:type="spellEnd"/>
-      <w:r>
-        <w:rPr>
-          <w:rFonts w:cstheme="minorHAnsi"/>
-          <w:i/>
-        </w:rPr>
-        <w:t xml:space="preserve"> </w:t>
-      </w:r>
-      <w:proofErr w:type="spellStart"/>
-      <w:r>
-        <w:rPr>
-          <w:rFonts w:cstheme="minorHAnsi"/>
-          <w:i/>
-        </w:rPr>
-        <w:t>config</w:t>
-      </w:r>
-      <w:proofErr w:type="spellEnd"/>
-      <w:r>
-        <w:rPr>
-          <w:rFonts w:cstheme="minorHAnsi"/>
-          <w:i/>
-        </w:rPr>
-        <w:t xml:space="preserve"> –global </w:t>
-      </w:r>
-      <w:proofErr w:type="spellStart"/>
-      <w:r>
-        <w:rPr>
-          <w:rFonts w:cstheme="minorHAnsi"/>
-          <w:i/>
-        </w:rPr>
-        <w:t>user.email</w:t>
-      </w:r>
-      <w:proofErr w:type="spellEnd"/>
-      <w:r>
-        <w:rPr>
-          <w:rFonts w:cstheme="minorHAnsi"/>
-          <w:i/>
-        </w:rPr>
-        <w:t xml:space="preserve"> [your email]</w:t>
+      <w:r>
+        <w:rPr>
+          <w:rFonts w:cstheme="minorHAnsi"/>
+          <w:i/>
+        </w:rPr>
+        <w:t>Git config –global user.email [your email]</w:t>
       </w:r>
       <w:r>
         <w:rPr>
@@ -293,21 +204,12 @@
         </w:rPr>
         <w:t>Create a directory for your project (</w:t>
       </w:r>
-      <w:proofErr w:type="spellStart"/>
-      <w:r>
-        <w:rPr>
-          <w:rFonts w:cstheme="minorHAnsi"/>
-          <w:i/>
-        </w:rPr>
-        <w:t>mkdir</w:t>
-      </w:r>
-      <w:proofErr w:type="spellEnd"/>
-      <w:r>
-        <w:rPr>
-          <w:rFonts w:cstheme="minorHAnsi"/>
-          <w:i/>
-        </w:rPr>
-        <w:t xml:space="preserve"> ~/[project]</w:t>
+      <w:r>
+        <w:rPr>
+          <w:rFonts w:cstheme="minorHAnsi"/>
+          <w:i/>
+        </w:rPr>
+        <w:t>mkdir ~/[project]</w:t>
       </w:r>
       <w:r>
         <w:rPr>
@@ -334,21 +236,12 @@
         </w:rPr>
         <w:t xml:space="preserve">Change to your new project directory using </w:t>
       </w:r>
-      <w:proofErr w:type="spellStart"/>
-      <w:r>
-        <w:rPr>
-          <w:rFonts w:cstheme="minorHAnsi"/>
-          <w:i/>
-        </w:rPr>
-        <w:t>cd</w:t>
-      </w:r>
-      <w:proofErr w:type="spellEnd"/>
-      <w:r>
-        <w:rPr>
-          <w:rFonts w:cstheme="minorHAnsi"/>
-          <w:i/>
-        </w:rPr>
-        <w:t xml:space="preserve"> ~/[project]</w:t>
+      <w:r>
+        <w:rPr>
+          <w:rFonts w:cstheme="minorHAnsi"/>
+          <w:i/>
+        </w:rPr>
+        <w:t>cd ~/[project]</w:t>
       </w:r>
     </w:p>
     <w:p>
@@ -369,21 +262,12 @@
         </w:rPr>
         <w:t xml:space="preserve">Use </w:t>
       </w:r>
-      <w:proofErr w:type="spellStart"/>
-      <w:r>
-        <w:rPr>
-          <w:rFonts w:cstheme="minorHAnsi"/>
-          <w:i/>
-        </w:rPr>
-        <w:t>git</w:t>
-      </w:r>
-      <w:proofErr w:type="spellEnd"/>
-      <w:r>
-        <w:rPr>
-          <w:rFonts w:cstheme="minorHAnsi"/>
-          <w:i/>
-        </w:rPr>
-        <w:t xml:space="preserve"> init</w:t>
+      <w:r>
+        <w:rPr>
+          <w:rFonts w:cstheme="minorHAnsi"/>
+          <w:i/>
+        </w:rPr>
+        <w:t>git init</w:t>
       </w:r>
       <w:r>
         <w:rPr>
@@ -442,37 +326,12 @@
         </w:rPr>
         <w:t xml:space="preserve">Once you have your files use </w:t>
       </w:r>
-      <w:proofErr w:type="spellStart"/>
-      <w:r>
-        <w:rPr>
-          <w:rFonts w:cstheme="minorHAnsi"/>
-          <w:i/>
-        </w:rPr>
-        <w:t>git</w:t>
-      </w:r>
-      <w:proofErr w:type="spellEnd"/>
-      <w:r>
-        <w:rPr>
-          <w:rFonts w:cstheme="minorHAnsi"/>
-          <w:i/>
-        </w:rPr>
-        <w:t xml:space="preserve"> </w:t>
-      </w:r>
-      <w:proofErr w:type="gramStart"/>
-      <w:r>
-        <w:rPr>
-          <w:rFonts w:cstheme="minorHAnsi"/>
-          <w:i/>
-        </w:rPr>
-        <w:t>add .</w:t>
-      </w:r>
-      <w:proofErr w:type="gramEnd"/>
-      <w:r>
-        <w:rPr>
-          <w:rFonts w:cstheme="minorHAnsi"/>
-          <w:i/>
-        </w:rPr>
-        <w:t xml:space="preserve">  </w:t>
+      <w:r>
+        <w:rPr>
+          <w:rFonts w:cstheme="minorHAnsi"/>
+          <w:i/>
+        </w:rPr>
+        <w:t xml:space="preserve">git add .  </w:t>
       </w:r>
       <w:r>
         <w:rPr>
@@ -480,21 +339,12 @@
         </w:rPr>
         <w:t xml:space="preserve">to add all files to your commit queue (you can also use </w:t>
       </w:r>
-      <w:proofErr w:type="spellStart"/>
-      <w:r>
-        <w:rPr>
-          <w:rFonts w:cstheme="minorHAnsi"/>
-          <w:i/>
-        </w:rPr>
-        <w:t>git</w:t>
-      </w:r>
-      <w:proofErr w:type="spellEnd"/>
-      <w:r>
-        <w:rPr>
-          <w:rFonts w:cstheme="minorHAnsi"/>
-          <w:i/>
-        </w:rPr>
-        <w:t xml:space="preserve"> add [file]</w:t>
+      <w:r>
+        <w:rPr>
+          <w:rFonts w:cstheme="minorHAnsi"/>
+          <w:i/>
+        </w:rPr>
+        <w:t>git add [file]</w:t>
       </w:r>
       <w:r>
         <w:rPr>
@@ -520,21 +370,12 @@
         </w:rPr>
         <w:t xml:space="preserve">Great!  Now we can commit our files! Use </w:t>
       </w:r>
-      <w:proofErr w:type="spellStart"/>
-      <w:r>
-        <w:rPr>
-          <w:rFonts w:cstheme="minorHAnsi"/>
-          <w:i/>
-        </w:rPr>
-        <w:t>git</w:t>
-      </w:r>
-      <w:proofErr w:type="spellEnd"/>
-      <w:r>
-        <w:rPr>
-          <w:rFonts w:cstheme="minorHAnsi"/>
-          <w:i/>
-        </w:rPr>
-        <w:t xml:space="preserve"> commit –m ‘[message]’</w:t>
+      <w:r>
+        <w:rPr>
+          <w:rFonts w:cstheme="minorHAnsi"/>
+          <w:i/>
+        </w:rPr>
+        <w:t>git commit –m ‘[message]’</w:t>
       </w:r>
       <w:r>
         <w:rPr>
@@ -560,21 +401,12 @@
         </w:rPr>
         <w:t xml:space="preserve">You can also use </w:t>
       </w:r>
-      <w:proofErr w:type="spellStart"/>
-      <w:r>
-        <w:rPr>
-          <w:rFonts w:cstheme="minorHAnsi"/>
-          <w:i/>
-        </w:rPr>
-        <w:t>git</w:t>
-      </w:r>
-      <w:proofErr w:type="spellEnd"/>
-      <w:r>
-        <w:rPr>
-          <w:rFonts w:cstheme="minorHAnsi"/>
-          <w:i/>
-        </w:rPr>
-        <w:t xml:space="preserve"> commit –a –m ‘[message]’</w:t>
+      <w:r>
+        <w:rPr>
+          <w:rFonts w:cstheme="minorHAnsi"/>
+          <w:i/>
+        </w:rPr>
+        <w:t>git commit –a –m ‘[message]’</w:t>
       </w:r>
       <w:r>
         <w:rPr>
@@ -598,37 +430,14 @@
         <w:rPr>
           <w:rFonts w:cstheme="minorHAnsi"/>
         </w:rPr>
-        <w:t xml:space="preserve">If you are using </w:t>
-      </w:r>
-      <w:proofErr w:type="spellStart"/>
-      <w:r>
-        <w:rPr>
-          <w:rFonts w:cstheme="minorHAnsi"/>
-        </w:rPr>
-        <w:t>GitHub</w:t>
-      </w:r>
-      <w:proofErr w:type="spellEnd"/>
-      <w:r>
-        <w:rPr>
-          <w:rFonts w:cstheme="minorHAnsi"/>
-        </w:rPr>
-        <w:t xml:space="preserve"> you can now create a repository online by using </w:t>
-      </w:r>
-      <w:proofErr w:type="spellStart"/>
-      <w:r>
-        <w:rPr>
-          <w:rFonts w:cstheme="minorHAnsi"/>
-          <w:i/>
-        </w:rPr>
-        <w:t>git</w:t>
-      </w:r>
-      <w:proofErr w:type="spellEnd"/>
-      <w:r>
-        <w:rPr>
-          <w:rFonts w:cstheme="minorHAnsi"/>
-          <w:i/>
-        </w:rPr>
-        <w:t xml:space="preserve"> remote add origin </w:t>
+        <w:t xml:space="preserve">If you are using GitHub you can now create a repository online by using </w:t>
+      </w:r>
+      <w:r>
+        <w:rPr>
+          <w:rFonts w:cstheme="minorHAnsi"/>
+          <w:i/>
+        </w:rPr>
+        <w:t xml:space="preserve">git remote add origin </w:t>
       </w:r>
       <w:hyperlink r:id="rId7" w:history="1">
         <w:r>
@@ -653,48 +462,25 @@
         </w:rPr>
         <w:t xml:space="preserve"> and then </w:t>
       </w:r>
-      <w:proofErr w:type="spellStart"/>
-      <w:r>
-        <w:rPr>
-          <w:rFonts w:cstheme="minorHAnsi"/>
-          <w:i/>
-        </w:rPr>
-        <w:t>git</w:t>
-      </w:r>
-      <w:proofErr w:type="spellEnd"/>
-      <w:r>
-        <w:rPr>
-          <w:rFonts w:cstheme="minorHAnsi"/>
-          <w:i/>
-        </w:rPr>
-        <w:t xml:space="preserve"> push origin master</w:t>
-      </w:r>
-    </w:p>
-    <w:p>
-      <w:pPr>
-        <w:rPr>
-          <w:rFonts w:cstheme="minorHAnsi"/>
-        </w:rPr>
-      </w:pPr>
-      <w:r>
-        <w:rPr>
-          <w:rFonts w:cstheme="minorHAnsi"/>
-        </w:rPr>
-        <w:t xml:space="preserve">Congratulations! You should now have an existing repository on </w:t>
-      </w:r>
-      <w:proofErr w:type="spellStart"/>
-      <w:r>
-        <w:rPr>
-          <w:rFonts w:cstheme="minorHAnsi"/>
-        </w:rPr>
-        <w:t>GitHub</w:t>
-      </w:r>
-      <w:proofErr w:type="spellEnd"/>
-      <w:r>
-        <w:rPr>
-          <w:rFonts w:cstheme="minorHAnsi"/>
-        </w:rPr>
-        <w:t>. A quick workflow would be</w:t>
+      <w:r>
+        <w:rPr>
+          <w:rFonts w:cstheme="minorHAnsi"/>
+          <w:i/>
+        </w:rPr>
+        <w:t>git push origin master</w:t>
+      </w:r>
+    </w:p>
+    <w:p>
+      <w:pPr>
+        <w:rPr>
+          <w:rFonts w:cstheme="minorHAnsi"/>
+        </w:rPr>
+      </w:pPr>
+      <w:r>
+        <w:rPr>
+          <w:rFonts w:cstheme="minorHAnsi"/>
+        </w:rPr>
+        <w:t>Congratulations! You should now have an existing repository on GitHub. A quick workflow would be</w:t>
       </w:r>
       <w:r>
         <w:rPr>
@@ -720,21 +506,12 @@
           <w:rFonts w:cstheme="minorHAnsi"/>
         </w:rPr>
       </w:pPr>
-      <w:proofErr w:type="spellStart"/>
-      <w:r>
-        <w:rPr>
-          <w:rFonts w:cstheme="minorHAnsi"/>
-          <w:i/>
-        </w:rPr>
-        <w:t>Git</w:t>
-      </w:r>
-      <w:proofErr w:type="spellEnd"/>
-      <w:r>
-        <w:rPr>
-          <w:rFonts w:cstheme="minorHAnsi"/>
-          <w:i/>
-        </w:rPr>
-        <w:t xml:space="preserve"> commit –a –m ‘[message]’</w:t>
+      <w:r>
+        <w:rPr>
+          <w:rFonts w:cstheme="minorHAnsi"/>
+          <w:i/>
+        </w:rPr>
+        <w:t>Git commit –a –m ‘[message]’</w:t>
       </w:r>
       <w:r>
         <w:rPr>
@@ -766,23 +543,7 @@
           <w:rFonts w:cstheme="minorHAnsi"/>
           <w:i/>
         </w:rPr>
-        <w:t>[</w:t>
-      </w:r>
-      <w:proofErr w:type="spellStart"/>
-      <w:r>
-        <w:rPr>
-          <w:rFonts w:cstheme="minorHAnsi"/>
-          <w:i/>
-        </w:rPr>
-        <w:t>git</w:t>
-      </w:r>
-      <w:proofErr w:type="spellEnd"/>
-      <w:r>
-        <w:rPr>
-          <w:rFonts w:cstheme="minorHAnsi"/>
-          <w:i/>
-        </w:rPr>
-        <w:t xml:space="preserve"> push origin master]</w:t>
+        <w:t>[git push origin master]</w:t>
       </w:r>
     </w:p>
     <w:p>
@@ -871,7 +632,6 @@
           <w:t>http://www.eecs.harvard.edu/~cduan/technical/git</w:t>
         </w:r>
       </w:hyperlink>
-      <w:proofErr w:type="gramStart"/>
       <w:r>
         <w:rPr>
           <w:rFonts w:asciiTheme="minorHAnsi" w:hAnsiTheme="minorHAnsi" w:cstheme="minorHAnsi"/>
@@ -885,7 +645,6 @@
         </w:rPr>
         <w:t>“</w:t>
       </w:r>
-      <w:proofErr w:type="gramEnd"/>
       <w:r>
         <w:rPr>
           <w:rFonts w:asciiTheme="minorHAnsi" w:hAnsiTheme="minorHAnsi" w:cstheme="minorHAnsi"/>
@@ -960,7 +719,6 @@
           <w:szCs w:val="22"/>
         </w:rPr>
       </w:pPr>
-      <w:proofErr w:type="spellStart"/>
       <w:r>
         <w:rPr>
           <w:rFonts w:asciiTheme="minorHAnsi" w:hAnsiTheme="minorHAnsi" w:cstheme="minorHAnsi"/>
@@ -968,17 +726,7 @@
           <w:sz w:val="22"/>
           <w:szCs w:val="22"/>
         </w:rPr>
-        <w:t>git</w:t>
-      </w:r>
-      <w:proofErr w:type="spellEnd"/>
-      <w:r>
-        <w:rPr>
-          <w:rFonts w:asciiTheme="minorHAnsi" w:hAnsiTheme="minorHAnsi" w:cstheme="minorHAnsi"/>
-          <w:i/>
-          <w:sz w:val="22"/>
-          <w:szCs w:val="22"/>
-        </w:rPr>
-        <w:t xml:space="preserve"> branch [new-head-name] [reference to a specific commit</w:t>
+        <w:t>git branch [new-head-name] [reference to a specific commit</w:t>
       </w:r>
       <w:r>
         <w:rPr>
@@ -1012,7 +760,6 @@
         </w:rPr>
         <w:t xml:space="preserve">Say we have commits A,B,C and we need to create a branch at commit B we would use this command </w:t>
       </w:r>
-      <w:proofErr w:type="spellStart"/>
       <w:r>
         <w:rPr>
           <w:rFonts w:asciiTheme="minorHAnsi" w:hAnsiTheme="minorHAnsi" w:cstheme="minorHAnsi"/>
@@ -1020,17 +767,7 @@
           <w:sz w:val="22"/>
           <w:szCs w:val="22"/>
         </w:rPr>
-        <w:t>git</w:t>
-      </w:r>
-      <w:proofErr w:type="spellEnd"/>
-      <w:r>
-        <w:rPr>
-          <w:rFonts w:asciiTheme="minorHAnsi" w:hAnsiTheme="minorHAnsi" w:cstheme="minorHAnsi"/>
-          <w:i/>
-          <w:sz w:val="22"/>
-          <w:szCs w:val="22"/>
-        </w:rPr>
-        <w:t xml:space="preserve"> branch new-branch HEAD^</w:t>
+        <w:t>git branch new-branch HEAD^</w:t>
       </w:r>
     </w:p>
     <w:p>
@@ -1152,7 +889,6 @@
         </w:rPr>
         <w:t xml:space="preserve">To switch to your new branch use the command </w:t>
       </w:r>
-      <w:proofErr w:type="spellStart"/>
       <w:r>
         <w:rPr>
           <w:rFonts w:cstheme="minorHAnsi"/>
@@ -1165,15 +901,7 @@
           <w:rFonts w:cstheme="minorHAnsi"/>
           <w:i/>
         </w:rPr>
-        <w:t>t</w:t>
-      </w:r>
-      <w:proofErr w:type="spellEnd"/>
-      <w:r>
-        <w:rPr>
-          <w:rFonts w:cstheme="minorHAnsi"/>
-          <w:i/>
-        </w:rPr>
-        <w:t xml:space="preserve"> checkout [head-name]</w:t>
+        <w:t>t checkout [head-name]</w:t>
       </w:r>
     </w:p>
     <w:p>
@@ -1195,46 +923,20 @@
         </w:rPr>
         <w:t xml:space="preserve">NOTE: You must commit your changes before you run </w:t>
       </w:r>
-      <w:proofErr w:type="spellStart"/>
-      <w:r>
-        <w:rPr>
-          <w:rFonts w:cstheme="minorHAnsi"/>
-          <w:b/>
-          <w:i/>
-        </w:rPr>
-        <w:t>git</w:t>
-      </w:r>
-      <w:proofErr w:type="spellEnd"/>
-      <w:r>
-        <w:rPr>
-          <w:rFonts w:cstheme="minorHAnsi"/>
-          <w:b/>
-          <w:i/>
-        </w:rPr>
-        <w:t xml:space="preserve"> checkout.</w:t>
-      </w:r>
-      <w:r>
-        <w:rPr>
-          <w:rFonts w:cstheme="minorHAnsi"/>
-          <w:b/>
-        </w:rPr>
-        <w:t xml:space="preserve"> If you do not then </w:t>
-      </w:r>
-      <w:proofErr w:type="spellStart"/>
-      <w:r>
-        <w:rPr>
-          <w:rFonts w:cstheme="minorHAnsi"/>
-          <w:b/>
-        </w:rPr>
-        <w:t>git</w:t>
-      </w:r>
-      <w:proofErr w:type="spellEnd"/>
-      <w:r>
-        <w:rPr>
-          <w:rFonts w:cstheme="minorHAnsi"/>
-          <w:b/>
-        </w:rPr>
-        <w:t xml:space="preserve"> will start acting wonky</w:t>
+      <w:r>
+        <w:rPr>
+          <w:rFonts w:cstheme="minorHAnsi"/>
+          <w:b/>
+          <w:i/>
+        </w:rPr>
+        <w:t>git checkout.</w:t>
+      </w:r>
+      <w:r>
+        <w:rPr>
+          <w:rFonts w:cstheme="minorHAnsi"/>
+          <w:b/>
+        </w:rPr>
+        <w:t xml:space="preserve"> If you do not then git will start acting wonky</w:t>
       </w:r>
     </w:p>
     <w:p>
@@ -1270,37 +972,14 @@
         <w:rPr>
           <w:rFonts w:cstheme="minorHAnsi"/>
         </w:rPr>
-        <w:t xml:space="preserve">To push your branch to </w:t>
-      </w:r>
-      <w:proofErr w:type="spellStart"/>
-      <w:r>
-        <w:rPr>
-          <w:rFonts w:cstheme="minorHAnsi"/>
-        </w:rPr>
-        <w:t>GitHub</w:t>
-      </w:r>
-      <w:proofErr w:type="spellEnd"/>
-      <w:r>
-        <w:rPr>
-          <w:rFonts w:cstheme="minorHAnsi"/>
-        </w:rPr>
-        <w:t xml:space="preserve"> use </w:t>
-      </w:r>
-      <w:proofErr w:type="spellStart"/>
-      <w:r>
-        <w:rPr>
-          <w:rFonts w:cstheme="minorHAnsi"/>
-          <w:i/>
-        </w:rPr>
-        <w:t>git</w:t>
-      </w:r>
-      <w:proofErr w:type="spellEnd"/>
-      <w:r>
-        <w:rPr>
-          <w:rFonts w:cstheme="minorHAnsi"/>
-          <w:i/>
-        </w:rPr>
-        <w:t xml:space="preserve"> push origin –u [branch name]</w:t>
+        <w:t xml:space="preserve">To push your branch to GitHub use </w:t>
+      </w:r>
+      <w:r>
+        <w:rPr>
+          <w:rFonts w:cstheme="minorHAnsi"/>
+          <w:i/>
+        </w:rPr>
+        <w:t>git push origin –u [branch name]</w:t>
       </w:r>
     </w:p>
     <w:p>
@@ -1316,41 +995,18 @@
         </w:rPr>
         <w:t xml:space="preserve">Great! You should now have a new branch! You can check to see all of your branches using the command </w:t>
       </w:r>
-      <w:proofErr w:type="spellStart"/>
-      <w:r>
-        <w:rPr>
-          <w:rFonts w:cstheme="minorHAnsi"/>
-          <w:i/>
-        </w:rPr>
-        <w:t>git</w:t>
-      </w:r>
-      <w:proofErr w:type="spellEnd"/>
-      <w:r>
-        <w:rPr>
-          <w:rFonts w:cstheme="minorHAnsi"/>
-          <w:i/>
-        </w:rPr>
-        <w:t xml:space="preserve"> branch</w:t>
-      </w:r>
-      <w:r>
-        <w:rPr>
-          <w:rFonts w:cstheme="minorHAnsi"/>
-        </w:rPr>
-        <w:t xml:space="preserve">. You can also check them out on </w:t>
-      </w:r>
-      <w:proofErr w:type="spellStart"/>
-      <w:r>
-        <w:rPr>
-          <w:rFonts w:cstheme="minorHAnsi"/>
-        </w:rPr>
-        <w:t>github</w:t>
-      </w:r>
-      <w:proofErr w:type="spellEnd"/>
-      <w:r>
-        <w:rPr>
-          <w:rFonts w:cstheme="minorHAnsi"/>
-        </w:rPr>
-        <w:t xml:space="preserve"> (provided that you followed step 3)</w:t>
+      <w:r>
+        <w:rPr>
+          <w:rFonts w:cstheme="minorHAnsi"/>
+          <w:i/>
+        </w:rPr>
+        <w:t>git branch</w:t>
+      </w:r>
+      <w:r>
+        <w:rPr>
+          <w:rFonts w:cstheme="minorHAnsi"/>
+        </w:rPr>
+        <w:t>. You can also check them out on github (provided that you followed step 3)</w:t>
       </w:r>
     </w:p>
     <w:p>
@@ -1399,21 +1055,7 @@
         <w:rPr>
           <w:rFonts w:cstheme="minorHAnsi"/>
         </w:rPr>
-        <w:t xml:space="preserve">. The process is fairly simple from a </w:t>
-      </w:r>
-      <w:proofErr w:type="spellStart"/>
-      <w:r>
-        <w:rPr>
-          <w:rFonts w:cstheme="minorHAnsi"/>
-        </w:rPr>
-        <w:t>git</w:t>
-      </w:r>
-      <w:proofErr w:type="spellEnd"/>
-      <w:r>
-        <w:rPr>
-          <w:rFonts w:cstheme="minorHAnsi"/>
-        </w:rPr>
-        <w:t xml:space="preserve"> perspective, but will sometimes require some legwork from the user if there are conflicts between the commits.</w:t>
+        <w:t>. The process is fairly simple from a git perspective, but will sometimes require some legwork from the user if there are conflicts between the commits.</w:t>
       </w:r>
     </w:p>
     <w:p>
@@ -1452,21 +1094,12 @@
         </w:rPr>
         <w:t xml:space="preserve">Use </w:t>
       </w:r>
-      <w:proofErr w:type="spellStart"/>
-      <w:r>
-        <w:rPr>
-          <w:rFonts w:cstheme="minorHAnsi"/>
-          <w:i/>
-        </w:rPr>
-        <w:t>git</w:t>
-      </w:r>
-      <w:proofErr w:type="spellEnd"/>
-      <w:r>
-        <w:rPr>
-          <w:rFonts w:cstheme="minorHAnsi"/>
-          <w:i/>
-        </w:rPr>
-        <w:t xml:space="preserve"> checkout master</w:t>
+      <w:r>
+        <w:rPr>
+          <w:rFonts w:cstheme="minorHAnsi"/>
+          <w:i/>
+        </w:rPr>
+        <w:t>git checkout master</w:t>
       </w:r>
       <w:r>
         <w:rPr>
@@ -1488,26 +1121,14 @@
           <w:u w:val="single"/>
         </w:rPr>
       </w:pPr>
-      <w:proofErr w:type="spellStart"/>
-      <w:proofErr w:type="gramStart"/>
       <w:r>
         <w:rPr>
           <w:rFonts w:cstheme="minorHAnsi"/>
           <w:i/>
         </w:rPr>
         <w:lastRenderedPageBreak/>
-        <w:t>git</w:t>
-      </w:r>
-      <w:proofErr w:type="spellEnd"/>
-      <w:proofErr w:type="gramEnd"/>
-      <w:r>
-        <w:rPr>
-          <w:rFonts w:cstheme="minorHAnsi"/>
-          <w:i/>
-        </w:rPr>
-        <w:t xml:space="preserve"> merge [</w:t>
-      </w:r>
-      <w:proofErr w:type="spellStart"/>
+        <w:t>git merge [</w:t>
+      </w:r>
       <w:r>
         <w:rPr>
           <w:rFonts w:cstheme="minorHAnsi"/>
@@ -1515,7 +1136,6 @@
         </w:rPr>
         <w:t>target_branch</w:t>
       </w:r>
-      <w:proofErr w:type="spellEnd"/>
       <w:r>
         <w:rPr>
           <w:rFonts w:cstheme="minorHAnsi"/>
@@ -1529,19 +1149,11 @@
         </w:rPr>
         <w:t xml:space="preserve"> – what this does is merge the [</w:t>
       </w:r>
-      <w:proofErr w:type="spellStart"/>
-      <w:r>
-        <w:rPr>
-          <w:rFonts w:cstheme="minorHAnsi"/>
-        </w:rPr>
-        <w:t>target_branch</w:t>
-      </w:r>
-      <w:proofErr w:type="spellEnd"/>
-      <w:r>
-        <w:rPr>
-          <w:rFonts w:cstheme="minorHAnsi"/>
-        </w:rPr>
-        <w:t>] with your master branch</w:t>
+      <w:r>
+        <w:rPr>
+          <w:rFonts w:cstheme="minorHAnsi"/>
+        </w:rPr>
+        <w:t>target_branch] with your master branch</w:t>
       </w:r>
       <w:r>
         <w:rPr>
@@ -1569,21 +1181,12 @@
         </w:rPr>
         <w:t xml:space="preserve">Once your branches are merged you will have to use </w:t>
       </w:r>
-      <w:proofErr w:type="spellStart"/>
-      <w:r>
-        <w:rPr>
-          <w:rFonts w:cstheme="minorHAnsi"/>
-          <w:i/>
-        </w:rPr>
-        <w:t>git</w:t>
-      </w:r>
-      <w:proofErr w:type="spellEnd"/>
-      <w:r>
-        <w:rPr>
-          <w:rFonts w:cstheme="minorHAnsi"/>
-          <w:i/>
-        </w:rPr>
-        <w:t xml:space="preserve"> add [file name]</w:t>
+      <w:r>
+        <w:rPr>
+          <w:rFonts w:cstheme="minorHAnsi"/>
+          <w:i/>
+        </w:rPr>
+        <w:t>git add [file name]</w:t>
       </w:r>
       <w:r>
         <w:rPr>
@@ -1650,170 +1253,100 @@
           <w:rFonts w:cstheme="minorHAnsi"/>
         </w:rPr>
       </w:pPr>
-      <w:proofErr w:type="spellStart"/>
       <w:r>
         <w:rPr>
           <w:rFonts w:cstheme="minorHAnsi"/>
           <w:b/>
           <w:u w:val="single"/>
         </w:rPr>
-        <w:t>Git</w:t>
-      </w:r>
-      <w:proofErr w:type="spellEnd"/>
-      <w:r>
-        <w:rPr>
-          <w:rFonts w:cstheme="minorHAnsi"/>
-          <w:b/>
-          <w:u w:val="single"/>
-        </w:rPr>
-        <w:t xml:space="preserve"> Commands to Remember</w:t>
-      </w:r>
-    </w:p>
-    <w:p>
-      <w:pPr>
-        <w:rPr>
-          <w:rFonts w:cstheme="minorHAnsi"/>
-        </w:rPr>
-      </w:pPr>
-      <w:proofErr w:type="spellStart"/>
-      <w:proofErr w:type="gramStart"/>
-      <w:r>
-        <w:rPr>
-          <w:rFonts w:cstheme="minorHAnsi"/>
-          <w:b/>
+        <w:t>Git Commands to Remember</w:t>
+      </w:r>
+    </w:p>
+    <w:p>
+      <w:pPr>
+        <w:rPr>
+          <w:rFonts w:cstheme="minorHAnsi"/>
+        </w:rPr>
+      </w:pPr>
+      <w:r>
+        <w:rPr>
+          <w:rFonts w:cstheme="minorHAnsi"/>
+          <w:b/>
+        </w:rPr>
+        <w:t xml:space="preserve">mkdir [project] </w:t>
+      </w:r>
+      <w:r>
+        <w:rPr>
+          <w:rFonts w:cstheme="minorHAnsi"/>
+        </w:rPr>
+        <w:t>– makes a directory</w:t>
+      </w:r>
+    </w:p>
+    <w:p>
+      <w:pPr>
+        <w:rPr>
+          <w:rFonts w:cstheme="minorHAnsi"/>
+        </w:rPr>
+      </w:pPr>
+      <w:r>
+        <w:rPr>
+          <w:rFonts w:cstheme="minorHAnsi"/>
+          <w:b/>
+        </w:rPr>
+        <w:t xml:space="preserve">cd [project] </w:t>
+      </w:r>
+      <w:r>
+        <w:rPr>
+          <w:rFonts w:cstheme="minorHAnsi"/>
+        </w:rPr>
+        <w:t>– changes your location to a new directory</w:t>
+      </w:r>
+    </w:p>
+    <w:p>
+      <w:pPr>
+        <w:rPr>
+          <w:rFonts w:cstheme="minorHAnsi"/>
+        </w:rPr>
+      </w:pPr>
+      <w:r>
+        <w:rPr>
+          <w:rFonts w:cstheme="minorHAnsi"/>
+          <w:b/>
+        </w:rPr>
+        <w:t xml:space="preserve">git init </w:t>
+      </w:r>
+      <w:r>
+        <w:rPr>
+          <w:rFonts w:cstheme="minorHAnsi"/>
+        </w:rPr>
+        <w:t xml:space="preserve">– use after </w:t>
+      </w:r>
+      <w:r>
+        <w:rPr>
+          <w:rFonts w:cstheme="minorHAnsi"/>
+          <w:i/>
         </w:rPr>
         <w:t>mkdir</w:t>
       </w:r>
-      <w:proofErr w:type="spellEnd"/>
-      <w:proofErr w:type="gramEnd"/>
-      <w:r>
-        <w:rPr>
-          <w:rFonts w:cstheme="minorHAnsi"/>
-          <w:b/>
-        </w:rPr>
-        <w:t xml:space="preserve"> [project] </w:t>
-      </w:r>
-      <w:r>
-        <w:rPr>
-          <w:rFonts w:cstheme="minorHAnsi"/>
-        </w:rPr>
-        <w:t>– makes a directory</w:t>
-      </w:r>
-    </w:p>
-    <w:p>
-      <w:pPr>
-        <w:rPr>
-          <w:rFonts w:cstheme="minorHAnsi"/>
-        </w:rPr>
-      </w:pPr>
-      <w:proofErr w:type="spellStart"/>
-      <w:proofErr w:type="gramStart"/>
-      <w:r>
-        <w:rPr>
-          <w:rFonts w:cstheme="minorHAnsi"/>
-          <w:b/>
-        </w:rPr>
-        <w:t>cd</w:t>
-      </w:r>
-      <w:proofErr w:type="spellEnd"/>
-      <w:proofErr w:type="gramEnd"/>
-      <w:r>
-        <w:rPr>
-          <w:rFonts w:cstheme="minorHAnsi"/>
-          <w:b/>
-        </w:rPr>
-        <w:t xml:space="preserve"> [project] </w:t>
-      </w:r>
-      <w:r>
-        <w:rPr>
-          <w:rFonts w:cstheme="minorHAnsi"/>
-        </w:rPr>
-        <w:t>– changes your location to a new directory</w:t>
-      </w:r>
-    </w:p>
-    <w:p>
-      <w:pPr>
-        <w:rPr>
-          <w:rFonts w:cstheme="minorHAnsi"/>
-        </w:rPr>
-      </w:pPr>
-      <w:proofErr w:type="spellStart"/>
-      <w:proofErr w:type="gramStart"/>
-      <w:r>
-        <w:rPr>
-          <w:rFonts w:cstheme="minorHAnsi"/>
-          <w:b/>
-        </w:rPr>
-        <w:t>git</w:t>
-      </w:r>
-      <w:proofErr w:type="spellEnd"/>
-      <w:proofErr w:type="gramEnd"/>
-      <w:r>
-        <w:rPr>
-          <w:rFonts w:cstheme="minorHAnsi"/>
-          <w:b/>
-        </w:rPr>
-        <w:t xml:space="preserve"> init </w:t>
-      </w:r>
-      <w:r>
-        <w:rPr>
-          <w:rFonts w:cstheme="minorHAnsi"/>
-        </w:rPr>
-        <w:t xml:space="preserve">– use after </w:t>
-      </w:r>
-      <w:proofErr w:type="spellStart"/>
-      <w:r>
-        <w:rPr>
-          <w:rFonts w:cstheme="minorHAnsi"/>
-          <w:i/>
-        </w:rPr>
-        <w:t>mkdir</w:t>
-      </w:r>
-      <w:proofErr w:type="spellEnd"/>
-      <w:r>
-        <w:rPr>
-          <w:rFonts w:cstheme="minorHAnsi"/>
-        </w:rPr>
-        <w:t xml:space="preserve"> to turn your directory into a </w:t>
-      </w:r>
-      <w:proofErr w:type="spellStart"/>
-      <w:r>
-        <w:rPr>
-          <w:rFonts w:cstheme="minorHAnsi"/>
-        </w:rPr>
-        <w:t>git</w:t>
-      </w:r>
-      <w:proofErr w:type="spellEnd"/>
-      <w:r>
-        <w:rPr>
-          <w:rFonts w:cstheme="minorHAnsi"/>
-        </w:rPr>
-        <w:t xml:space="preserve"> repository</w:t>
-      </w:r>
-    </w:p>
-    <w:p>
-      <w:pPr>
-        <w:rPr>
-          <w:rFonts w:cstheme="minorHAnsi"/>
-        </w:rPr>
-      </w:pPr>
-      <w:proofErr w:type="spellStart"/>
-      <w:proofErr w:type="gramStart"/>
-      <w:r>
-        <w:rPr>
-          <w:rFonts w:cstheme="minorHAnsi"/>
-          <w:b/>
-        </w:rPr>
-        <w:t>ssh</w:t>
-      </w:r>
-      <w:proofErr w:type="spellEnd"/>
-      <w:proofErr w:type="gramEnd"/>
-      <w:r>
-        <w:rPr>
-          <w:rFonts w:cstheme="minorHAnsi"/>
-          <w:b/>
-        </w:rPr>
-        <w:t xml:space="preserve"> –T </w:t>
+      <w:r>
+        <w:rPr>
+          <w:rFonts w:cstheme="minorHAnsi"/>
+        </w:rPr>
+        <w:t xml:space="preserve"> to turn your directory into a git repository</w:t>
+      </w:r>
+    </w:p>
+    <w:p>
+      <w:pPr>
+        <w:rPr>
+          <w:rFonts w:cstheme="minorHAnsi"/>
+        </w:rPr>
+      </w:pPr>
+      <w:r>
+        <w:rPr>
+          <w:rFonts w:cstheme="minorHAnsi"/>
+          <w:b/>
+        </w:rPr>
+        <w:t xml:space="preserve">ssh –T </w:t>
       </w:r>
       <w:hyperlink r:id="rId9" w:history="1">
         <w:r>
@@ -1829,40 +1362,21 @@
         <w:rPr>
           <w:rFonts w:cstheme="minorHAnsi"/>
         </w:rPr>
-        <w:t xml:space="preserve"> – use to connect to </w:t>
-      </w:r>
-      <w:proofErr w:type="spellStart"/>
-      <w:r>
-        <w:rPr>
-          <w:rFonts w:cstheme="minorHAnsi"/>
-        </w:rPr>
-        <w:t>github</w:t>
-      </w:r>
-      <w:proofErr w:type="spellEnd"/>
-    </w:p>
-    <w:p>
-      <w:pPr>
-        <w:rPr>
-          <w:rFonts w:cstheme="minorHAnsi"/>
-        </w:rPr>
-      </w:pPr>
-      <w:proofErr w:type="spellStart"/>
-      <w:proofErr w:type="gramStart"/>
-      <w:r>
-        <w:rPr>
-          <w:rFonts w:cstheme="minorHAnsi"/>
-          <w:b/>
-        </w:rPr>
-        <w:t>git</w:t>
-      </w:r>
-      <w:proofErr w:type="spellEnd"/>
-      <w:proofErr w:type="gramEnd"/>
-      <w:r>
-        <w:rPr>
-          <w:rFonts w:cstheme="minorHAnsi"/>
-          <w:b/>
-        </w:rPr>
-        <w:t xml:space="preserve"> add [file]</w:t>
+        <w:t xml:space="preserve"> – use to connect to github</w:t>
+      </w:r>
+    </w:p>
+    <w:p>
+      <w:pPr>
+        <w:rPr>
+          <w:rFonts w:cstheme="minorHAnsi"/>
+        </w:rPr>
+      </w:pPr>
+      <w:r>
+        <w:rPr>
+          <w:rFonts w:cstheme="minorHAnsi"/>
+          <w:b/>
+        </w:rPr>
+        <w:t>git add [file]</w:t>
       </w:r>
       <w:r>
         <w:rPr>
@@ -1877,23 +1391,12 @@
           <w:rFonts w:cstheme="minorHAnsi"/>
         </w:rPr>
       </w:pPr>
-      <w:proofErr w:type="spellStart"/>
-      <w:proofErr w:type="gramStart"/>
-      <w:r>
-        <w:rPr>
-          <w:rFonts w:cstheme="minorHAnsi"/>
-          <w:b/>
-        </w:rPr>
-        <w:t>git</w:t>
-      </w:r>
-      <w:proofErr w:type="spellEnd"/>
-      <w:proofErr w:type="gramEnd"/>
-      <w:r>
-        <w:rPr>
-          <w:rFonts w:cstheme="minorHAnsi"/>
-          <w:b/>
-        </w:rPr>
-        <w:t xml:space="preserve"> commit –m ‘[message]’ </w:t>
+      <w:r>
+        <w:rPr>
+          <w:rFonts w:cstheme="minorHAnsi"/>
+          <w:b/>
+        </w:rPr>
+        <w:t xml:space="preserve">git commit –m ‘[message]’ </w:t>
       </w:r>
       <w:r>
         <w:rPr>
@@ -1908,23 +1411,12 @@
           <w:rFonts w:cstheme="minorHAnsi"/>
         </w:rPr>
       </w:pPr>
-      <w:proofErr w:type="spellStart"/>
-      <w:proofErr w:type="gramStart"/>
-      <w:r>
-        <w:rPr>
-          <w:rFonts w:cstheme="minorHAnsi"/>
-          <w:b/>
-        </w:rPr>
-        <w:t>git</w:t>
-      </w:r>
-      <w:proofErr w:type="spellEnd"/>
-      <w:proofErr w:type="gramEnd"/>
-      <w:r>
-        <w:rPr>
-          <w:rFonts w:cstheme="minorHAnsi"/>
-          <w:b/>
-        </w:rPr>
-        <w:t xml:space="preserve"> commit –a –m ‘[message]’ </w:t>
+      <w:r>
+        <w:rPr>
+          <w:rFonts w:cstheme="minorHAnsi"/>
+          <w:b/>
+        </w:rPr>
+        <w:t xml:space="preserve">git commit –a –m ‘[message]’ </w:t>
       </w:r>
       <w:r>
         <w:rPr>
@@ -1939,62 +1431,32 @@
           <w:rFonts w:cstheme="minorHAnsi"/>
         </w:rPr>
       </w:pPr>
-      <w:proofErr w:type="spellStart"/>
-      <w:proofErr w:type="gramStart"/>
-      <w:r>
-        <w:rPr>
-          <w:rFonts w:cstheme="minorHAnsi"/>
-          <w:b/>
-        </w:rPr>
-        <w:t>git</w:t>
-      </w:r>
-      <w:proofErr w:type="spellEnd"/>
-      <w:proofErr w:type="gramEnd"/>
-      <w:r>
-        <w:rPr>
-          <w:rFonts w:cstheme="minorHAnsi"/>
-          <w:b/>
-        </w:rPr>
-        <w:t xml:space="preserve"> push origin master </w:t>
-      </w:r>
-      <w:r>
-        <w:rPr>
-          <w:rFonts w:cstheme="minorHAnsi"/>
-        </w:rPr>
-        <w:t xml:space="preserve">– to push your changes to your repository on </w:t>
-      </w:r>
-      <w:proofErr w:type="spellStart"/>
-      <w:r>
-        <w:rPr>
-          <w:rFonts w:cstheme="minorHAnsi"/>
-        </w:rPr>
-        <w:t>github</w:t>
-      </w:r>
-      <w:proofErr w:type="spellEnd"/>
-    </w:p>
-    <w:p>
-      <w:pPr>
-        <w:rPr>
-          <w:rFonts w:cstheme="minorHAnsi"/>
-        </w:rPr>
-      </w:pPr>
-      <w:proofErr w:type="spellStart"/>
-      <w:proofErr w:type="gramStart"/>
-      <w:r>
-        <w:rPr>
-          <w:rFonts w:cstheme="minorHAnsi"/>
-          <w:b/>
-        </w:rPr>
-        <w:t>git</w:t>
-      </w:r>
-      <w:proofErr w:type="spellEnd"/>
-      <w:proofErr w:type="gramEnd"/>
-      <w:r>
-        <w:rPr>
-          <w:rFonts w:cstheme="minorHAnsi"/>
-          <w:b/>
-        </w:rPr>
-        <w:t xml:space="preserve"> status</w:t>
+      <w:r>
+        <w:rPr>
+          <w:rFonts w:cstheme="minorHAnsi"/>
+          <w:b/>
+        </w:rPr>
+        <w:t xml:space="preserve">git push origin master </w:t>
+      </w:r>
+      <w:r>
+        <w:rPr>
+          <w:rFonts w:cstheme="minorHAnsi"/>
+        </w:rPr>
+        <w:t>– to push your changes to your repository on github</w:t>
+      </w:r>
+    </w:p>
+    <w:p>
+      <w:pPr>
+        <w:rPr>
+          <w:rFonts w:cstheme="minorHAnsi"/>
+        </w:rPr>
+      </w:pPr>
+      <w:r>
+        <w:rPr>
+          <w:rFonts w:cstheme="minorHAnsi"/>
+          <w:b/>
+        </w:rPr>
+        <w:t>git status</w:t>
       </w:r>
       <w:r>
         <w:rPr>
@@ -2009,23 +1471,12 @@
           <w:rFonts w:cstheme="minorHAnsi"/>
         </w:rPr>
       </w:pPr>
-      <w:proofErr w:type="spellStart"/>
-      <w:proofErr w:type="gramStart"/>
-      <w:r>
-        <w:rPr>
-          <w:rFonts w:cstheme="minorHAnsi"/>
-          <w:b/>
-        </w:rPr>
-        <w:t>git</w:t>
-      </w:r>
-      <w:proofErr w:type="spellEnd"/>
-      <w:proofErr w:type="gramEnd"/>
-      <w:r>
-        <w:rPr>
-          <w:rFonts w:cstheme="minorHAnsi"/>
-          <w:b/>
-        </w:rPr>
-        <w:t xml:space="preserve"> log</w:t>
+      <w:r>
+        <w:rPr>
+          <w:rFonts w:cstheme="minorHAnsi"/>
+          <w:b/>
+        </w:rPr>
+        <w:t>git log</w:t>
       </w:r>
       <w:r>
         <w:rPr>
@@ -2040,23 +1491,12 @@
           <w:rFonts w:cstheme="minorHAnsi"/>
         </w:rPr>
       </w:pPr>
-      <w:proofErr w:type="spellStart"/>
-      <w:proofErr w:type="gramStart"/>
-      <w:r>
-        <w:rPr>
-          <w:rFonts w:cstheme="minorHAnsi"/>
-          <w:b/>
-        </w:rPr>
-        <w:t>git</w:t>
-      </w:r>
-      <w:proofErr w:type="spellEnd"/>
-      <w:proofErr w:type="gramEnd"/>
-      <w:r>
-        <w:rPr>
-          <w:rFonts w:cstheme="minorHAnsi"/>
-          <w:b/>
-        </w:rPr>
-        <w:t xml:space="preserve"> branch</w:t>
+      <w:r>
+        <w:rPr>
+          <w:rFonts w:cstheme="minorHAnsi"/>
+          <w:b/>
+        </w:rPr>
+        <w:t>git branch</w:t>
       </w:r>
       <w:r>
         <w:rPr>
@@ -2071,25 +1511,13 @@
           <w:rFonts w:cstheme="minorHAnsi"/>
         </w:rPr>
       </w:pPr>
-      <w:proofErr w:type="spellStart"/>
-      <w:proofErr w:type="gramStart"/>
-      <w:r>
-        <w:rPr>
-          <w:rFonts w:cstheme="minorHAnsi"/>
-          <w:b/>
-          <w:i/>
-        </w:rPr>
-        <w:t>git</w:t>
-      </w:r>
-      <w:proofErr w:type="spellEnd"/>
-      <w:proofErr w:type="gramEnd"/>
-      <w:r>
-        <w:rPr>
-          <w:rFonts w:cstheme="minorHAnsi"/>
-          <w:b/>
-          <w:i/>
-        </w:rPr>
-        <w:t xml:space="preserve"> branch [new-head-name] [reference to a specific commit]</w:t>
+      <w:r>
+        <w:rPr>
+          <w:rFonts w:cstheme="minorHAnsi"/>
+          <w:b/>
+          <w:i/>
+        </w:rPr>
+        <w:t>git branch [new-head-name] [reference to a specific commit]</w:t>
       </w:r>
       <w:r>
         <w:rPr>
@@ -2111,23 +1539,12 @@
           <w:rFonts w:cstheme="minorHAnsi"/>
         </w:rPr>
       </w:pPr>
-      <w:proofErr w:type="spellStart"/>
-      <w:proofErr w:type="gramStart"/>
-      <w:r>
-        <w:rPr>
-          <w:rFonts w:cstheme="minorHAnsi"/>
-          <w:b/>
-        </w:rPr>
-        <w:t>git</w:t>
-      </w:r>
-      <w:proofErr w:type="spellEnd"/>
-      <w:proofErr w:type="gramEnd"/>
-      <w:r>
-        <w:rPr>
-          <w:rFonts w:cstheme="minorHAnsi"/>
-          <w:b/>
-        </w:rPr>
-        <w:t xml:space="preserve"> diff [head1]…[head2]</w:t>
+      <w:r>
+        <w:rPr>
+          <w:rFonts w:cstheme="minorHAnsi"/>
+          <w:b/>
+        </w:rPr>
+        <w:t>git diff [head1]…[head2]</w:t>
       </w:r>
       <w:r>
         <w:rPr>
@@ -2142,23 +1559,12 @@
           <w:rFonts w:cstheme="minorHAnsi"/>
         </w:rPr>
       </w:pPr>
-      <w:proofErr w:type="spellStart"/>
-      <w:proofErr w:type="gramStart"/>
-      <w:r>
-        <w:rPr>
-          <w:rFonts w:cstheme="minorHAnsi"/>
-          <w:b/>
-        </w:rPr>
-        <w:t>git</w:t>
-      </w:r>
-      <w:proofErr w:type="spellEnd"/>
-      <w:proofErr w:type="gramEnd"/>
-      <w:r>
-        <w:rPr>
-          <w:rFonts w:cstheme="minorHAnsi"/>
-          <w:b/>
-        </w:rPr>
-        <w:t xml:space="preserve"> checkout [head-name]</w:t>
+      <w:r>
+        <w:rPr>
+          <w:rFonts w:cstheme="minorHAnsi"/>
+          <w:b/>
+        </w:rPr>
+        <w:t>git checkout [head-name]</w:t>
       </w:r>
       <w:r>
         <w:rPr>
@@ -2173,39 +1579,12 @@
           <w:rFonts w:cstheme="minorHAnsi"/>
         </w:rPr>
       </w:pPr>
-      <w:proofErr w:type="spellStart"/>
-      <w:proofErr w:type="gramStart"/>
-      <w:r>
-        <w:rPr>
-          <w:rFonts w:cstheme="minorHAnsi"/>
-          <w:b/>
-        </w:rPr>
-        <w:t>git</w:t>
-      </w:r>
-      <w:proofErr w:type="spellEnd"/>
-      <w:proofErr w:type="gramEnd"/>
-      <w:r>
-        <w:rPr>
-          <w:rFonts w:cstheme="minorHAnsi"/>
-          <w:b/>
-        </w:rPr>
-        <w:t xml:space="preserve"> merge [</w:t>
-      </w:r>
-      <w:proofErr w:type="spellStart"/>
-      <w:r>
-        <w:rPr>
-          <w:rFonts w:cstheme="minorHAnsi"/>
-          <w:b/>
-        </w:rPr>
-        <w:t>target_branch</w:t>
-      </w:r>
-      <w:proofErr w:type="spellEnd"/>
-      <w:r>
-        <w:rPr>
-          <w:rFonts w:cstheme="minorHAnsi"/>
-          <w:b/>
-        </w:rPr>
-        <w:t>]</w:t>
+      <w:r>
+        <w:rPr>
+          <w:rFonts w:cstheme="minorHAnsi"/>
+          <w:b/>
+        </w:rPr>
+        <w:t>git merge [target_branch]</w:t>
       </w:r>
       <w:r>
         <w:rPr>
@@ -2226,23 +1605,12 @@
           <w:rFonts w:cstheme="minorHAnsi"/>
         </w:rPr>
       </w:pPr>
-      <w:proofErr w:type="spellStart"/>
-      <w:proofErr w:type="gramStart"/>
-      <w:r>
-        <w:rPr>
-          <w:rFonts w:cstheme="minorHAnsi"/>
-          <w:b/>
-        </w:rPr>
-        <w:t>git</w:t>
-      </w:r>
-      <w:proofErr w:type="spellEnd"/>
-      <w:proofErr w:type="gramEnd"/>
-      <w:r>
-        <w:rPr>
-          <w:rFonts w:cstheme="minorHAnsi"/>
-          <w:b/>
-        </w:rPr>
-        <w:t xml:space="preserve"> pull</w:t>
+      <w:r>
+        <w:rPr>
+          <w:rFonts w:cstheme="minorHAnsi"/>
+          <w:b/>
+        </w:rPr>
+        <w:t>git pull</w:t>
       </w:r>
       <w:r>
         <w:rPr>
@@ -2279,23 +1647,12 @@
           <w:rFonts w:cstheme="minorHAnsi"/>
         </w:rPr>
       </w:pPr>
-      <w:proofErr w:type="spellStart"/>
-      <w:proofErr w:type="gramStart"/>
-      <w:r>
-        <w:rPr>
-          <w:rFonts w:cstheme="minorHAnsi"/>
-          <w:b/>
-        </w:rPr>
-        <w:t>git</w:t>
-      </w:r>
-      <w:proofErr w:type="spellEnd"/>
-      <w:proofErr w:type="gramEnd"/>
-      <w:r>
-        <w:rPr>
-          <w:rFonts w:cstheme="minorHAnsi"/>
-          <w:b/>
-        </w:rPr>
-        <w:t xml:space="preserve"> checkout – [filename]</w:t>
+      <w:r>
+        <w:rPr>
+          <w:rFonts w:cstheme="minorHAnsi"/>
+          <w:b/>
+        </w:rPr>
+        <w:t>git checkout – [filename]</w:t>
       </w:r>
       <w:r>
         <w:rPr>
@@ -2310,39 +1667,12 @@
           <w:rFonts w:cstheme="minorHAnsi"/>
         </w:rPr>
       </w:pPr>
-      <w:proofErr w:type="spellStart"/>
-      <w:proofErr w:type="gramStart"/>
-      <w:r>
-        <w:rPr>
-          <w:rFonts w:cstheme="minorHAnsi"/>
-          <w:b/>
-        </w:rPr>
-        <w:t>git</w:t>
-      </w:r>
-      <w:proofErr w:type="spellEnd"/>
-      <w:proofErr w:type="gramEnd"/>
-      <w:r>
-        <w:rPr>
-          <w:rFonts w:cstheme="minorHAnsi"/>
-          <w:b/>
-        </w:rPr>
-        <w:t xml:space="preserve"> fetch origin -&gt; </w:t>
-      </w:r>
-      <w:proofErr w:type="spellStart"/>
-      <w:r>
-        <w:rPr>
-          <w:rFonts w:cstheme="minorHAnsi"/>
-          <w:b/>
-        </w:rPr>
-        <w:t>git</w:t>
-      </w:r>
-      <w:proofErr w:type="spellEnd"/>
-      <w:r>
-        <w:rPr>
-          <w:rFonts w:cstheme="minorHAnsi"/>
-          <w:b/>
-        </w:rPr>
-        <w:t xml:space="preserve"> reset –hard origin/master</w:t>
+      <w:r>
+        <w:rPr>
+          <w:rFonts w:cstheme="minorHAnsi"/>
+          <w:b/>
+        </w:rPr>
+        <w:t>git fetch origin -&gt; git reset –hard origin/master</w:t>
       </w:r>
       <w:r>
         <w:rPr>
@@ -2386,8 +1716,6 @@
           <w:rFonts w:cstheme="minorHAnsi"/>
         </w:rPr>
       </w:pPr>
-      <w:proofErr w:type="spellStart"/>
-      <w:proofErr w:type="gramStart"/>
       <w:r>
         <w:rPr>
           <w:rFonts w:cstheme="minorHAnsi"/>
@@ -2395,8 +1723,6 @@
         </w:rPr>
         <w:t>gitk</w:t>
       </w:r>
-      <w:proofErr w:type="spellEnd"/>
-      <w:proofErr w:type="gramEnd"/>
       <w:r>
         <w:rPr>
           <w:rFonts w:cstheme="minorHAnsi"/>
@@ -2424,23 +1750,13 @@
           <w:rFonts w:cstheme="minorHAnsi"/>
         </w:rPr>
       </w:pPr>
-      <w:proofErr w:type="spellStart"/>
       <w:r>
         <w:rPr>
           <w:rFonts w:cstheme="minorHAnsi"/>
           <w:b/>
           <w:u w:val="single"/>
         </w:rPr>
-        <w:t>Git</w:t>
-      </w:r>
-      <w:proofErr w:type="spellEnd"/>
-      <w:r>
-        <w:rPr>
-          <w:rFonts w:cstheme="minorHAnsi"/>
-          <w:b/>
-          <w:u w:val="single"/>
-        </w:rPr>
-        <w:t xml:space="preserve"> Definitions</w:t>
+        <w:t>Git Definitions</w:t>
       </w:r>
     </w:p>
     <w:p>
@@ -2460,7 +1776,7 @@
         <w:rPr>
           <w:rFonts w:cstheme="minorHAnsi"/>
         </w:rPr>
-        <w:t xml:space="preserve"> – HEAD is </w:t>
+        <w:t xml:space="preserve"> – HEAD is, in a nutshell, the most recent commit on your working branch.</w:t>
       </w:r>
     </w:p>
     <w:p>
@@ -2609,15 +1925,7 @@
         <w:sym w:font="Wingdings" w:char="F0DF"/>
       </w:r>
       <w:r>
-        <w:t xml:space="preserve"> The biggest help I’ve had in understanding the basics and underlying system behind </w:t>
-      </w:r>
-      <w:proofErr w:type="spellStart"/>
-      <w:r>
-        <w:t>git</w:t>
-      </w:r>
-      <w:proofErr w:type="spellEnd"/>
-      <w:r>
-        <w:t>.</w:t>
+        <w:t xml:space="preserve"> The biggest help I’ve had in understanding the basics and underlying system behind git.</w:t>
       </w:r>
     </w:p>
     <w:p>
@@ -2636,15 +1944,7 @@
         <w:sym w:font="Wingdings" w:char="F0DF"/>
       </w:r>
       <w:r>
-        <w:t xml:space="preserve"> A great and simple guide to </w:t>
-      </w:r>
-      <w:proofErr w:type="spellStart"/>
-      <w:r>
-        <w:t>git</w:t>
-      </w:r>
-      <w:proofErr w:type="spellEnd"/>
-      <w:r>
-        <w:t>.</w:t>
+        <w:t xml:space="preserve"> A great and simple guide to git.</w:t>
       </w:r>
     </w:p>
     <w:p>
@@ -3930,7 +3230,7 @@
 </file>
 
 <file path=customXml/itemProps1.xml><?xml version="1.0" encoding="utf-8"?>
-<ds:datastoreItem xmlns:ds="http://schemas.openxmlformats.org/officeDocument/2006/customXml" ds:itemID="{BB23D6D5-392E-43F7-8A5E-2FD792EA8856}">
+<ds:datastoreItem xmlns:ds="http://schemas.openxmlformats.org/officeDocument/2006/customXml" ds:itemID="{83B815CE-783A-4778-A7A2-AE92A4930E2D}">
   <ds:schemaRefs>
     <ds:schemaRef ds:uri="http://schemas.openxmlformats.org/officeDocument/2006/bibliography"/>
   </ds:schemaRefs>

</xml_diff>

<commit_message>
Added some layout tweaks
</commit_message>
<xml_diff>
--- a/GIT Tut.docx
+++ b/GIT Tut.docx
@@ -1017,19 +1017,28 @@
           <w:u w:val="single"/>
         </w:rPr>
       </w:pPr>
-    </w:p>
-    <w:p>
-      <w:pPr>
-        <w:rPr>
-          <w:rFonts w:cstheme="minorHAnsi"/>
-        </w:rPr>
-      </w:pPr>
       <w:r>
         <w:rPr>
           <w:rFonts w:cstheme="minorHAnsi"/>
           <w:b/>
           <w:u w:val="single"/>
         </w:rPr>
+        <w:br w:type="page"/>
+      </w:r>
+    </w:p>
+    <w:p>
+      <w:pPr>
+        <w:rPr>
+          <w:rFonts w:cstheme="minorHAnsi"/>
+        </w:rPr>
+      </w:pPr>
+      <w:r>
+        <w:rPr>
+          <w:rFonts w:cstheme="minorHAnsi"/>
+          <w:b/>
+          <w:u w:val="single"/>
+        </w:rPr>
+        <w:lastRenderedPageBreak/>
         <w:t xml:space="preserve">Merging </w:t>
       </w:r>
     </w:p>
@@ -1126,7 +1135,6 @@
           <w:rFonts w:cstheme="minorHAnsi"/>
           <w:i/>
         </w:rPr>
-        <w:lastRenderedPageBreak/>
         <w:t>git merge [</w:t>
       </w:r>
       <w:r>
@@ -1233,32 +1241,15 @@
       <w:pPr>
         <w:rPr>
           <w:rFonts w:cstheme="minorHAnsi"/>
+        </w:rPr>
+      </w:pPr>
+      <w:r>
+        <w:rPr>
+          <w:rFonts w:cstheme="minorHAnsi"/>
           <w:b/>
           <w:u w:val="single"/>
         </w:rPr>
-      </w:pPr>
-    </w:p>
-    <w:p>
-      <w:pPr>
-        <w:rPr>
-          <w:rFonts w:cstheme="minorHAnsi"/>
-          <w:b/>
-          <w:u w:val="single"/>
-        </w:rPr>
-      </w:pPr>
-    </w:p>
-    <w:p>
-      <w:pPr>
-        <w:rPr>
-          <w:rFonts w:cstheme="minorHAnsi"/>
-        </w:rPr>
-      </w:pPr>
-      <w:r>
-        <w:rPr>
-          <w:rFonts w:cstheme="minorHAnsi"/>
-          <w:b/>
-          <w:u w:val="single"/>
-        </w:rPr>
+        <w:lastRenderedPageBreak/>
         <w:t>Git Commands to Remember</w:t>
       </w:r>
     </w:p>
@@ -1694,6 +1685,12 @@
           <w:rFonts w:cstheme="minorHAnsi"/>
         </w:rPr>
       </w:pPr>
+      <w:r>
+        <w:rPr>
+          <w:rFonts w:cstheme="minorHAnsi"/>
+        </w:rPr>
+        <w:br w:type="page"/>
+      </w:r>
     </w:p>
     <w:p>
       <w:pPr>
@@ -1707,6 +1704,7 @@
           <w:b/>
           <w:u w:val="single"/>
         </w:rPr>
+        <w:lastRenderedPageBreak/>
         <w:t>COOL STUFF</w:t>
       </w:r>
     </w:p>
@@ -3230,7 +3228,7 @@
 </file>
 
 <file path=customXml/itemProps1.xml><?xml version="1.0" encoding="utf-8"?>
-<ds:datastoreItem xmlns:ds="http://schemas.openxmlformats.org/officeDocument/2006/customXml" ds:itemID="{83B815CE-783A-4778-A7A2-AE92A4930E2D}">
+<ds:datastoreItem xmlns:ds="http://schemas.openxmlformats.org/officeDocument/2006/customXml" ds:itemID="{C473DEAA-338D-4681-8E09-9A24343683CB}">
   <ds:schemaRefs>
     <ds:schemaRef ds:uri="http://schemas.openxmlformats.org/officeDocument/2006/bibliography"/>
   </ds:schemaRefs>

</xml_diff>

<commit_message>
Added bit about checkout
</commit_message>
<xml_diff>
--- a/GIT Tut.docx
+++ b/GIT Tut.docx
@@ -6,14 +6,14 @@
       <w:pPr>
         <w:jc w:val="center"/>
         <w:rPr>
-          <w:rFonts w:cstheme="minorHAnsi"/>
+          <w:rFonts w:cs="Calibri"/>
           <w:sz w:val="56"/>
           <w:szCs w:val="56"/>
         </w:rPr>
       </w:pPr>
       <w:r>
         <w:rPr>
-          <w:rFonts w:cstheme="minorHAnsi"/>
+          <w:rFonts w:cs="Calibri"/>
           <w:sz w:val="56"/>
           <w:szCs w:val="56"/>
         </w:rPr>
@@ -21,7 +21,7 @@
       </w:r>
       <w:r>
         <w:rPr>
-          <w:rFonts w:cstheme="minorHAnsi"/>
+          <w:rFonts w:cs="Calibri"/>
           <w:sz w:val="56"/>
           <w:szCs w:val="56"/>
         </w:rPr>
@@ -32,7 +32,7 @@
       <w:pPr>
         <w:jc w:val="center"/>
         <w:rPr>
-          <w:rFonts w:cstheme="minorHAnsi"/>
+          <w:rFonts w:cs="Calibri"/>
           <w:sz w:val="56"/>
           <w:szCs w:val="56"/>
         </w:rPr>
@@ -41,25 +41,26 @@
     <w:p>
       <w:pPr>
         <w:rPr>
-          <w:rFonts w:cstheme="minorHAnsi"/>
-        </w:rPr>
-      </w:pPr>
-      <w:r>
-        <w:rPr>
-          <w:rFonts w:cstheme="minorHAnsi"/>
+          <w:rFonts w:cs="Calibri"/>
+          <w:i/>
+        </w:rPr>
+      </w:pPr>
+      <w:r>
+        <w:rPr>
+          <w:rFonts w:cs="Calibri"/>
           <w:u w:val="single"/>
         </w:rPr>
         <w:t>A Quick Note:</w:t>
       </w:r>
       <w:r>
         <w:rPr>
-          <w:rFonts w:cstheme="minorHAnsi"/>
+          <w:rFonts w:cs="Calibri"/>
         </w:rPr>
         <w:t xml:space="preserve"> </w:t>
       </w:r>
       <w:r>
         <w:rPr>
-          <w:rFonts w:cstheme="minorHAnsi"/>
+          <w:rFonts w:cs="Calibri"/>
           <w:i/>
         </w:rPr>
         <w:t>This tutorial makes the assumption that you have already created a repository on the github.com site. If not, please go back and do that first.</w:t>
@@ -68,28 +69,35 @@
     <w:p>
       <w:pPr>
         <w:rPr>
-          <w:rFonts w:cstheme="minorHAnsi"/>
+          <w:rFonts w:cs="Calibri"/>
+          <w:i/>
+        </w:rPr>
+      </w:pPr>
+    </w:p>
+    <w:p>
+      <w:pPr>
+        <w:rPr>
+          <w:rFonts w:cs="Calibri"/>
+        </w:rPr>
+      </w:pPr>
+      <w:r>
+        <w:rPr>
+          <w:rFonts w:cs="Calibri"/>
           <w:b/>
           <w:u w:val="single"/>
         </w:rPr>
-      </w:pPr>
-    </w:p>
-    <w:p>
-      <w:pPr>
-        <w:rPr>
-          <w:rFonts w:cstheme="minorHAnsi"/>
+        <w:t xml:space="preserve">Connecting to </w:t>
+      </w:r>
+      <w:proofErr w:type="spellStart"/>
+      <w:r>
+        <w:rPr>
+          <w:rFonts w:cs="Calibri"/>
           <w:b/>
           <w:u w:val="single"/>
         </w:rPr>
-      </w:pPr>
-      <w:r>
-        <w:rPr>
-          <w:rFonts w:cstheme="minorHAnsi"/>
-          <w:b/>
-          <w:u w:val="single"/>
-        </w:rPr>
-        <w:t>Creating a Simple Repository</w:t>
-      </w:r>
+        <w:t>GitHub</w:t>
+      </w:r>
+      <w:proofErr w:type="spellEnd"/>
     </w:p>
     <w:p>
       <w:pPr>
@@ -99,28 +107,51 @@
           <w:numId w:val="1"/>
         </w:numPr>
         <w:rPr>
-          <w:rFonts w:cstheme="minorHAnsi"/>
+          <w:rFonts w:cs="Calibri"/>
           <w:u w:val="single"/>
         </w:rPr>
       </w:pPr>
       <w:r>
         <w:rPr>
-          <w:rFonts w:cstheme="minorHAnsi"/>
-        </w:rPr>
-        <w:t>Connect to GitHub (</w:t>
-      </w:r>
-      <w:r>
-        <w:rPr>
-          <w:rFonts w:cstheme="minorHAnsi"/>
-          <w:i/>
-        </w:rPr>
-        <w:t xml:space="preserve">ssh –T </w:t>
+          <w:rFonts w:cs="Calibri"/>
+        </w:rPr>
+        <w:t xml:space="preserve">Connect to </w:t>
+      </w:r>
+      <w:proofErr w:type="spellStart"/>
+      <w:r>
+        <w:rPr>
+          <w:rFonts w:cs="Calibri"/>
+        </w:rPr>
+        <w:t>GitHub</w:t>
+      </w:r>
+      <w:proofErr w:type="spellEnd"/>
+      <w:r>
+        <w:rPr>
+          <w:rFonts w:cs="Calibri"/>
+        </w:rPr>
+        <w:t xml:space="preserve"> (</w:t>
+      </w:r>
+      <w:proofErr w:type="spellStart"/>
+      <w:r>
+        <w:rPr>
+          <w:rFonts w:cs="Calibri"/>
+          <w:i/>
+        </w:rPr>
+        <w:t>ssh</w:t>
+      </w:r>
+      <w:proofErr w:type="spellEnd"/>
+      <w:r>
+        <w:rPr>
+          <w:rFonts w:cs="Calibri"/>
+          <w:i/>
+        </w:rPr>
+        <w:t xml:space="preserve"> –T </w:t>
       </w:r>
       <w:hyperlink r:id="rId6" w:history="1">
         <w:r>
           <w:rPr>
             <w:rStyle w:val="Hyperlink"/>
-            <w:rFonts w:cstheme="minorHAnsi"/>
+            <w:rFonts w:cs="Calibri"/>
             <w:i/>
           </w:rPr>
           <w:t>git@github.com</w:t>
@@ -128,7 +159,7 @@
       </w:hyperlink>
       <w:r>
         <w:rPr>
-          <w:rFonts w:cstheme="minorHAnsi"/>
+          <w:rFonts w:cs="Calibri"/>
         </w:rPr>
         <w:t>)</w:t>
       </w:r>
@@ -141,22 +172,47 @@
           <w:numId w:val="1"/>
         </w:numPr>
         <w:rPr>
-          <w:rFonts w:cstheme="minorHAnsi"/>
+          <w:rFonts w:cs="Calibri"/>
           <w:u w:val="single"/>
         </w:rPr>
       </w:pPr>
       <w:r>
         <w:rPr>
-          <w:rFonts w:cstheme="minorHAnsi"/>
+          <w:rFonts w:cs="Calibri"/>
         </w:rPr>
         <w:t xml:space="preserve">Set up </w:t>
       </w:r>
-      <w:r>
-        <w:rPr>
-          <w:rFonts w:cstheme="minorHAnsi"/>
-          <w:i/>
-        </w:rPr>
-        <w:t>git config –global user.name “Your Name”</w:t>
+      <w:proofErr w:type="spellStart"/>
+      <w:r>
+        <w:rPr>
+          <w:rFonts w:cs="Calibri"/>
+          <w:i/>
+        </w:rPr>
+        <w:t>git</w:t>
+      </w:r>
+      <w:proofErr w:type="spellEnd"/>
+      <w:r>
+        <w:rPr>
+          <w:rFonts w:cs="Calibri"/>
+          <w:i/>
+        </w:rPr>
+        <w:t xml:space="preserve"> </w:t>
+      </w:r>
+      <w:proofErr w:type="spellStart"/>
+      <w:r>
+        <w:rPr>
+          <w:rFonts w:cs="Calibri"/>
+          <w:i/>
+        </w:rPr>
+        <w:t>config</w:t>
+      </w:r>
+      <w:proofErr w:type="spellEnd"/>
+      <w:r>
+        <w:rPr>
+          <w:rFonts w:cs="Calibri"/>
+          <w:i/>
+        </w:rPr>
+        <w:t xml:space="preserve"> –global user.name “Your Name”</w:t>
       </w:r>
     </w:p>
     <w:p>
@@ -167,23 +223,109 @@
           <w:numId w:val="1"/>
         </w:numPr>
         <w:rPr>
-          <w:rFonts w:cstheme="minorHAnsi"/>
+          <w:rFonts w:cs="Calibri"/>
           <w:u w:val="single"/>
         </w:rPr>
       </w:pPr>
-      <w:r>
-        <w:rPr>
-          <w:rFonts w:cstheme="minorHAnsi"/>
-          <w:i/>
-        </w:rPr>
-        <w:t>Git config –global user.email [your email]</w:t>
-      </w:r>
-      <w:r>
-        <w:rPr>
-          <w:rFonts w:cstheme="minorHAnsi"/>
+      <w:proofErr w:type="spellStart"/>
+      <w:r>
+        <w:rPr>
+          <w:rFonts w:cs="Calibri"/>
+          <w:i/>
+        </w:rPr>
+        <w:t>Git</w:t>
+      </w:r>
+      <w:proofErr w:type="spellEnd"/>
+      <w:r>
+        <w:rPr>
+          <w:rFonts w:cs="Calibri"/>
+          <w:i/>
+        </w:rPr>
+        <w:t xml:space="preserve"> </w:t>
+      </w:r>
+      <w:proofErr w:type="spellStart"/>
+      <w:r>
+        <w:rPr>
+          <w:rFonts w:cs="Calibri"/>
+          <w:i/>
+        </w:rPr>
+        <w:t>config</w:t>
+      </w:r>
+      <w:proofErr w:type="spellEnd"/>
+      <w:r>
+        <w:rPr>
+          <w:rFonts w:cs="Calibri"/>
+          <w:i/>
+        </w:rPr>
+        <w:t xml:space="preserve"> –global </w:t>
+      </w:r>
+      <w:proofErr w:type="spellStart"/>
+      <w:r>
+        <w:rPr>
+          <w:rFonts w:cs="Calibri"/>
+          <w:i/>
+        </w:rPr>
+        <w:t>user.email</w:t>
+      </w:r>
+      <w:proofErr w:type="spellEnd"/>
+      <w:r>
+        <w:rPr>
+          <w:rFonts w:cs="Calibri"/>
+          <w:i/>
+        </w:rPr>
+        <w:t xml:space="preserve"> [your email]</w:t>
+      </w:r>
+      <w:r>
+        <w:rPr>
+          <w:rFonts w:cs="Calibri"/>
           <w:u w:val="single"/>
         </w:rPr>
         <w:t xml:space="preserve"> </w:t>
+      </w:r>
+    </w:p>
+    <w:p>
+      <w:pPr>
+        <w:pStyle w:val="ListParagraph"/>
+        <w:ind w:left="360"/>
+        <w:rPr>
+          <w:rFonts w:cs="Calibri"/>
+          <w:u w:val="single"/>
+        </w:rPr>
+      </w:pPr>
+    </w:p>
+    <w:p>
+      <w:pPr>
+        <w:rPr>
+          <w:rFonts w:cs="Calibri"/>
+          <w:b/>
+          <w:u w:val="single"/>
+        </w:rPr>
+      </w:pPr>
+      <w:r>
+        <w:rPr>
+          <w:rFonts w:cs="Calibri"/>
+          <w:b/>
+          <w:u w:val="single"/>
+        </w:rPr>
+        <w:t xml:space="preserve">Creating </w:t>
+      </w:r>
+      <w:proofErr w:type="gramStart"/>
+      <w:r>
+        <w:rPr>
+          <w:rFonts w:cs="Calibri"/>
+          <w:b/>
+          <w:u w:val="single"/>
+        </w:rPr>
+        <w:t>A</w:t>
+      </w:r>
+      <w:proofErr w:type="gramEnd"/>
+      <w:r>
+        <w:rPr>
+          <w:rFonts w:cs="Calibri"/>
+          <w:b/>
+          <w:u w:val="single"/>
+        </w:rPr>
+        <w:t xml:space="preserve"> Repository</w:t>
       </w:r>
     </w:p>
     <w:p>
@@ -191,29 +333,38 @@
         <w:pStyle w:val="ListParagraph"/>
         <w:numPr>
           <w:ilvl w:val="0"/>
-          <w:numId w:val="1"/>
+          <w:numId w:val="9"/>
         </w:numPr>
         <w:rPr>
-          <w:rFonts w:cstheme="minorHAnsi"/>
+          <w:rFonts w:cs="Calibri"/>
           <w:u w:val="single"/>
         </w:rPr>
       </w:pPr>
       <w:r>
         <w:rPr>
-          <w:rFonts w:cstheme="minorHAnsi"/>
+          <w:rFonts w:cs="Calibri"/>
         </w:rPr>
         <w:t>Create a directory for your project (</w:t>
       </w:r>
-      <w:r>
-        <w:rPr>
-          <w:rFonts w:cstheme="minorHAnsi"/>
-          <w:i/>
-        </w:rPr>
-        <w:t>mkdir ~/[project]</w:t>
-      </w:r>
-      <w:r>
-        <w:rPr>
-          <w:rFonts w:cstheme="minorHAnsi"/>
+      <w:proofErr w:type="spellStart"/>
+      <w:r>
+        <w:rPr>
+          <w:rFonts w:cs="Calibri"/>
+          <w:i/>
+        </w:rPr>
+        <w:t>mkdir</w:t>
+      </w:r>
+      <w:proofErr w:type="spellEnd"/>
+      <w:r>
+        <w:rPr>
+          <w:rFonts w:cs="Calibri"/>
+          <w:i/>
+        </w:rPr>
+        <w:t xml:space="preserve"> ~/[project]</w:t>
+      </w:r>
+      <w:r>
+        <w:rPr>
+          <w:rFonts w:cs="Calibri"/>
         </w:rPr>
         <w:t>)</w:t>
       </w:r>
@@ -223,25 +374,34 @@
         <w:pStyle w:val="ListParagraph"/>
         <w:numPr>
           <w:ilvl w:val="0"/>
-          <w:numId w:val="1"/>
+          <w:numId w:val="9"/>
         </w:numPr>
         <w:rPr>
-          <w:rFonts w:cstheme="minorHAnsi"/>
+          <w:rFonts w:cs="Calibri"/>
           <w:u w:val="single"/>
         </w:rPr>
       </w:pPr>
       <w:r>
         <w:rPr>
-          <w:rFonts w:cstheme="minorHAnsi"/>
+          <w:rFonts w:cs="Calibri"/>
         </w:rPr>
         <w:t xml:space="preserve">Change to your new project directory using </w:t>
       </w:r>
-      <w:r>
-        <w:rPr>
-          <w:rFonts w:cstheme="minorHAnsi"/>
-          <w:i/>
-        </w:rPr>
-        <w:t>cd ~/[project]</w:t>
+      <w:proofErr w:type="spellStart"/>
+      <w:r>
+        <w:rPr>
+          <w:rFonts w:cs="Calibri"/>
+          <w:i/>
+        </w:rPr>
+        <w:t>cd</w:t>
+      </w:r>
+      <w:proofErr w:type="spellEnd"/>
+      <w:r>
+        <w:rPr>
+          <w:rFonts w:cs="Calibri"/>
+          <w:i/>
+        </w:rPr>
+        <w:t xml:space="preserve"> ~/[project]</w:t>
       </w:r>
     </w:p>
     <w:p>
@@ -249,42 +409,195 @@
         <w:pStyle w:val="ListParagraph"/>
         <w:numPr>
           <w:ilvl w:val="0"/>
-          <w:numId w:val="1"/>
+          <w:numId w:val="9"/>
         </w:numPr>
         <w:rPr>
-          <w:rFonts w:cstheme="minorHAnsi"/>
+          <w:rFonts w:cs="Calibri"/>
           <w:u w:val="single"/>
         </w:rPr>
       </w:pPr>
       <w:r>
         <w:rPr>
-          <w:rFonts w:cstheme="minorHAnsi"/>
+          <w:rFonts w:cs="Calibri"/>
         </w:rPr>
         <w:t xml:space="preserve">Use </w:t>
       </w:r>
-      <w:r>
-        <w:rPr>
-          <w:rFonts w:cstheme="minorHAnsi"/>
-          <w:i/>
-        </w:rPr>
-        <w:t>git init</w:t>
-      </w:r>
-      <w:r>
-        <w:rPr>
-          <w:rFonts w:cstheme="minorHAnsi"/>
+      <w:proofErr w:type="spellStart"/>
+      <w:r>
+        <w:rPr>
+          <w:rFonts w:cs="Calibri"/>
+          <w:i/>
+        </w:rPr>
+        <w:t>git</w:t>
+      </w:r>
+      <w:proofErr w:type="spellEnd"/>
+      <w:r>
+        <w:rPr>
+          <w:rFonts w:cs="Calibri"/>
+          <w:i/>
+        </w:rPr>
+        <w:t xml:space="preserve"> init</w:t>
+      </w:r>
+      <w:r>
+        <w:rPr>
+          <w:rFonts w:cs="Calibri"/>
         </w:rPr>
         <w:t xml:space="preserve"> to make your new project a repository</w:t>
       </w:r>
     </w:p>
     <w:p>
       <w:pPr>
-        <w:rPr>
-          <w:rFonts w:cstheme="minorHAnsi"/>
-        </w:rPr>
-      </w:pPr>
-      <w:r>
-        <w:rPr>
-          <w:rFonts w:cstheme="minorHAnsi"/>
+        <w:pStyle w:val="ListParagraph"/>
+        <w:ind w:left="0"/>
+        <w:rPr>
+          <w:rFonts w:cs="Calibri"/>
+        </w:rPr>
+      </w:pPr>
+    </w:p>
+    <w:p>
+      <w:pPr>
+        <w:pStyle w:val="ListParagraph"/>
+        <w:ind w:left="0"/>
+        <w:rPr>
+          <w:rFonts w:cs="Calibri"/>
+        </w:rPr>
+      </w:pPr>
+      <w:r>
+        <w:rPr>
+          <w:rFonts w:cs="Calibri"/>
+          <w:b/>
+          <w:u w:val="single"/>
+        </w:rPr>
+        <w:t xml:space="preserve">Checkout </w:t>
+      </w:r>
+      <w:proofErr w:type="gramStart"/>
+      <w:r>
+        <w:rPr>
+          <w:rFonts w:cs="Calibri"/>
+          <w:b/>
+          <w:u w:val="single"/>
+        </w:rPr>
+        <w:t>A</w:t>
+      </w:r>
+      <w:proofErr w:type="gramEnd"/>
+      <w:r>
+        <w:rPr>
+          <w:rFonts w:cs="Calibri"/>
+          <w:b/>
+          <w:u w:val="single"/>
+        </w:rPr>
+        <w:t xml:space="preserve"> Repository</w:t>
+      </w:r>
+    </w:p>
+    <w:p>
+      <w:pPr>
+        <w:pStyle w:val="ListParagraph"/>
+        <w:ind w:left="0"/>
+        <w:rPr>
+          <w:rFonts w:cs="Calibri"/>
+        </w:rPr>
+      </w:pPr>
+    </w:p>
+    <w:p>
+      <w:pPr>
+        <w:pStyle w:val="ListParagraph"/>
+        <w:ind w:left="0"/>
+        <w:rPr>
+          <w:rFonts w:cs="Calibri"/>
+        </w:rPr>
+      </w:pPr>
+      <w:r>
+        <w:rPr>
+          <w:rFonts w:cs="Calibri"/>
+        </w:rPr>
+        <w:t>There will be times where you will need to start with a repository that was created offsite (from either a co-worker or even a different computer of yours). If you’re familiar with SVN then the concept of a checkout is nothing new. If you are not, then think of checkout like being in a grocery store. You have all of the items in a basket (repository) and you need to purchase them. Going through the checkout will give you all of the items in your basket and allow you to use them as you please.</w:t>
+      </w:r>
+    </w:p>
+    <w:p>
+      <w:pPr>
+        <w:pStyle w:val="ListParagraph"/>
+        <w:ind w:left="0"/>
+        <w:rPr>
+          <w:rFonts w:cs="Calibri"/>
+        </w:rPr>
+      </w:pPr>
+    </w:p>
+    <w:p>
+      <w:pPr>
+        <w:pStyle w:val="ListParagraph"/>
+        <w:ind w:left="0"/>
+        <w:rPr>
+          <w:rFonts w:cs="Calibri"/>
+        </w:rPr>
+      </w:pPr>
+      <w:r>
+        <w:rPr>
+          <w:rFonts w:cs="Calibri"/>
+        </w:rPr>
+        <w:t>To check out use the following steps:</w:t>
+      </w:r>
+    </w:p>
+    <w:p>
+      <w:pPr>
+        <w:pStyle w:val="ListParagraph"/>
+        <w:ind w:left="0"/>
+        <w:rPr>
+          <w:rFonts w:cs="Calibri"/>
+        </w:rPr>
+      </w:pPr>
+    </w:p>
+    <w:p>
+      <w:pPr>
+        <w:pStyle w:val="ListParagraph"/>
+        <w:numPr>
+          <w:ilvl w:val="0"/>
+          <w:numId w:val="10"/>
+        </w:numPr>
+        <w:rPr>
+          <w:rFonts w:cs="Calibri"/>
+        </w:rPr>
+      </w:pPr>
+      <w:proofErr w:type="spellStart"/>
+      <w:r>
+        <w:rPr>
+          <w:rFonts w:cs="Calibri"/>
+          <w:i/>
+        </w:rPr>
+        <w:t>Git</w:t>
+      </w:r>
+      <w:proofErr w:type="spellEnd"/>
+      <w:r>
+        <w:rPr>
+          <w:rFonts w:cs="Calibri"/>
+          <w:i/>
+        </w:rPr>
+        <w:t xml:space="preserve"> clone [username]@[address].com:/path</w:t>
+      </w:r>
+    </w:p>
+    <w:p>
+      <w:pPr>
+        <w:pStyle w:val="ListParagraph"/>
+        <w:ind w:left="0"/>
+        <w:rPr>
+          <w:rFonts w:cs="Calibri"/>
+        </w:rPr>
+      </w:pPr>
+      <w:r>
+        <w:rPr>
+          <w:rFonts w:cs="Calibri"/>
+        </w:rPr>
+        <w:t>That’s it! You should now have a local copy of the complete repository!</w:t>
+      </w:r>
+    </w:p>
+    <w:p>
+      <w:pPr>
+        <w:rPr>
+          <w:rFonts w:cs="Calibri"/>
+        </w:rPr>
+      </w:pPr>
+      <w:r>
+        <w:rPr>
+          <w:rFonts w:cs="Calibri"/>
           <w:b/>
           <w:u w:val="single"/>
         </w:rPr>
@@ -299,12 +612,12 @@
           <w:numId w:val="2"/>
         </w:numPr>
         <w:rPr>
-          <w:rFonts w:cstheme="minorHAnsi"/>
-        </w:rPr>
-      </w:pPr>
-      <w:r>
-        <w:rPr>
-          <w:rFonts w:cstheme="minorHAnsi"/>
+          <w:rFonts w:cs="Calibri"/>
+        </w:rPr>
+      </w:pPr>
+      <w:r>
+        <w:rPr>
+          <w:rFonts w:cs="Calibri"/>
         </w:rPr>
         <w:t>Add/Create your files in your new project’s directory</w:t>
       </w:r>
@@ -317,38 +630,72 @@
           <w:numId w:val="2"/>
         </w:numPr>
         <w:rPr>
-          <w:rFonts w:cstheme="minorHAnsi"/>
-        </w:rPr>
-      </w:pPr>
-      <w:r>
-        <w:rPr>
-          <w:rFonts w:cstheme="minorHAnsi"/>
+          <w:rFonts w:cs="Calibri"/>
+        </w:rPr>
+      </w:pPr>
+      <w:r>
+        <w:rPr>
+          <w:rFonts w:cs="Calibri"/>
         </w:rPr>
         <w:t xml:space="preserve">Once you have your files use </w:t>
       </w:r>
-      <w:r>
-        <w:rPr>
-          <w:rFonts w:cstheme="minorHAnsi"/>
-          <w:i/>
-        </w:rPr>
-        <w:t xml:space="preserve">git add .  </w:t>
-      </w:r>
-      <w:r>
-        <w:rPr>
-          <w:rFonts w:cstheme="minorHAnsi"/>
+      <w:proofErr w:type="spellStart"/>
+      <w:r>
+        <w:rPr>
+          <w:rFonts w:cs="Calibri"/>
+          <w:i/>
+        </w:rPr>
+        <w:t>git</w:t>
+      </w:r>
+      <w:proofErr w:type="spellEnd"/>
+      <w:r>
+        <w:rPr>
+          <w:rFonts w:cs="Calibri"/>
+          <w:i/>
+        </w:rPr>
+        <w:t xml:space="preserve"> </w:t>
+      </w:r>
+      <w:proofErr w:type="gramStart"/>
+      <w:r>
+        <w:rPr>
+          <w:rFonts w:cs="Calibri"/>
+          <w:i/>
+        </w:rPr>
+        <w:t>add .</w:t>
+      </w:r>
+      <w:proofErr w:type="gramEnd"/>
+      <w:r>
+        <w:rPr>
+          <w:rFonts w:cs="Calibri"/>
+          <w:i/>
+        </w:rPr>
+        <w:t xml:space="preserve">  </w:t>
+      </w:r>
+      <w:r>
+        <w:rPr>
+          <w:rFonts w:cs="Calibri"/>
         </w:rPr>
         <w:t xml:space="preserve">to add all files to your commit queue (you can also use </w:t>
       </w:r>
-      <w:r>
-        <w:rPr>
-          <w:rFonts w:cstheme="minorHAnsi"/>
-          <w:i/>
-        </w:rPr>
-        <w:t>git add [file]</w:t>
-      </w:r>
-      <w:r>
-        <w:rPr>
-          <w:rFonts w:cstheme="minorHAnsi"/>
+      <w:proofErr w:type="spellStart"/>
+      <w:r>
+        <w:rPr>
+          <w:rFonts w:cs="Calibri"/>
+          <w:i/>
+        </w:rPr>
+        <w:t>git</w:t>
+      </w:r>
+      <w:proofErr w:type="spellEnd"/>
+      <w:r>
+        <w:rPr>
+          <w:rFonts w:cs="Calibri"/>
+          <w:i/>
+        </w:rPr>
+        <w:t xml:space="preserve"> add [file]</w:t>
+      </w:r>
+      <w:r>
+        <w:rPr>
+          <w:rFonts w:cs="Calibri"/>
         </w:rPr>
         <w:t xml:space="preserve"> if you want to be specific)</w:t>
       </w:r>
@@ -361,25 +708,34 @@
           <w:numId w:val="2"/>
         </w:numPr>
         <w:rPr>
-          <w:rFonts w:cstheme="minorHAnsi"/>
-        </w:rPr>
-      </w:pPr>
-      <w:r>
-        <w:rPr>
-          <w:rFonts w:cstheme="minorHAnsi"/>
+          <w:rFonts w:cs="Calibri"/>
+        </w:rPr>
+      </w:pPr>
+      <w:r>
+        <w:rPr>
+          <w:rFonts w:cs="Calibri"/>
         </w:rPr>
         <w:t xml:space="preserve">Great!  Now we can commit our files! Use </w:t>
       </w:r>
-      <w:r>
-        <w:rPr>
-          <w:rFonts w:cstheme="minorHAnsi"/>
-          <w:i/>
-        </w:rPr>
-        <w:t>git commit –m ‘[message]’</w:t>
-      </w:r>
-      <w:r>
-        <w:rPr>
-          <w:rFonts w:cstheme="minorHAnsi"/>
+      <w:proofErr w:type="spellStart"/>
+      <w:r>
+        <w:rPr>
+          <w:rFonts w:cs="Calibri"/>
+          <w:i/>
+        </w:rPr>
+        <w:t>git</w:t>
+      </w:r>
+      <w:proofErr w:type="spellEnd"/>
+      <w:r>
+        <w:rPr>
+          <w:rFonts w:cs="Calibri"/>
+          <w:i/>
+        </w:rPr>
+        <w:t xml:space="preserve"> commit –m ‘[message]’</w:t>
+      </w:r>
+      <w:r>
+        <w:rPr>
+          <w:rFonts w:cs="Calibri"/>
         </w:rPr>
         <w:t xml:space="preserve"> and all of your added files will now be added to your repository!</w:t>
       </w:r>
@@ -392,25 +748,35 @@
           <w:numId w:val="2"/>
         </w:numPr>
         <w:rPr>
-          <w:rFonts w:cstheme="minorHAnsi"/>
-        </w:rPr>
-      </w:pPr>
-      <w:r>
-        <w:rPr>
-          <w:rFonts w:cstheme="minorHAnsi"/>
-        </w:rPr>
+          <w:rFonts w:cs="Calibri"/>
+        </w:rPr>
+      </w:pPr>
+      <w:r>
+        <w:rPr>
+          <w:rFonts w:cs="Calibri"/>
+        </w:rPr>
+        <w:lastRenderedPageBreak/>
         <w:t xml:space="preserve">You can also use </w:t>
       </w:r>
-      <w:r>
-        <w:rPr>
-          <w:rFonts w:cstheme="minorHAnsi"/>
-          <w:i/>
-        </w:rPr>
-        <w:t>git commit –a –m ‘[message]’</w:t>
-      </w:r>
-      <w:r>
-        <w:rPr>
-          <w:rFonts w:cstheme="minorHAnsi"/>
+      <w:proofErr w:type="spellStart"/>
+      <w:r>
+        <w:rPr>
+          <w:rFonts w:cs="Calibri"/>
+          <w:i/>
+        </w:rPr>
+        <w:t>git</w:t>
+      </w:r>
+      <w:proofErr w:type="spellEnd"/>
+      <w:r>
+        <w:rPr>
+          <w:rFonts w:cs="Calibri"/>
+          <w:i/>
+        </w:rPr>
+        <w:t xml:space="preserve"> commit –a –m ‘[message]’</w:t>
+      </w:r>
+      <w:r>
+        <w:rPr>
+          <w:rFonts w:cs="Calibri"/>
         </w:rPr>
         <w:t xml:space="preserve"> to add and commit all of your modified files</w:t>
       </w:r>
@@ -423,27 +789,50 @@
           <w:numId w:val="2"/>
         </w:numPr>
         <w:rPr>
-          <w:rFonts w:cstheme="minorHAnsi"/>
-        </w:rPr>
-      </w:pPr>
-      <w:r>
-        <w:rPr>
-          <w:rFonts w:cstheme="minorHAnsi"/>
-        </w:rPr>
-        <w:t xml:space="preserve">If you are using GitHub you can now create a repository online by using </w:t>
-      </w:r>
-      <w:r>
-        <w:rPr>
-          <w:rFonts w:cstheme="minorHAnsi"/>
-          <w:i/>
-        </w:rPr>
-        <w:t xml:space="preserve">git remote add origin </w:t>
+          <w:rFonts w:cs="Calibri"/>
+        </w:rPr>
+      </w:pPr>
+      <w:r>
+        <w:rPr>
+          <w:rFonts w:cs="Calibri"/>
+        </w:rPr>
+        <w:t xml:space="preserve">If you are using </w:t>
+      </w:r>
+      <w:proofErr w:type="spellStart"/>
+      <w:r>
+        <w:rPr>
+          <w:rFonts w:cs="Calibri"/>
+        </w:rPr>
+        <w:t>GitHub</w:t>
+      </w:r>
+      <w:proofErr w:type="spellEnd"/>
+      <w:r>
+        <w:rPr>
+          <w:rFonts w:cs="Calibri"/>
+        </w:rPr>
+        <w:t xml:space="preserve"> you can now create a repository online by using </w:t>
+      </w:r>
+      <w:proofErr w:type="spellStart"/>
+      <w:r>
+        <w:rPr>
+          <w:rFonts w:cs="Calibri"/>
+          <w:i/>
+        </w:rPr>
+        <w:t>git</w:t>
+      </w:r>
+      <w:proofErr w:type="spellEnd"/>
+      <w:r>
+        <w:rPr>
+          <w:rFonts w:cs="Calibri"/>
+          <w:i/>
+        </w:rPr>
+        <w:t xml:space="preserve"> remote add origin </w:t>
       </w:r>
       <w:hyperlink r:id="rId7" w:history="1">
         <w:r>
           <w:rPr>
             <w:rStyle w:val="Hyperlink"/>
-            <w:rFonts w:cstheme="minorHAnsi"/>
+            <w:rFonts w:cs="Calibri"/>
             <w:i/>
           </w:rPr>
           <w:t>git@github.com:[username]/[directory].git</w:t>
@@ -451,48 +840,59 @@
       </w:hyperlink>
       <w:r>
         <w:rPr>
-          <w:rFonts w:cstheme="minorHAnsi"/>
+          <w:rFonts w:cs="Calibri"/>
           <w:i/>
         </w:rPr>
         <w:t xml:space="preserve"> </w:t>
       </w:r>
       <w:r>
         <w:rPr>
-          <w:rFonts w:cstheme="minorHAnsi"/>
+          <w:rFonts w:cs="Calibri"/>
         </w:rPr>
         <w:t xml:space="preserve"> and then </w:t>
       </w:r>
-      <w:r>
-        <w:rPr>
-          <w:rFonts w:cstheme="minorHAnsi"/>
-          <w:i/>
-        </w:rPr>
-        <w:t>git push origin master</w:t>
-      </w:r>
-    </w:p>
-    <w:p>
-      <w:pPr>
-        <w:rPr>
-          <w:rFonts w:cstheme="minorHAnsi"/>
-        </w:rPr>
-      </w:pPr>
-      <w:r>
-        <w:rPr>
-          <w:rFonts w:cstheme="minorHAnsi"/>
-        </w:rPr>
-        <w:t>Congratulations! You should now have an existing repository on GitHub. A quick workflow would be</w:t>
-      </w:r>
-      <w:r>
-        <w:rPr>
-          <w:rFonts w:cstheme="minorHAnsi"/>
-        </w:rPr>
-        <w:t xml:space="preserve"> something like</w:t>
-      </w:r>
-      <w:r>
-        <w:rPr>
-          <w:rFonts w:cstheme="minorHAnsi"/>
-        </w:rPr>
-        <w:t xml:space="preserve"> this:</w:t>
+      <w:proofErr w:type="spellStart"/>
+      <w:r>
+        <w:rPr>
+          <w:rFonts w:cs="Calibri"/>
+          <w:i/>
+        </w:rPr>
+        <w:t>git</w:t>
+      </w:r>
+      <w:proofErr w:type="spellEnd"/>
+      <w:r>
+        <w:rPr>
+          <w:rFonts w:cs="Calibri"/>
+          <w:i/>
+        </w:rPr>
+        <w:t xml:space="preserve"> push origin master</w:t>
+      </w:r>
+    </w:p>
+    <w:p>
+      <w:pPr>
+        <w:rPr>
+          <w:rFonts w:cs="Calibri"/>
+        </w:rPr>
+      </w:pPr>
+      <w:r>
+        <w:rPr>
+          <w:rFonts w:cs="Calibri"/>
+        </w:rPr>
+        <w:t xml:space="preserve">Congratulations! You should now have an existing repository on </w:t>
+      </w:r>
+      <w:proofErr w:type="spellStart"/>
+      <w:r>
+        <w:rPr>
+          <w:rFonts w:cs="Calibri"/>
+        </w:rPr>
+        <w:t>GitHub</w:t>
+      </w:r>
+      <w:proofErr w:type="spellEnd"/>
+      <w:r>
+        <w:rPr>
+          <w:rFonts w:cs="Calibri"/>
+        </w:rPr>
+        <w:t>. A quick workflow would be something like this:</w:t>
       </w:r>
     </w:p>
     <w:p>
@@ -503,19 +903,28 @@
           <w:numId w:val="3"/>
         </w:numPr>
         <w:rPr>
-          <w:rFonts w:cstheme="minorHAnsi"/>
-        </w:rPr>
-      </w:pPr>
-      <w:r>
-        <w:rPr>
-          <w:rFonts w:cstheme="minorHAnsi"/>
-          <w:i/>
-        </w:rPr>
-        <w:t>Git commit –a –m ‘[message]’</w:t>
-      </w:r>
-      <w:r>
-        <w:rPr>
-          <w:rFonts w:cstheme="minorHAnsi"/>
+          <w:rFonts w:cs="Calibri"/>
+        </w:rPr>
+      </w:pPr>
+      <w:proofErr w:type="spellStart"/>
+      <w:r>
+        <w:rPr>
+          <w:rFonts w:cs="Calibri"/>
+          <w:i/>
+        </w:rPr>
+        <w:t>Git</w:t>
+      </w:r>
+      <w:proofErr w:type="spellEnd"/>
+      <w:r>
+        <w:rPr>
+          <w:rFonts w:cs="Calibri"/>
+          <w:i/>
+        </w:rPr>
+        <w:t xml:space="preserve"> commit –a –m ‘[message]’</w:t>
+      </w:r>
+      <w:r>
+        <w:rPr>
+          <w:rFonts w:cs="Calibri"/>
         </w:rPr>
         <w:t xml:space="preserve"> </w:t>
       </w:r>
@@ -528,43 +937,52 @@
           <w:numId w:val="3"/>
         </w:numPr>
         <w:rPr>
-          <w:rFonts w:cstheme="minorHAnsi"/>
-          <w:i/>
-        </w:rPr>
-      </w:pPr>
-      <w:r>
-        <w:rPr>
-          <w:rFonts w:cstheme="minorHAnsi"/>
+          <w:rFonts w:cs="Calibri"/>
+          <w:i/>
+        </w:rPr>
+      </w:pPr>
+      <w:r>
+        <w:rPr>
+          <w:rFonts w:cs="Calibri"/>
         </w:rPr>
         <w:t xml:space="preserve">and then when you are ready to show off your changes use </w:t>
       </w:r>
       <w:r>
         <w:rPr>
-          <w:rFonts w:cstheme="minorHAnsi"/>
-          <w:i/>
-        </w:rPr>
-        <w:t>[git push origin master]</w:t>
-      </w:r>
-    </w:p>
-    <w:p>
-      <w:pPr>
-        <w:rPr>
-          <w:rFonts w:cstheme="minorHAnsi"/>
-        </w:rPr>
-      </w:pPr>
-      <w:r>
-        <w:rPr>
-          <w:rFonts w:cstheme="minorHAnsi"/>
-        </w:rPr>
-        <w:br w:type="page"/>
-      </w:r>
-      <w:r>
-        <w:rPr>
-          <w:rFonts w:cstheme="minorHAnsi"/>
+          <w:rFonts w:cs="Calibri"/>
+          <w:i/>
+        </w:rPr>
+        <w:t>[</w:t>
+      </w:r>
+      <w:proofErr w:type="spellStart"/>
+      <w:r>
+        <w:rPr>
+          <w:rFonts w:cs="Calibri"/>
+          <w:i/>
+        </w:rPr>
+        <w:t>git</w:t>
+      </w:r>
+      <w:proofErr w:type="spellEnd"/>
+      <w:r>
+        <w:rPr>
+          <w:rFonts w:cs="Calibri"/>
+          <w:i/>
+        </w:rPr>
+        <w:t xml:space="preserve"> push origin master]</w:t>
+      </w:r>
+    </w:p>
+    <w:p>
+      <w:pPr>
+        <w:rPr>
+          <w:rFonts w:cs="Calibri"/>
+        </w:rPr>
+      </w:pPr>
+      <w:r>
+        <w:rPr>
+          <w:rFonts w:cs="Calibri"/>
           <w:b/>
           <w:u w:val="single"/>
         </w:rPr>
-        <w:lastRenderedPageBreak/>
         <w:t>Creating Branches</w:t>
       </w:r>
     </w:p>
@@ -573,7 +991,7 @@
         <w:pStyle w:val="NormalWeb"/>
         <w:shd w:val="clear" w:color="auto" w:fill="FFFFFF"/>
         <w:rPr>
-          <w:rFonts w:asciiTheme="minorHAnsi" w:hAnsiTheme="minorHAnsi" w:cstheme="minorHAnsi"/>
+          <w:rFonts w:ascii="Calibri" w:hAnsi="Calibri" w:cs="Calibri"/>
           <w:color w:val="000000"/>
           <w:sz w:val="22"/>
           <w:szCs w:val="22"/>
@@ -581,7 +999,7 @@
       </w:pPr>
       <w:r>
         <w:rPr>
-          <w:rFonts w:asciiTheme="minorHAnsi" w:hAnsiTheme="minorHAnsi" w:cstheme="minorHAnsi"/>
+          <w:rFonts w:ascii="Calibri" w:hAnsi="Calibri" w:cs="Calibri"/>
           <w:sz w:val="22"/>
           <w:szCs w:val="22"/>
           <w:u w:val="single"/>
@@ -590,7 +1008,7 @@
       </w:r>
       <w:r>
         <w:rPr>
-          <w:rFonts w:asciiTheme="minorHAnsi" w:hAnsiTheme="minorHAnsi" w:cstheme="minorHAnsi"/>
+          <w:rFonts w:ascii="Calibri" w:hAnsi="Calibri" w:cs="Calibri"/>
           <w:sz w:val="22"/>
           <w:szCs w:val="22"/>
         </w:rPr>
@@ -598,56 +1016,40 @@
       </w:r>
       <w:r>
         <w:rPr>
-          <w:rFonts w:asciiTheme="minorHAnsi" w:hAnsiTheme="minorHAnsi" w:cstheme="minorHAnsi"/>
+          <w:rFonts w:ascii="Calibri" w:hAnsi="Calibri" w:cs="Calibri"/>
           <w:i/>
           <w:sz w:val="22"/>
           <w:szCs w:val="22"/>
         </w:rPr>
-        <w:t>Branching is the act of creating another commit that is an aside from the “trunk” of your repository. For example</w:t>
-      </w:r>
-      <w:r>
-        <w:rPr>
-          <w:rFonts w:asciiTheme="minorHAnsi" w:hAnsiTheme="minorHAnsi" w:cstheme="minorHAnsi"/>
-          <w:i/>
-          <w:sz w:val="22"/>
-          <w:szCs w:val="22"/>
-        </w:rPr>
-        <w:t>:</w:t>
-      </w:r>
-      <w:r>
-        <w:rPr>
-          <w:rFonts w:asciiTheme="minorHAnsi" w:hAnsiTheme="minorHAnsi" w:cstheme="minorHAnsi"/>
-          <w:i/>
-          <w:sz w:val="22"/>
-          <w:szCs w:val="22"/>
-        </w:rPr>
-        <w:t xml:space="preserve"> (shamelessly stolen from </w:t>
+        <w:t xml:space="preserve">Branching is the act of creating another commit that is an aside from the “trunk” of your repository. For example: (shamelessly stolen from </w:t>
       </w:r>
       <w:hyperlink r:id="rId8" w:history="1">
         <w:r>
           <w:rPr>
             <w:rStyle w:val="Hyperlink"/>
-            <w:rFonts w:asciiTheme="minorHAnsi" w:hAnsiTheme="minorHAnsi" w:cstheme="minorHAnsi"/>
+            <w:rFonts w:ascii="Calibri" w:hAnsi="Calibri" w:cs="Calibri"/>
           </w:rPr>
           <w:t>http://www.eecs.harvard.edu/~cduan/technical/git</w:t>
         </w:r>
       </w:hyperlink>
-      <w:r>
-        <w:rPr>
-          <w:rFonts w:asciiTheme="minorHAnsi" w:hAnsiTheme="minorHAnsi" w:cstheme="minorHAnsi"/>
+      <w:proofErr w:type="gramStart"/>
+      <w:r>
+        <w:rPr>
+          <w:rFonts w:ascii="Calibri" w:hAnsi="Calibri" w:cs="Calibri"/>
         </w:rPr>
         <w:t>)</w:t>
       </w:r>
       <w:r>
         <w:rPr>
-          <w:rFonts w:asciiTheme="minorHAnsi" w:hAnsiTheme="minorHAnsi" w:cstheme="minorHAnsi"/>
+          <w:rFonts w:ascii="Calibri" w:hAnsi="Calibri" w:cs="Calibri"/>
           <w:i/>
         </w:rPr>
         <w:t>“</w:t>
       </w:r>
-      <w:r>
-        <w:rPr>
-          <w:rFonts w:asciiTheme="minorHAnsi" w:hAnsiTheme="minorHAnsi" w:cstheme="minorHAnsi"/>
+      <w:proofErr w:type="gramEnd"/>
+      <w:r>
+        <w:rPr>
+          <w:rFonts w:ascii="Calibri" w:hAnsi="Calibri" w:cs="Calibri"/>
           <w:color w:val="000000"/>
           <w:sz w:val="22"/>
           <w:szCs w:val="22"/>
@@ -660,14 +1062,14 @@
         <w:pStyle w:val="NormalWeb"/>
         <w:shd w:val="clear" w:color="auto" w:fill="FFFFFF"/>
         <w:rPr>
-          <w:rFonts w:asciiTheme="minorHAnsi" w:hAnsiTheme="minorHAnsi" w:cstheme="minorHAnsi"/>
+          <w:rFonts w:ascii="Calibri" w:hAnsi="Calibri" w:cs="Calibri"/>
           <w:sz w:val="22"/>
           <w:szCs w:val="22"/>
         </w:rPr>
       </w:pPr>
       <w:r>
         <w:rPr>
-          <w:rFonts w:asciiTheme="minorHAnsi" w:hAnsiTheme="minorHAnsi" w:cstheme="minorHAnsi"/>
+          <w:rFonts w:ascii="Calibri" w:hAnsi="Calibri" w:cs="Calibri"/>
           <w:color w:val="000000"/>
           <w:sz w:val="22"/>
           <w:szCs w:val="22"/>
@@ -676,7 +1078,7 @@
       </w:r>
       <w:r>
         <w:rPr>
-          <w:rFonts w:asciiTheme="minorHAnsi" w:hAnsiTheme="minorHAnsi" w:cstheme="minorHAnsi"/>
+          <w:rFonts w:ascii="Calibri" w:hAnsi="Calibri" w:cs="Calibri"/>
           <w:i/>
           <w:color w:val="000000"/>
           <w:sz w:val="22"/>
@@ -690,14 +1092,14 @@
         <w:pStyle w:val="NormalWeb"/>
         <w:shd w:val="clear" w:color="auto" w:fill="FFFFFF"/>
         <w:rPr>
-          <w:rFonts w:asciiTheme="minorHAnsi" w:hAnsiTheme="minorHAnsi" w:cstheme="minorHAnsi"/>
+          <w:rFonts w:ascii="Calibri" w:hAnsi="Calibri" w:cs="Calibri"/>
           <w:sz w:val="22"/>
           <w:szCs w:val="22"/>
         </w:rPr>
       </w:pPr>
       <w:r>
         <w:rPr>
-          <w:rFonts w:asciiTheme="minorHAnsi" w:hAnsiTheme="minorHAnsi" w:cstheme="minorHAnsi"/>
+          <w:rFonts w:ascii="Calibri" w:hAnsi="Calibri" w:cs="Calibri"/>
           <w:i/>
           <w:sz w:val="22"/>
           <w:szCs w:val="22"/>
@@ -714,28 +1116,30 @@
         </w:numPr>
         <w:shd w:val="clear" w:color="auto" w:fill="FFFFFF"/>
         <w:rPr>
-          <w:rFonts w:asciiTheme="minorHAnsi" w:hAnsiTheme="minorHAnsi" w:cstheme="minorHAnsi"/>
+          <w:rFonts w:ascii="Calibri" w:hAnsi="Calibri" w:cs="Calibri"/>
           <w:sz w:val="22"/>
           <w:szCs w:val="22"/>
         </w:rPr>
       </w:pPr>
-      <w:r>
-        <w:rPr>
-          <w:rFonts w:asciiTheme="minorHAnsi" w:hAnsiTheme="minorHAnsi" w:cstheme="minorHAnsi"/>
+      <w:proofErr w:type="spellStart"/>
+      <w:r>
+        <w:rPr>
+          <w:rFonts w:ascii="Calibri" w:hAnsi="Calibri" w:cs="Calibri"/>
           <w:i/>
           <w:sz w:val="22"/>
           <w:szCs w:val="22"/>
         </w:rPr>
-        <w:t>git branch [new-head-name] [reference to a specific commit</w:t>
-      </w:r>
-      <w:r>
-        <w:rPr>
-          <w:rFonts w:asciiTheme="minorHAnsi" w:hAnsiTheme="minorHAnsi" w:cstheme="minorHAnsi"/>
+        <w:t>git</w:t>
+      </w:r>
+      <w:proofErr w:type="spellEnd"/>
+      <w:r>
+        <w:rPr>
+          <w:rFonts w:ascii="Calibri" w:hAnsi="Calibri" w:cs="Calibri"/>
           <w:i/>
           <w:sz w:val="22"/>
           <w:szCs w:val="22"/>
         </w:rPr>
-        <w:t>]</w:t>
+        <w:t xml:space="preserve"> branch [new-head-name] [reference to a specific commit]</w:t>
       </w:r>
     </w:p>
     <w:p>
@@ -747,27 +1151,38 @@
         </w:numPr>
         <w:shd w:val="clear" w:color="auto" w:fill="FFFFFF"/>
         <w:rPr>
-          <w:rFonts w:asciiTheme="minorHAnsi" w:hAnsiTheme="minorHAnsi" w:cstheme="minorHAnsi"/>
+          <w:rFonts w:ascii="Calibri" w:hAnsi="Calibri" w:cs="Calibri"/>
           <w:sz w:val="22"/>
           <w:szCs w:val="22"/>
         </w:rPr>
       </w:pPr>
       <w:r>
         <w:rPr>
-          <w:rFonts w:asciiTheme="minorHAnsi" w:hAnsiTheme="minorHAnsi" w:cstheme="minorHAnsi"/>
+          <w:rFonts w:ascii="Calibri" w:hAnsi="Calibri" w:cs="Calibri"/>
           <w:sz w:val="22"/>
           <w:szCs w:val="22"/>
         </w:rPr>
         <w:t xml:space="preserve">Say we have commits A,B,C and we need to create a branch at commit B we would use this command </w:t>
       </w:r>
-      <w:r>
-        <w:rPr>
-          <w:rFonts w:asciiTheme="minorHAnsi" w:hAnsiTheme="minorHAnsi" w:cstheme="minorHAnsi"/>
+      <w:proofErr w:type="spellStart"/>
+      <w:r>
+        <w:rPr>
+          <w:rFonts w:ascii="Calibri" w:hAnsi="Calibri" w:cs="Calibri"/>
           <w:i/>
           <w:sz w:val="22"/>
           <w:szCs w:val="22"/>
         </w:rPr>
-        <w:t>git branch new-branch HEAD^</w:t>
+        <w:t>git</w:t>
+      </w:r>
+      <w:proofErr w:type="spellEnd"/>
+      <w:r>
+        <w:rPr>
+          <w:rFonts w:ascii="Calibri" w:hAnsi="Calibri" w:cs="Calibri"/>
+          <w:i/>
+          <w:sz w:val="22"/>
+          <w:szCs w:val="22"/>
+        </w:rPr>
+        <w:t xml:space="preserve"> branch new-branch HEAD^</w:t>
       </w:r>
     </w:p>
     <w:p>
@@ -779,14 +1194,14 @@
         </w:numPr>
         <w:shd w:val="clear" w:color="auto" w:fill="FFFFFF"/>
         <w:rPr>
-          <w:rFonts w:asciiTheme="minorHAnsi" w:hAnsiTheme="minorHAnsi" w:cstheme="minorHAnsi"/>
+          <w:rFonts w:ascii="Calibri" w:hAnsi="Calibri" w:cs="Calibri"/>
           <w:sz w:val="22"/>
           <w:szCs w:val="22"/>
         </w:rPr>
       </w:pPr>
       <w:r>
         <w:rPr>
-          <w:rFonts w:asciiTheme="minorHAnsi" w:hAnsiTheme="minorHAnsi" w:cstheme="minorHAnsi"/>
+          <w:rFonts w:ascii="Calibri" w:hAnsi="Calibri" w:cs="Calibri"/>
           <w:sz w:val="22"/>
           <w:szCs w:val="22"/>
         </w:rPr>
@@ -794,7 +1209,7 @@
       </w:r>
       <w:r>
         <w:rPr>
-          <w:rFonts w:asciiTheme="minorHAnsi" w:hAnsiTheme="minorHAnsi" w:cstheme="minorHAnsi"/>
+          <w:rFonts w:ascii="Calibri" w:hAnsi="Calibri" w:cs="Calibri"/>
           <w:i/>
           <w:sz w:val="22"/>
           <w:szCs w:val="22"/>
@@ -803,35 +1218,11 @@
       </w:r>
       <w:r>
         <w:rPr>
-          <w:rFonts w:asciiTheme="minorHAnsi" w:hAnsiTheme="minorHAnsi" w:cstheme="minorHAnsi"/>
+          <w:rFonts w:ascii="Calibri" w:hAnsi="Calibri" w:cs="Calibri"/>
           <w:sz w:val="22"/>
           <w:szCs w:val="22"/>
         </w:rPr>
-        <w:t xml:space="preserve"> references the parent of the </w:t>
-      </w:r>
-      <w:r>
-        <w:rPr>
-          <w:rFonts w:asciiTheme="minorHAnsi" w:hAnsiTheme="minorHAnsi" w:cstheme="minorHAnsi"/>
-          <w:sz w:val="22"/>
-          <w:szCs w:val="22"/>
-        </w:rPr>
-        <w:t>current HEAD</w:t>
-      </w:r>
-      <w:r>
-        <w:rPr>
-          <w:rFonts w:asciiTheme="minorHAnsi" w:hAnsiTheme="minorHAnsi" w:cstheme="minorHAnsi"/>
-          <w:sz w:val="22"/>
-          <w:szCs w:val="22"/>
-        </w:rPr>
-        <w:t>.</w:t>
-      </w:r>
-      <w:r>
-        <w:rPr>
-          <w:rFonts w:asciiTheme="minorHAnsi" w:hAnsiTheme="minorHAnsi" w:cstheme="minorHAnsi"/>
-          <w:sz w:val="22"/>
-          <w:szCs w:val="22"/>
-        </w:rPr>
-        <w:t xml:space="preserve"> </w:t>
+        <w:t xml:space="preserve"> references the parent of the current HEAD. </w:t>
       </w:r>
     </w:p>
     <w:p>
@@ -843,14 +1234,14 @@
         </w:numPr>
         <w:shd w:val="clear" w:color="auto" w:fill="FFFFFF"/>
         <w:rPr>
-          <w:rFonts w:asciiTheme="minorHAnsi" w:hAnsiTheme="minorHAnsi" w:cstheme="minorHAnsi"/>
+          <w:rFonts w:ascii="Calibri" w:hAnsi="Calibri" w:cs="Calibri"/>
           <w:sz w:val="22"/>
           <w:szCs w:val="22"/>
         </w:rPr>
       </w:pPr>
       <w:r>
         <w:rPr>
-          <w:rFonts w:asciiTheme="minorHAnsi" w:hAnsiTheme="minorHAnsi" w:cstheme="minorHAnsi"/>
+          <w:rFonts w:ascii="Calibri" w:hAnsi="Calibri" w:cs="Calibri"/>
           <w:sz w:val="22"/>
           <w:szCs w:val="22"/>
         </w:rPr>
@@ -860,12 +1251,12 @@
     <w:p>
       <w:pPr>
         <w:rPr>
-          <w:rFonts w:cstheme="minorHAnsi"/>
-        </w:rPr>
-      </w:pPr>
-      <w:r>
-        <w:rPr>
-          <w:rFonts w:cstheme="minorHAnsi"/>
+          <w:rFonts w:cs="Calibri"/>
+        </w:rPr>
+      </w:pPr>
+      <w:r>
+        <w:rPr>
+          <w:rFonts w:cs="Calibri"/>
           <w:b/>
           <w:u w:val="single"/>
         </w:rPr>
@@ -880,28 +1271,30 @@
           <w:numId w:val="5"/>
         </w:numPr>
         <w:rPr>
-          <w:rFonts w:cstheme="minorHAnsi"/>
-        </w:rPr>
-      </w:pPr>
-      <w:r>
-        <w:rPr>
-          <w:rFonts w:cstheme="minorHAnsi"/>
+          <w:rFonts w:cs="Calibri"/>
+        </w:rPr>
+      </w:pPr>
+      <w:r>
+        <w:rPr>
+          <w:rFonts w:cs="Calibri"/>
         </w:rPr>
         <w:t xml:space="preserve">To switch to your new branch use the command </w:t>
       </w:r>
-      <w:r>
-        <w:rPr>
-          <w:rFonts w:cstheme="minorHAnsi"/>
-          <w:i/>
-        </w:rPr>
-        <w:t>gi</w:t>
-      </w:r>
-      <w:r>
-        <w:rPr>
-          <w:rFonts w:cstheme="minorHAnsi"/>
-          <w:i/>
-        </w:rPr>
-        <w:t>t checkout [head-name]</w:t>
+      <w:proofErr w:type="spellStart"/>
+      <w:r>
+        <w:rPr>
+          <w:rFonts w:cs="Calibri"/>
+          <w:i/>
+        </w:rPr>
+        <w:t>git</w:t>
+      </w:r>
+      <w:proofErr w:type="spellEnd"/>
+      <w:r>
+        <w:rPr>
+          <w:rFonts w:cs="Calibri"/>
+          <w:i/>
+        </w:rPr>
+        <w:t xml:space="preserve"> checkout [head-name]</w:t>
       </w:r>
     </w:p>
     <w:p>
@@ -913,30 +1306,56 @@
         </w:numPr>
         <w:ind w:left="1080"/>
         <w:rPr>
-          <w:rFonts w:cstheme="minorHAnsi"/>
-        </w:rPr>
-      </w:pPr>
-      <w:r>
-        <w:rPr>
-          <w:rFonts w:cstheme="minorHAnsi"/>
+          <w:rFonts w:cs="Calibri"/>
+        </w:rPr>
+      </w:pPr>
+      <w:r>
+        <w:rPr>
+          <w:rFonts w:cs="Calibri"/>
           <w:b/>
         </w:rPr>
         <w:t xml:space="preserve">NOTE: You must commit your changes before you run </w:t>
       </w:r>
-      <w:r>
-        <w:rPr>
-          <w:rFonts w:cstheme="minorHAnsi"/>
-          <w:b/>
-          <w:i/>
-        </w:rPr>
-        <w:t>git checkout.</w:t>
-      </w:r>
-      <w:r>
-        <w:rPr>
-          <w:rFonts w:cstheme="minorHAnsi"/>
-          <w:b/>
-        </w:rPr>
-        <w:t xml:space="preserve"> If you do not then git will start acting wonky</w:t>
+      <w:proofErr w:type="spellStart"/>
+      <w:r>
+        <w:rPr>
+          <w:rFonts w:cs="Calibri"/>
+          <w:b/>
+          <w:i/>
+        </w:rPr>
+        <w:t>git</w:t>
+      </w:r>
+      <w:proofErr w:type="spellEnd"/>
+      <w:r>
+        <w:rPr>
+          <w:rFonts w:cs="Calibri"/>
+          <w:b/>
+          <w:i/>
+        </w:rPr>
+        <w:t xml:space="preserve"> checkout.</w:t>
+      </w:r>
+      <w:r>
+        <w:rPr>
+          <w:rFonts w:cs="Calibri"/>
+          <w:b/>
+        </w:rPr>
+        <w:t xml:space="preserve"> If you do not then </w:t>
+      </w:r>
+      <w:proofErr w:type="spellStart"/>
+      <w:r>
+        <w:rPr>
+          <w:rFonts w:cs="Calibri"/>
+          <w:b/>
+        </w:rPr>
+        <w:t>git</w:t>
+      </w:r>
+      <w:proofErr w:type="spellEnd"/>
+      <w:r>
+        <w:rPr>
+          <w:rFonts w:cs="Calibri"/>
+          <w:b/>
+        </w:rPr>
+        <w:t xml:space="preserve"> will start acting wonky</w:t>
       </w:r>
     </w:p>
     <w:p>
@@ -947,12 +1366,12 @@
           <w:numId w:val="5"/>
         </w:numPr>
         <w:rPr>
-          <w:rFonts w:cstheme="minorHAnsi"/>
-        </w:rPr>
-      </w:pPr>
-      <w:r>
-        <w:rPr>
-          <w:rFonts w:cstheme="minorHAnsi"/>
+          <w:rFonts w:cs="Calibri"/>
+        </w:rPr>
+      </w:pPr>
+      <w:r>
+        <w:rPr>
+          <w:rFonts w:cs="Calibri"/>
         </w:rPr>
         <w:t>You can now commit your changes as normal (but now your commits will only show up on your new branch).</w:t>
       </w:r>
@@ -965,76 +1384,105 @@
           <w:numId w:val="5"/>
         </w:numPr>
         <w:rPr>
-          <w:rFonts w:cstheme="minorHAnsi"/>
-        </w:rPr>
-      </w:pPr>
-      <w:r>
-        <w:rPr>
-          <w:rFonts w:cstheme="minorHAnsi"/>
-        </w:rPr>
-        <w:t xml:space="preserve">To push your branch to GitHub use </w:t>
-      </w:r>
-      <w:r>
-        <w:rPr>
-          <w:rFonts w:cstheme="minorHAnsi"/>
-          <w:i/>
-        </w:rPr>
-        <w:t>git push origin –u [branch name]</w:t>
+          <w:rFonts w:cs="Calibri"/>
+        </w:rPr>
+      </w:pPr>
+      <w:r>
+        <w:rPr>
+          <w:rFonts w:cs="Calibri"/>
+        </w:rPr>
+        <w:t xml:space="preserve">To push your branch to </w:t>
+      </w:r>
+      <w:proofErr w:type="spellStart"/>
+      <w:r>
+        <w:rPr>
+          <w:rFonts w:cs="Calibri"/>
+        </w:rPr>
+        <w:t>GitHub</w:t>
+      </w:r>
+      <w:proofErr w:type="spellEnd"/>
+      <w:r>
+        <w:rPr>
+          <w:rFonts w:cs="Calibri"/>
+        </w:rPr>
+        <w:t xml:space="preserve"> use </w:t>
+      </w:r>
+      <w:proofErr w:type="spellStart"/>
+      <w:r>
+        <w:rPr>
+          <w:rFonts w:cs="Calibri"/>
+          <w:i/>
+        </w:rPr>
+        <w:t>git</w:t>
+      </w:r>
+      <w:proofErr w:type="spellEnd"/>
+      <w:r>
+        <w:rPr>
+          <w:rFonts w:cs="Calibri"/>
+          <w:i/>
+        </w:rPr>
+        <w:t xml:space="preserve"> push origin –u [branch name]</w:t>
       </w:r>
     </w:p>
     <w:p>
       <w:pPr>
         <w:ind w:left="360"/>
         <w:rPr>
-          <w:rFonts w:cstheme="minorHAnsi"/>
-        </w:rPr>
-      </w:pPr>
-      <w:r>
-        <w:rPr>
-          <w:rFonts w:cstheme="minorHAnsi"/>
+          <w:rFonts w:cs="Calibri"/>
+        </w:rPr>
+      </w:pPr>
+      <w:r>
+        <w:rPr>
+          <w:rFonts w:cs="Calibri"/>
         </w:rPr>
         <w:t xml:space="preserve">Great! You should now have a new branch! You can check to see all of your branches using the command </w:t>
       </w:r>
-      <w:r>
-        <w:rPr>
-          <w:rFonts w:cstheme="minorHAnsi"/>
-          <w:i/>
-        </w:rPr>
-        <w:t>git branch</w:t>
-      </w:r>
-      <w:r>
-        <w:rPr>
-          <w:rFonts w:cstheme="minorHAnsi"/>
-        </w:rPr>
-        <w:t>. You can also check them out on github (provided that you followed step 3)</w:t>
-      </w:r>
-    </w:p>
-    <w:p>
-      <w:pPr>
-        <w:rPr>
-          <w:rFonts w:cstheme="minorHAnsi"/>
-          <w:b/>
-          <w:u w:val="single"/>
-        </w:rPr>
-      </w:pPr>
-      <w:r>
-        <w:rPr>
-          <w:rFonts w:cstheme="minorHAnsi"/>
-          <w:b/>
-          <w:u w:val="single"/>
-        </w:rPr>
-        <w:br w:type="page"/>
-      </w:r>
-    </w:p>
-    <w:p>
-      <w:pPr>
-        <w:rPr>
-          <w:rFonts w:cstheme="minorHAnsi"/>
-        </w:rPr>
-      </w:pPr>
-      <w:r>
-        <w:rPr>
-          <w:rFonts w:cstheme="minorHAnsi"/>
+      <w:proofErr w:type="spellStart"/>
+      <w:r>
+        <w:rPr>
+          <w:rFonts w:cs="Calibri"/>
+          <w:i/>
+        </w:rPr>
+        <w:t>git</w:t>
+      </w:r>
+      <w:proofErr w:type="spellEnd"/>
+      <w:r>
+        <w:rPr>
+          <w:rFonts w:cs="Calibri"/>
+          <w:i/>
+        </w:rPr>
+        <w:t xml:space="preserve"> branch</w:t>
+      </w:r>
+      <w:r>
+        <w:rPr>
+          <w:rFonts w:cs="Calibri"/>
+        </w:rPr>
+        <w:t xml:space="preserve">. You can also check them out on </w:t>
+      </w:r>
+      <w:proofErr w:type="spellStart"/>
+      <w:r>
+        <w:rPr>
+          <w:rFonts w:cs="Calibri"/>
+        </w:rPr>
+        <w:t>github</w:t>
+      </w:r>
+      <w:proofErr w:type="spellEnd"/>
+      <w:r>
+        <w:rPr>
+          <w:rFonts w:cs="Calibri"/>
+        </w:rPr>
+        <w:t xml:space="preserve"> (provided that you followed step 3)</w:t>
+      </w:r>
+    </w:p>
+    <w:p>
+      <w:pPr>
+        <w:rPr>
+          <w:rFonts w:cs="Calibri"/>
+        </w:rPr>
+      </w:pPr>
+      <w:r>
+        <w:rPr>
+          <w:rFonts w:cs="Calibri"/>
           <w:b/>
           <w:u w:val="single"/>
         </w:rPr>
@@ -1045,26 +1493,28 @@
     <w:p>
       <w:pPr>
         <w:rPr>
-          <w:rFonts w:cstheme="minorHAnsi"/>
-        </w:rPr>
-      </w:pPr>
-      <w:r>
-        <w:rPr>
-          <w:rFonts w:cstheme="minorHAnsi"/>
-        </w:rPr>
-        <w:t xml:space="preserve">There will be times when you want to merge your branches back into your </w:t>
-      </w:r>
-      <w:r>
-        <w:rPr>
-          <w:rFonts w:cstheme="minorHAnsi"/>
-        </w:rPr>
-        <w:t>master branch</w:t>
-      </w:r>
-      <w:r>
-        <w:rPr>
-          <w:rFonts w:cstheme="minorHAnsi"/>
-        </w:rPr>
-        <w:t>. The process is fairly simple from a git perspective, but will sometimes require some legwork from the user if there are conflicts between the commits.</w:t>
+          <w:rFonts w:cs="Calibri"/>
+        </w:rPr>
+      </w:pPr>
+      <w:r>
+        <w:rPr>
+          <w:rFonts w:cs="Calibri"/>
+        </w:rPr>
+        <w:t xml:space="preserve">There will be times when you want to merge your branches back into your master branch. The process is fairly simple from a </w:t>
+      </w:r>
+      <w:proofErr w:type="spellStart"/>
+      <w:r>
+        <w:rPr>
+          <w:rFonts w:cs="Calibri"/>
+        </w:rPr>
+        <w:t>git</w:t>
+      </w:r>
+      <w:proofErr w:type="spellEnd"/>
+      <w:r>
+        <w:rPr>
+          <w:rFonts w:cs="Calibri"/>
+        </w:rPr>
+        <w:t xml:space="preserve"> perspective, but will sometimes require some legwork from the user if there are conflicts between the commits.</w:t>
       </w:r>
     </w:p>
     <w:p>
@@ -1075,12 +1525,12 @@
           <w:numId w:val="8"/>
         </w:numPr>
         <w:rPr>
-          <w:rFonts w:cstheme="minorHAnsi"/>
-        </w:rPr>
-      </w:pPr>
-      <w:r>
-        <w:rPr>
-          <w:rFonts w:cstheme="minorHAnsi"/>
+          <w:rFonts w:cs="Calibri"/>
+        </w:rPr>
+      </w:pPr>
+      <w:r>
+        <w:rPr>
+          <w:rFonts w:cs="Calibri"/>
           <w:b/>
         </w:rPr>
         <w:t>Make sure to commit all of your changes before you switch branches.</w:t>
@@ -1094,25 +1544,34 @@
           <w:numId w:val="8"/>
         </w:numPr>
         <w:rPr>
-          <w:rFonts w:cstheme="minorHAnsi"/>
-        </w:rPr>
-      </w:pPr>
-      <w:r>
-        <w:rPr>
-          <w:rFonts w:cstheme="minorHAnsi"/>
+          <w:rFonts w:cs="Calibri"/>
+        </w:rPr>
+      </w:pPr>
+      <w:r>
+        <w:rPr>
+          <w:rFonts w:cs="Calibri"/>
         </w:rPr>
         <w:t xml:space="preserve">Use </w:t>
       </w:r>
-      <w:r>
-        <w:rPr>
-          <w:rFonts w:cstheme="minorHAnsi"/>
-          <w:i/>
-        </w:rPr>
-        <w:t>git checkout master</w:t>
-      </w:r>
-      <w:r>
-        <w:rPr>
-          <w:rFonts w:cstheme="minorHAnsi"/>
+      <w:proofErr w:type="spellStart"/>
+      <w:r>
+        <w:rPr>
+          <w:rFonts w:cs="Calibri"/>
+          <w:i/>
+        </w:rPr>
+        <w:t>git</w:t>
+      </w:r>
+      <w:proofErr w:type="spellEnd"/>
+      <w:r>
+        <w:rPr>
+          <w:rFonts w:cs="Calibri"/>
+          <w:i/>
+        </w:rPr>
+        <w:t xml:space="preserve"> checkout master</w:t>
+      </w:r>
+      <w:r>
+        <w:rPr>
+          <w:rFonts w:cs="Calibri"/>
         </w:rPr>
         <w:t xml:space="preserve"> to move to your master branch.</w:t>
       </w:r>
@@ -1125,49 +1584,64 @@
           <w:numId w:val="8"/>
         </w:numPr>
         <w:rPr>
-          <w:rFonts w:cstheme="minorHAnsi"/>
+          <w:rFonts w:cs="Calibri"/>
           <w:b/>
           <w:u w:val="single"/>
         </w:rPr>
       </w:pPr>
-      <w:r>
-        <w:rPr>
-          <w:rFonts w:cstheme="minorHAnsi"/>
-          <w:i/>
-        </w:rPr>
-        <w:t>git merge [</w:t>
-      </w:r>
-      <w:r>
-        <w:rPr>
-          <w:rFonts w:cstheme="minorHAnsi"/>
+      <w:proofErr w:type="spellStart"/>
+      <w:proofErr w:type="gramStart"/>
+      <w:r>
+        <w:rPr>
+          <w:rFonts w:cs="Calibri"/>
+          <w:i/>
+        </w:rPr>
+        <w:t>git</w:t>
+      </w:r>
+      <w:proofErr w:type="spellEnd"/>
+      <w:proofErr w:type="gramEnd"/>
+      <w:r>
+        <w:rPr>
+          <w:rFonts w:cs="Calibri"/>
+          <w:i/>
+        </w:rPr>
+        <w:t xml:space="preserve"> merge [</w:t>
+      </w:r>
+      <w:proofErr w:type="spellStart"/>
+      <w:r>
+        <w:rPr>
+          <w:rFonts w:cs="Calibri"/>
           <w:i/>
         </w:rPr>
         <w:t>target_branch</w:t>
       </w:r>
-      <w:r>
-        <w:rPr>
-          <w:rFonts w:cstheme="minorHAnsi"/>
+      <w:proofErr w:type="spellEnd"/>
+      <w:r>
+        <w:rPr>
+          <w:rFonts w:cs="Calibri"/>
           <w:i/>
         </w:rPr>
         <w:t>]</w:t>
       </w:r>
       <w:r>
         <w:rPr>
-          <w:rFonts w:cstheme="minorHAnsi"/>
+          <w:rFonts w:cs="Calibri"/>
         </w:rPr>
         <w:t xml:space="preserve"> – what this does is merge the [</w:t>
       </w:r>
-      <w:r>
-        <w:rPr>
-          <w:rFonts w:cstheme="minorHAnsi"/>
-        </w:rPr>
-        <w:t>target_branch] with your master branch</w:t>
-      </w:r>
-      <w:r>
-        <w:rPr>
-          <w:rFonts w:cstheme="minorHAnsi"/>
-        </w:rPr>
-        <w:t>.</w:t>
+      <w:proofErr w:type="spellStart"/>
+      <w:r>
+        <w:rPr>
+          <w:rFonts w:cs="Calibri"/>
+        </w:rPr>
+        <w:t>target_branch</w:t>
+      </w:r>
+      <w:proofErr w:type="spellEnd"/>
+      <w:r>
+        <w:rPr>
+          <w:rFonts w:cs="Calibri"/>
+        </w:rPr>
+        <w:t>] with your master branch.</w:t>
       </w:r>
     </w:p>
     <w:p>
@@ -1178,97 +1652,105 @@
           <w:numId w:val="8"/>
         </w:numPr>
         <w:rPr>
-          <w:rFonts w:cstheme="minorHAnsi"/>
+          <w:rFonts w:cs="Calibri"/>
           <w:b/>
           <w:u w:val="single"/>
         </w:rPr>
       </w:pPr>
       <w:r>
         <w:rPr>
-          <w:rFonts w:cstheme="minorHAnsi"/>
+          <w:rFonts w:cs="Calibri"/>
         </w:rPr>
         <w:t xml:space="preserve">Once your branches are merged you will have to use </w:t>
       </w:r>
-      <w:r>
-        <w:rPr>
-          <w:rFonts w:cstheme="minorHAnsi"/>
-          <w:i/>
-        </w:rPr>
-        <w:t>git add [file name]</w:t>
-      </w:r>
-      <w:r>
-        <w:rPr>
-          <w:rFonts w:cstheme="minorHAnsi"/>
-        </w:rPr>
-        <w:t xml:space="preserve"> and then perform a commit to see the result on your </w:t>
-      </w:r>
-      <w:r>
-        <w:rPr>
-          <w:rFonts w:cstheme="minorHAnsi"/>
-        </w:rPr>
-        <w:t>master</w:t>
-      </w:r>
-      <w:r>
-        <w:rPr>
-          <w:rFonts w:cstheme="minorHAnsi"/>
-        </w:rPr>
-        <w:t>.</w:t>
+      <w:proofErr w:type="spellStart"/>
+      <w:r>
+        <w:rPr>
+          <w:rFonts w:cs="Calibri"/>
+          <w:i/>
+        </w:rPr>
+        <w:t>git</w:t>
+      </w:r>
+      <w:proofErr w:type="spellEnd"/>
+      <w:r>
+        <w:rPr>
+          <w:rFonts w:cs="Calibri"/>
+          <w:i/>
+        </w:rPr>
+        <w:t xml:space="preserve"> add [file name]</w:t>
+      </w:r>
+      <w:r>
+        <w:rPr>
+          <w:rFonts w:cs="Calibri"/>
+        </w:rPr>
+        <w:t xml:space="preserve"> and then perform a commit to see the result on your master.</w:t>
       </w:r>
     </w:p>
     <w:p>
       <w:pPr>
         <w:pStyle w:val="ListParagraph"/>
-        <w:numPr>
-          <w:ilvl w:val="0"/>
-          <w:numId w:val="8"/>
-        </w:numPr>
-        <w:rPr>
-          <w:rFonts w:cstheme="minorHAnsi"/>
+        <w:ind w:left="0"/>
+        <w:rPr>
+          <w:rFonts w:cs="Calibri"/>
           <w:b/>
           <w:u w:val="single"/>
         </w:rPr>
       </w:pPr>
       <w:r>
         <w:rPr>
-          <w:rFonts w:cstheme="minorHAnsi"/>
+          <w:rFonts w:cs="Calibri"/>
           <w:b/>
           <w:u w:val="single"/>
         </w:rPr>
         <w:br w:type="page"/>
       </w:r>
-    </w:p>
-    <w:p>
-      <w:pPr>
-        <w:rPr>
-          <w:rFonts w:cstheme="minorHAnsi"/>
-        </w:rPr>
-      </w:pPr>
-      <w:r>
-        <w:rPr>
-          <w:rFonts w:cstheme="minorHAnsi"/>
+      <w:proofErr w:type="spellStart"/>
+      <w:r>
+        <w:rPr>
+          <w:rFonts w:cs="Calibri"/>
           <w:b/>
           <w:u w:val="single"/>
         </w:rPr>
         <w:lastRenderedPageBreak/>
-        <w:t>Git Commands to Remember</w:t>
-      </w:r>
-    </w:p>
-    <w:p>
-      <w:pPr>
-        <w:rPr>
-          <w:rFonts w:cstheme="minorHAnsi"/>
-        </w:rPr>
-      </w:pPr>
-      <w:r>
-        <w:rPr>
-          <w:rFonts w:cstheme="minorHAnsi"/>
-          <w:b/>
-        </w:rPr>
-        <w:t xml:space="preserve">mkdir [project] </w:t>
-      </w:r>
-      <w:r>
-        <w:rPr>
-          <w:rFonts w:cstheme="minorHAnsi"/>
+        <w:t>Git</w:t>
+      </w:r>
+      <w:proofErr w:type="spellEnd"/>
+      <w:r>
+        <w:rPr>
+          <w:rFonts w:cs="Calibri"/>
+          <w:b/>
+          <w:u w:val="single"/>
+        </w:rPr>
+        <w:t xml:space="preserve"> Commands to Remember</w:t>
+      </w:r>
+    </w:p>
+    <w:p>
+      <w:pPr>
+        <w:rPr>
+          <w:rFonts w:cs="Calibri"/>
+        </w:rPr>
+      </w:pPr>
+      <w:proofErr w:type="spellStart"/>
+      <w:proofErr w:type="gramStart"/>
+      <w:r>
+        <w:rPr>
+          <w:rFonts w:cs="Calibri"/>
+          <w:b/>
+        </w:rPr>
+        <w:t>mkdir</w:t>
+      </w:r>
+      <w:proofErr w:type="spellEnd"/>
+      <w:proofErr w:type="gramEnd"/>
+      <w:r>
+        <w:rPr>
+          <w:rFonts w:cs="Calibri"/>
+          <w:b/>
+        </w:rPr>
+        <w:t xml:space="preserve"> [project] </w:t>
+      </w:r>
+      <w:r>
+        <w:rPr>
+          <w:rFonts w:cs="Calibri"/>
         </w:rPr>
         <w:t>– makes a directory</w:t>
       </w:r>
@@ -1276,19 +1758,30 @@
     <w:p>
       <w:pPr>
         <w:rPr>
-          <w:rFonts w:cstheme="minorHAnsi"/>
-        </w:rPr>
-      </w:pPr>
-      <w:r>
-        <w:rPr>
-          <w:rFonts w:cstheme="minorHAnsi"/>
-          <w:b/>
-        </w:rPr>
-        <w:t xml:space="preserve">cd [project] </w:t>
-      </w:r>
-      <w:r>
-        <w:rPr>
-          <w:rFonts w:cstheme="minorHAnsi"/>
+          <w:rFonts w:cs="Calibri"/>
+        </w:rPr>
+      </w:pPr>
+      <w:proofErr w:type="spellStart"/>
+      <w:proofErr w:type="gramStart"/>
+      <w:r>
+        <w:rPr>
+          <w:rFonts w:cs="Calibri"/>
+          <w:b/>
+        </w:rPr>
+        <w:t>cd</w:t>
+      </w:r>
+      <w:proofErr w:type="spellEnd"/>
+      <w:proofErr w:type="gramEnd"/>
+      <w:r>
+        <w:rPr>
+          <w:rFonts w:cs="Calibri"/>
+          <w:b/>
+        </w:rPr>
+        <w:t xml:space="preserve"> [project] </w:t>
+      </w:r>
+      <w:r>
+        <w:rPr>
+          <w:rFonts w:cs="Calibri"/>
         </w:rPr>
         <w:t>– changes your location to a new directory</w:t>
       </w:r>
@@ -1296,54 +1789,92 @@
     <w:p>
       <w:pPr>
         <w:rPr>
-          <w:rFonts w:cstheme="minorHAnsi"/>
-        </w:rPr>
-      </w:pPr>
-      <w:r>
-        <w:rPr>
-          <w:rFonts w:cstheme="minorHAnsi"/>
-          <w:b/>
-        </w:rPr>
-        <w:t xml:space="preserve">git init </w:t>
-      </w:r>
-      <w:r>
-        <w:rPr>
-          <w:rFonts w:cstheme="minorHAnsi"/>
+          <w:rFonts w:cs="Calibri"/>
+        </w:rPr>
+      </w:pPr>
+      <w:proofErr w:type="spellStart"/>
+      <w:proofErr w:type="gramStart"/>
+      <w:r>
+        <w:rPr>
+          <w:rFonts w:cs="Calibri"/>
+          <w:b/>
+        </w:rPr>
+        <w:t>git</w:t>
+      </w:r>
+      <w:proofErr w:type="spellEnd"/>
+      <w:proofErr w:type="gramEnd"/>
+      <w:r>
+        <w:rPr>
+          <w:rFonts w:cs="Calibri"/>
+          <w:b/>
+        </w:rPr>
+        <w:t xml:space="preserve"> init </w:t>
+      </w:r>
+      <w:r>
+        <w:rPr>
+          <w:rFonts w:cs="Calibri"/>
         </w:rPr>
         <w:t xml:space="preserve">– use after </w:t>
       </w:r>
-      <w:r>
-        <w:rPr>
-          <w:rFonts w:cstheme="minorHAnsi"/>
+      <w:proofErr w:type="spellStart"/>
+      <w:r>
+        <w:rPr>
+          <w:rFonts w:cs="Calibri"/>
           <w:i/>
         </w:rPr>
         <w:t>mkdir</w:t>
       </w:r>
-      <w:r>
-        <w:rPr>
-          <w:rFonts w:cstheme="minorHAnsi"/>
-        </w:rPr>
-        <w:t xml:space="preserve"> to turn your directory into a git repository</w:t>
-      </w:r>
-    </w:p>
-    <w:p>
-      <w:pPr>
-        <w:rPr>
-          <w:rFonts w:cstheme="minorHAnsi"/>
-        </w:rPr>
-      </w:pPr>
-      <w:r>
-        <w:rPr>
-          <w:rFonts w:cstheme="minorHAnsi"/>
-          <w:b/>
-        </w:rPr>
-        <w:t xml:space="preserve">ssh –T </w:t>
+      <w:proofErr w:type="spellEnd"/>
+      <w:r>
+        <w:rPr>
+          <w:rFonts w:cs="Calibri"/>
+        </w:rPr>
+        <w:t xml:space="preserve"> to turn your directory into a </w:t>
+      </w:r>
+      <w:proofErr w:type="spellStart"/>
+      <w:r>
+        <w:rPr>
+          <w:rFonts w:cs="Calibri"/>
+        </w:rPr>
+        <w:t>git</w:t>
+      </w:r>
+      <w:proofErr w:type="spellEnd"/>
+      <w:r>
+        <w:rPr>
+          <w:rFonts w:cs="Calibri"/>
+        </w:rPr>
+        <w:t xml:space="preserve"> repository</w:t>
+      </w:r>
+    </w:p>
+    <w:p>
+      <w:pPr>
+        <w:rPr>
+          <w:rFonts w:cs="Calibri"/>
+        </w:rPr>
+      </w:pPr>
+      <w:proofErr w:type="spellStart"/>
+      <w:proofErr w:type="gramStart"/>
+      <w:r>
+        <w:rPr>
+          <w:rFonts w:cs="Calibri"/>
+          <w:b/>
+        </w:rPr>
+        <w:t>ssh</w:t>
+      </w:r>
+      <w:proofErr w:type="spellEnd"/>
+      <w:proofErr w:type="gramEnd"/>
+      <w:r>
+        <w:rPr>
+          <w:rFonts w:cs="Calibri"/>
+          <w:b/>
+        </w:rPr>
+        <w:t xml:space="preserve"> –T </w:t>
       </w:r>
       <w:hyperlink r:id="rId9" w:history="1">
         <w:r>
           <w:rPr>
             <w:rStyle w:val="Hyperlink"/>
-            <w:rFonts w:cstheme="minorHAnsi"/>
+            <w:rFonts w:cs="Calibri"/>
             <w:b/>
           </w:rPr>
           <w:t>git@github.com</w:t>
@@ -1351,27 +1882,46 @@
       </w:hyperlink>
       <w:r>
         <w:rPr>
-          <w:rFonts w:cstheme="minorHAnsi"/>
-        </w:rPr>
-        <w:t xml:space="preserve"> – use to connect to github</w:t>
-      </w:r>
-    </w:p>
-    <w:p>
-      <w:pPr>
-        <w:rPr>
-          <w:rFonts w:cstheme="minorHAnsi"/>
-        </w:rPr>
-      </w:pPr>
-      <w:r>
-        <w:rPr>
-          <w:rFonts w:cstheme="minorHAnsi"/>
-          <w:b/>
-        </w:rPr>
-        <w:t>git add [file]</w:t>
-      </w:r>
-      <w:r>
-        <w:rPr>
-          <w:rFonts w:cstheme="minorHAnsi"/>
+          <w:rFonts w:cs="Calibri"/>
+        </w:rPr>
+        <w:t xml:space="preserve"> – use to connect to </w:t>
+      </w:r>
+      <w:proofErr w:type="spellStart"/>
+      <w:r>
+        <w:rPr>
+          <w:rFonts w:cs="Calibri"/>
+        </w:rPr>
+        <w:t>github</w:t>
+      </w:r>
+      <w:proofErr w:type="spellEnd"/>
+    </w:p>
+    <w:p>
+      <w:pPr>
+        <w:rPr>
+          <w:rFonts w:cs="Calibri"/>
+        </w:rPr>
+      </w:pPr>
+      <w:proofErr w:type="spellStart"/>
+      <w:proofErr w:type="gramStart"/>
+      <w:r>
+        <w:rPr>
+          <w:rFonts w:cs="Calibri"/>
+          <w:b/>
+        </w:rPr>
+        <w:t>git</w:t>
+      </w:r>
+      <w:proofErr w:type="spellEnd"/>
+      <w:proofErr w:type="gramEnd"/>
+      <w:r>
+        <w:rPr>
+          <w:rFonts w:cs="Calibri"/>
+          <w:b/>
+        </w:rPr>
+        <w:t xml:space="preserve"> add [file]</w:t>
+      </w:r>
+      <w:r>
+        <w:rPr>
+          <w:rFonts w:cs="Calibri"/>
         </w:rPr>
         <w:t xml:space="preserve"> – to add a file to your commit</w:t>
       </w:r>
@@ -1379,19 +1929,30 @@
     <w:p>
       <w:pPr>
         <w:rPr>
-          <w:rFonts w:cstheme="minorHAnsi"/>
-        </w:rPr>
-      </w:pPr>
-      <w:r>
-        <w:rPr>
-          <w:rFonts w:cstheme="minorHAnsi"/>
-          <w:b/>
-        </w:rPr>
-        <w:t xml:space="preserve">git commit –m ‘[message]’ </w:t>
-      </w:r>
-      <w:r>
-        <w:rPr>
-          <w:rFonts w:cstheme="minorHAnsi"/>
+          <w:rFonts w:cs="Calibri"/>
+        </w:rPr>
+      </w:pPr>
+      <w:proofErr w:type="spellStart"/>
+      <w:proofErr w:type="gramStart"/>
+      <w:r>
+        <w:rPr>
+          <w:rFonts w:cs="Calibri"/>
+          <w:b/>
+        </w:rPr>
+        <w:t>git</w:t>
+      </w:r>
+      <w:proofErr w:type="spellEnd"/>
+      <w:proofErr w:type="gramEnd"/>
+      <w:r>
+        <w:rPr>
+          <w:rFonts w:cs="Calibri"/>
+          <w:b/>
+        </w:rPr>
+        <w:t xml:space="preserve"> commit –m ‘[message]’ </w:t>
+      </w:r>
+      <w:r>
+        <w:rPr>
+          <w:rFonts w:cs="Calibri"/>
         </w:rPr>
         <w:t>– to commit your files</w:t>
       </w:r>
@@ -1399,19 +1960,30 @@
     <w:p>
       <w:pPr>
         <w:rPr>
-          <w:rFonts w:cstheme="minorHAnsi"/>
-        </w:rPr>
-      </w:pPr>
-      <w:r>
-        <w:rPr>
-          <w:rFonts w:cstheme="minorHAnsi"/>
-          <w:b/>
-        </w:rPr>
-        <w:t xml:space="preserve">git commit –a –m ‘[message]’ </w:t>
-      </w:r>
-      <w:r>
-        <w:rPr>
-          <w:rFonts w:cstheme="minorHAnsi"/>
+          <w:rFonts w:cs="Calibri"/>
+        </w:rPr>
+      </w:pPr>
+      <w:proofErr w:type="spellStart"/>
+      <w:proofErr w:type="gramStart"/>
+      <w:r>
+        <w:rPr>
+          <w:rFonts w:cs="Calibri"/>
+          <w:b/>
+        </w:rPr>
+        <w:t>git</w:t>
+      </w:r>
+      <w:proofErr w:type="spellEnd"/>
+      <w:proofErr w:type="gramEnd"/>
+      <w:r>
+        <w:rPr>
+          <w:rFonts w:cs="Calibri"/>
+          <w:b/>
+        </w:rPr>
+        <w:t xml:space="preserve"> commit –a –m ‘[message]’ </w:t>
+      </w:r>
+      <w:r>
+        <w:rPr>
+          <w:rFonts w:cs="Calibri"/>
         </w:rPr>
         <w:t>– to add and commit all of your files</w:t>
       </w:r>
@@ -1419,39 +1991,69 @@
     <w:p>
       <w:pPr>
         <w:rPr>
-          <w:rFonts w:cstheme="minorHAnsi"/>
-        </w:rPr>
-      </w:pPr>
-      <w:r>
-        <w:rPr>
-          <w:rFonts w:cstheme="minorHAnsi"/>
-          <w:b/>
-        </w:rPr>
-        <w:t xml:space="preserve">git push origin master </w:t>
-      </w:r>
-      <w:r>
-        <w:rPr>
-          <w:rFonts w:cstheme="minorHAnsi"/>
-        </w:rPr>
-        <w:t>– to push your changes to your repository on github</w:t>
-      </w:r>
-    </w:p>
-    <w:p>
-      <w:pPr>
-        <w:rPr>
-          <w:rFonts w:cstheme="minorHAnsi"/>
-        </w:rPr>
-      </w:pPr>
-      <w:r>
-        <w:rPr>
-          <w:rFonts w:cstheme="minorHAnsi"/>
-          <w:b/>
-        </w:rPr>
-        <w:t>git status</w:t>
-      </w:r>
-      <w:r>
-        <w:rPr>
-          <w:rFonts w:cstheme="minorHAnsi"/>
+          <w:rFonts w:cs="Calibri"/>
+        </w:rPr>
+      </w:pPr>
+      <w:proofErr w:type="spellStart"/>
+      <w:proofErr w:type="gramStart"/>
+      <w:r>
+        <w:rPr>
+          <w:rFonts w:cs="Calibri"/>
+          <w:b/>
+        </w:rPr>
+        <w:t>git</w:t>
+      </w:r>
+      <w:proofErr w:type="spellEnd"/>
+      <w:proofErr w:type="gramEnd"/>
+      <w:r>
+        <w:rPr>
+          <w:rFonts w:cs="Calibri"/>
+          <w:b/>
+        </w:rPr>
+        <w:t xml:space="preserve"> push origin master </w:t>
+      </w:r>
+      <w:r>
+        <w:rPr>
+          <w:rFonts w:cs="Calibri"/>
+        </w:rPr>
+        <w:t xml:space="preserve">– to push your changes to your repository on </w:t>
+      </w:r>
+      <w:proofErr w:type="spellStart"/>
+      <w:r>
+        <w:rPr>
+          <w:rFonts w:cs="Calibri"/>
+        </w:rPr>
+        <w:t>github</w:t>
+      </w:r>
+      <w:proofErr w:type="spellEnd"/>
+    </w:p>
+    <w:p>
+      <w:pPr>
+        <w:rPr>
+          <w:rFonts w:cs="Calibri"/>
+        </w:rPr>
+      </w:pPr>
+      <w:proofErr w:type="spellStart"/>
+      <w:proofErr w:type="gramStart"/>
+      <w:r>
+        <w:rPr>
+          <w:rFonts w:cs="Calibri"/>
+          <w:b/>
+        </w:rPr>
+        <w:t>git</w:t>
+      </w:r>
+      <w:proofErr w:type="spellEnd"/>
+      <w:proofErr w:type="gramEnd"/>
+      <w:r>
+        <w:rPr>
+          <w:rFonts w:cs="Calibri"/>
+          <w:b/>
+        </w:rPr>
+        <w:t xml:space="preserve"> status</w:t>
+      </w:r>
+      <w:r>
+        <w:rPr>
+          <w:rFonts w:cs="Calibri"/>
         </w:rPr>
         <w:t xml:space="preserve"> – see which files have changed</w:t>
       </w:r>
@@ -1459,19 +2061,30 @@
     <w:p>
       <w:pPr>
         <w:rPr>
-          <w:rFonts w:cstheme="minorHAnsi"/>
-        </w:rPr>
-      </w:pPr>
-      <w:r>
-        <w:rPr>
-          <w:rFonts w:cstheme="minorHAnsi"/>
-          <w:b/>
-        </w:rPr>
-        <w:t>git log</w:t>
-      </w:r>
-      <w:r>
-        <w:rPr>
-          <w:rFonts w:cstheme="minorHAnsi"/>
+          <w:rFonts w:cs="Calibri"/>
+        </w:rPr>
+      </w:pPr>
+      <w:proofErr w:type="spellStart"/>
+      <w:proofErr w:type="gramStart"/>
+      <w:r>
+        <w:rPr>
+          <w:rFonts w:cs="Calibri"/>
+          <w:b/>
+        </w:rPr>
+        <w:t>git</w:t>
+      </w:r>
+      <w:proofErr w:type="spellEnd"/>
+      <w:proofErr w:type="gramEnd"/>
+      <w:r>
+        <w:rPr>
+          <w:rFonts w:cs="Calibri"/>
+          <w:b/>
+        </w:rPr>
+        <w:t xml:space="preserve"> log</w:t>
+      </w:r>
+      <w:r>
+        <w:rPr>
+          <w:rFonts w:cs="Calibri"/>
         </w:rPr>
         <w:t xml:space="preserve"> – to see all of your previous commits</w:t>
       </w:r>
@@ -1479,19 +2092,30 @@
     <w:p>
       <w:pPr>
         <w:rPr>
-          <w:rFonts w:cstheme="minorHAnsi"/>
-        </w:rPr>
-      </w:pPr>
-      <w:r>
-        <w:rPr>
-          <w:rFonts w:cstheme="minorHAnsi"/>
-          <w:b/>
-        </w:rPr>
-        <w:t>git branch</w:t>
-      </w:r>
-      <w:r>
-        <w:rPr>
-          <w:rFonts w:cstheme="minorHAnsi"/>
+          <w:rFonts w:cs="Calibri"/>
+        </w:rPr>
+      </w:pPr>
+      <w:proofErr w:type="spellStart"/>
+      <w:proofErr w:type="gramStart"/>
+      <w:r>
+        <w:rPr>
+          <w:rFonts w:cs="Calibri"/>
+          <w:b/>
+        </w:rPr>
+        <w:t>git</w:t>
+      </w:r>
+      <w:proofErr w:type="spellEnd"/>
+      <w:proofErr w:type="gramEnd"/>
+      <w:r>
+        <w:rPr>
+          <w:rFonts w:cs="Calibri"/>
+          <w:b/>
+        </w:rPr>
+        <w:t xml:space="preserve"> branch</w:t>
+      </w:r>
+      <w:r>
+        <w:rPr>
+          <w:rFonts w:cs="Calibri"/>
         </w:rPr>
         <w:t xml:space="preserve"> – will list the existing heads with an “*” next to the current head</w:t>
       </w:r>
@@ -1499,27 +2123,39 @@
     <w:p>
       <w:pPr>
         <w:rPr>
-          <w:rFonts w:cstheme="minorHAnsi"/>
-        </w:rPr>
-      </w:pPr>
-      <w:r>
-        <w:rPr>
-          <w:rFonts w:cstheme="minorHAnsi"/>
-          <w:b/>
-          <w:i/>
-        </w:rPr>
-        <w:t>git branch [new-head-name] [reference to a specific commit]</w:t>
-      </w:r>
-      <w:r>
-        <w:rPr>
-          <w:rFonts w:cstheme="minorHAnsi"/>
+          <w:rFonts w:cs="Calibri"/>
+        </w:rPr>
+      </w:pPr>
+      <w:proofErr w:type="spellStart"/>
+      <w:proofErr w:type="gramStart"/>
+      <w:r>
+        <w:rPr>
+          <w:rFonts w:cs="Calibri"/>
+          <w:b/>
+          <w:i/>
+        </w:rPr>
+        <w:t>git</w:t>
+      </w:r>
+      <w:proofErr w:type="spellEnd"/>
+      <w:proofErr w:type="gramEnd"/>
+      <w:r>
+        <w:rPr>
+          <w:rFonts w:cs="Calibri"/>
+          <w:b/>
+          <w:i/>
+        </w:rPr>
+        <w:t xml:space="preserve"> branch [new-head-name] [reference to a specific commit]</w:t>
+      </w:r>
+      <w:r>
+        <w:rPr>
+          <w:rFonts w:cs="Calibri"/>
           <w:b/>
         </w:rPr>
         <w:t xml:space="preserve"> </w:t>
       </w:r>
       <w:r>
         <w:rPr>
-          <w:rFonts w:cstheme="minorHAnsi"/>
+          <w:rFonts w:cs="Calibri"/>
         </w:rPr>
         <w:t>– creating a new branch</w:t>
       </w:r>
@@ -1527,19 +2163,30 @@
     <w:p>
       <w:pPr>
         <w:rPr>
-          <w:rFonts w:cstheme="minorHAnsi"/>
-        </w:rPr>
-      </w:pPr>
-      <w:r>
-        <w:rPr>
-          <w:rFonts w:cstheme="minorHAnsi"/>
-          <w:b/>
-        </w:rPr>
-        <w:t>git diff [head1]…[head2]</w:t>
-      </w:r>
-      <w:r>
-        <w:rPr>
-          <w:rFonts w:cstheme="minorHAnsi"/>
+          <w:rFonts w:cs="Calibri"/>
+        </w:rPr>
+      </w:pPr>
+      <w:proofErr w:type="spellStart"/>
+      <w:proofErr w:type="gramStart"/>
+      <w:r>
+        <w:rPr>
+          <w:rFonts w:cs="Calibri"/>
+          <w:b/>
+        </w:rPr>
+        <w:t>git</w:t>
+      </w:r>
+      <w:proofErr w:type="spellEnd"/>
+      <w:proofErr w:type="gramEnd"/>
+      <w:r>
+        <w:rPr>
+          <w:rFonts w:cs="Calibri"/>
+          <w:b/>
+        </w:rPr>
+        <w:t xml:space="preserve"> diff [head1]…[head2]</w:t>
+      </w:r>
+      <w:r>
+        <w:rPr>
+          <w:rFonts w:cs="Calibri"/>
         </w:rPr>
         <w:t xml:space="preserve"> – this will show you the difference between two heads.</w:t>
       </w:r>
@@ -1547,19 +2194,30 @@
     <w:p>
       <w:pPr>
         <w:rPr>
-          <w:rFonts w:cstheme="minorHAnsi"/>
-        </w:rPr>
-      </w:pPr>
-      <w:r>
-        <w:rPr>
-          <w:rFonts w:cstheme="minorHAnsi"/>
-          <w:b/>
-        </w:rPr>
-        <w:t>git checkout [head-name]</w:t>
-      </w:r>
-      <w:r>
-        <w:rPr>
-          <w:rFonts w:cstheme="minorHAnsi"/>
+          <w:rFonts w:cs="Calibri"/>
+        </w:rPr>
+      </w:pPr>
+      <w:proofErr w:type="spellStart"/>
+      <w:proofErr w:type="gramStart"/>
+      <w:r>
+        <w:rPr>
+          <w:rFonts w:cs="Calibri"/>
+          <w:b/>
+        </w:rPr>
+        <w:t>git</w:t>
+      </w:r>
+      <w:proofErr w:type="spellEnd"/>
+      <w:proofErr w:type="gramEnd"/>
+      <w:r>
+        <w:rPr>
+          <w:rFonts w:cs="Calibri"/>
+          <w:b/>
+        </w:rPr>
+        <w:t xml:space="preserve"> checkout [head-name]</w:t>
+      </w:r>
+      <w:r>
+        <w:rPr>
+          <w:rFonts w:cs="Calibri"/>
         </w:rPr>
         <w:t xml:space="preserve"> – points HEAD to the commit object specified</w:t>
       </w:r>
@@ -1567,45 +2225,77 @@
     <w:p>
       <w:pPr>
         <w:rPr>
-          <w:rFonts w:cstheme="minorHAnsi"/>
-        </w:rPr>
-      </w:pPr>
-      <w:r>
-        <w:rPr>
-          <w:rFonts w:cstheme="minorHAnsi"/>
-          <w:b/>
-        </w:rPr>
-        <w:t>git merge [target_branch]</w:t>
-      </w:r>
-      <w:r>
-        <w:rPr>
-          <w:rFonts w:cstheme="minorHAnsi"/>
-        </w:rPr>
-        <w:t xml:space="preserve"> – use this command </w:t>
-      </w:r>
-      <w:r>
-        <w:rPr>
-          <w:rFonts w:cstheme="minorHAnsi"/>
-        </w:rPr>
-        <w:t>to merge your current branch with your target one</w:t>
-      </w:r>
-    </w:p>
-    <w:p>
-      <w:pPr>
-        <w:rPr>
-          <w:rFonts w:cstheme="minorHAnsi"/>
-        </w:rPr>
-      </w:pPr>
-      <w:r>
-        <w:rPr>
-          <w:rFonts w:cstheme="minorHAnsi"/>
-          <w:b/>
-        </w:rPr>
-        <w:t>git pull</w:t>
-      </w:r>
-      <w:r>
-        <w:rPr>
-          <w:rFonts w:cstheme="minorHAnsi"/>
+          <w:rFonts w:cs="Calibri"/>
+        </w:rPr>
+      </w:pPr>
+      <w:proofErr w:type="spellStart"/>
+      <w:proofErr w:type="gramStart"/>
+      <w:r>
+        <w:rPr>
+          <w:rFonts w:cs="Calibri"/>
+          <w:b/>
+        </w:rPr>
+        <w:t>git</w:t>
+      </w:r>
+      <w:proofErr w:type="spellEnd"/>
+      <w:proofErr w:type="gramEnd"/>
+      <w:r>
+        <w:rPr>
+          <w:rFonts w:cs="Calibri"/>
+          <w:b/>
+        </w:rPr>
+        <w:t xml:space="preserve"> merge [</w:t>
+      </w:r>
+      <w:proofErr w:type="spellStart"/>
+      <w:r>
+        <w:rPr>
+          <w:rFonts w:cs="Calibri"/>
+          <w:b/>
+        </w:rPr>
+        <w:t>target_branch</w:t>
+      </w:r>
+      <w:proofErr w:type="spellEnd"/>
+      <w:r>
+        <w:rPr>
+          <w:rFonts w:cs="Calibri"/>
+          <w:b/>
+        </w:rPr>
+        <w:t>]</w:t>
+      </w:r>
+      <w:r>
+        <w:rPr>
+          <w:rFonts w:cs="Calibri"/>
+        </w:rPr>
+        <w:t xml:space="preserve"> – use this command to merge your current branch with your target one</w:t>
+      </w:r>
+    </w:p>
+    <w:p>
+      <w:pPr>
+        <w:rPr>
+          <w:rFonts w:cs="Calibri"/>
+        </w:rPr>
+      </w:pPr>
+      <w:proofErr w:type="spellStart"/>
+      <w:proofErr w:type="gramStart"/>
+      <w:r>
+        <w:rPr>
+          <w:rFonts w:cs="Calibri"/>
+          <w:b/>
+        </w:rPr>
+        <w:t>git</w:t>
+      </w:r>
+      <w:proofErr w:type="spellEnd"/>
+      <w:proofErr w:type="gramEnd"/>
+      <w:r>
+        <w:rPr>
+          <w:rFonts w:cs="Calibri"/>
+          <w:b/>
+        </w:rPr>
+        <w:t xml:space="preserve"> pull</w:t>
+      </w:r>
+      <w:r>
+        <w:rPr>
+          <w:rFonts w:cs="Calibri"/>
         </w:rPr>
         <w:t xml:space="preserve"> – this will fetch and then merge remote commits to your local copy</w:t>
       </w:r>
@@ -1613,19 +2303,19 @@
     <w:p>
       <w:pPr>
         <w:rPr>
-          <w:rFonts w:cstheme="minorHAnsi"/>
-        </w:rPr>
-      </w:pPr>
-    </w:p>
-    <w:p>
-      <w:pPr>
-        <w:rPr>
-          <w:rFonts w:cstheme="minorHAnsi"/>
-        </w:rPr>
-      </w:pPr>
-      <w:r>
-        <w:rPr>
-          <w:rFonts w:cstheme="minorHAnsi"/>
+          <w:rFonts w:cs="Calibri"/>
+        </w:rPr>
+      </w:pPr>
+    </w:p>
+    <w:p>
+      <w:pPr>
+        <w:rPr>
+          <w:rFonts w:cs="Calibri"/>
+        </w:rPr>
+      </w:pPr>
+      <w:r>
+        <w:rPr>
+          <w:rFonts w:cs="Calibri"/>
           <w:b/>
           <w:u w:val="single"/>
         </w:rPr>
@@ -1635,19 +2325,30 @@
     <w:p>
       <w:pPr>
         <w:rPr>
-          <w:rFonts w:cstheme="minorHAnsi"/>
-        </w:rPr>
-      </w:pPr>
-      <w:r>
-        <w:rPr>
-          <w:rFonts w:cstheme="minorHAnsi"/>
-          <w:b/>
-        </w:rPr>
-        <w:t>git checkout – [filename]</w:t>
-      </w:r>
-      <w:r>
-        <w:rPr>
-          <w:rFonts w:cstheme="minorHAnsi"/>
+          <w:rFonts w:cs="Calibri"/>
+        </w:rPr>
+      </w:pPr>
+      <w:proofErr w:type="spellStart"/>
+      <w:proofErr w:type="gramStart"/>
+      <w:r>
+        <w:rPr>
+          <w:rFonts w:cs="Calibri"/>
+          <w:b/>
+        </w:rPr>
+        <w:t>git</w:t>
+      </w:r>
+      <w:proofErr w:type="spellEnd"/>
+      <w:proofErr w:type="gramEnd"/>
+      <w:r>
+        <w:rPr>
+          <w:rFonts w:cs="Calibri"/>
+          <w:b/>
+        </w:rPr>
+        <w:t xml:space="preserve"> checkout – [filename]</w:t>
+      </w:r>
+      <w:r>
+        <w:rPr>
+          <w:rFonts w:cs="Calibri"/>
         </w:rPr>
         <w:t xml:space="preserve"> – This will replace the changes in your current branch with the last content in HEAD. All added files will still exist</w:t>
       </w:r>
@@ -1655,19 +2356,46 @@
     <w:p>
       <w:pPr>
         <w:rPr>
-          <w:rFonts w:cstheme="minorHAnsi"/>
-        </w:rPr>
-      </w:pPr>
-      <w:r>
-        <w:rPr>
-          <w:rFonts w:cstheme="minorHAnsi"/>
-          <w:b/>
-        </w:rPr>
-        <w:t>git fetch origin -&gt; git reset –hard origin/master</w:t>
-      </w:r>
-      <w:r>
-        <w:rPr>
-          <w:rFonts w:cstheme="minorHAnsi"/>
+          <w:rFonts w:cs="Calibri"/>
+        </w:rPr>
+      </w:pPr>
+      <w:proofErr w:type="spellStart"/>
+      <w:proofErr w:type="gramStart"/>
+      <w:r>
+        <w:rPr>
+          <w:rFonts w:cs="Calibri"/>
+          <w:b/>
+        </w:rPr>
+        <w:t>git</w:t>
+      </w:r>
+      <w:proofErr w:type="spellEnd"/>
+      <w:proofErr w:type="gramEnd"/>
+      <w:r>
+        <w:rPr>
+          <w:rFonts w:cs="Calibri"/>
+          <w:b/>
+        </w:rPr>
+        <w:t xml:space="preserve"> fetch origin -&gt; </w:t>
+      </w:r>
+      <w:proofErr w:type="spellStart"/>
+      <w:r>
+        <w:rPr>
+          <w:rFonts w:cs="Calibri"/>
+          <w:b/>
+        </w:rPr>
+        <w:t>git</w:t>
+      </w:r>
+      <w:proofErr w:type="spellEnd"/>
+      <w:r>
+        <w:rPr>
+          <w:rFonts w:cs="Calibri"/>
+          <w:b/>
+        </w:rPr>
+        <w:t xml:space="preserve"> reset –hard origin/master</w:t>
+      </w:r>
+      <w:r>
+        <w:rPr>
+          <w:rFonts w:cs="Calibri"/>
         </w:rPr>
         <w:t xml:space="preserve"> – Will drop all local changes and commits to fetch the latest history from the server </w:t>
       </w:r>
@@ -1675,32 +2403,25 @@
     <w:p>
       <w:pPr>
         <w:rPr>
-          <w:rFonts w:cstheme="minorHAnsi"/>
-        </w:rPr>
-      </w:pPr>
-    </w:p>
-    <w:p>
-      <w:pPr>
-        <w:rPr>
-          <w:rFonts w:cstheme="minorHAnsi"/>
-        </w:rPr>
-      </w:pPr>
-      <w:r>
-        <w:rPr>
-          <w:rFonts w:cstheme="minorHAnsi"/>
+          <w:rFonts w:cs="Calibri"/>
+        </w:rPr>
+      </w:pPr>
+    </w:p>
+    <w:p>
+      <w:pPr>
+        <w:rPr>
+          <w:rFonts w:cs="Calibri"/>
+        </w:rPr>
+      </w:pPr>
+      <w:r>
+        <w:rPr>
+          <w:rFonts w:cs="Calibri"/>
         </w:rPr>
         <w:br w:type="page"/>
       </w:r>
-    </w:p>
-    <w:p>
-      <w:pPr>
-        <w:rPr>
-          <w:rFonts w:cstheme="minorHAnsi"/>
-        </w:rPr>
-      </w:pPr>
-      <w:r>
-        <w:rPr>
-          <w:rFonts w:cstheme="minorHAnsi"/>
+      <w:r>
+        <w:rPr>
+          <w:rFonts w:cs="Calibri"/>
           <w:b/>
           <w:u w:val="single"/>
         </w:rPr>
@@ -1711,19 +2432,23 @@
     <w:p>
       <w:pPr>
         <w:rPr>
-          <w:rFonts w:cstheme="minorHAnsi"/>
-        </w:rPr>
-      </w:pPr>
-      <w:r>
-        <w:rPr>
-          <w:rFonts w:cstheme="minorHAnsi"/>
+          <w:rFonts w:cs="Calibri"/>
+        </w:rPr>
+      </w:pPr>
+      <w:proofErr w:type="spellStart"/>
+      <w:proofErr w:type="gramStart"/>
+      <w:r>
+        <w:rPr>
+          <w:rFonts w:cs="Calibri"/>
           <w:b/>
         </w:rPr>
         <w:t>gitk</w:t>
       </w:r>
-      <w:r>
-        <w:rPr>
-          <w:rFonts w:cstheme="minorHAnsi"/>
+      <w:proofErr w:type="spellEnd"/>
+      <w:proofErr w:type="gramEnd"/>
+      <w:r>
+        <w:rPr>
+          <w:rFonts w:cs="Calibri"/>
         </w:rPr>
         <w:t xml:space="preserve"> – brings up a simple GUI with a visualization of your current repo structure</w:t>
       </w:r>
@@ -1731,68 +2456,84 @@
     <w:p>
       <w:pPr>
         <w:rPr>
-          <w:rFonts w:cstheme="minorHAnsi"/>
-        </w:rPr>
-      </w:pPr>
-    </w:p>
-    <w:p>
-      <w:pPr>
-        <w:rPr>
-          <w:rFonts w:cstheme="minorHAnsi"/>
-        </w:rPr>
-      </w:pPr>
-    </w:p>
-    <w:p>
-      <w:pPr>
-        <w:rPr>
-          <w:rFonts w:cstheme="minorHAnsi"/>
-        </w:rPr>
-      </w:pPr>
-      <w:r>
-        <w:rPr>
-          <w:rFonts w:cstheme="minorHAnsi"/>
+          <w:rFonts w:cs="Calibri"/>
+        </w:rPr>
+      </w:pPr>
+    </w:p>
+    <w:p>
+      <w:pPr>
+        <w:rPr>
+          <w:rFonts w:cs="Calibri"/>
+        </w:rPr>
+      </w:pPr>
+    </w:p>
+    <w:p>
+      <w:pPr>
+        <w:rPr>
+          <w:rFonts w:cs="Calibri"/>
+        </w:rPr>
+      </w:pPr>
+      <w:proofErr w:type="spellStart"/>
+      <w:r>
+        <w:rPr>
+          <w:rFonts w:cs="Calibri"/>
           <w:b/>
           <w:u w:val="single"/>
         </w:rPr>
-        <w:t>Git Definitions</w:t>
-      </w:r>
-    </w:p>
-    <w:p>
-      <w:pPr>
-        <w:rPr>
-          <w:rFonts w:cstheme="minorHAnsi"/>
-        </w:rPr>
-      </w:pPr>
-      <w:r>
-        <w:rPr>
-          <w:rFonts w:cstheme="minorHAnsi"/>
+        <w:t>Git</w:t>
+      </w:r>
+      <w:proofErr w:type="spellEnd"/>
+      <w:r>
+        <w:rPr>
+          <w:rFonts w:cs="Calibri"/>
+          <w:b/>
+          <w:u w:val="single"/>
+        </w:rPr>
+        <w:t xml:space="preserve"> Definitions</w:t>
+      </w:r>
+    </w:p>
+    <w:p>
+      <w:pPr>
+        <w:rPr>
+          <w:rFonts w:cs="Calibri"/>
+        </w:rPr>
+      </w:pPr>
+      <w:r>
+        <w:rPr>
+          <w:rFonts w:cs="Calibri"/>
           <w:b/>
         </w:rPr>
         <w:t>HEAD</w:t>
       </w:r>
       <w:r>
         <w:rPr>
-          <w:rFonts w:cstheme="minorHAnsi"/>
-        </w:rPr>
-        <w:t xml:space="preserve"> – HEAD is, in a nutshell, the most recent commit on your working branch.</w:t>
-      </w:r>
-    </w:p>
-    <w:p>
-      <w:pPr>
-        <w:rPr>
-          <w:rFonts w:cstheme="minorHAnsi"/>
-        </w:rPr>
-      </w:pPr>
-      <w:r>
-        <w:rPr>
-          <w:rFonts w:cstheme="minorHAnsi"/>
+          <w:rFonts w:cs="Calibri"/>
+        </w:rPr>
+        <w:t xml:space="preserve"> – </w:t>
+      </w:r>
+      <w:r>
+        <w:rPr>
+          <w:rFonts w:cs="Calibri"/>
+        </w:rPr>
+        <w:t>HEAD is, in a nutshell, the most recent commit on your working branch.</w:t>
+      </w:r>
+    </w:p>
+    <w:p>
+      <w:pPr>
+        <w:rPr>
+          <w:rFonts w:cs="Calibri"/>
+        </w:rPr>
+      </w:pPr>
+      <w:r>
+        <w:rPr>
+          <w:rFonts w:cs="Calibri"/>
           <w:b/>
         </w:rPr>
         <w:t>^</w:t>
       </w:r>
       <w:r>
         <w:rPr>
-          <w:rFonts w:cstheme="minorHAnsi"/>
+          <w:rFonts w:cs="Calibri"/>
         </w:rPr>
         <w:t xml:space="preserve"> - the caret directs to the parent of the commit. IE: HEAD^ would point to the commit prior to the latest</w:t>
       </w:r>
@@ -1800,27 +2541,27 @@
     <w:p>
       <w:pPr>
         <w:rPr>
-          <w:rFonts w:cstheme="minorHAnsi"/>
-        </w:rPr>
-      </w:pPr>
-    </w:p>
-    <w:p>
-      <w:pPr>
-        <w:rPr>
-          <w:rFonts w:cstheme="minorHAnsi"/>
-        </w:rPr>
-      </w:pPr>
-    </w:p>
-    <w:p>
-      <w:pPr>
-        <w:rPr>
-          <w:rFonts w:cstheme="minorHAnsi"/>
-          <w:b/>
-        </w:rPr>
-      </w:pPr>
-      <w:r>
-        <w:rPr>
-          <w:rFonts w:cstheme="minorHAnsi"/>
+          <w:rFonts w:cs="Calibri"/>
+        </w:rPr>
+      </w:pPr>
+    </w:p>
+    <w:p>
+      <w:pPr>
+        <w:rPr>
+          <w:rFonts w:cs="Calibri"/>
+        </w:rPr>
+      </w:pPr>
+    </w:p>
+    <w:p>
+      <w:pPr>
+        <w:rPr>
+          <w:rFonts w:cs="Calibri"/>
+          <w:b/>
+        </w:rPr>
+      </w:pPr>
+      <w:r>
+        <w:rPr>
+          <w:rFonts w:cs="Calibri"/>
           <w:b/>
           <w:u w:val="single"/>
         </w:rPr>
@@ -1923,7 +2664,15 @@
         <w:sym w:font="Wingdings" w:char="F0DF"/>
       </w:r>
       <w:r>
-        <w:t xml:space="preserve"> The biggest help I’ve had in understanding the basics and underlying system behind git.</w:t>
+        <w:t xml:space="preserve"> The biggest help I’ve had in understanding the basics and underlying system behind </w:t>
+      </w:r>
+      <w:proofErr w:type="spellStart"/>
+      <w:r>
+        <w:t>git</w:t>
+      </w:r>
+      <w:proofErr w:type="spellEnd"/>
+      <w:r>
+        <w:t>.</w:t>
       </w:r>
     </w:p>
     <w:p>
@@ -1942,13 +2691,21 @@
         <w:sym w:font="Wingdings" w:char="F0DF"/>
       </w:r>
       <w:r>
-        <w:t xml:space="preserve"> A great and simple guide to git.</w:t>
-      </w:r>
-    </w:p>
-    <w:p>
-      <w:pPr>
-        <w:rPr>
-          <w:rFonts w:cstheme="minorHAnsi"/>
+        <w:t xml:space="preserve"> A great and simple guide to </w:t>
+      </w:r>
+      <w:proofErr w:type="spellStart"/>
+      <w:r>
+        <w:t>git</w:t>
+      </w:r>
+      <w:proofErr w:type="spellEnd"/>
+      <w:r>
+        <w:t>.</w:t>
+      </w:r>
+    </w:p>
+    <w:p>
+      <w:pPr>
+        <w:rPr>
+          <w:rFonts w:cs="Calibri"/>
         </w:rPr>
       </w:pPr>
       <w:hyperlink r:id="rId19" w:history="1">
@@ -1969,6 +2726,7 @@
         <w:t xml:space="preserve"> Obviously</w:t>
       </w:r>
     </w:p>
+    <w:p/>
     <w:sectPr>
       <w:pgSz w:w="12240" w:h="15840"/>
       <w:pgMar w:top="1440" w:right="1440" w:bottom="1440" w:left="1440" w:header="708" w:footer="708" w:gutter="0"/>
@@ -2513,6 +3271,92 @@
     </w:lvl>
   </w:abstractNum>
   <w:abstractNum w:abstractNumId="6">
+    <w:nsid w:val="5FB87316"/>
+    <w:multiLevelType w:val="hybridMultilevel"/>
+    <w:tmpl w:val="5524A390"/>
+    <w:lvl w:ilvl="0" w:tplc="1009000F">
+      <w:start w:val="1"/>
+      <w:numFmt w:val="decimal"/>
+      <w:lvlText w:val="%1."/>
+      <w:lvlJc w:val="left"/>
+      <w:pPr>
+        <w:ind w:left="720" w:hanging="360"/>
+      </w:pPr>
+    </w:lvl>
+    <w:lvl w:ilvl="1" w:tplc="10090019" w:tentative="1">
+      <w:start w:val="1"/>
+      <w:numFmt w:val="lowerLetter"/>
+      <w:lvlText w:val="%2."/>
+      <w:lvlJc w:val="left"/>
+      <w:pPr>
+        <w:ind w:left="1440" w:hanging="360"/>
+      </w:pPr>
+    </w:lvl>
+    <w:lvl w:ilvl="2" w:tplc="1009001B" w:tentative="1">
+      <w:start w:val="1"/>
+      <w:numFmt w:val="lowerRoman"/>
+      <w:lvlText w:val="%3."/>
+      <w:lvlJc w:val="right"/>
+      <w:pPr>
+        <w:ind w:left="2160" w:hanging="180"/>
+      </w:pPr>
+    </w:lvl>
+    <w:lvl w:ilvl="3" w:tplc="1009000F" w:tentative="1">
+      <w:start w:val="1"/>
+      <w:numFmt w:val="decimal"/>
+      <w:lvlText w:val="%4."/>
+      <w:lvlJc w:val="left"/>
+      <w:pPr>
+        <w:ind w:left="2880" w:hanging="360"/>
+      </w:pPr>
+    </w:lvl>
+    <w:lvl w:ilvl="4" w:tplc="10090019" w:tentative="1">
+      <w:start w:val="1"/>
+      <w:numFmt w:val="lowerLetter"/>
+      <w:lvlText w:val="%5."/>
+      <w:lvlJc w:val="left"/>
+      <w:pPr>
+        <w:ind w:left="3600" w:hanging="360"/>
+      </w:pPr>
+    </w:lvl>
+    <w:lvl w:ilvl="5" w:tplc="1009001B" w:tentative="1">
+      <w:start w:val="1"/>
+      <w:numFmt w:val="lowerRoman"/>
+      <w:lvlText w:val="%6."/>
+      <w:lvlJc w:val="right"/>
+      <w:pPr>
+        <w:ind w:left="4320" w:hanging="180"/>
+      </w:pPr>
+    </w:lvl>
+    <w:lvl w:ilvl="6" w:tplc="1009000F" w:tentative="1">
+      <w:start w:val="1"/>
+      <w:numFmt w:val="decimal"/>
+      <w:lvlText w:val="%7."/>
+      <w:lvlJc w:val="left"/>
+      <w:pPr>
+        <w:ind w:left="5040" w:hanging="360"/>
+      </w:pPr>
+    </w:lvl>
+    <w:lvl w:ilvl="7" w:tplc="10090019" w:tentative="1">
+      <w:start w:val="1"/>
+      <w:numFmt w:val="lowerLetter"/>
+      <w:lvlText w:val="%8."/>
+      <w:lvlJc w:val="left"/>
+      <w:pPr>
+        <w:ind w:left="5760" w:hanging="360"/>
+      </w:pPr>
+    </w:lvl>
+    <w:lvl w:ilvl="8" w:tplc="1009001B" w:tentative="1">
+      <w:start w:val="1"/>
+      <w:numFmt w:val="lowerRoman"/>
+      <w:lvlText w:val="%9."/>
+      <w:lvlJc w:val="right"/>
+      <w:pPr>
+        <w:ind w:left="6480" w:hanging="180"/>
+      </w:pPr>
+    </w:lvl>
+  </w:abstractNum>
+  <w:abstractNum w:abstractNumId="7">
     <w:nsid w:val="67F3277F"/>
     <w:multiLevelType w:val="hybridMultilevel"/>
     <w:tmpl w:val="ED5EC014"/>
@@ -2598,7 +3442,7 @@
       </w:pPr>
     </w:lvl>
   </w:abstractNum>
-  <w:abstractNum w:abstractNumId="7">
+  <w:abstractNum w:abstractNumId="8">
     <w:nsid w:val="79DB0858"/>
     <w:multiLevelType w:val="hybridMultilevel"/>
     <w:tmpl w:val="CC1CE6F8"/>
@@ -2621,6 +3465,95 @@
       </w:pPr>
     </w:lvl>
     <w:lvl w:ilvl="2" w:tplc="1009001B">
+      <w:start w:val="1"/>
+      <w:numFmt w:val="lowerRoman"/>
+      <w:lvlText w:val="%3."/>
+      <w:lvlJc w:val="right"/>
+      <w:pPr>
+        <w:ind w:left="2160" w:hanging="180"/>
+      </w:pPr>
+    </w:lvl>
+    <w:lvl w:ilvl="3" w:tplc="1009000F" w:tentative="1">
+      <w:start w:val="1"/>
+      <w:numFmt w:val="decimal"/>
+      <w:lvlText w:val="%4."/>
+      <w:lvlJc w:val="left"/>
+      <w:pPr>
+        <w:ind w:left="2880" w:hanging="360"/>
+      </w:pPr>
+    </w:lvl>
+    <w:lvl w:ilvl="4" w:tplc="10090019" w:tentative="1">
+      <w:start w:val="1"/>
+      <w:numFmt w:val="lowerLetter"/>
+      <w:lvlText w:val="%5."/>
+      <w:lvlJc w:val="left"/>
+      <w:pPr>
+        <w:ind w:left="3600" w:hanging="360"/>
+      </w:pPr>
+    </w:lvl>
+    <w:lvl w:ilvl="5" w:tplc="1009001B" w:tentative="1">
+      <w:start w:val="1"/>
+      <w:numFmt w:val="lowerRoman"/>
+      <w:lvlText w:val="%6."/>
+      <w:lvlJc w:val="right"/>
+      <w:pPr>
+        <w:ind w:left="4320" w:hanging="180"/>
+      </w:pPr>
+    </w:lvl>
+    <w:lvl w:ilvl="6" w:tplc="1009000F" w:tentative="1">
+      <w:start w:val="1"/>
+      <w:numFmt w:val="decimal"/>
+      <w:lvlText w:val="%7."/>
+      <w:lvlJc w:val="left"/>
+      <w:pPr>
+        <w:ind w:left="5040" w:hanging="360"/>
+      </w:pPr>
+    </w:lvl>
+    <w:lvl w:ilvl="7" w:tplc="10090019" w:tentative="1">
+      <w:start w:val="1"/>
+      <w:numFmt w:val="lowerLetter"/>
+      <w:lvlText w:val="%8."/>
+      <w:lvlJc w:val="left"/>
+      <w:pPr>
+        <w:ind w:left="5760" w:hanging="360"/>
+      </w:pPr>
+    </w:lvl>
+    <w:lvl w:ilvl="8" w:tplc="1009001B" w:tentative="1">
+      <w:start w:val="1"/>
+      <w:numFmt w:val="lowerRoman"/>
+      <w:lvlText w:val="%9."/>
+      <w:lvlJc w:val="right"/>
+      <w:pPr>
+        <w:ind w:left="6480" w:hanging="180"/>
+      </w:pPr>
+    </w:lvl>
+  </w:abstractNum>
+  <w:abstractNum w:abstractNumId="9">
+    <w:nsid w:val="7CB02FB5"/>
+    <w:multiLevelType w:val="hybridMultilevel"/>
+    <w:tmpl w:val="43A0BED6"/>
+    <w:lvl w:ilvl="0" w:tplc="1009000F">
+      <w:start w:val="1"/>
+      <w:numFmt w:val="decimal"/>
+      <w:lvlText w:val="%1."/>
+      <w:lvlJc w:val="left"/>
+      <w:pPr>
+        <w:ind w:left="720" w:hanging="360"/>
+      </w:pPr>
+      <w:rPr>
+        <w:rFonts w:hint="default"/>
+      </w:rPr>
+    </w:lvl>
+    <w:lvl w:ilvl="1" w:tplc="10090019" w:tentative="1">
+      <w:start w:val="1"/>
+      <w:numFmt w:val="lowerLetter"/>
+      <w:lvlText w:val="%2."/>
+      <w:lvlJc w:val="left"/>
+      <w:pPr>
+        <w:ind w:left="1440" w:hanging="360"/>
+      </w:pPr>
+    </w:lvl>
+    <w:lvl w:ilvl="2" w:tplc="1009001B" w:tentative="1">
       <w:start w:val="1"/>
       <w:numFmt w:val="lowerRoman"/>
       <w:lvlText w:val="%3."/>
@@ -2694,19 +3627,25 @@
     <w:abstractNumId w:val="4"/>
   </w:num>
   <w:num w:numId="4">
-    <w:abstractNumId w:val="7"/>
+    <w:abstractNumId w:val="8"/>
   </w:num>
   <w:num w:numId="5">
     <w:abstractNumId w:val="0"/>
   </w:num>
   <w:num w:numId="6">
-    <w:abstractNumId w:val="6"/>
+    <w:abstractNumId w:val="7"/>
   </w:num>
   <w:num w:numId="7">
     <w:abstractNumId w:val="3"/>
   </w:num>
   <w:num w:numId="8">
     <w:abstractNumId w:val="5"/>
+  </w:num>
+  <w:num w:numId="9">
+    <w:abstractNumId w:val="6"/>
+  </w:num>
+  <w:num w:numId="10">
+    <w:abstractNumId w:val="9"/>
   </w:num>
 </w:numbering>
 </file>
@@ -2870,7 +3809,10 @@
   <w:style w:type="paragraph" w:default="1" w:styleId="Normal">
     <w:name w:val="Normal"/>
     <w:qFormat/>
-    <w:rsid w:val="00035748"/>
+    <w:rsid w:val="00EF5FCE"/>
+    <w:rPr>
+      <w:rFonts w:ascii="Calibri" w:eastAsia="MS Mincho" w:hAnsi="Calibri" w:cs="Times New Roman"/>
+    </w:rPr>
   </w:style>
   <w:style w:type="character" w:default="1" w:styleId="DefaultParagraphFont">
     <w:name w:val="Default Paragraph Font"/>
@@ -2932,7 +3874,7 @@
       <w:spacing w:before="100" w:beforeAutospacing="1" w:after="100" w:afterAutospacing="1" w:line="240" w:lineRule="auto"/>
     </w:pPr>
     <w:rPr>
-      <w:rFonts w:ascii="Times New Roman" w:eastAsia="Times New Roman" w:hAnsi="Times New Roman" w:cs="Times New Roman"/>
+      <w:rFonts w:ascii="Times New Roman" w:eastAsia="Times New Roman" w:hAnsi="Times New Roman"/>
       <w:sz w:val="24"/>
       <w:szCs w:val="24"/>
     </w:rPr>
@@ -3228,7 +4170,7 @@
 </file>
 
 <file path=customXml/itemProps1.xml><?xml version="1.0" encoding="utf-8"?>
-<ds:datastoreItem xmlns:ds="http://schemas.openxmlformats.org/officeDocument/2006/customXml" ds:itemID="{C473DEAA-338D-4681-8E09-9A24343683CB}">
+<ds:datastoreItem xmlns:ds="http://schemas.openxmlformats.org/officeDocument/2006/customXml" ds:itemID="{076E84E0-AFFF-4E3F-AEF4-98958B7273E6}">
   <ds:schemaRefs>
     <ds:schemaRef ds:uri="http://schemas.openxmlformats.org/officeDocument/2006/bibliography"/>
   </ds:schemaRefs>

</xml_diff>